<commit_message>
revisi latar belakang + tabel bab 2
</commit_message>
<xml_diff>
--- a/DOKUMEN/SKRIPSI MUHAMMAD HASBI A. S.docx
+++ b/DOKUMEN/SKRIPSI MUHAMMAD HASBI A. S.docx
@@ -1384,7 +1384,21 @@
         <w:rPr>
           <w:lang w:val="en-US"/>
         </w:rPr>
-        <w:t>Skripsi ini telah diuji dan dinyatakan lulus pada</w:t>
+        <w:t xml:space="preserve">Skripsi ini telah diuji dan dinyatakan </w:t>
+      </w:r>
+      <w:proofErr w:type="gramStart"/>
+      <w:r>
+        <w:rPr>
+          <w:lang w:val="en-US"/>
+        </w:rPr>
+        <w:t>lulus</w:t>
+      </w:r>
+      <w:proofErr w:type="gramEnd"/>
+      <w:r>
+        <w:rPr>
+          <w:lang w:val="en-US"/>
+        </w:rPr>
+        <w:t xml:space="preserve"> pada</w:t>
       </w:r>
     </w:p>
     <w:p>
@@ -2807,13 +2821,29 @@
           <w:szCs w:val="24"/>
           <w:lang w:val="en-US"/>
         </w:rPr>
-        <w:t xml:space="preserve"> tidak terkait dihindari untuk dituliskan. Bahasa yang digunakan seharusnya mengikuti kaidah bahasa Indonesia yang baku. </w:t>
-      </w:r>
+        <w:t xml:space="preserve"> tidak terkait dihindari untuk dituliskan. Bahasa yang digunakan seharusnya mengikuti kaidah bahasa Indonesia yang </w:t>
+      </w:r>
+      <w:proofErr w:type="gramStart"/>
       <w:r>
         <w:rPr>
           <w:szCs w:val="24"/>
           <w:lang w:val="en-US"/>
         </w:rPr>
+        <w:t>baku</w:t>
+      </w:r>
+      <w:proofErr w:type="gramEnd"/>
+      <w:r>
+        <w:rPr>
+          <w:szCs w:val="24"/>
+          <w:lang w:val="en-US"/>
+        </w:rPr>
+        <w:t xml:space="preserve">. </w:t>
+      </w:r>
+      <w:r>
+        <w:rPr>
+          <w:szCs w:val="24"/>
+          <w:lang w:val="en-US"/>
+        </w:rPr>
         <w:t>Prakata</w:t>
       </w:r>
       <w:r>
@@ -2861,7 +2891,23 @@
           <w:szCs w:val="24"/>
           <w:lang w:val="en-US"/>
         </w:rPr>
-        <w:t xml:space="preserve"> ditutup dengan mencantumkan kota dan tanggal penulisan </w:t>
+        <w:t xml:space="preserve"> ditutup dengan mencantumkan </w:t>
+      </w:r>
+      <w:proofErr w:type="gramStart"/>
+      <w:r>
+        <w:rPr>
+          <w:szCs w:val="24"/>
+          <w:lang w:val="en-US"/>
+        </w:rPr>
+        <w:t>kota</w:t>
+      </w:r>
+      <w:proofErr w:type="gramEnd"/>
+      <w:r>
+        <w:rPr>
+          <w:szCs w:val="24"/>
+          <w:lang w:val="en-US"/>
+        </w:rPr>
+        <w:t xml:space="preserve"> dan tanggal penulisan </w:t>
       </w:r>
       <w:r>
         <w:rPr>
@@ -3098,7 +3144,21 @@
         <w:rPr>
           <w:lang w:val="en-US" w:eastAsia="id-ID"/>
         </w:rPr>
-        <w:t>Di akhir abstrak ditampilkan beberapa kata kunci (normalnya 5-7) untuk membantu pembaca memposisikan isi skripsi dengan area studi dan masalah penelitian. Kata kunci, beserta judul, nama penulis, dan abstrak biasanya dimasukkan dalam basis data perpustakaan. Kata kunci juga dapat diindeks dalam basis data sehingga dapat digunakan untuk proses pencarian tulisan ilmiah yang relevan. Oleh karena itu pemilihan kata kunci yang sesuai dengan area penelitian dan masalah penelitian cukup penting.</w:t>
+        <w:t xml:space="preserve">Di akhir abstrak ditampilkan beberapa kata kunci (normalnya 5-7) untuk membantu pembaca memposisikan isi skripsi dengan area studi dan masalah penelitian. Kata kunci, beserta judul, </w:t>
+      </w:r>
+      <w:proofErr w:type="gramStart"/>
+      <w:r>
+        <w:rPr>
+          <w:lang w:val="en-US" w:eastAsia="id-ID"/>
+        </w:rPr>
+        <w:t>nama</w:t>
+      </w:r>
+      <w:proofErr w:type="gramEnd"/>
+      <w:r>
+        <w:rPr>
+          <w:lang w:val="en-US" w:eastAsia="id-ID"/>
+        </w:rPr>
+        <w:t xml:space="preserve"> penulis, dan abstrak biasanya dimasukkan dalam basis data perpustakaan. Kata kunci juga dapat diindeks dalam basis data sehingga dapat digunakan untuk proses pencarian tulisan ilmiah yang relevan. Oleh karena itu pemilihan kata kunci yang sesuai dengan area penelitian dan masalah penelitian cukup penting.</w:t>
       </w:r>
       <w:r>
         <w:rPr>
@@ -11126,12 +11186,360 @@
     <w:p>
       <w:pPr>
         <w:pStyle w:val="BodyTextFirstIndent"/>
-        <w:rPr>
-          <w:lang w:val="en-US"/>
-        </w:rPr>
-      </w:pPr>
-      <w:bookmarkStart w:id="31" w:name="_GoBack"/>
-      <w:bookmarkEnd w:id="31"/>
+      </w:pPr>
+      <w:r>
+        <w:t>Terdapat beberapa penelitian yang telah dilakukan sebelumnya yang berhubungan dengan penelitian yang penulis lakukan. Pada Tabel 2.1 di bawah ini menjelaskan tentang penelitian yang telah dilakukan sebelumnya.</w:t>
+      </w:r>
+    </w:p>
+    <w:p>
+      <w:pPr>
+        <w:pStyle w:val="Caption"/>
+      </w:pPr>
+      <w:r>
+        <w:t xml:space="preserve">Tabel </w:t>
+      </w:r>
+      <w:r>
+        <w:fldChar w:fldCharType="begin"/>
+      </w:r>
+      <w:r>
+        <w:instrText xml:space="preserve"> STYLEREF 1 \s </w:instrText>
+      </w:r>
+      <w:r>
+        <w:fldChar w:fldCharType="separate"/>
+      </w:r>
+      <w:r>
+        <w:rPr>
+          <w:noProof/>
+        </w:rPr>
+        <w:t>2</w:t>
+      </w:r>
+      <w:r>
+        <w:fldChar w:fldCharType="end"/>
+      </w:r>
+      <w:r>
+        <w:t>.</w:t>
+      </w:r>
+      <w:r>
+        <w:fldChar w:fldCharType="begin"/>
+      </w:r>
+      <w:r>
+        <w:instrText xml:space="preserve"> SEQ Tabel \* ARABIC \s 1 </w:instrText>
+      </w:r>
+      <w:r>
+        <w:fldChar w:fldCharType="separate"/>
+      </w:r>
+      <w:r>
+        <w:rPr>
+          <w:noProof/>
+        </w:rPr>
+        <w:t>1</w:t>
+      </w:r>
+      <w:r>
+        <w:fldChar w:fldCharType="end"/>
+      </w:r>
+      <w:r>
+        <w:t xml:space="preserve"> Kajian Pustaka</w:t>
+      </w:r>
+    </w:p>
+    <w:tbl>
+      <w:tblPr>
+        <w:tblStyle w:val="TableGrid"/>
+        <w:tblW w:w="7905" w:type="dxa"/>
+        <w:tblLook w:val="04A0" w:firstRow="1" w:lastRow="0" w:firstColumn="1" w:lastColumn="0" w:noHBand="0" w:noVBand="1"/>
+      </w:tblPr>
+      <w:tblGrid>
+        <w:gridCol w:w="562"/>
+        <w:gridCol w:w="2268"/>
+        <w:gridCol w:w="1560"/>
+        <w:gridCol w:w="1644"/>
+        <w:gridCol w:w="1871"/>
+      </w:tblGrid>
+      <w:tr>
+        <w:tc>
+          <w:tcPr>
+            <w:tcW w:w="562" w:type="dxa"/>
+            <w:vAlign w:val="center"/>
+          </w:tcPr>
+          <w:p>
+            <w:pPr>
+              <w:pStyle w:val="BodyTextFirstIndent"/>
+              <w:ind w:firstLine="0"/>
+              <w:jc w:val="center"/>
+              <w:rPr>
+                <w:sz w:val="20"/>
+                <w:szCs w:val="20"/>
+              </w:rPr>
+            </w:pPr>
+            <w:r>
+              <w:rPr>
+                <w:sz w:val="20"/>
+                <w:szCs w:val="20"/>
+              </w:rPr>
+              <w:t>No.</w:t>
+            </w:r>
+          </w:p>
+        </w:tc>
+        <w:tc>
+          <w:tcPr>
+            <w:tcW w:w="2268" w:type="dxa"/>
+            <w:vAlign w:val="center"/>
+          </w:tcPr>
+          <w:p>
+            <w:pPr>
+              <w:pStyle w:val="BodyTextFirstIndent"/>
+              <w:ind w:firstLine="0"/>
+              <w:jc w:val="center"/>
+              <w:rPr>
+                <w:sz w:val="20"/>
+                <w:szCs w:val="20"/>
+              </w:rPr>
+            </w:pPr>
+            <w:r>
+              <w:rPr>
+                <w:sz w:val="20"/>
+                <w:szCs w:val="20"/>
+              </w:rPr>
+              <w:t>Judul</w:t>
+            </w:r>
+          </w:p>
+        </w:tc>
+        <w:tc>
+          <w:tcPr>
+            <w:tcW w:w="1560" w:type="dxa"/>
+            <w:vAlign w:val="center"/>
+          </w:tcPr>
+          <w:p>
+            <w:pPr>
+              <w:pStyle w:val="BodyTextFirstIndent"/>
+              <w:ind w:firstLine="0"/>
+              <w:jc w:val="center"/>
+              <w:rPr>
+                <w:sz w:val="20"/>
+                <w:szCs w:val="20"/>
+              </w:rPr>
+            </w:pPr>
+            <w:r>
+              <w:rPr>
+                <w:sz w:val="20"/>
+                <w:szCs w:val="20"/>
+              </w:rPr>
+              <w:t>Sitasi</w:t>
+            </w:r>
+          </w:p>
+        </w:tc>
+        <w:tc>
+          <w:tcPr>
+            <w:tcW w:w="1644" w:type="dxa"/>
+            <w:vAlign w:val="center"/>
+          </w:tcPr>
+          <w:p>
+            <w:pPr>
+              <w:pStyle w:val="BodyTextFirstIndent"/>
+              <w:ind w:firstLine="0"/>
+              <w:jc w:val="center"/>
+              <w:rPr>
+                <w:sz w:val="20"/>
+                <w:szCs w:val="20"/>
+              </w:rPr>
+            </w:pPr>
+            <w:r>
+              <w:rPr>
+                <w:sz w:val="20"/>
+                <w:szCs w:val="20"/>
+              </w:rPr>
+              <w:t>Penelitian</w:t>
+            </w:r>
+          </w:p>
+        </w:tc>
+        <w:tc>
+          <w:tcPr>
+            <w:tcW w:w="1871" w:type="dxa"/>
+            <w:vAlign w:val="center"/>
+          </w:tcPr>
+          <w:p>
+            <w:pPr>
+              <w:pStyle w:val="BodyTextFirstIndent"/>
+              <w:ind w:firstLine="0"/>
+              <w:jc w:val="center"/>
+              <w:rPr>
+                <w:sz w:val="20"/>
+                <w:szCs w:val="20"/>
+              </w:rPr>
+            </w:pPr>
+            <w:r>
+              <w:rPr>
+                <w:sz w:val="20"/>
+                <w:szCs w:val="20"/>
+              </w:rPr>
+              <w:t>Penelitian Penulis</w:t>
+            </w:r>
+          </w:p>
+        </w:tc>
+      </w:tr>
+      <w:tr>
+        <w:tc>
+          <w:tcPr>
+            <w:tcW w:w="562" w:type="dxa"/>
+          </w:tcPr>
+          <w:p>
+            <w:pPr>
+              <w:pStyle w:val="BodyTextFirstIndent"/>
+              <w:ind w:firstLine="0"/>
+              <w:jc w:val="left"/>
+              <w:rPr>
+                <w:sz w:val="20"/>
+                <w:szCs w:val="20"/>
+              </w:rPr>
+            </w:pPr>
+            <w:r>
+              <w:rPr>
+                <w:sz w:val="20"/>
+                <w:szCs w:val="20"/>
+              </w:rPr>
+              <w:t>1.</w:t>
+            </w:r>
+          </w:p>
+        </w:tc>
+        <w:tc>
+          <w:tcPr>
+            <w:tcW w:w="2268" w:type="dxa"/>
+          </w:tcPr>
+          <w:p>
+            <w:pPr>
+              <w:pStyle w:val="BodyTextFirstIndent"/>
+              <w:ind w:firstLine="0"/>
+              <w:jc w:val="left"/>
+              <w:rPr>
+                <w:sz w:val="20"/>
+                <w:szCs w:val="20"/>
+              </w:rPr>
+            </w:pPr>
+            <w:r>
+              <w:rPr>
+                <w:sz w:val="20"/>
+                <w:szCs w:val="20"/>
+              </w:rPr>
+              <w:t>Indoor mobile localization based on Wi-Fi fingerprint's important access point</w:t>
+            </w:r>
+          </w:p>
+        </w:tc>
+        <w:tc>
+          <w:tcPr>
+            <w:tcW w:w="1560" w:type="dxa"/>
+          </w:tcPr>
+          <w:p>
+            <w:pPr>
+              <w:pStyle w:val="BodyTextFirstIndent"/>
+              <w:ind w:firstLine="0"/>
+              <w:jc w:val="left"/>
+              <w:rPr>
+                <w:sz w:val="20"/>
+                <w:szCs w:val="20"/>
+              </w:rPr>
+            </w:pPr>
+            <w:bookmarkStart w:id="31" w:name="_GoBack"/>
+            <w:bookmarkEnd w:id="31"/>
+          </w:p>
+        </w:tc>
+        <w:tc>
+          <w:tcPr>
+            <w:tcW w:w="1644" w:type="dxa"/>
+            <w:vAlign w:val="center"/>
+          </w:tcPr>
+          <w:p>
+            <w:pPr>
+              <w:pStyle w:val="BodyTextFirstIndent"/>
+              <w:ind w:firstLine="0"/>
+              <w:jc w:val="left"/>
+              <w:rPr>
+                <w:sz w:val="20"/>
+                <w:szCs w:val="20"/>
+              </w:rPr>
+            </w:pPr>
+            <w:r>
+              <w:rPr>
+                <w:sz w:val="20"/>
+                <w:szCs w:val="20"/>
+              </w:rPr>
+              <w:t xml:space="preserve">Implementasi sistem </w:t>
+            </w:r>
+            <w:r>
+              <w:rPr>
+                <w:i/>
+                <w:sz w:val="20"/>
+                <w:szCs w:val="20"/>
+              </w:rPr>
+              <w:t>Indoor Localization</w:t>
+            </w:r>
+            <w:r>
+              <w:rPr>
+                <w:sz w:val="20"/>
+                <w:szCs w:val="20"/>
+              </w:rPr>
+              <w:t xml:space="preserve"> menggunakan teknologi yang membuat perangkat mobile dapat mengemulasi susunan antena</w:t>
+            </w:r>
+            <w:r>
+              <w:rPr>
+                <w:sz w:val="20"/>
+                <w:szCs w:val="20"/>
+              </w:rPr>
+              <w:t xml:space="preserve"> untuk mendapatkan lokasi perangkat</w:t>
+            </w:r>
+          </w:p>
+        </w:tc>
+        <w:tc>
+          <w:tcPr>
+            <w:tcW w:w="1871" w:type="dxa"/>
+          </w:tcPr>
+          <w:p>
+            <w:pPr>
+              <w:pStyle w:val="BodyTextFirstIndent"/>
+              <w:ind w:firstLine="0"/>
+              <w:jc w:val="left"/>
+              <w:rPr>
+                <w:i/>
+                <w:sz w:val="20"/>
+                <w:szCs w:val="20"/>
+              </w:rPr>
+            </w:pPr>
+            <w:r>
+              <w:rPr>
+                <w:sz w:val="20"/>
+                <w:szCs w:val="20"/>
+              </w:rPr>
+              <w:t xml:space="preserve">Implementasi </w:t>
+            </w:r>
+            <w:r>
+              <w:rPr>
+                <w:i/>
+                <w:sz w:val="20"/>
+                <w:szCs w:val="20"/>
+              </w:rPr>
+              <w:t>Indoor Localization</w:t>
+            </w:r>
+            <w:r>
+              <w:rPr>
+                <w:sz w:val="20"/>
+                <w:szCs w:val="20"/>
+              </w:rPr>
+              <w:t xml:space="preserve"> menggunakan metode </w:t>
+            </w:r>
+            <w:r>
+              <w:rPr>
+                <w:i/>
+                <w:sz w:val="20"/>
+                <w:szCs w:val="20"/>
+              </w:rPr>
+              <w:t>fingerprinting</w:t>
+            </w:r>
+          </w:p>
+        </w:tc>
+      </w:tr>
+    </w:tbl>
+    <w:p>
+      <w:pPr>
+        <w:pStyle w:val="BodyTextFirstIndent"/>
+      </w:pPr>
     </w:p>
     <w:p>
       <w:pPr>
@@ -11357,7 +11765,16 @@
           <w:i/>
           <w:color w:val="000000"/>
         </w:rPr>
-        <w:t>Ultrawideband), Geomagnetic, Inertial, Ambient Sound, Ambient Light, Computer Vision</w:t>
+        <w:t xml:space="preserve">Ultrawideband), Geomagnetic, </w:t>
+      </w:r>
+      <w:r>
+        <w:rPr>
+          <w:rStyle w:val="selectable"/>
+          <w:i/>
+          <w:color w:val="000000"/>
+        </w:rPr>
+        <w:lastRenderedPageBreak/>
+        <w:t>Inertial, Ambient Sound, Ambient Light, Computer Vision</w:t>
       </w:r>
       <w:r>
         <w:rPr>
@@ -11663,14 +12080,7 @@
         <w:rPr>
           <w:lang w:eastAsia="id-ID"/>
         </w:rPr>
-        <w:t xml:space="preserve">terdiri dari 2 fase, </w:t>
-      </w:r>
-      <w:r>
-        <w:rPr>
-          <w:lang w:eastAsia="id-ID"/>
-        </w:rPr>
-        <w:lastRenderedPageBreak/>
-        <w:t xml:space="preserve">yakni fase training dan penentuan posisi. Dalam fase training, sebuah </w:t>
+        <w:t xml:space="preserve">terdiri dari 2 fase, yakni fase training dan penentuan posisi. Dalam fase training, sebuah </w:t>
       </w:r>
       <w:r>
         <w:rPr>
@@ -12008,7 +12418,11 @@
         <w:t>alat</w:t>
       </w:r>
       <w:r>
-        <w:t xml:space="preserve"> tetap bekerja </w:t>
+        <w:t xml:space="preserve"> </w:t>
+      </w:r>
+      <w:r>
+        <w:lastRenderedPageBreak/>
+        <w:t xml:space="preserve">tetap bekerja </w:t>
       </w:r>
       <w:r>
         <w:t>menggunakan</w:t>
@@ -12112,11 +12526,7 @@
         <w:ind w:firstLine="340"/>
       </w:pPr>
       <w:r>
-        <w:t xml:space="preserve">Pada fase pembelajaran, algoritma ini hanya melakukan penyimpanan vektor-vektor fitur dan klasifikasi dari data pembelajaran. Pada fase klasifikasi, fitur-fitur yang sama dihitung untuk data test (yang klasifikasinya tidak diketahui). Jarak dari vektor yang baru ini terhadap seluruh vektor data pembelajaran dihitung, dan </w:t>
-      </w:r>
-      <w:r>
-        <w:lastRenderedPageBreak/>
-        <w:t>sejumlah k buah yang paling dekat diambil. Titik yang baru klasifikasinya diprediksikan termasuk pada klasifikasi terbanyak dari titik-titik tersebut.</w:t>
+        <w:t>Pada fase pembelajaran, algoritma ini hanya melakukan penyimpanan vektor-vektor fitur dan klasifikasi dari data pembelajaran. Pada fase klasifikasi, fitur-fitur yang sama dihitung untuk data test (yang klasifikasinya tidak diketahui). Jarak dari vektor yang baru ini terhadap seluruh vektor data pembelajaran dihitung, dan sejumlah k buah yang paling dekat diambil. Titik yang baru klasifikasinya diprediksikan termasuk pada klasifikasi terbanyak dari titik-titik tersebut.</w:t>
       </w:r>
     </w:p>
     <w:p>
@@ -23310,8 +23720,13 @@
       <w:pPr>
         <w:pStyle w:val="ListBullet"/>
       </w:pPr>
-      <w:r>
-        <w:t>penjelasan tentang kemungkinan hasil dari penelitian lainnya yang dapat dikombinasikan dengan penelitian penulis untuk memberikan pengetahuan baru; dan sebagainya.</w:t>
+      <w:proofErr w:type="gramStart"/>
+      <w:r>
+        <w:t>penjelasan</w:t>
+      </w:r>
+      <w:proofErr w:type="gramEnd"/>
+      <w:r>
+        <w:t xml:space="preserve"> tentang kemungkinan hasil dari penelitian lainnya yang dapat dikombinasikan dengan penelitian penulis untuk memberikan pengetahuan baru; dan sebagainya.</w:t>
       </w:r>
     </w:p>
     <w:p>
@@ -23487,7 +23902,21 @@
         <w:rPr>
           <w:lang w:val="en-US"/>
         </w:rPr>
-        <w:t xml:space="preserve">Cara pertama atau kedua membantu pembaca yang ingin memisahkan observasi dan terjemahan dari observasi tersebut sehingga mereka dapat menilai kualitas dari masing-masing proses dengan lebih mudah. Kadang-kadang cara kedua lebih banyak dipilih daripada cara pertama jika data yang harus dipresentasikan yang cukup banyak dan laporan penelitian cukup panjang agar pembaca tidak perlu menunggu presentasi dari seluruh data selesai baru dapat membaca penerjemahannya. Cara pertama dan kedua ini banyak digunakan untuk penelitian yang bersifat kuantitatif, baik itu deskriptif, eksplanatori, maupun implementatif.    </w:t>
+        <w:t xml:space="preserve">Cara pertama atau kedua membantu pembaca yang ingin memisahkan observasi dan terjemahan dari observasi tersebut sehingga mereka dapat menilai kualitas dari masing-masing proses dengan lebih mudah. Kadang-kadang </w:t>
+      </w:r>
+      <w:proofErr w:type="gramStart"/>
+      <w:r>
+        <w:rPr>
+          <w:lang w:val="en-US"/>
+        </w:rPr>
+        <w:t>cara</w:t>
+      </w:r>
+      <w:proofErr w:type="gramEnd"/>
+      <w:r>
+        <w:rPr>
+          <w:lang w:val="en-US"/>
+        </w:rPr>
+        <w:t xml:space="preserve"> kedua lebih banyak dipilih daripada cara pertama jika data yang harus dipresentasikan yang cukup banyak dan laporan penelitian cukup panjang agar pembaca tidak perlu menunggu presentasi dari seluruh data selesai baru dapat membaca penerjemahannya. Cara pertama dan kedua ini banyak digunakan untuk penelitian yang bersifat kuantitatif, baik itu deskriptif, eksplanatori, maupun implementatif.    </w:t>
       </w:r>
     </w:p>
     <w:p>
@@ -23543,7 +23972,35 @@
         <w:rPr>
           <w:lang w:val="en-US"/>
         </w:rPr>
-        <w:t xml:space="preserve">Pada dasarnya peletakan dan jumlah bab untuk hasil dan pembahasan sebaiknya disesuaikan karakter penelitian masing-masing. Judul bab pun tidak harus secara eksplisit “Hasil” dan “Pembahasan” tetapi dapat digantikan dengan nama yang lebih deskpritif dan tematik. </w:t>
+        <w:t xml:space="preserve">Pada dasarnya peletakan dan jumlah </w:t>
+      </w:r>
+      <w:proofErr w:type="gramStart"/>
+      <w:r>
+        <w:rPr>
+          <w:lang w:val="en-US"/>
+        </w:rPr>
+        <w:t>bab</w:t>
+      </w:r>
+      <w:proofErr w:type="gramEnd"/>
+      <w:r>
+        <w:rPr>
+          <w:lang w:val="en-US"/>
+        </w:rPr>
+        <w:t xml:space="preserve"> untuk hasil dan pembahasan sebaiknya disesuaikan karakter penelitian masing-masing. Judul </w:t>
+      </w:r>
+      <w:proofErr w:type="gramStart"/>
+      <w:r>
+        <w:rPr>
+          <w:lang w:val="en-US"/>
+        </w:rPr>
+        <w:t>bab</w:t>
+      </w:r>
+      <w:proofErr w:type="gramEnd"/>
+      <w:r>
+        <w:rPr>
+          <w:lang w:val="en-US"/>
+        </w:rPr>
+        <w:t xml:space="preserve"> pun tidak harus secara eksplisit “Hasil” dan “Pembahasan” tetapi dapat digantikan dengan nama yang lebih deskpritif dan tematik. </w:t>
       </w:r>
     </w:p>
     <w:p>
@@ -23966,7 +24423,21 @@
         <w:rPr>
           <w:lang w:val="en-US"/>
         </w:rPr>
-        <w:t xml:space="preserve"> bab mulai Bab 4 Persyaratan sampai Bab 6, sedangkan “pembahasan” secara keseluruhan terhadap masalah penelitian terdapat di Bab 6. Yang dimaksud dengan pengujian dalam Bab 6 terfokus pada pengujian persyaratan perangkat lunak, sedangkan evaluasi berfungsi sebagai “pembahasan” secara keseluruhan, yaitu menentukan apakah “hasil” sudah menjawab masalah penelitian yang dirumuskan pada Bab 1. </w:t>
+        <w:t xml:space="preserve"> </w:t>
+      </w:r>
+      <w:proofErr w:type="gramStart"/>
+      <w:r>
+        <w:rPr>
+          <w:lang w:val="en-US"/>
+        </w:rPr>
+        <w:t>bab</w:t>
+      </w:r>
+      <w:proofErr w:type="gramEnd"/>
+      <w:r>
+        <w:rPr>
+          <w:lang w:val="en-US"/>
+        </w:rPr>
+        <w:t xml:space="preserve"> mulai Bab 4 Persyaratan sampai Bab 6, sedangkan “pembahasan” secara keseluruhan terhadap masalah penelitian terdapat di Bab 6. Yang dimaksud dengan pengujian dalam Bab 6 terfokus pada pengujian persyaratan perangkat lunak, sedangkan evaluasi berfungsi sebagai “pembahasan” secara keseluruhan, yaitu menentukan apakah “hasil” sudah menjawab masalah penelitian yang dirumuskan pada Bab 1. </w:t>
       </w:r>
     </w:p>
     <w:p>
@@ -24150,7 +24621,21 @@
         <w:rPr>
           <w:lang w:val="en-US"/>
         </w:rPr>
-        <w:t xml:space="preserve">Isi dari setiap bab dapat menyesuaikan dengan panduan yang telah dijelaskan sebelumnya. Jika diperlukan, Bab 4 dapat digabungkan dengan Bab 5, menjadi Hasil dan Pembahasan. </w:t>
+        <w:t xml:space="preserve">Isi dari setiap </w:t>
+      </w:r>
+      <w:proofErr w:type="gramStart"/>
+      <w:r>
+        <w:rPr>
+          <w:lang w:val="en-US"/>
+        </w:rPr>
+        <w:t>bab</w:t>
+      </w:r>
+      <w:proofErr w:type="gramEnd"/>
+      <w:r>
+        <w:rPr>
+          <w:lang w:val="en-US"/>
+        </w:rPr>
+        <w:t xml:space="preserve"> dapat menyesuaikan dengan panduan yang telah dijelaskan sebelumnya. Jika diperlukan, Bab 4 dapat digabungkan dengan Bab 5, menjadi Hasil dan Pembahasan. </w:t>
       </w:r>
     </w:p>
     <w:p>
@@ -26550,7 +27035,21 @@
         <w:rPr>
           <w:lang w:val="en-US"/>
         </w:rPr>
-        <w:t xml:space="preserve">Sebagai referensi untuk penulisan Bahasa Indonesia yang baku, dokumen berikut dapat digunakan: </w:t>
+        <w:t xml:space="preserve">Sebagai referensi untuk penulisan Bahasa Indonesia yang </w:t>
+      </w:r>
+      <w:proofErr w:type="gramStart"/>
+      <w:r>
+        <w:rPr>
+          <w:lang w:val="en-US"/>
+        </w:rPr>
+        <w:t>baku</w:t>
+      </w:r>
+      <w:proofErr w:type="gramEnd"/>
+      <w:r>
+        <w:rPr>
+          <w:lang w:val="en-US"/>
+        </w:rPr>
+        <w:t xml:space="preserve">, dokumen berikut dapat digunakan: </w:t>
       </w:r>
     </w:p>
     <w:p>
@@ -26611,11 +27110,19 @@
         </w:rPr>
         <w:annotationRef/>
       </w:r>
-      <w:r>
-        <w:rPr>
-          <w:lang w:val="en-US"/>
-        </w:rPr>
-        <w:t>huruf kecil semua</w:t>
+      <w:proofErr w:type="gramStart"/>
+      <w:r>
+        <w:rPr>
+          <w:lang w:val="en-US"/>
+        </w:rPr>
+        <w:t>huruf</w:t>
+      </w:r>
+      <w:proofErr w:type="gramEnd"/>
+      <w:r>
+        <w:rPr>
+          <w:lang w:val="en-US"/>
+        </w:rPr>
+        <w:t xml:space="preserve"> kecil semua</w:t>
       </w:r>
     </w:p>
   </w:comment>
@@ -26637,8 +27144,16 @@
         <w:rPr>
           <w:lang w:val="en-US"/>
         </w:rPr>
-        <w:t>Salah satu metode untuk menginterpretasi ...</w:t>
-      </w:r>
+        <w:t xml:space="preserve">Salah satu metode untuk </w:t>
+      </w:r>
+      <w:proofErr w:type="gramStart"/>
+      <w:r>
+        <w:rPr>
+          <w:lang w:val="en-US"/>
+        </w:rPr>
+        <w:t>menginterpretasi ...</w:t>
+      </w:r>
+      <w:proofErr w:type="gramEnd"/>
     </w:p>
   </w:comment>
   <w:comment w:id="18" w:author="Adhitya Bhawiyuga" w:date="2019-12-02T16:08:00Z" w:initials="AB">
@@ -26655,11 +27170,19 @@
         </w:rPr>
         <w:annotationRef/>
       </w:r>
-      <w:r>
-        <w:rPr>
-          <w:lang w:val="en-US"/>
-        </w:rPr>
-        <w:t>ini merefer kemana?</w:t>
+      <w:proofErr w:type="gramStart"/>
+      <w:r>
+        <w:rPr>
+          <w:lang w:val="en-US"/>
+        </w:rPr>
+        <w:t>ini</w:t>
+      </w:r>
+      <w:proofErr w:type="gramEnd"/>
+      <w:r>
+        <w:rPr>
+          <w:lang w:val="en-US"/>
+        </w:rPr>
+        <w:t xml:space="preserve"> merefer kemana?</w:t>
       </w:r>
     </w:p>
   </w:comment>
@@ -26677,11 +27200,19 @@
         </w:rPr>
         <w:annotationRef/>
       </w:r>
-      <w:r>
-        <w:rPr>
-          <w:lang w:val="en-US"/>
-        </w:rPr>
-        <w:t>perlu dipisah</w:t>
+      <w:proofErr w:type="gramStart"/>
+      <w:r>
+        <w:rPr>
+          <w:lang w:val="en-US"/>
+        </w:rPr>
+        <w:t>perlu</w:t>
+      </w:r>
+      <w:proofErr w:type="gramEnd"/>
+      <w:r>
+        <w:rPr>
+          <w:lang w:val="en-US"/>
+        </w:rPr>
+        <w:t xml:space="preserve"> dipisah</w:t>
       </w:r>
     </w:p>
   </w:comment>
@@ -26699,11 +27230,19 @@
         </w:rPr>
         <w:annotationRef/>
       </w:r>
-      <w:r>
-        <w:rPr>
-          <w:lang w:val="en-US"/>
-        </w:rPr>
-        <w:t>siapa yang melakukan klasifikasi</w:t>
+      <w:proofErr w:type="gramStart"/>
+      <w:r>
+        <w:rPr>
+          <w:lang w:val="en-US"/>
+        </w:rPr>
+        <w:t>siapa</w:t>
+      </w:r>
+      <w:proofErr w:type="gramEnd"/>
+      <w:r>
+        <w:rPr>
+          <w:lang w:val="en-US"/>
+        </w:rPr>
+        <w:t xml:space="preserve"> yang melakukan klasifikasi</w:t>
       </w:r>
     </w:p>
   </w:comment>
@@ -26721,11 +27260,19 @@
         </w:rPr>
         <w:annotationRef/>
       </w:r>
-      <w:r>
-        <w:rPr>
-          <w:lang w:val="en-US"/>
-        </w:rPr>
-        <w:t>passive scan dan penentuan lokasi?</w:t>
+      <w:proofErr w:type="gramStart"/>
+      <w:r>
+        <w:rPr>
+          <w:lang w:val="en-US"/>
+        </w:rPr>
+        <w:t>passive</w:t>
+      </w:r>
+      <w:proofErr w:type="gramEnd"/>
+      <w:r>
+        <w:rPr>
+          <w:lang w:val="en-US"/>
+        </w:rPr>
+        <w:t xml:space="preserve"> scan dan penentuan lokasi?</w:t>
       </w:r>
     </w:p>
   </w:comment>
@@ -26787,11 +27334,19 @@
           <w:lang w:val="en-US"/>
         </w:rPr>
       </w:pPr>
-      <w:r>
-        <w:rPr>
-          <w:lang w:val="en-US"/>
-        </w:rPr>
-        <w:t>anda harus mampu untuk pointing out perbedaan/kontribusi pekerjaan anda dibandingkan dengan pekerjaan sebelumnya.</w:t>
+      <w:proofErr w:type="gramStart"/>
+      <w:r>
+        <w:rPr>
+          <w:lang w:val="en-US"/>
+        </w:rPr>
+        <w:t>anda</w:t>
+      </w:r>
+      <w:proofErr w:type="gramEnd"/>
+      <w:r>
+        <w:rPr>
+          <w:lang w:val="en-US"/>
+        </w:rPr>
+        <w:t xml:space="preserve"> harus mampu untuk pointing out perbedaan/kontribusi pekerjaan anda dibandingkan dengan pekerjaan sebelumnya.</w:t>
       </w:r>
     </w:p>
   </w:comment>
@@ -26855,7 +27410,21 @@
         <w:rPr>
           <w:lang w:val="en-US"/>
         </w:rPr>
-        <w:t>-  karakteristik sinyal BLE</w:t>
+        <w:t xml:space="preserve">-  </w:t>
+      </w:r>
+      <w:proofErr w:type="gramStart"/>
+      <w:r>
+        <w:rPr>
+          <w:lang w:val="en-US"/>
+        </w:rPr>
+        <w:t>karakteristik</w:t>
+      </w:r>
+      <w:proofErr w:type="gramEnd"/>
+      <w:r>
+        <w:rPr>
+          <w:lang w:val="en-US"/>
+        </w:rPr>
+        <w:t xml:space="preserve"> sinyal BLE</w:t>
       </w:r>
     </w:p>
     <w:p>
@@ -27061,7 +27630,7 @@
       <w:rPr>
         <w:noProof/>
       </w:rPr>
-      <w:t>14</w:t>
+      <w:t>15</w:t>
     </w:r>
     <w:r>
       <w:rPr>
@@ -30546,7 +31115,6 @@
   <w:style w:type="character" w:default="1" w:styleId="DefaultParagraphFont">
     <w:name w:val="Default Paragraph Font"/>
     <w:uiPriority w:val="1"/>
-    <w:semiHidden/>
     <w:unhideWhenUsed/>
   </w:style>
   <w:style w:type="table" w:default="1" w:styleId="TableNormal">
@@ -32365,7 +32933,7 @@
 </file>
 
 <file path=customXml/itemProps1.xml><?xml version="1.0" encoding="utf-8"?>
-<ds:datastoreItem xmlns:ds="http://schemas.openxmlformats.org/officeDocument/2006/customXml" ds:itemID="{D45AA014-76BD-4938-90FF-F70725704DBD}">
+<ds:datastoreItem xmlns:ds="http://schemas.openxmlformats.org/officeDocument/2006/customXml" ds:itemID="{9D4A2A66-2DA9-4E65-B7D6-896CBA87036B}">
   <ds:schemaRefs>
     <ds:schemaRef ds:uri="http://schemas.openxmlformats.org/officeDocument/2006/bibliography"/>
   </ds:schemaRefs>

</xml_diff>

<commit_message>
perbaikan di bab 2 BLE
</commit_message>
<xml_diff>
--- a/DOKUMEN/SKRIPSI MUHAMMAD HASBI A. S.docx
+++ b/DOKUMEN/SKRIPSI MUHAMMAD HASBI A. S.docx
@@ -387,7 +387,7 @@
                         <a:effectLst/>
                         <a:extLst>
                           <a:ext uri="{C572A759-6A51-4108-AA02-DFA0A04FC94B}">
-                            <ma14:wrappingTextBoxFlag xmlns:ma14="http://schemas.microsoft.com/office/mac/drawingml/2011/main" xmlns:w="http://schemas.openxmlformats.org/wordprocessingml/2006/main" xmlns:w10="urn:schemas-microsoft-com:office:word" xmlns:v="urn:schemas-microsoft-com:vml" xmlns:o="urn:schemas-microsoft-com:office:office" xmlns:mv="urn:schemas-microsoft-com:mac:vml" xmlns:mo="http://schemas.microsoft.com/office/mac/office/2008/main" xmlns="" xmlns:w16se="http://schemas.microsoft.com/office/word/2015/wordml/symex" xmlns:w16cid="http://schemas.microsoft.com/office/word/2016/wordml/cid" xmlns:am3d="http://schemas.microsoft.com/office/drawing/2017/model3d" xmlns:aink="http://schemas.microsoft.com/office/drawing/2016/ink" xmlns:cx8="http://schemas.microsoft.com/office/drawing/2016/5/14/chartex" xmlns:cx7="http://schemas.microsoft.com/office/drawing/2016/5/13/chartex" xmlns:cx6="http://schemas.microsoft.com/office/drawing/2016/5/12/chartex" xmlns:cx5="http://schemas.microsoft.com/office/drawing/2016/5/11/chartex" xmlns:cx4="http://schemas.microsoft.com/office/drawing/2016/5/10/chartex" xmlns:cx3="http://schemas.microsoft.com/office/drawing/2016/5/9/chartex" xmlns:cx2="http://schemas.microsoft.com/office/drawing/2015/10/21/chartex" xmlns:cx1="http://schemas.microsoft.com/office/drawing/2015/9/8/chartex" xmlns:cx="http://schemas.microsoft.com/office/drawing/2014/chartex"/>
+                            <ma14:wrappingTextBoxFlag xmlns:cx="http://schemas.microsoft.com/office/drawing/2014/chartex" xmlns:cx1="http://schemas.microsoft.com/office/drawing/2015/9/8/chartex" xmlns:cx2="http://schemas.microsoft.com/office/drawing/2015/10/21/chartex" xmlns:cx3="http://schemas.microsoft.com/office/drawing/2016/5/9/chartex" xmlns:cx4="http://schemas.microsoft.com/office/drawing/2016/5/10/chartex" xmlns:cx5="http://schemas.microsoft.com/office/drawing/2016/5/11/chartex" xmlns:cx6="http://schemas.microsoft.com/office/drawing/2016/5/12/chartex" xmlns:cx7="http://schemas.microsoft.com/office/drawing/2016/5/13/chartex" xmlns:cx8="http://schemas.microsoft.com/office/drawing/2016/5/14/chartex" xmlns:aink="http://schemas.microsoft.com/office/drawing/2016/ink" xmlns:am3d="http://schemas.microsoft.com/office/drawing/2017/model3d" xmlns:w16cid="http://schemas.microsoft.com/office/word/2016/wordml/cid" xmlns:w16se="http://schemas.microsoft.com/office/word/2015/wordml/symex" xmlns="" xmlns:mo="http://schemas.microsoft.com/office/mac/office/2008/main" xmlns:mv="urn:schemas-microsoft-com:mac:vml" xmlns:o="urn:schemas-microsoft-com:office:office" xmlns:v="urn:schemas-microsoft-com:vml" xmlns:w10="urn:schemas-microsoft-com:office:word" xmlns:w="http://schemas.openxmlformats.org/wordprocessingml/2006/main" xmlns:ma14="http://schemas.microsoft.com/office/mac/drawingml/2011/main"/>
                           </a:ext>
                         </a:extLst>
                       </wps:spPr>
@@ -720,7 +720,7 @@
               </wp:anchor>
             </w:drawing>
           </mc:Choice>
-          <mc:Fallback xmlns:w16se="http://schemas.microsoft.com/office/word/2015/wordml/symex" xmlns:w16cid="http://schemas.microsoft.com/office/word/2016/wordml/cid" xmlns:am3d="http://schemas.microsoft.com/office/drawing/2017/model3d" xmlns:aink="http://schemas.microsoft.com/office/drawing/2016/ink" xmlns:cx8="http://schemas.microsoft.com/office/drawing/2016/5/14/chartex" xmlns:cx7="http://schemas.microsoft.com/office/drawing/2016/5/13/chartex" xmlns:cx6="http://schemas.microsoft.com/office/drawing/2016/5/12/chartex" xmlns:cx5="http://schemas.microsoft.com/office/drawing/2016/5/11/chartex" xmlns:cx4="http://schemas.microsoft.com/office/drawing/2016/5/10/chartex" xmlns:cx3="http://schemas.microsoft.com/office/drawing/2016/5/9/chartex" xmlns:cx2="http://schemas.microsoft.com/office/drawing/2015/10/21/chartex" xmlns:cx1="http://schemas.microsoft.com/office/drawing/2015/9/8/chartex" xmlns:cx="http://schemas.microsoft.com/office/drawing/2014/chartex">
+          <mc:Fallback xmlns:cx="http://schemas.microsoft.com/office/drawing/2014/chartex" xmlns:cx1="http://schemas.microsoft.com/office/drawing/2015/9/8/chartex" xmlns:cx2="http://schemas.microsoft.com/office/drawing/2015/10/21/chartex" xmlns:cx3="http://schemas.microsoft.com/office/drawing/2016/5/9/chartex" xmlns:cx4="http://schemas.microsoft.com/office/drawing/2016/5/10/chartex" xmlns:cx5="http://schemas.microsoft.com/office/drawing/2016/5/11/chartex" xmlns:cx6="http://schemas.microsoft.com/office/drawing/2016/5/12/chartex" xmlns:cx7="http://schemas.microsoft.com/office/drawing/2016/5/13/chartex" xmlns:cx8="http://schemas.microsoft.com/office/drawing/2016/5/14/chartex" xmlns:aink="http://schemas.microsoft.com/office/drawing/2016/ink" xmlns:am3d="http://schemas.microsoft.com/office/drawing/2017/model3d" xmlns:w16cid="http://schemas.microsoft.com/office/word/2016/wordml/cid" xmlns:w16se="http://schemas.microsoft.com/office/word/2015/wordml/symex">
             <w:pict>
               <v:shapetype w14:anchorId="20C1068D" id="_x0000_t32" coordsize="21600,21600" o:spt="32" o:oned="t" path="m,l21600,21600e" filled="f">
                 <v:path arrowok="t" fillok="f" o:connecttype="none"/>
@@ -805,7 +805,7 @@
               </wp:anchor>
             </w:drawing>
           </mc:Choice>
-          <mc:Fallback xmlns:w16se="http://schemas.microsoft.com/office/word/2015/wordml/symex" xmlns:w16cid="http://schemas.microsoft.com/office/word/2016/wordml/cid" xmlns:am3d="http://schemas.microsoft.com/office/drawing/2017/model3d" xmlns:aink="http://schemas.microsoft.com/office/drawing/2016/ink" xmlns:cx8="http://schemas.microsoft.com/office/drawing/2016/5/14/chartex" xmlns:cx7="http://schemas.microsoft.com/office/drawing/2016/5/13/chartex" xmlns:cx6="http://schemas.microsoft.com/office/drawing/2016/5/12/chartex" xmlns:cx5="http://schemas.microsoft.com/office/drawing/2016/5/11/chartex" xmlns:cx4="http://schemas.microsoft.com/office/drawing/2016/5/10/chartex" xmlns:cx3="http://schemas.microsoft.com/office/drawing/2016/5/9/chartex" xmlns:cx2="http://schemas.microsoft.com/office/drawing/2015/10/21/chartex" xmlns:cx1="http://schemas.microsoft.com/office/drawing/2015/9/8/chartex" xmlns:cx="http://schemas.microsoft.com/office/drawing/2014/chartex">
+          <mc:Fallback xmlns:cx="http://schemas.microsoft.com/office/drawing/2014/chartex" xmlns:cx1="http://schemas.microsoft.com/office/drawing/2015/9/8/chartex" xmlns:cx2="http://schemas.microsoft.com/office/drawing/2015/10/21/chartex" xmlns:cx3="http://schemas.microsoft.com/office/drawing/2016/5/9/chartex" xmlns:cx4="http://schemas.microsoft.com/office/drawing/2016/5/10/chartex" xmlns:cx5="http://schemas.microsoft.com/office/drawing/2016/5/11/chartex" xmlns:cx6="http://schemas.microsoft.com/office/drawing/2016/5/12/chartex" xmlns:cx7="http://schemas.microsoft.com/office/drawing/2016/5/13/chartex" xmlns:cx8="http://schemas.microsoft.com/office/drawing/2016/5/14/chartex" xmlns:aink="http://schemas.microsoft.com/office/drawing/2016/ink" xmlns:am3d="http://schemas.microsoft.com/office/drawing/2017/model3d" xmlns:w16cid="http://schemas.microsoft.com/office/word/2016/wordml/cid" xmlns:w16se="http://schemas.microsoft.com/office/word/2015/wordml/symex">
             <w:pict>
               <v:oval w14:anchorId="4396399A" id="Oval 12" o:spid="_x0000_s1026" style="position:absolute;margin-left:96pt;margin-top:-2.25pt;width:204pt;height:27pt;z-index:251671552;visibility:visible;mso-wrap-style:square;mso-width-percent:0;mso-height-percent:0;mso-wrap-distance-left:9pt;mso-wrap-distance-top:0;mso-wrap-distance-right:9pt;mso-wrap-distance-bottom:0;mso-position-horizontal:absolute;mso-position-horizontal-relative:text;mso-position-vertical:absolute;mso-position-vertical-relative:text;mso-width-percent:0;mso-height-percent:0;mso-width-relative:margin;mso-height-relative:margin;v-text-anchor:middle" o:gfxdata="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" filled="f" strokecolor="red">
                 <v:shadow on="t" color="black" opacity="22937f" origin=",.5" offset="0,.63889mm"/>
@@ -906,7 +906,7 @@
                         <a:effectLst/>
                         <a:extLst>
                           <a:ext uri="{C572A759-6A51-4108-AA02-DFA0A04FC94B}">
-                            <ma14:wrappingTextBoxFlag xmlns:ma14="http://schemas.microsoft.com/office/mac/drawingml/2011/main" xmlns:w="http://schemas.openxmlformats.org/wordprocessingml/2006/main" xmlns:w10="urn:schemas-microsoft-com:office:word" xmlns:v="urn:schemas-microsoft-com:vml" xmlns:o="urn:schemas-microsoft-com:office:office" xmlns:mv="urn:schemas-microsoft-com:mac:vml" xmlns:mo="http://schemas.microsoft.com/office/mac/office/2008/main" xmlns="" xmlns:w16se="http://schemas.microsoft.com/office/word/2015/wordml/symex" xmlns:w16cid="http://schemas.microsoft.com/office/word/2016/wordml/cid" xmlns:am3d="http://schemas.microsoft.com/office/drawing/2017/model3d" xmlns:aink="http://schemas.microsoft.com/office/drawing/2016/ink" xmlns:cx8="http://schemas.microsoft.com/office/drawing/2016/5/14/chartex" xmlns:cx7="http://schemas.microsoft.com/office/drawing/2016/5/13/chartex" xmlns:cx6="http://schemas.microsoft.com/office/drawing/2016/5/12/chartex" xmlns:cx5="http://schemas.microsoft.com/office/drawing/2016/5/11/chartex" xmlns:cx4="http://schemas.microsoft.com/office/drawing/2016/5/10/chartex" xmlns:cx3="http://schemas.microsoft.com/office/drawing/2016/5/9/chartex" xmlns:cx2="http://schemas.microsoft.com/office/drawing/2015/10/21/chartex" xmlns:cx1="http://schemas.microsoft.com/office/drawing/2015/9/8/chartex" xmlns:cx="http://schemas.microsoft.com/office/drawing/2014/chartex"/>
+                            <ma14:wrappingTextBoxFlag xmlns:cx="http://schemas.microsoft.com/office/drawing/2014/chartex" xmlns:cx1="http://schemas.microsoft.com/office/drawing/2015/9/8/chartex" xmlns:cx2="http://schemas.microsoft.com/office/drawing/2015/10/21/chartex" xmlns:cx3="http://schemas.microsoft.com/office/drawing/2016/5/9/chartex" xmlns:cx4="http://schemas.microsoft.com/office/drawing/2016/5/10/chartex" xmlns:cx5="http://schemas.microsoft.com/office/drawing/2016/5/11/chartex" xmlns:cx6="http://schemas.microsoft.com/office/drawing/2016/5/12/chartex" xmlns:cx7="http://schemas.microsoft.com/office/drawing/2016/5/13/chartex" xmlns:cx8="http://schemas.microsoft.com/office/drawing/2016/5/14/chartex" xmlns:aink="http://schemas.microsoft.com/office/drawing/2016/ink" xmlns:am3d="http://schemas.microsoft.com/office/drawing/2017/model3d" xmlns:w16cid="http://schemas.microsoft.com/office/word/2016/wordml/cid" xmlns:w16se="http://schemas.microsoft.com/office/word/2015/wordml/symex" xmlns="" xmlns:mo="http://schemas.microsoft.com/office/mac/office/2008/main" xmlns:mv="urn:schemas-microsoft-com:mac:vml" xmlns:o="urn:schemas-microsoft-com:office:office" xmlns:v="urn:schemas-microsoft-com:vml" xmlns:w10="urn:schemas-microsoft-com:office:word" xmlns:w="http://schemas.openxmlformats.org/wordprocessingml/2006/main" xmlns:ma14="http://schemas.microsoft.com/office/mac/drawingml/2011/main"/>
                           </a:ext>
                         </a:extLst>
                       </wps:spPr>
@@ -1246,7 +1246,7 @@
               </wp:anchor>
             </w:drawing>
           </mc:Choice>
-          <mc:Fallback xmlns:w16se="http://schemas.microsoft.com/office/word/2015/wordml/symex" xmlns:w16cid="http://schemas.microsoft.com/office/word/2016/wordml/cid" xmlns:am3d="http://schemas.microsoft.com/office/drawing/2017/model3d" xmlns:aink="http://schemas.microsoft.com/office/drawing/2016/ink" xmlns:cx8="http://schemas.microsoft.com/office/drawing/2016/5/14/chartex" xmlns:cx7="http://schemas.microsoft.com/office/drawing/2016/5/13/chartex" xmlns:cx6="http://schemas.microsoft.com/office/drawing/2016/5/12/chartex" xmlns:cx5="http://schemas.microsoft.com/office/drawing/2016/5/11/chartex" xmlns:cx4="http://schemas.microsoft.com/office/drawing/2016/5/10/chartex" xmlns:cx3="http://schemas.microsoft.com/office/drawing/2016/5/9/chartex" xmlns:cx2="http://schemas.microsoft.com/office/drawing/2015/10/21/chartex" xmlns:cx1="http://schemas.microsoft.com/office/drawing/2015/9/8/chartex" xmlns:cx="http://schemas.microsoft.com/office/drawing/2014/chartex">
+          <mc:Fallback xmlns:cx="http://schemas.microsoft.com/office/drawing/2014/chartex" xmlns:cx1="http://schemas.microsoft.com/office/drawing/2015/9/8/chartex" xmlns:cx2="http://schemas.microsoft.com/office/drawing/2015/10/21/chartex" xmlns:cx3="http://schemas.microsoft.com/office/drawing/2016/5/9/chartex" xmlns:cx4="http://schemas.microsoft.com/office/drawing/2016/5/10/chartex" xmlns:cx5="http://schemas.microsoft.com/office/drawing/2016/5/11/chartex" xmlns:cx6="http://schemas.microsoft.com/office/drawing/2016/5/12/chartex" xmlns:cx7="http://schemas.microsoft.com/office/drawing/2016/5/13/chartex" xmlns:cx8="http://schemas.microsoft.com/office/drawing/2016/5/14/chartex" xmlns:aink="http://schemas.microsoft.com/office/drawing/2016/ink" xmlns:am3d="http://schemas.microsoft.com/office/drawing/2017/model3d" xmlns:w16cid="http://schemas.microsoft.com/office/word/2016/wordml/cid" xmlns:w16se="http://schemas.microsoft.com/office/word/2015/wordml/symex">
             <w:pict>
               <v:shape w14:anchorId="6441077B" id="Straight Arrow Connector 18" o:spid="_x0000_s1026" type="#_x0000_t32" style="position:absolute;margin-left:29.85pt;margin-top:9.3pt;width:30pt;height:14.25pt;z-index:251683840;visibility:visible;mso-wrap-style:square;mso-width-percent:0;mso-height-percent:0;mso-wrap-distance-left:9pt;mso-wrap-distance-top:0;mso-wrap-distance-right:9pt;mso-wrap-distance-bottom:0;mso-position-horizontal:absolute;mso-position-horizontal-relative:text;mso-position-vertical:absolute;mso-position-vertical-relative:text;mso-width-percent:0;mso-height-percent:0;mso-width-relative:margin;mso-height-relative:margin" o:gfxdata="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" strokecolor="red" strokeweight="2pt">
                 <v:stroke endarrow="open"/>
@@ -1363,7 +1363,7 @@
               </wp:anchor>
             </w:drawing>
           </mc:Choice>
-          <mc:Fallback xmlns:w16se="http://schemas.microsoft.com/office/word/2015/wordml/symex" xmlns:w16cid="http://schemas.microsoft.com/office/word/2016/wordml/cid" xmlns:am3d="http://schemas.microsoft.com/office/drawing/2017/model3d" xmlns:aink="http://schemas.microsoft.com/office/drawing/2016/ink" xmlns:cx8="http://schemas.microsoft.com/office/drawing/2016/5/14/chartex" xmlns:cx7="http://schemas.microsoft.com/office/drawing/2016/5/13/chartex" xmlns:cx6="http://schemas.microsoft.com/office/drawing/2016/5/12/chartex" xmlns:cx5="http://schemas.microsoft.com/office/drawing/2016/5/11/chartex" xmlns:cx4="http://schemas.microsoft.com/office/drawing/2016/5/10/chartex" xmlns:cx3="http://schemas.microsoft.com/office/drawing/2016/5/9/chartex" xmlns:cx2="http://schemas.microsoft.com/office/drawing/2015/10/21/chartex" xmlns:cx1="http://schemas.microsoft.com/office/drawing/2015/9/8/chartex" xmlns:cx="http://schemas.microsoft.com/office/drawing/2014/chartex">
+          <mc:Fallback xmlns:cx="http://schemas.microsoft.com/office/drawing/2014/chartex" xmlns:cx1="http://schemas.microsoft.com/office/drawing/2015/9/8/chartex" xmlns:cx2="http://schemas.microsoft.com/office/drawing/2015/10/21/chartex" xmlns:cx3="http://schemas.microsoft.com/office/drawing/2016/5/9/chartex" xmlns:cx4="http://schemas.microsoft.com/office/drawing/2016/5/10/chartex" xmlns:cx5="http://schemas.microsoft.com/office/drawing/2016/5/11/chartex" xmlns:cx6="http://schemas.microsoft.com/office/drawing/2016/5/12/chartex" xmlns:cx7="http://schemas.microsoft.com/office/drawing/2016/5/13/chartex" xmlns:cx8="http://schemas.microsoft.com/office/drawing/2016/5/14/chartex" xmlns:aink="http://schemas.microsoft.com/office/drawing/2016/ink" xmlns:am3d="http://schemas.microsoft.com/office/drawing/2017/model3d" xmlns:w16cid="http://schemas.microsoft.com/office/word/2016/wordml/cid" xmlns:w16se="http://schemas.microsoft.com/office/word/2015/wordml/symex">
             <w:pict>
               <v:oval w14:anchorId="2F7400C1" id="Oval 15" o:spid="_x0000_s1026" style="position:absolute;margin-left:47.85pt;margin-top:2.15pt;width:302.25pt;height:40.5pt;z-index:251677696;visibility:visible;mso-wrap-style:square;mso-width-percent:0;mso-height-percent:0;mso-wrap-distance-left:9pt;mso-wrap-distance-top:0;mso-wrap-distance-right:9pt;mso-wrap-distance-bottom:0;mso-position-horizontal:absolute;mso-position-horizontal-relative:text;mso-position-vertical:absolute;mso-position-vertical-relative:text;mso-width-percent:0;mso-height-percent:0;mso-width-relative:margin;mso-height-relative:margin;v-text-anchor:middle" o:gfxdata="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" filled="f" strokecolor="red">
                 <v:shadow on="t" color="black" opacity="22937f" origin=",.5" offset="0,.63889mm"/>
@@ -1384,21 +1384,7 @@
         <w:rPr>
           <w:lang w:val="en-US"/>
         </w:rPr>
-        <w:t xml:space="preserve">Skripsi ini telah diuji dan dinyatakan </w:t>
-      </w:r>
-      <w:proofErr w:type="gramStart"/>
-      <w:r>
-        <w:rPr>
-          <w:lang w:val="en-US"/>
-        </w:rPr>
-        <w:t>lulus</w:t>
-      </w:r>
-      <w:proofErr w:type="gramEnd"/>
-      <w:r>
-        <w:rPr>
-          <w:lang w:val="en-US"/>
-        </w:rPr>
-        <w:t xml:space="preserve"> pada</w:t>
+        <w:t>Skripsi ini telah diuji dan dinyatakan lulus pada</w:t>
       </w:r>
     </w:p>
     <w:p>
@@ -1506,7 +1492,7 @@
               </wp:anchor>
             </w:drawing>
           </mc:Choice>
-          <mc:Fallback xmlns:w16se="http://schemas.microsoft.com/office/word/2015/wordml/symex" xmlns:w16cid="http://schemas.microsoft.com/office/word/2016/wordml/cid" xmlns:am3d="http://schemas.microsoft.com/office/drawing/2017/model3d" xmlns:aink="http://schemas.microsoft.com/office/drawing/2016/ink" xmlns:cx8="http://schemas.microsoft.com/office/drawing/2016/5/14/chartex" xmlns:cx7="http://schemas.microsoft.com/office/drawing/2016/5/13/chartex" xmlns:cx6="http://schemas.microsoft.com/office/drawing/2016/5/12/chartex" xmlns:cx5="http://schemas.microsoft.com/office/drawing/2016/5/11/chartex" xmlns:cx4="http://schemas.microsoft.com/office/drawing/2016/5/10/chartex" xmlns:cx3="http://schemas.microsoft.com/office/drawing/2016/5/9/chartex" xmlns:cx2="http://schemas.microsoft.com/office/drawing/2015/10/21/chartex" xmlns:cx1="http://schemas.microsoft.com/office/drawing/2015/9/8/chartex" xmlns:cx="http://schemas.microsoft.com/office/drawing/2014/chartex">
+          <mc:Fallback xmlns:cx="http://schemas.microsoft.com/office/drawing/2014/chartex" xmlns:cx1="http://schemas.microsoft.com/office/drawing/2015/9/8/chartex" xmlns:cx2="http://schemas.microsoft.com/office/drawing/2015/10/21/chartex" xmlns:cx3="http://schemas.microsoft.com/office/drawing/2016/5/9/chartex" xmlns:cx4="http://schemas.microsoft.com/office/drawing/2016/5/10/chartex" xmlns:cx5="http://schemas.microsoft.com/office/drawing/2016/5/11/chartex" xmlns:cx6="http://schemas.microsoft.com/office/drawing/2016/5/12/chartex" xmlns:cx7="http://schemas.microsoft.com/office/drawing/2016/5/13/chartex" xmlns:cx8="http://schemas.microsoft.com/office/drawing/2016/5/14/chartex" xmlns:aink="http://schemas.microsoft.com/office/drawing/2016/ink" xmlns:am3d="http://schemas.microsoft.com/office/drawing/2017/model3d" xmlns:w16cid="http://schemas.microsoft.com/office/word/2016/wordml/cid" xmlns:w16se="http://schemas.microsoft.com/office/word/2015/wordml/symex">
             <w:pict>
               <v:shapetype w14:anchorId="299C8100" id="_x0000_t34" coordsize="21600,21600" o:spt="34" o:oned="t" adj="10800" path="m,l@0,0@0,21600,21600,21600e" filled="f">
                 <v:stroke joinstyle="miter"/>
@@ -1769,7 +1755,7 @@
                     </wp:anchor>
                   </w:drawing>
                 </mc:Choice>
-                <mc:Fallback xmlns:w16se="http://schemas.microsoft.com/office/word/2015/wordml/symex" xmlns:w16cid="http://schemas.microsoft.com/office/word/2016/wordml/cid" xmlns:am3d="http://schemas.microsoft.com/office/drawing/2017/model3d" xmlns:aink="http://schemas.microsoft.com/office/drawing/2016/ink" xmlns:cx8="http://schemas.microsoft.com/office/drawing/2016/5/14/chartex" xmlns:cx7="http://schemas.microsoft.com/office/drawing/2016/5/13/chartex" xmlns:cx6="http://schemas.microsoft.com/office/drawing/2016/5/12/chartex" xmlns:cx5="http://schemas.microsoft.com/office/drawing/2016/5/11/chartex" xmlns:cx4="http://schemas.microsoft.com/office/drawing/2016/5/10/chartex" xmlns:cx3="http://schemas.microsoft.com/office/drawing/2016/5/9/chartex" xmlns:cx2="http://schemas.microsoft.com/office/drawing/2015/10/21/chartex" xmlns:cx1="http://schemas.microsoft.com/office/drawing/2015/9/8/chartex" xmlns:cx="http://schemas.microsoft.com/office/drawing/2014/chartex">
+                <mc:Fallback xmlns:cx="http://schemas.microsoft.com/office/drawing/2014/chartex" xmlns:cx1="http://schemas.microsoft.com/office/drawing/2015/9/8/chartex" xmlns:cx2="http://schemas.microsoft.com/office/drawing/2015/10/21/chartex" xmlns:cx3="http://schemas.microsoft.com/office/drawing/2016/5/9/chartex" xmlns:cx4="http://schemas.microsoft.com/office/drawing/2016/5/10/chartex" xmlns:cx5="http://schemas.microsoft.com/office/drawing/2016/5/11/chartex" xmlns:cx6="http://schemas.microsoft.com/office/drawing/2016/5/12/chartex" xmlns:cx7="http://schemas.microsoft.com/office/drawing/2016/5/13/chartex" xmlns:cx8="http://schemas.microsoft.com/office/drawing/2016/5/14/chartex" xmlns:aink="http://schemas.microsoft.com/office/drawing/2016/ink" xmlns:am3d="http://schemas.microsoft.com/office/drawing/2017/model3d" xmlns:w16cid="http://schemas.microsoft.com/office/word/2016/wordml/cid" xmlns:w16se="http://schemas.microsoft.com/office/word/2015/wordml/symex">
                   <w:pict>
                     <v:oval w14:anchorId="795600BC" id="Oval 17" o:spid="_x0000_s1026" style="position:absolute;margin-left:59.85pt;margin-top:25.05pt;width:302.25pt;height:182.25pt;z-index:251681792;visibility:visible;mso-wrap-style:square;mso-width-percent:0;mso-height-percent:0;mso-wrap-distance-left:9pt;mso-wrap-distance-top:0;mso-wrap-distance-right:9pt;mso-wrap-distance-bottom:0;mso-position-horizontal:absolute;mso-position-horizontal-relative:text;mso-position-vertical:absolute;mso-position-vertical-relative:text;mso-width-percent:0;mso-height-percent:0;mso-width-relative:margin;mso-height-relative:margin;v-text-anchor:middle" o:gfxdata="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" filled="f" strokecolor="red">
                       <v:shadow on="t" color="black" opacity="22937f" origin=",.5" offset="0,.63889mm"/>
@@ -2052,7 +2038,7 @@
               </wp:anchor>
             </w:drawing>
           </mc:Choice>
-          <mc:Fallback xmlns:w16se="http://schemas.microsoft.com/office/word/2015/wordml/symex" xmlns:w16cid="http://schemas.microsoft.com/office/word/2016/wordml/cid" xmlns:am3d="http://schemas.microsoft.com/office/drawing/2017/model3d" xmlns:aink="http://schemas.microsoft.com/office/drawing/2016/ink" xmlns:cx8="http://schemas.microsoft.com/office/drawing/2016/5/14/chartex" xmlns:cx7="http://schemas.microsoft.com/office/drawing/2016/5/13/chartex" xmlns:cx6="http://schemas.microsoft.com/office/drawing/2016/5/12/chartex" xmlns:cx5="http://schemas.microsoft.com/office/drawing/2016/5/11/chartex" xmlns:cx4="http://schemas.microsoft.com/office/drawing/2016/5/10/chartex" xmlns:cx3="http://schemas.microsoft.com/office/drawing/2016/5/9/chartex" xmlns:cx2="http://schemas.microsoft.com/office/drawing/2015/10/21/chartex" xmlns:cx1="http://schemas.microsoft.com/office/drawing/2015/9/8/chartex" xmlns:cx="http://schemas.microsoft.com/office/drawing/2014/chartex">
+          <mc:Fallback xmlns:cx="http://schemas.microsoft.com/office/drawing/2014/chartex" xmlns:cx1="http://schemas.microsoft.com/office/drawing/2015/9/8/chartex" xmlns:cx2="http://schemas.microsoft.com/office/drawing/2015/10/21/chartex" xmlns:cx3="http://schemas.microsoft.com/office/drawing/2016/5/9/chartex" xmlns:cx4="http://schemas.microsoft.com/office/drawing/2016/5/10/chartex" xmlns:cx5="http://schemas.microsoft.com/office/drawing/2016/5/11/chartex" xmlns:cx6="http://schemas.microsoft.com/office/drawing/2016/5/12/chartex" xmlns:cx7="http://schemas.microsoft.com/office/drawing/2016/5/13/chartex" xmlns:cx8="http://schemas.microsoft.com/office/drawing/2016/5/14/chartex" xmlns:aink="http://schemas.microsoft.com/office/drawing/2016/ink" xmlns:am3d="http://schemas.microsoft.com/office/drawing/2017/model3d" xmlns:w16cid="http://schemas.microsoft.com/office/word/2016/wordml/cid" xmlns:w16se="http://schemas.microsoft.com/office/word/2015/wordml/symex">
             <w:pict>
               <v:oval w14:anchorId="222390DE" id="Oval 3" o:spid="_x0000_s1026" style="position:absolute;margin-left:96pt;margin-top:7.95pt;width:204pt;height:27pt;z-index:251664384;visibility:visible;mso-wrap-style:square;mso-width-percent:0;mso-height-percent:0;mso-wrap-distance-left:9pt;mso-wrap-distance-top:0;mso-wrap-distance-right:9pt;mso-wrap-distance-bottom:0;mso-position-horizontal:absolute;mso-position-horizontal-relative:text;mso-position-vertical:absolute;mso-position-vertical-relative:text;mso-width-percent:0;mso-height-percent:0;mso-width-relative:margin;mso-height-relative:margin;v-text-anchor:middle" o:gfxdata="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" filled="f" strokecolor="red">
                 <v:shadow on="t" color="black" opacity="22937f" origin=",.5" offset="0,.63889mm"/>
@@ -2149,7 +2135,7 @@
               </wp:anchor>
             </w:drawing>
           </mc:Choice>
-          <mc:Fallback xmlns:w16se="http://schemas.microsoft.com/office/word/2015/wordml/symex" xmlns:w16cid="http://schemas.microsoft.com/office/word/2016/wordml/cid" xmlns:am3d="http://schemas.microsoft.com/office/drawing/2017/model3d" xmlns:aink="http://schemas.microsoft.com/office/drawing/2016/ink" xmlns:cx8="http://schemas.microsoft.com/office/drawing/2016/5/14/chartex" xmlns:cx7="http://schemas.microsoft.com/office/drawing/2016/5/13/chartex" xmlns:cx6="http://schemas.microsoft.com/office/drawing/2016/5/12/chartex" xmlns:cx5="http://schemas.microsoft.com/office/drawing/2016/5/11/chartex" xmlns:cx4="http://schemas.microsoft.com/office/drawing/2016/5/10/chartex" xmlns:cx3="http://schemas.microsoft.com/office/drawing/2016/5/9/chartex" xmlns:cx2="http://schemas.microsoft.com/office/drawing/2015/10/21/chartex" xmlns:cx1="http://schemas.microsoft.com/office/drawing/2015/9/8/chartex" xmlns:cx="http://schemas.microsoft.com/office/drawing/2014/chartex">
+          <mc:Fallback xmlns:cx="http://schemas.microsoft.com/office/drawing/2014/chartex" xmlns:cx1="http://schemas.microsoft.com/office/drawing/2015/9/8/chartex" xmlns:cx2="http://schemas.microsoft.com/office/drawing/2015/10/21/chartex" xmlns:cx3="http://schemas.microsoft.com/office/drawing/2016/5/9/chartex" xmlns:cx4="http://schemas.microsoft.com/office/drawing/2016/5/10/chartex" xmlns:cx5="http://schemas.microsoft.com/office/drawing/2016/5/11/chartex" xmlns:cx6="http://schemas.microsoft.com/office/drawing/2016/5/12/chartex" xmlns:cx7="http://schemas.microsoft.com/office/drawing/2016/5/13/chartex" xmlns:cx8="http://schemas.microsoft.com/office/drawing/2016/5/14/chartex" xmlns:aink="http://schemas.microsoft.com/office/drawing/2016/ink" xmlns:am3d="http://schemas.microsoft.com/office/drawing/2017/model3d" xmlns:w16cid="http://schemas.microsoft.com/office/word/2016/wordml/cid" xmlns:w16se="http://schemas.microsoft.com/office/word/2015/wordml/symex">
             <w:pict>
               <v:shape w14:anchorId="47DA3540" id="Straight Arrow Connector 6" o:spid="_x0000_s1026" type="#_x0000_t32" style="position:absolute;margin-left:293.85pt;margin-top:15.2pt;width:39.75pt;height:13.5pt;flip:x y;z-index:251668480;visibility:visible;mso-wrap-style:square;mso-width-percent:0;mso-height-percent:0;mso-wrap-distance-left:9pt;mso-wrap-distance-top:0;mso-wrap-distance-right:9pt;mso-wrap-distance-bottom:0;mso-position-horizontal:absolute;mso-position-horizontal-relative:text;mso-position-vertical:absolute;mso-position-vertical-relative:text;mso-width-percent:0;mso-height-percent:0;mso-width-relative:margin;mso-height-relative:margin" o:gfxdata="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" strokecolor="red" strokeweight="2pt">
                 <v:stroke endarrow="open"/>
@@ -2245,7 +2231,7 @@
                         <a:effectLst/>
                         <a:extLst>
                           <a:ext uri="{C572A759-6A51-4108-AA02-DFA0A04FC94B}">
-                            <ma14:wrappingTextBoxFlag xmlns:ma14="http://schemas.microsoft.com/office/mac/drawingml/2011/main" xmlns:w="http://schemas.openxmlformats.org/wordprocessingml/2006/main" xmlns:w10="urn:schemas-microsoft-com:office:word" xmlns:v="urn:schemas-microsoft-com:vml" xmlns:o="urn:schemas-microsoft-com:office:office" xmlns:mv="urn:schemas-microsoft-com:mac:vml" xmlns:mo="http://schemas.microsoft.com/office/mac/office/2008/main" xmlns="" xmlns:w16se="http://schemas.microsoft.com/office/word/2015/wordml/symex" xmlns:w16cid="http://schemas.microsoft.com/office/word/2016/wordml/cid" xmlns:am3d="http://schemas.microsoft.com/office/drawing/2017/model3d" xmlns:aink="http://schemas.microsoft.com/office/drawing/2016/ink" xmlns:cx8="http://schemas.microsoft.com/office/drawing/2016/5/14/chartex" xmlns:cx7="http://schemas.microsoft.com/office/drawing/2016/5/13/chartex" xmlns:cx6="http://schemas.microsoft.com/office/drawing/2016/5/12/chartex" xmlns:cx5="http://schemas.microsoft.com/office/drawing/2016/5/11/chartex" xmlns:cx4="http://schemas.microsoft.com/office/drawing/2016/5/10/chartex" xmlns:cx3="http://schemas.microsoft.com/office/drawing/2016/5/9/chartex" xmlns:cx2="http://schemas.microsoft.com/office/drawing/2015/10/21/chartex" xmlns:cx1="http://schemas.microsoft.com/office/drawing/2015/9/8/chartex" xmlns:cx="http://schemas.microsoft.com/office/drawing/2014/chartex"/>
+                            <ma14:wrappingTextBoxFlag xmlns:cx="http://schemas.microsoft.com/office/drawing/2014/chartex" xmlns:cx1="http://schemas.microsoft.com/office/drawing/2015/9/8/chartex" xmlns:cx2="http://schemas.microsoft.com/office/drawing/2015/10/21/chartex" xmlns:cx3="http://schemas.microsoft.com/office/drawing/2016/5/9/chartex" xmlns:cx4="http://schemas.microsoft.com/office/drawing/2016/5/10/chartex" xmlns:cx5="http://schemas.microsoft.com/office/drawing/2016/5/11/chartex" xmlns:cx6="http://schemas.microsoft.com/office/drawing/2016/5/12/chartex" xmlns:cx7="http://schemas.microsoft.com/office/drawing/2016/5/13/chartex" xmlns:cx8="http://schemas.microsoft.com/office/drawing/2016/5/14/chartex" xmlns:aink="http://schemas.microsoft.com/office/drawing/2016/ink" xmlns:am3d="http://schemas.microsoft.com/office/drawing/2017/model3d" xmlns:w16cid="http://schemas.microsoft.com/office/word/2016/wordml/cid" xmlns:w16se="http://schemas.microsoft.com/office/word/2015/wordml/symex" xmlns="" xmlns:mo="http://schemas.microsoft.com/office/mac/office/2008/main" xmlns:mv="urn:schemas-microsoft-com:mac:vml" xmlns:o="urn:schemas-microsoft-com:office:office" xmlns:v="urn:schemas-microsoft-com:vml" xmlns:w10="urn:schemas-microsoft-com:office:word" xmlns:w="http://schemas.openxmlformats.org/wordprocessingml/2006/main" xmlns:ma14="http://schemas.microsoft.com/office/mac/drawingml/2011/main"/>
                           </a:ext>
                         </a:extLst>
                       </wps:spPr>
@@ -2821,93 +2807,61 @@
           <w:szCs w:val="24"/>
           <w:lang w:val="en-US"/>
         </w:rPr>
-        <w:t xml:space="preserve"> tidak terkait dihindari untuk dituliskan. Bahasa yang digunakan seharusnya mengikuti kaidah bahasa Indonesia yang </w:t>
-      </w:r>
-      <w:proofErr w:type="gramStart"/>
+        <w:t xml:space="preserve"> tidak terkait dihindari untuk dituliskan. Bahasa yang digunakan seharusnya mengikuti kaidah bahasa Indonesia yang baku. </w:t>
+      </w:r>
       <w:r>
         <w:rPr>
           <w:szCs w:val="24"/>
           <w:lang w:val="en-US"/>
         </w:rPr>
-        <w:t>baku</w:t>
-      </w:r>
-      <w:proofErr w:type="gramEnd"/>
+        <w:t>Prakata</w:t>
+      </w:r>
       <w:r>
         <w:rPr>
           <w:szCs w:val="24"/>
           <w:lang w:val="en-US"/>
         </w:rPr>
-        <w:t xml:space="preserve">. </w:t>
+        <w:t xml:space="preserve"> </w:t>
       </w:r>
       <w:r>
         <w:rPr>
           <w:szCs w:val="24"/>
-          <w:lang w:val="en-US"/>
-        </w:rPr>
-        <w:t>Prakata</w:t>
+        </w:rPr>
+        <w:t>boleh diakhiri dengan paragra</w:t>
       </w:r>
       <w:r>
         <w:rPr>
           <w:szCs w:val="24"/>
           <w:lang w:val="en-US"/>
         </w:rPr>
-        <w:t xml:space="preserve"> </w:t>
+        <w:t>f</w:t>
       </w:r>
       <w:r>
         <w:rPr>
           <w:szCs w:val="24"/>
         </w:rPr>
-        <w:t>boleh diakhiri dengan paragra</w:t>
+        <w:t xml:space="preserve"> yang menyatakan bahwa penulis menerima kritik dan saran untuk </w:t>
       </w:r>
       <w:r>
         <w:rPr>
           <w:szCs w:val="24"/>
           <w:lang w:val="en-US"/>
         </w:rPr>
-        <w:t>f</w:t>
+        <w:t xml:space="preserve">pengembangan penelitian selanjutnya. Terakhir, </w:t>
       </w:r>
       <w:r>
         <w:rPr>
           <w:szCs w:val="24"/>
-        </w:rPr>
-        <w:t xml:space="preserve"> yang menyatakan bahwa penulis menerima kritik dan saran untuk </w:t>
+          <w:lang w:val="en-US"/>
+        </w:rPr>
+        <w:t>prakata</w:t>
       </w:r>
       <w:r>
         <w:rPr>
           <w:szCs w:val="24"/>
           <w:lang w:val="en-US"/>
         </w:rPr>
-        <w:t xml:space="preserve">pengembangan penelitian selanjutnya. Terakhir, </w:t>
-      </w:r>
-      <w:r>
-        <w:rPr>
-          <w:szCs w:val="24"/>
-          <w:lang w:val="en-US"/>
-        </w:rPr>
-        <w:t>prakata</w:t>
-      </w:r>
-      <w:r>
-        <w:rPr>
-          <w:szCs w:val="24"/>
-          <w:lang w:val="en-US"/>
-        </w:rPr>
-        <w:t xml:space="preserve"> ditutup dengan mencantumkan </w:t>
-      </w:r>
-      <w:proofErr w:type="gramStart"/>
-      <w:r>
-        <w:rPr>
-          <w:szCs w:val="24"/>
-          <w:lang w:val="en-US"/>
-        </w:rPr>
-        <w:t>kota</w:t>
-      </w:r>
-      <w:proofErr w:type="gramEnd"/>
-      <w:r>
-        <w:rPr>
-          <w:szCs w:val="24"/>
-          <w:lang w:val="en-US"/>
-        </w:rPr>
-        <w:t xml:space="preserve"> dan tanggal penulisan </w:t>
+        <w:t xml:space="preserve"> ditutup dengan mencantumkan kota dan tanggal penulisan </w:t>
       </w:r>
       <w:r>
         <w:rPr>
@@ -3144,21 +3098,7 @@
         <w:rPr>
           <w:lang w:val="en-US" w:eastAsia="id-ID"/>
         </w:rPr>
-        <w:t xml:space="preserve">Di akhir abstrak ditampilkan beberapa kata kunci (normalnya 5-7) untuk membantu pembaca memposisikan isi skripsi dengan area studi dan masalah penelitian. Kata kunci, beserta judul, </w:t>
-      </w:r>
-      <w:proofErr w:type="gramStart"/>
-      <w:r>
-        <w:rPr>
-          <w:lang w:val="en-US" w:eastAsia="id-ID"/>
-        </w:rPr>
-        <w:t>nama</w:t>
-      </w:r>
-      <w:proofErr w:type="gramEnd"/>
-      <w:r>
-        <w:rPr>
-          <w:lang w:val="en-US" w:eastAsia="id-ID"/>
-        </w:rPr>
-        <w:t xml:space="preserve"> penulis, dan abstrak biasanya dimasukkan dalam basis data perpustakaan. Kata kunci juga dapat diindeks dalam basis data sehingga dapat digunakan untuk proses pencarian tulisan ilmiah yang relevan. Oleh karena itu pemilihan kata kunci yang sesuai dengan area penelitian dan masalah penelitian cukup penting.</w:t>
+        <w:t>Di akhir abstrak ditampilkan beberapa kata kunci (normalnya 5-7) untuk membantu pembaca memposisikan isi skripsi dengan area studi dan masalah penelitian. Kata kunci, beserta judul, nama penulis, dan abstrak biasanya dimasukkan dalam basis data perpustakaan. Kata kunci juga dapat diindeks dalam basis data sehingga dapat digunakan untuk proses pencarian tulisan ilmiah yang relevan. Oleh karena itu pemilihan kata kunci yang sesuai dengan area penelitian dan masalah penelitian cukup penting.</w:t>
       </w:r>
       <w:r>
         <w:rPr>
@@ -3312,8 +3252,8 @@
       <w:bookmarkEnd w:id="6"/>
       <w:bookmarkEnd w:id="7"/>
     </w:p>
-    <w:bookmarkStart w:id="8" w:name="_Ref402284383" w:displacedByCustomXml="next"/>
-    <w:bookmarkStart w:id="9" w:name="_Toc402485258" w:displacedByCustomXml="next"/>
+    <w:bookmarkStart w:id="8" w:name="_Toc402485258" w:displacedByCustomXml="next"/>
+    <w:bookmarkStart w:id="9" w:name="_Ref402284383" w:displacedByCustomXml="next"/>
     <w:sdt>
       <w:sdtPr>
         <w:rPr>
@@ -13574,7 +13514,19 @@
         <w:t>discovery</w:t>
       </w:r>
       <w:r>
-        <w:t xml:space="preserve">) perangkat BLE. Kekuatan sinyal dari pesan </w:t>
+        <w:t>) perangkat BLE</w:t>
+      </w:r>
+      <w:r>
+        <w:t xml:space="preserve"> lain</w:t>
+      </w:r>
+      <w:r>
+        <w:t xml:space="preserve">. Kekuatan sinyal </w:t>
+      </w:r>
+      <w:r>
+        <w:t>yang berasal dari</w:t>
+      </w:r>
+      <w:r>
+        <w:t xml:space="preserve"> pesan </w:t>
       </w:r>
       <w:r>
         <w:rPr>
@@ -13624,132 +13576,65 @@
       <w:r>
         <w:fldChar w:fldCharType="end"/>
       </w:r>
-      <w:bookmarkStart w:id="32" w:name="_GoBack"/>
+    </w:p>
+    <w:p>
+      <w:pPr>
+        <w:pStyle w:val="Heading2"/>
+      </w:pPr>
+      <w:bookmarkStart w:id="32" w:name="_Toc20222285"/>
+      <w:bookmarkStart w:id="33" w:name="_Toc25999895"/>
+      <w:r>
+        <w:t xml:space="preserve">Algoritma </w:t>
+      </w:r>
+      <w:r>
+        <w:t>k-nearest-neighbor</w:t>
+      </w:r>
+      <w:r>
+        <w:t xml:space="preserve"> (KNN)</w:t>
+      </w:r>
       <w:bookmarkEnd w:id="32"/>
-    </w:p>
-    <w:p>
-      <w:pPr>
-        <w:pStyle w:val="Heading2"/>
-        <w:rPr>
-          <w:rStyle w:val="selectable"/>
-          <w:color w:val="000000"/>
-        </w:rPr>
-      </w:pPr>
-      <w:bookmarkStart w:id="33" w:name="_Toc20222283"/>
-      <w:bookmarkStart w:id="34" w:name="_Toc25999893"/>
-      <w:r>
-        <w:rPr>
-          <w:rStyle w:val="selectable"/>
-          <w:i/>
-          <w:color w:val="000000"/>
-        </w:rPr>
-        <w:t>Received Signal Strength</w:t>
-      </w:r>
-      <w:r>
-        <w:rPr>
-          <w:rStyle w:val="selectable"/>
-          <w:color w:val="000000"/>
-        </w:rPr>
-        <w:t xml:space="preserve"> (RSS)</w:t>
-      </w:r>
       <w:bookmarkEnd w:id="33"/>
-      <w:bookmarkEnd w:id="34"/>
     </w:p>
     <w:p>
       <w:pPr>
         <w:pStyle w:val="BodyText"/>
         <w:ind w:firstLine="340"/>
-        <w:rPr>
-          <w:rStyle w:val="selectable"/>
-          <w:color w:val="000000"/>
-        </w:rPr>
-      </w:pPr>
-      <w:r>
-        <w:rPr>
-          <w:rStyle w:val="selectable"/>
+      </w:pPr>
+      <w:bookmarkStart w:id="34" w:name="_GoBack"/>
+      <w:r>
+        <w:t>Algoritma</w:t>
+      </w:r>
+      <w:r>
+        <w:t xml:space="preserve"> </w:t>
+      </w:r>
+      <w:r>
+        <w:rPr>
           <w:i/>
-          <w:color w:val="000000"/>
-        </w:rPr>
-        <w:t>Received Signal Strength</w:t>
-      </w:r>
-      <w:r>
-        <w:rPr>
-          <w:rStyle w:val="selectable"/>
-          <w:color w:val="000000"/>
-        </w:rPr>
-        <w:t xml:space="preserve"> (RSS) adalah intensitas medan sinyal pada titik penerima. RSS diukur pada penerima, kemudian jarak dapat diperkirakan dengan menggunakan menggunakan model perambatan sinyal atau metode lain. Teknik RSS membutuhkan penggunaan multiraterasi. </w:t>
-      </w:r>
-      <w:r>
-        <w:rPr>
-          <w:rStyle w:val="selectable"/>
-          <w:color w:val="000000"/>
-        </w:rPr>
-        <w:fldChar w:fldCharType="begin" w:fldLock="1"/>
-      </w:r>
-      <w:r>
-        <w:rPr>
-          <w:rStyle w:val="selectable"/>
-          <w:color w:val="000000"/>
-        </w:rPr>
-        <w:instrText>ADDIN CSL_CITATION {"citationItems":[{"id":"ITEM-1","itemData":{"DOI":"10.1155/2017/2630413","ISSN":"16877268","abstract":"Indoor positioning systems (IPS) use sensors and communication technologies to locate objects in indoor environments. IPS are attracting scientific and enterprise interest because there is a big market opportunity for applying these technologies. There are many previous surveys on indoor positioning systems; however, most of them lack a solid classification scheme that would structurally map a wide field such as IPS, or omit several key technologies or have a limited perspective; finally, surveys rapidly become obsolete in an area as dynamic as IPS. The goal of this paper is to provide a technological perspective of indoor positioning systems, comprising a wide range of technologies and approaches. Further, we classify the existing approaches in a structure in order to guide the review and discussion of the different approaches. Finally, we present a comparison of indoor positioning approaches and present the evolution and trends that we foresee.","author":[{"dropping-particle":"","family":"Brena","given":"Ramon F.","non-dropping-particle":"","parse-names":false,"suffix":""},{"dropping-particle":"","family":"García-Vázquez","given":"Juan Pablo","non-dropping-particle":"","parse-names":false,"suffix":""},{"dropping-particle":"","family":"Galván-Tejada","given":"Carlos E.","non-dropping-particle":"","parse-names":false,"suffix":""},{"dropping-particle":"","family":"Muñoz-Rodriguez","given":"David","non-dropping-particle":"","parse-names":false,"suffix":""},{"dropping-particle":"","family":"Vargas-Rosales","given":"Cesar","non-dropping-particle":"","parse-names":false,"suffix":""},{"dropping-particle":"","family":"Fangmeyer","given":"James","non-dropping-particle":"","parse-names":false,"suffix":""}],"container-title":"Journal of Sensors","id":"ITEM-1","issued":{"date-parts":[["2017"]]},"title":"Evolution of Indoor Positioning Technologies: A Survey","type":"article-journal","volume":"2017"},"uris":["http://www.mendeley.com/documents/?uuid=35f66c03-55a4-4600-b2c8-9bae6e631f15"]}],"mendeley":{"formattedCitation":"(Brena &lt;i&gt;et al.&lt;/i&gt;, 2017)","plainTextFormattedCitation":"(Brena et al., 2017)","previouslyFormattedCitation":"(Brena &lt;i&gt;et al.&lt;/i&gt;, 2017)"},"properties":{"noteIndex":0},"schema":"https://github.com/citation-style-language/schema/raw/master/csl-citation.json"}</w:instrText>
-      </w:r>
-      <w:r>
-        <w:rPr>
-          <w:rStyle w:val="selectable"/>
-          <w:color w:val="000000"/>
-        </w:rPr>
-        <w:fldChar w:fldCharType="separate"/>
-      </w:r>
-      <w:r>
-        <w:rPr>
-          <w:rStyle w:val="selectable"/>
-          <w:noProof/>
-          <w:color w:val="000000"/>
-        </w:rPr>
-        <w:t xml:space="preserve">(Brena </w:t>
-      </w:r>
-      <w:r>
-        <w:rPr>
-          <w:rStyle w:val="selectable"/>
-          <w:i/>
-          <w:noProof/>
-          <w:color w:val="000000"/>
-        </w:rPr>
-        <w:t>et al.</w:t>
-      </w:r>
-      <w:r>
-        <w:rPr>
-          <w:rStyle w:val="selectable"/>
-          <w:noProof/>
-          <w:color w:val="000000"/>
-        </w:rPr>
-        <w:t>, 2017)</w:t>
-      </w:r>
-      <w:r>
-        <w:rPr>
-          <w:rStyle w:val="selectable"/>
-          <w:color w:val="000000"/>
-        </w:rPr>
-        <w:fldChar w:fldCharType="end"/>
-      </w:r>
-    </w:p>
-    <w:p>
-      <w:pPr>
-        <w:pStyle w:val="Heading2"/>
-      </w:pPr>
-      <w:bookmarkStart w:id="35" w:name="_Toc20222285"/>
-      <w:bookmarkStart w:id="36" w:name="_Toc25999895"/>
-      <w:r>
-        <w:t xml:space="preserve">Algoritma </w:t>
-      </w:r>
-      <w:r>
-        <w:t>k-nearest-neighbor</w:t>
-      </w:r>
-      <w:r>
-        <w:t xml:space="preserve"> (KNN)</w:t>
-      </w:r>
-      <w:bookmarkEnd w:id="35"/>
-      <w:bookmarkEnd w:id="36"/>
+        </w:rPr>
+        <w:t xml:space="preserve">k-nearest neighbor </w:t>
+      </w:r>
+      <w:r>
+        <w:t>(</w:t>
+      </w:r>
+      <w:r>
+        <w:t>kNN</w:t>
+      </w:r>
+      <w:r>
+        <w:t>) adalah sebuah metode untuk melakukan klasifikasi terhadap objek berdasarkan data pembelajaran yang jaraknya paling dekat dengan objek tersebut.</w:t>
+      </w:r>
+      <w:bookmarkEnd w:id="34"/>
+      <w:r>
+        <w:t xml:space="preserve"> </w:t>
+      </w:r>
+      <w:r>
+        <w:t>Data pembelajaran diproyeksikan ke ruang berdimensi banyak, dimana masing-masing dimensi merepresentasikan fitur dari data. Ruang ini dibagi menjadi bagian-bagian berdasarkan klasifikasi data pembelajaran. Sebuah titik pada ruang ini ditandai kelas c, jika kelas c merupakan klasifikasi yang paling banyak ditemui pada k buah tetangga terdekat titik terse</w:t>
+      </w:r>
+      <w:r>
+        <w:t xml:space="preserve">but. </w:t>
+      </w:r>
+      <w:r>
+        <w:t>Dekat atau jauhnya tetangga biasanya dihitung berdasarkan jarak Euclidean.</w:t>
+      </w:r>
     </w:p>
     <w:p>
       <w:pPr>
@@ -13757,32 +13642,13 @@
         <w:ind w:firstLine="340"/>
       </w:pPr>
       <w:r>
-        <w:t>Algoritme k-nearest neighbor (k-NN atau KNN) adalah sebuah metode untuk melakukan klasifikasi terhadap objek berdasarkan data pembelajaran yang jaraknya paling dekat dengan objek tersebut.</w:t>
-      </w:r>
-    </w:p>
-    <w:p>
-      <w:pPr>
-        <w:pStyle w:val="BodyText"/>
-        <w:ind w:firstLine="340"/>
-      </w:pPr>
-      <w:r>
         <w:lastRenderedPageBreak/>
-        <w:t>Data pembelajaran diproyeksikan ke ruang berdimensi banyak, dimana masing-masing dimensi merepresentasikan fitur dari data. Ruang ini dibagi menjadi bagian-bagian berdasarkan klasifikasi data pembelajaran. Sebuah titik pada ruang ini ditandai kelas c, jika kelas c merupakan klasifikasi yang paling banyak ditemui pada k buah tetangga terdekat titik tersebut. Dekat atau jauhnya tetangga biasanya dihitung berdasarkan jarak Euclidean.</w:t>
-      </w:r>
-    </w:p>
-    <w:p>
-      <w:pPr>
-        <w:pStyle w:val="BodyText"/>
-        <w:ind w:firstLine="340"/>
-      </w:pPr>
-      <w:r>
         <w:t>Pada fase pembelajaran, algoritma ini hanya melakukan penyimpanan vektor-vektor fitur dan klasifikasi dari data pembelajaran. Pada fase klasifikasi, fitur-fitur yang sama dihitung untuk data test (yang klasifikasinya tidak diketahui). Jarak dari vektor yang baru ini terhadap seluruh vektor data pembelajaran dihitung, dan sejumlah k buah yang paling dekat diambil. Titik yang baru klasifikasinya diprediksikan termasuk pada klasifikasi terbanyak dari titik-titik tersebut.</w:t>
       </w:r>
     </w:p>
     <w:p>
       <w:pPr>
         <w:pStyle w:val="BodyTextFirstIndent"/>
-        <w:ind w:firstLine="0"/>
         <w:rPr>
           <w:lang w:val="en-US"/>
         </w:rPr>
@@ -13798,7 +13664,7 @@
           <w:lang w:val="en-US"/>
         </w:rPr>
       </w:pPr>
-      <w:bookmarkStart w:id="37" w:name="_Toc25999896"/>
+      <w:bookmarkStart w:id="35" w:name="_Toc25999896"/>
       <w:r>
         <w:rPr>
           <w:lang w:val="en-US"/>
@@ -13812,7 +13678,7 @@
         </w:rPr>
         <w:t xml:space="preserve"> PENELITIAN</w:t>
       </w:r>
-      <w:bookmarkEnd w:id="37"/>
+      <w:bookmarkEnd w:id="35"/>
     </w:p>
     <w:p>
       <w:pPr>
@@ -14018,8 +13884,8 @@
       <w:pPr>
         <w:pStyle w:val="Caption"/>
       </w:pPr>
-      <w:bookmarkStart w:id="38" w:name="_Toc535789894"/>
-      <w:bookmarkStart w:id="39" w:name="_Toc24054128"/>
+      <w:bookmarkStart w:id="36" w:name="_Toc535789894"/>
+      <w:bookmarkStart w:id="37" w:name="_Toc24054128"/>
       <w:r>
         <w:t xml:space="preserve">Gambar </w:t>
       </w:r>
@@ -14065,8 +13931,8 @@
       <w:r>
         <w:t xml:space="preserve"> Metodologi Penelitian</w:t>
       </w:r>
-      <w:bookmarkEnd w:id="38"/>
-      <w:bookmarkEnd w:id="39"/>
+      <w:bookmarkEnd w:id="36"/>
+      <w:bookmarkEnd w:id="37"/>
     </w:p>
     <w:p>
       <w:pPr>
@@ -14086,14 +13952,14 @@
           <w:numId w:val="40"/>
         </w:numPr>
       </w:pPr>
-      <w:bookmarkStart w:id="40" w:name="_Toc20222287"/>
-      <w:bookmarkStart w:id="41" w:name="_Toc25999897"/>
+      <w:bookmarkStart w:id="38" w:name="_Toc20222287"/>
+      <w:bookmarkStart w:id="39" w:name="_Toc25999897"/>
       <w:r>
         <w:lastRenderedPageBreak/>
         <w:t>Identifikasi Masalah</w:t>
       </w:r>
-      <w:bookmarkEnd w:id="40"/>
-      <w:bookmarkEnd w:id="41"/>
+      <w:bookmarkEnd w:id="38"/>
+      <w:bookmarkEnd w:id="39"/>
     </w:p>
     <w:p>
       <w:pPr>
@@ -14112,13 +13978,13 @@
           <w:numId w:val="40"/>
         </w:numPr>
       </w:pPr>
-      <w:bookmarkStart w:id="42" w:name="_Toc20222288"/>
-      <w:bookmarkStart w:id="43" w:name="_Toc25999898"/>
+      <w:bookmarkStart w:id="40" w:name="_Toc20222288"/>
+      <w:bookmarkStart w:id="41" w:name="_Toc25999898"/>
       <w:r>
         <w:t>Studi Literatur</w:t>
       </w:r>
-      <w:bookmarkEnd w:id="42"/>
-      <w:bookmarkEnd w:id="43"/>
+      <w:bookmarkEnd w:id="40"/>
+      <w:bookmarkEnd w:id="41"/>
     </w:p>
     <w:p>
       <w:pPr>
@@ -14221,15 +14087,15 @@
           <w:numId w:val="40"/>
         </w:numPr>
       </w:pPr>
-      <w:bookmarkStart w:id="44" w:name="_Toc20222289"/>
-      <w:bookmarkStart w:id="45" w:name="_Toc25999899"/>
-      <w:commentRangeStart w:id="46"/>
+      <w:bookmarkStart w:id="42" w:name="_Toc20222289"/>
+      <w:bookmarkStart w:id="43" w:name="_Toc25999899"/>
+      <w:commentRangeStart w:id="44"/>
       <w:r>
         <w:t>Analisis Kebutuhan</w:t>
       </w:r>
-      <w:bookmarkEnd w:id="44"/>
-      <w:bookmarkEnd w:id="45"/>
-      <w:commentRangeEnd w:id="46"/>
+      <w:bookmarkEnd w:id="42"/>
+      <w:bookmarkEnd w:id="43"/>
+      <w:commentRangeEnd w:id="44"/>
       <w:r>
         <w:rPr>
           <w:rStyle w:val="CommentReference"/>
@@ -14237,7 +14103,7 @@
           <w:b w:val="0"/>
           <w:bCs w:val="0"/>
         </w:rPr>
-        <w:commentReference w:id="46"/>
+        <w:commentReference w:id="44"/>
       </w:r>
     </w:p>
     <w:p>
@@ -14258,13 +14124,13 @@
         </w:numPr>
         <w:ind w:left="714" w:hanging="714"/>
       </w:pPr>
-      <w:bookmarkStart w:id="47" w:name="_Toc20222290"/>
-      <w:bookmarkStart w:id="48" w:name="_Toc25999900"/>
+      <w:bookmarkStart w:id="45" w:name="_Toc20222290"/>
+      <w:bookmarkStart w:id="46" w:name="_Toc25999900"/>
       <w:r>
         <w:t>Analisis Kebutuhan Perangkat Keras</w:t>
       </w:r>
-      <w:bookmarkEnd w:id="47"/>
-      <w:bookmarkEnd w:id="48"/>
+      <w:bookmarkEnd w:id="45"/>
+      <w:bookmarkEnd w:id="46"/>
     </w:p>
     <w:p>
       <w:pPr>
@@ -14284,16 +14150,16 @@
         </w:numPr>
         <w:ind w:left="426"/>
       </w:pPr>
-      <w:commentRangeStart w:id="49"/>
+      <w:commentRangeStart w:id="47"/>
       <w:r>
         <w:t>Mikrokontroler ESP32</w:t>
       </w:r>
-      <w:commentRangeEnd w:id="49"/>
+      <w:commentRangeEnd w:id="47"/>
       <w:r>
         <w:rPr>
           <w:rStyle w:val="CommentReference"/>
         </w:rPr>
-        <w:commentReference w:id="49"/>
+        <w:commentReference w:id="47"/>
       </w:r>
       <w:r>
         <w:t>, dengan jumlah dan fungsi sebagai berikut :</w:t>
@@ -14558,13 +14424,13 @@
           <w:numId w:val="40"/>
         </w:numPr>
       </w:pPr>
-      <w:bookmarkStart w:id="50" w:name="_Toc20222291"/>
-      <w:bookmarkStart w:id="51" w:name="_Toc25999901"/>
+      <w:bookmarkStart w:id="48" w:name="_Toc20222291"/>
+      <w:bookmarkStart w:id="49" w:name="_Toc25999901"/>
       <w:r>
         <w:t>Perancangan Sistem</w:t>
       </w:r>
-      <w:bookmarkEnd w:id="50"/>
-      <w:bookmarkEnd w:id="51"/>
+      <w:bookmarkEnd w:id="48"/>
+      <w:bookmarkEnd w:id="49"/>
       <w:r>
         <w:t xml:space="preserve"> </w:t>
       </w:r>
@@ -14652,8 +14518,8 @@
       <w:pPr>
         <w:pStyle w:val="Caption"/>
       </w:pPr>
-      <w:bookmarkStart w:id="52" w:name="_Toc535789895"/>
-      <w:bookmarkStart w:id="53" w:name="_Toc24054129"/>
+      <w:bookmarkStart w:id="50" w:name="_Toc535789895"/>
+      <w:bookmarkStart w:id="51" w:name="_Toc24054129"/>
       <w:r>
         <w:t xml:space="preserve">Gambar </w:t>
       </w:r>
@@ -14702,11 +14568,11 @@
       <w:r>
         <w:t>Alur implementasi sistem pelacakan dalam gedung</w:t>
       </w:r>
-      <w:bookmarkEnd w:id="52"/>
+      <w:bookmarkEnd w:id="50"/>
       <w:r>
         <w:t xml:space="preserve"> berbasis BLE</w:t>
       </w:r>
-      <w:bookmarkEnd w:id="53"/>
+      <w:bookmarkEnd w:id="51"/>
     </w:p>
     <w:p>
       <w:pPr>
@@ -14736,13 +14602,13 @@
           <w:numId w:val="40"/>
         </w:numPr>
       </w:pPr>
-      <w:bookmarkStart w:id="54" w:name="_Toc20222292"/>
-      <w:bookmarkStart w:id="55" w:name="_Toc25999902"/>
+      <w:bookmarkStart w:id="52" w:name="_Toc20222292"/>
+      <w:bookmarkStart w:id="53" w:name="_Toc25999902"/>
       <w:r>
         <w:t>Implementasi</w:t>
       </w:r>
-      <w:bookmarkEnd w:id="54"/>
-      <w:bookmarkEnd w:id="55"/>
+      <w:bookmarkEnd w:id="52"/>
+      <w:bookmarkEnd w:id="53"/>
     </w:p>
     <w:p>
       <w:pPr>
@@ -14761,13 +14627,13 @@
           <w:numId w:val="40"/>
         </w:numPr>
       </w:pPr>
-      <w:bookmarkStart w:id="56" w:name="_Toc20222293"/>
-      <w:bookmarkStart w:id="57" w:name="_Toc25999903"/>
+      <w:bookmarkStart w:id="54" w:name="_Toc20222293"/>
+      <w:bookmarkStart w:id="55" w:name="_Toc25999903"/>
       <w:r>
         <w:t>Pengujian</w:t>
       </w:r>
-      <w:bookmarkEnd w:id="56"/>
-      <w:bookmarkEnd w:id="57"/>
+      <w:bookmarkEnd w:id="54"/>
+      <w:bookmarkEnd w:id="55"/>
     </w:p>
     <w:p>
       <w:pPr>
@@ -14790,13 +14656,13 @@
           <w:numId w:val="40"/>
         </w:numPr>
       </w:pPr>
-      <w:bookmarkStart w:id="58" w:name="_Toc20222294"/>
-      <w:bookmarkStart w:id="59" w:name="_Toc25999904"/>
+      <w:bookmarkStart w:id="56" w:name="_Toc20222294"/>
+      <w:bookmarkStart w:id="57" w:name="_Toc25999904"/>
       <w:r>
         <w:t>Kesimpulan dan Saran</w:t>
       </w:r>
-      <w:bookmarkEnd w:id="58"/>
-      <w:bookmarkEnd w:id="59"/>
+      <w:bookmarkEnd w:id="56"/>
+      <w:bookmarkEnd w:id="57"/>
     </w:p>
     <w:p>
       <w:pPr>
@@ -14824,88 +14690,88 @@
           <w:lang w:val="en-US"/>
         </w:rPr>
       </w:pPr>
-      <w:bookmarkStart w:id="60" w:name="_Toc25999905"/>
+      <w:bookmarkStart w:id="58" w:name="_Toc25999905"/>
       <w:r>
         <w:lastRenderedPageBreak/>
         <w:t>ANALISA KEBUTUHAN DAN PERANCANGAN</w:t>
       </w:r>
+      <w:bookmarkEnd w:id="58"/>
+      <w:r>
+        <w:rPr>
+          <w:lang w:val="en-US"/>
+        </w:rPr>
+        <w:t xml:space="preserve"> </w:t>
+      </w:r>
+    </w:p>
+    <w:p>
+      <w:pPr>
+        <w:pStyle w:val="Heading2"/>
+        <w:rPr>
+          <w:lang w:val="en-US"/>
+        </w:rPr>
+      </w:pPr>
+      <w:bookmarkStart w:id="59" w:name="_Toc25999906"/>
+      <w:r>
+        <w:t>Deskripsi Umum Sistem</w:t>
+      </w:r>
+      <w:bookmarkEnd w:id="59"/>
+    </w:p>
+    <w:p>
+      <w:pPr>
+        <w:pStyle w:val="BodyTextFirstIndent"/>
+        <w:rPr>
+          <w:lang w:val="en-US"/>
+        </w:rPr>
+      </w:pPr>
+      <w:r>
+        <w:t xml:space="preserve">Sistem pelacakan dalam gedung berbasis BLE menggunakan metode </w:t>
+      </w:r>
+      <w:r>
+        <w:rPr>
+          <w:i/>
+        </w:rPr>
+        <w:t>fingerprinting</w:t>
+      </w:r>
+      <w:r>
+        <w:rPr>
+          <w:i/>
+        </w:rPr>
+        <w:t xml:space="preserve"> </w:t>
+      </w:r>
+      <w:r>
+        <w:t xml:space="preserve">dibagi menjadi 2 tahap. Tahap pertama adalah melakukan pengumpulan data pola sinyal tiap ruangan yang dipilih berupa RSSI dari perangakat iTAG Bluetooth. Data yang terkumpul disimpan dalam sebuah database sederhana berupa file dengan format .csv. Tahap selanjutnya adalah tahap pelacakan perangkat. Pertama-tama, perangkat iTAG Bluetooth akan dibawa ke salah satu ruangan terpilih, kemudian saat sistem dinyalakan, maka sistem akan membaca karakteristik sinyal perangkat iTAG Bluetooth kemudian membandingkan karakterisik sinyal yang diperoleh dengan data karakteristik sinyal pada database file .csv yang telah dikumpulkan sebelumnya menggunakan algoritma </w:t>
+      </w:r>
+      <w:r>
+        <w:rPr>
+          <w:i/>
+        </w:rPr>
+        <w:t>k-Nearest Neighbour</w:t>
+      </w:r>
+      <w:r>
+        <w:t xml:space="preserve">. Setelah nama ruangan tempat perangkat iTAG Bluetooth telah ditemukan, maka sistem akan menampilkan nama ruangan dan waktu saat perangkat tersebut dilacak. Proses pelacakan ini berlangsung secara </w:t>
+      </w:r>
+      <w:r>
+        <w:rPr>
+          <w:i/>
+        </w:rPr>
+        <w:t>real-time</w:t>
+      </w:r>
+      <w:r>
+        <w:t>.</w:t>
+      </w:r>
+    </w:p>
+    <w:p>
+      <w:pPr>
+        <w:pStyle w:val="Heading2"/>
+        <w:rPr>
+          <w:lang w:val="en-US"/>
+        </w:rPr>
+      </w:pPr>
+      <w:bookmarkStart w:id="60" w:name="_Toc25999907"/>
+      <w:r>
+        <w:t>Kebutuhan Sistem</w:t>
+      </w:r>
       <w:bookmarkEnd w:id="60"/>
-      <w:r>
-        <w:rPr>
-          <w:lang w:val="en-US"/>
-        </w:rPr>
-        <w:t xml:space="preserve"> </w:t>
-      </w:r>
-    </w:p>
-    <w:p>
-      <w:pPr>
-        <w:pStyle w:val="Heading2"/>
-        <w:rPr>
-          <w:lang w:val="en-US"/>
-        </w:rPr>
-      </w:pPr>
-      <w:bookmarkStart w:id="61" w:name="_Toc25999906"/>
-      <w:r>
-        <w:t>Deskripsi Umum Sistem</w:t>
-      </w:r>
-      <w:bookmarkEnd w:id="61"/>
-    </w:p>
-    <w:p>
-      <w:pPr>
-        <w:pStyle w:val="BodyTextFirstIndent"/>
-        <w:rPr>
-          <w:lang w:val="en-US"/>
-        </w:rPr>
-      </w:pPr>
-      <w:r>
-        <w:t xml:space="preserve">Sistem pelacakan dalam gedung berbasis BLE menggunakan metode </w:t>
-      </w:r>
-      <w:r>
-        <w:rPr>
-          <w:i/>
-        </w:rPr>
-        <w:t>fingerprinting</w:t>
-      </w:r>
-      <w:r>
-        <w:rPr>
-          <w:i/>
-        </w:rPr>
-        <w:t xml:space="preserve"> </w:t>
-      </w:r>
-      <w:r>
-        <w:t xml:space="preserve">dibagi menjadi 2 tahap. Tahap pertama adalah melakukan pengumpulan data pola sinyal tiap ruangan yang dipilih berupa RSSI dari perangakat iTAG Bluetooth. Data yang terkumpul disimpan dalam sebuah database sederhana berupa file dengan format .csv. Tahap selanjutnya adalah tahap pelacakan perangkat. Pertama-tama, perangkat iTAG Bluetooth akan dibawa ke salah satu ruangan terpilih, kemudian saat sistem dinyalakan, maka sistem akan membaca karakteristik sinyal perangkat iTAG Bluetooth kemudian membandingkan karakterisik sinyal yang diperoleh dengan data karakteristik sinyal pada database file .csv yang telah dikumpulkan sebelumnya menggunakan algoritma </w:t>
-      </w:r>
-      <w:r>
-        <w:rPr>
-          <w:i/>
-        </w:rPr>
-        <w:t>k-Nearest Neighbour</w:t>
-      </w:r>
-      <w:r>
-        <w:t xml:space="preserve">. Setelah nama ruangan tempat perangkat iTAG Bluetooth telah ditemukan, maka sistem akan menampilkan nama ruangan dan waktu saat perangkat tersebut dilacak. Proses pelacakan ini berlangsung secara </w:t>
-      </w:r>
-      <w:r>
-        <w:rPr>
-          <w:i/>
-        </w:rPr>
-        <w:t>real-time</w:t>
-      </w:r>
-      <w:r>
-        <w:t>.</w:t>
-      </w:r>
-    </w:p>
-    <w:p>
-      <w:pPr>
-        <w:pStyle w:val="Heading2"/>
-        <w:rPr>
-          <w:lang w:val="en-US"/>
-        </w:rPr>
-      </w:pPr>
-      <w:bookmarkStart w:id="62" w:name="_Toc25999907"/>
-      <w:r>
-        <w:t>Kebutuhan Sistem</w:t>
-      </w:r>
-      <w:bookmarkEnd w:id="62"/>
     </w:p>
     <w:p>
       <w:pPr>
@@ -14946,11 +14812,11 @@
           <w:lang w:val="en-US"/>
         </w:rPr>
       </w:pPr>
-      <w:bookmarkStart w:id="63" w:name="_Toc25999908"/>
+      <w:bookmarkStart w:id="61" w:name="_Toc25999908"/>
       <w:r>
         <w:t>Kebutuhan Fungsional</w:t>
       </w:r>
-      <w:bookmarkEnd w:id="63"/>
+      <w:bookmarkEnd w:id="61"/>
     </w:p>
     <w:p>
       <w:pPr>
@@ -14973,7 +14839,7 @@
         </w:rPr>
         <w:t xml:space="preserve">    </w:t>
       </w:r>
-      <w:bookmarkStart w:id="64" w:name="_Toc23966761"/>
+      <w:bookmarkStart w:id="62" w:name="_Toc23966761"/>
       <w:r>
         <w:t xml:space="preserve">Tabel </w:t>
       </w:r>
@@ -15019,7 +14885,7 @@
       <w:r>
         <w:t xml:space="preserve"> Kebutuhan Fungsional</w:t>
       </w:r>
-      <w:bookmarkEnd w:id="64"/>
+      <w:bookmarkEnd w:id="62"/>
     </w:p>
     <w:tbl>
       <w:tblPr>
@@ -15559,12 +15425,12 @@
           <w:lang w:val="en-US"/>
         </w:rPr>
       </w:pPr>
-      <w:bookmarkStart w:id="65" w:name="_Toc25999909"/>
+      <w:bookmarkStart w:id="63" w:name="_Toc25999909"/>
       <w:r>
         <w:lastRenderedPageBreak/>
         <w:t>Kebutuhan Non-Fungsional</w:t>
       </w:r>
-      <w:bookmarkEnd w:id="65"/>
+      <w:bookmarkEnd w:id="63"/>
     </w:p>
     <w:p>
       <w:pPr>
@@ -15594,7 +15460,7 @@
       <w:pPr>
         <w:pStyle w:val="Caption"/>
       </w:pPr>
-      <w:bookmarkStart w:id="66" w:name="_Toc23966762"/>
+      <w:bookmarkStart w:id="64" w:name="_Toc23966762"/>
       <w:r>
         <w:t xml:space="preserve">Tabel </w:t>
       </w:r>
@@ -15640,7 +15506,7 @@
       <w:r>
         <w:t xml:space="preserve"> Kebutuhan perangkat lunak</w:t>
       </w:r>
-      <w:bookmarkEnd w:id="66"/>
+      <w:bookmarkEnd w:id="64"/>
     </w:p>
     <w:tbl>
       <w:tblPr>
@@ -16194,7 +16060,7 @@
         <w:pStyle w:val="Caption"/>
         <w:jc w:val="left"/>
       </w:pPr>
-      <w:bookmarkStart w:id="67" w:name="_Toc23966763"/>
+      <w:bookmarkStart w:id="65" w:name="_Toc23966763"/>
       <w:r>
         <w:t xml:space="preserve">Tabel </w:t>
       </w:r>
@@ -16240,7 +16106,7 @@
       <w:r>
         <w:t xml:space="preserve"> Kebutuhan Perangkat Keras</w:t>
       </w:r>
-      <w:bookmarkEnd w:id="67"/>
+      <w:bookmarkEnd w:id="65"/>
     </w:p>
     <w:tbl>
       <w:tblPr>
@@ -17037,7 +16903,7 @@
           <w:lang w:val="en-US"/>
         </w:rPr>
       </w:pPr>
-      <w:bookmarkStart w:id="68" w:name="_Toc25999910"/>
+      <w:bookmarkStart w:id="66" w:name="_Toc25999910"/>
       <w:r>
         <w:t xml:space="preserve">Perancangan Implementasi Metode </w:t>
       </w:r>
@@ -17047,7 +16913,7 @@
         </w:rPr>
         <w:t>Fingerprinting</w:t>
       </w:r>
-      <w:bookmarkEnd w:id="68"/>
+      <w:bookmarkEnd w:id="66"/>
     </w:p>
     <w:p>
       <w:pPr>
@@ -17101,11 +16967,11 @@
           <w:lang w:val="en-US"/>
         </w:rPr>
       </w:pPr>
-      <w:bookmarkStart w:id="69" w:name="_Toc25999911"/>
+      <w:bookmarkStart w:id="67" w:name="_Toc25999911"/>
       <w:r>
         <w:t>Pengumpulan Data Pola sinyal</w:t>
       </w:r>
-      <w:bookmarkEnd w:id="69"/>
+      <w:bookmarkEnd w:id="67"/>
     </w:p>
     <w:p>
       <w:pPr>
@@ -17195,7 +17061,7 @@
       <w:pPr>
         <w:pStyle w:val="Caption"/>
       </w:pPr>
-      <w:bookmarkStart w:id="70" w:name="_Toc24054130"/>
+      <w:bookmarkStart w:id="68" w:name="_Toc24054130"/>
       <w:r>
         <w:t xml:space="preserve">Gambar </w:t>
       </w:r>
@@ -17247,7 +17113,7 @@
         </w:rPr>
         <w:t>fingerprinting</w:t>
       </w:r>
-      <w:bookmarkEnd w:id="70"/>
+      <w:bookmarkEnd w:id="68"/>
     </w:p>
     <w:p>
       <w:pPr>
@@ -17351,7 +17217,7 @@
       <w:pPr>
         <w:pStyle w:val="Caption"/>
       </w:pPr>
-      <w:bookmarkStart w:id="71" w:name="_Toc24054131"/>
+      <w:bookmarkStart w:id="69" w:name="_Toc24054131"/>
       <w:r>
         <w:t xml:space="preserve">Gambar </w:t>
       </w:r>
@@ -17397,7 +17263,7 @@
       <w:r>
         <w:t xml:space="preserve"> Denah ruangan implementasi sistem pelacakan dalam gedung</w:t>
       </w:r>
-      <w:bookmarkEnd w:id="71"/>
+      <w:bookmarkEnd w:id="69"/>
     </w:p>
     <w:p>
       <w:pPr>
@@ -17511,7 +17377,7 @@
           <w:i/>
         </w:rPr>
       </w:pPr>
-      <w:bookmarkStart w:id="72" w:name="_Toc25999912"/>
+      <w:bookmarkStart w:id="70" w:name="_Toc25999912"/>
       <w:r>
         <w:t xml:space="preserve">Pelacakan Ruangan Secara </w:t>
       </w:r>
@@ -17521,7 +17387,7 @@
         </w:rPr>
         <w:t>Real-Time</w:t>
       </w:r>
-      <w:bookmarkEnd w:id="72"/>
+      <w:bookmarkEnd w:id="70"/>
     </w:p>
     <w:p>
       <w:pPr>
@@ -17645,7 +17511,7 @@
       <w:pPr>
         <w:pStyle w:val="Caption"/>
       </w:pPr>
-      <w:bookmarkStart w:id="73" w:name="_Toc24054132"/>
+      <w:bookmarkStart w:id="71" w:name="_Toc24054132"/>
       <w:r>
         <w:t xml:space="preserve">Gambar </w:t>
       </w:r>
@@ -17691,7 +17557,7 @@
       <w:r>
         <w:t xml:space="preserve"> Diagram alir pelacakan perangkat iTAG Bluetooth</w:t>
       </w:r>
-      <w:bookmarkEnd w:id="73"/>
+      <w:bookmarkEnd w:id="71"/>
     </w:p>
     <w:p>
       <w:pPr>
@@ -17833,21 +17699,21 @@
       <w:pPr>
         <w:pStyle w:val="Heading2"/>
       </w:pPr>
-      <w:bookmarkStart w:id="74" w:name="_Toc25999913"/>
+      <w:bookmarkStart w:id="72" w:name="_Toc25999913"/>
       <w:r>
         <w:t>Perancangan Parameter Pengujian</w:t>
       </w:r>
-      <w:bookmarkEnd w:id="74"/>
+      <w:bookmarkEnd w:id="72"/>
     </w:p>
     <w:p>
       <w:pPr>
         <w:pStyle w:val="Heading3"/>
       </w:pPr>
-      <w:bookmarkStart w:id="75" w:name="_Toc25999914"/>
+      <w:bookmarkStart w:id="73" w:name="_Toc25999914"/>
       <w:r>
         <w:t>Akurasi Kesalahan Pelacakan Secara Umum</w:t>
       </w:r>
-      <w:bookmarkEnd w:id="75"/>
+      <w:bookmarkEnd w:id="73"/>
     </w:p>
     <w:p>
       <w:pPr>
@@ -18266,11 +18132,11 @@
       <w:pPr>
         <w:pStyle w:val="Heading3"/>
       </w:pPr>
-      <w:bookmarkStart w:id="76" w:name="_Toc25999915"/>
+      <w:bookmarkStart w:id="74" w:name="_Toc25999915"/>
       <w:r>
         <w:t>Akurasi Kesalahan per sub-lokasi dalam ruang</w:t>
       </w:r>
-      <w:bookmarkEnd w:id="76"/>
+      <w:bookmarkEnd w:id="74"/>
     </w:p>
     <w:p>
       <w:pPr>
@@ -19666,22 +19532,22 @@
       <w:pPr>
         <w:pStyle w:val="Heading2"/>
       </w:pPr>
-      <w:bookmarkStart w:id="77" w:name="_Toc25999916"/>
+      <w:bookmarkStart w:id="75" w:name="_Toc25999916"/>
       <w:r>
         <w:lastRenderedPageBreak/>
         <w:t>Perancangan Sistem</w:t>
       </w:r>
-      <w:bookmarkEnd w:id="77"/>
+      <w:bookmarkEnd w:id="75"/>
     </w:p>
     <w:p>
       <w:pPr>
         <w:pStyle w:val="Heading3"/>
       </w:pPr>
-      <w:bookmarkStart w:id="78" w:name="_Toc25999917"/>
+      <w:bookmarkStart w:id="76" w:name="_Toc25999917"/>
       <w:r>
         <w:t>Pengumpulan Data Pola Sinyal</w:t>
       </w:r>
-      <w:bookmarkEnd w:id="78"/>
+      <w:bookmarkEnd w:id="76"/>
     </w:p>
     <w:p>
       <w:pPr>
@@ -21526,7 +21392,7 @@
       <w:pPr>
         <w:pStyle w:val="Heading3"/>
       </w:pPr>
-      <w:bookmarkStart w:id="79" w:name="_Toc25999918"/>
+      <w:bookmarkStart w:id="77" w:name="_Toc25999918"/>
       <w:r>
         <w:t xml:space="preserve">Pelacakan Lokasi Secara </w:t>
       </w:r>
@@ -21536,7 +21402,7 @@
         </w:rPr>
         <w:t>Real-Time</w:t>
       </w:r>
-      <w:bookmarkEnd w:id="79"/>
+      <w:bookmarkEnd w:id="77"/>
     </w:p>
     <w:p>
       <w:pPr>
@@ -23461,11 +23327,11 @@
       <w:pPr>
         <w:pStyle w:val="Heading2"/>
       </w:pPr>
-      <w:bookmarkStart w:id="80" w:name="_Toc25999919"/>
+      <w:bookmarkStart w:id="78" w:name="_Toc25999919"/>
       <w:r>
         <w:t>Perancangan Skenario Pengujian</w:t>
       </w:r>
-      <w:bookmarkEnd w:id="80"/>
+      <w:bookmarkEnd w:id="78"/>
     </w:p>
     <w:p>
       <w:pPr>
@@ -24807,7 +24673,7 @@
           <w:lang w:val="en-US"/>
         </w:rPr>
       </w:pPr>
-      <w:bookmarkStart w:id="81" w:name="_Toc25999920"/>
+      <w:bookmarkStart w:id="79" w:name="_Toc25999920"/>
       <w:r>
         <w:rPr>
           <w:lang w:val="en-US"/>
@@ -24815,25 +24681,173 @@
         <w:lastRenderedPageBreak/>
         <w:t>PEMBAHASAN</w:t>
       </w:r>
+      <w:bookmarkEnd w:id="79"/>
+    </w:p>
+    <w:bookmarkEnd w:id="29"/>
+    <w:p>
+      <w:pPr>
+        <w:pStyle w:val="BodyTextFirstIndent"/>
+      </w:pPr>
+      <w:r>
+        <w:t xml:space="preserve">Pembahasan berfungsi untuk menerjemahkan makna dari hasil yang diperoleh untuk menjawab pertanyaan atau masalah penelitian. Fungsi lainnya adalah untuk menjelaskan pemahaman baru yang didapatkan dari hasil penelitian, yang diharapkan berguna dalam pengembangan keilmuan. Dalam penelitian tingkat lanjut, fungsi pembahasan yang kedua ini sangat penting karena dapat menunjukkan kontribusi penulis terhadap pengembangan keilmuan. Akan tetapi, dalam penelitian tingkat skripsi, fungsi yang kedua ini dapat diterapkan secara terbatas karena pendidikan S1 tidak dituntut untuk pengembangan keilmuan secara substansial, tetapi cukup terhadap pemahaman personal dalam implementasi konsep atau teori. </w:t>
+      </w:r>
+    </w:p>
+    <w:p>
+      <w:pPr>
+        <w:pStyle w:val="Heading2"/>
+        <w:rPr>
+          <w:lang w:val="en-US"/>
+        </w:rPr>
+      </w:pPr>
+      <w:bookmarkStart w:id="80" w:name="_Toc25999921"/>
+      <w:r>
+        <w:rPr>
+          <w:lang w:val="en-US"/>
+        </w:rPr>
+        <w:t>Subbab</w:t>
+      </w:r>
+      <w:r>
+        <w:rPr>
+          <w:lang w:val="en-US"/>
+        </w:rPr>
+        <w:t xml:space="preserve"> </w:t>
+      </w:r>
+      <w:r>
+        <w:rPr>
+          <w:lang w:val="en-US"/>
+        </w:rPr>
+        <w:t>Lima Satu</w:t>
+      </w:r>
+      <w:bookmarkEnd w:id="80"/>
+    </w:p>
+    <w:p>
+      <w:pPr>
+        <w:pStyle w:val="BodyTextFirstIndent"/>
+        <w:rPr>
+          <w:lang w:val="en-US"/>
+        </w:rPr>
+      </w:pPr>
+      <w:r>
+        <w:rPr>
+          <w:lang w:val="en-US"/>
+        </w:rPr>
+        <w:t xml:space="preserve">Dalam menjawab masalah penelitian, penulis diminta untuk melakukan evaluasi kritis terhadap hasil yang diperoleh. Tergantung dari fokus penelitian, beberapa contoh pertanyaan kritis yang dapat dijawab adalah: </w:t>
+      </w:r>
+    </w:p>
+    <w:p>
+      <w:pPr>
+        <w:pStyle w:val="ListBullet"/>
+      </w:pPr>
+      <w:r>
+        <w:t>Seberapa jauh tujuan penelitian telah tercapai?</w:t>
+      </w:r>
+    </w:p>
+    <w:p>
+      <w:pPr>
+        <w:pStyle w:val="ListBullet"/>
+      </w:pPr>
+      <w:r>
+        <w:t>Apakah aplikasi atau sistem yang dibangun sesuai dengan tujuannya?</w:t>
+      </w:r>
+    </w:p>
+    <w:p>
+      <w:pPr>
+        <w:pStyle w:val="ListBullet"/>
+      </w:pPr>
+      <w:r>
+        <w:t>Apakah metode atau praktik perancangan dan implementasi yang baik telah dijalankan?</w:t>
+      </w:r>
+    </w:p>
+    <w:p>
+      <w:pPr>
+        <w:pStyle w:val="ListBullet"/>
+      </w:pPr>
+      <w:r>
+        <w:t>Apakah teknologi implementasi yang tepat telah dipilih? Dan sebagainya.</w:t>
+      </w:r>
+    </w:p>
+    <w:p>
+      <w:pPr>
+        <w:pStyle w:val="Heading3"/>
+        <w:rPr>
+          <w:lang w:val="en-US"/>
+        </w:rPr>
+      </w:pPr>
+      <w:bookmarkStart w:id="81" w:name="_Toc25999922"/>
+      <w:r>
+        <w:rPr>
+          <w:lang w:val="en-US"/>
+        </w:rPr>
+        <w:t>Subbab</w:t>
+      </w:r>
+      <w:r>
+        <w:rPr>
+          <w:lang w:val="en-US"/>
+        </w:rPr>
+        <w:t xml:space="preserve"> </w:t>
+      </w:r>
+      <w:r>
+        <w:rPr>
+          <w:lang w:val="en-US"/>
+        </w:rPr>
+        <w:t>Lima Satu Satu</w:t>
+      </w:r>
       <w:bookmarkEnd w:id="81"/>
     </w:p>
-    <w:bookmarkEnd w:id="29"/>
     <w:p>
       <w:pPr>
         <w:pStyle w:val="BodyTextFirstIndent"/>
       </w:pPr>
       <w:r>
-        <w:t xml:space="preserve">Pembahasan berfungsi untuk menerjemahkan makna dari hasil yang diperoleh untuk menjawab pertanyaan atau masalah penelitian. Fungsi lainnya adalah untuk menjelaskan pemahaman baru yang didapatkan dari hasil penelitian, yang diharapkan berguna dalam pengembangan keilmuan. Dalam penelitian tingkat lanjut, fungsi pembahasan yang kedua ini sangat penting karena dapat menunjukkan kontribusi penulis terhadap pengembangan keilmuan. Akan tetapi, dalam penelitian tingkat skripsi, fungsi yang kedua ini dapat diterapkan secara terbatas karena pendidikan S1 tidak dituntut untuk pengembangan keilmuan secara substansial, tetapi cukup terhadap pemahaman personal dalam implementasi konsep atau teori. </w:t>
-      </w:r>
-    </w:p>
-    <w:p>
-      <w:pPr>
-        <w:pStyle w:val="Heading2"/>
-        <w:rPr>
-          <w:lang w:val="en-US"/>
-        </w:rPr>
-      </w:pPr>
-      <w:bookmarkStart w:id="82" w:name="_Toc25999921"/>
+        <w:t>Dalam menjelaskan pemahaman baru yang didapatkan, penulis dapat mengubungkan hasil penelitian dengan pengetahuan teoritik atau penelitian sebelumnya yang telah dibahas. Kaitan antara hasil penelitian dan pengetahuan teoritik misalnya berupa:</w:t>
+      </w:r>
+    </w:p>
+    <w:p>
+      <w:pPr>
+        <w:pStyle w:val="ListBullet"/>
+      </w:pPr>
+      <w:r>
+        <w:t xml:space="preserve">pendapat tentang metode yang digunakan dari </w:t>
+      </w:r>
+      <w:r>
+        <w:t>pustaka</w:t>
+      </w:r>
+      <w:r>
+        <w:t>, apakah dapat digunakan dengan baik secara langsung, dengan penyesuaian, atau dengan batasan tertentu;</w:t>
+      </w:r>
+    </w:p>
+    <w:p>
+      <w:pPr>
+        <w:pStyle w:val="ListBullet"/>
+      </w:pPr>
+      <w:r>
+        <w:t>konfirmasi tentang batasan dari metodologi yang digunakan sehingga dapat berpengaruh pada hasil;</w:t>
+      </w:r>
+    </w:p>
+    <w:p>
+      <w:pPr>
+        <w:pStyle w:val="ListBullet"/>
+      </w:pPr>
+      <w:r>
+        <w:t xml:space="preserve">penjelasan tentang informasi penting pada penelitian lainnya yang membantu penulis untuk menerjemahkan data penelitian penulis; </w:t>
+      </w:r>
+    </w:p>
+    <w:p>
+      <w:pPr>
+        <w:pStyle w:val="ListBullet"/>
+      </w:pPr>
+      <w:r>
+        <w:t>penjelasan tentang kemungkinan hasil dari penelitian lainnya yang dapat dikombinasikan dengan penelitian penulis untuk memberikan pengetahuan baru; dan sebagainya.</w:t>
+      </w:r>
+    </w:p>
+    <w:p>
+      <w:pPr>
+        <w:pStyle w:val="Heading3"/>
+        <w:rPr>
+          <w:lang w:val="en-US"/>
+        </w:rPr>
+      </w:pPr>
+      <w:bookmarkStart w:id="82" w:name="_Toc25999923"/>
       <w:r>
         <w:rPr>
           <w:lang w:val="en-US"/>
@@ -24850,162 +24864,9 @@
         <w:rPr>
           <w:lang w:val="en-US"/>
         </w:rPr>
-        <w:t>Lima Satu</w:t>
+        <w:t>Lima Satu Dua</w:t>
       </w:r>
       <w:bookmarkEnd w:id="82"/>
-    </w:p>
-    <w:p>
-      <w:pPr>
-        <w:pStyle w:val="BodyTextFirstIndent"/>
-        <w:rPr>
-          <w:lang w:val="en-US"/>
-        </w:rPr>
-      </w:pPr>
-      <w:r>
-        <w:rPr>
-          <w:lang w:val="en-US"/>
-        </w:rPr>
-        <w:t xml:space="preserve">Dalam menjawab masalah penelitian, penulis diminta untuk melakukan evaluasi kritis terhadap hasil yang diperoleh. Tergantung dari fokus penelitian, beberapa contoh pertanyaan kritis yang dapat dijawab adalah: </w:t>
-      </w:r>
-    </w:p>
-    <w:p>
-      <w:pPr>
-        <w:pStyle w:val="ListBullet"/>
-      </w:pPr>
-      <w:r>
-        <w:t>Seberapa jauh tujuan penelitian telah tercapai?</w:t>
-      </w:r>
-    </w:p>
-    <w:p>
-      <w:pPr>
-        <w:pStyle w:val="ListBullet"/>
-      </w:pPr>
-      <w:r>
-        <w:t>Apakah aplikasi atau sistem yang dibangun sesuai dengan tujuannya?</w:t>
-      </w:r>
-    </w:p>
-    <w:p>
-      <w:pPr>
-        <w:pStyle w:val="ListBullet"/>
-      </w:pPr>
-      <w:r>
-        <w:t>Apakah metode atau praktik perancangan dan implementasi yang baik telah dijalankan?</w:t>
-      </w:r>
-    </w:p>
-    <w:p>
-      <w:pPr>
-        <w:pStyle w:val="ListBullet"/>
-      </w:pPr>
-      <w:r>
-        <w:t>Apakah teknologi implementasi yang tepat telah dipilih? Dan sebagainya.</w:t>
-      </w:r>
-    </w:p>
-    <w:p>
-      <w:pPr>
-        <w:pStyle w:val="Heading3"/>
-        <w:rPr>
-          <w:lang w:val="en-US"/>
-        </w:rPr>
-      </w:pPr>
-      <w:bookmarkStart w:id="83" w:name="_Toc25999922"/>
-      <w:r>
-        <w:rPr>
-          <w:lang w:val="en-US"/>
-        </w:rPr>
-        <w:t>Subbab</w:t>
-      </w:r>
-      <w:r>
-        <w:rPr>
-          <w:lang w:val="en-US"/>
-        </w:rPr>
-        <w:t xml:space="preserve"> </w:t>
-      </w:r>
-      <w:r>
-        <w:rPr>
-          <w:lang w:val="en-US"/>
-        </w:rPr>
-        <w:t>Lima Satu Satu</w:t>
-      </w:r>
-      <w:bookmarkEnd w:id="83"/>
-    </w:p>
-    <w:p>
-      <w:pPr>
-        <w:pStyle w:val="BodyTextFirstIndent"/>
-      </w:pPr>
-      <w:r>
-        <w:t>Dalam menjelaskan pemahaman baru yang didapatkan, penulis dapat mengubungkan hasil penelitian dengan pengetahuan teoritik atau penelitian sebelumnya yang telah dibahas. Kaitan antara hasil penelitian dan pengetahuan teoritik misalnya berupa:</w:t>
-      </w:r>
-    </w:p>
-    <w:p>
-      <w:pPr>
-        <w:pStyle w:val="ListBullet"/>
-      </w:pPr>
-      <w:r>
-        <w:t xml:space="preserve">pendapat tentang metode yang digunakan dari </w:t>
-      </w:r>
-      <w:r>
-        <w:t>pustaka</w:t>
-      </w:r>
-      <w:r>
-        <w:t>, apakah dapat digunakan dengan baik secara langsung, dengan penyesuaian, atau dengan batasan tertentu;</w:t>
-      </w:r>
-    </w:p>
-    <w:p>
-      <w:pPr>
-        <w:pStyle w:val="ListBullet"/>
-      </w:pPr>
-      <w:r>
-        <w:t>konfirmasi tentang batasan dari metodologi yang digunakan sehingga dapat berpengaruh pada hasil;</w:t>
-      </w:r>
-    </w:p>
-    <w:p>
-      <w:pPr>
-        <w:pStyle w:val="ListBullet"/>
-      </w:pPr>
-      <w:r>
-        <w:t xml:space="preserve">penjelasan tentang informasi penting pada penelitian lainnya yang membantu penulis untuk menerjemahkan data penelitian penulis; </w:t>
-      </w:r>
-    </w:p>
-    <w:p>
-      <w:pPr>
-        <w:pStyle w:val="ListBullet"/>
-      </w:pPr>
-      <w:proofErr w:type="gramStart"/>
-      <w:r>
-        <w:t>penjelasan</w:t>
-      </w:r>
-      <w:proofErr w:type="gramEnd"/>
-      <w:r>
-        <w:t xml:space="preserve"> tentang kemungkinan hasil dari penelitian lainnya yang dapat dikombinasikan dengan penelitian penulis untuk memberikan pengetahuan baru; dan sebagainya.</w:t>
-      </w:r>
-    </w:p>
-    <w:p>
-      <w:pPr>
-        <w:pStyle w:val="Heading3"/>
-        <w:rPr>
-          <w:lang w:val="en-US"/>
-        </w:rPr>
-      </w:pPr>
-      <w:bookmarkStart w:id="84" w:name="_Toc25999923"/>
-      <w:r>
-        <w:rPr>
-          <w:lang w:val="en-US"/>
-        </w:rPr>
-        <w:t>Subbab</w:t>
-      </w:r>
-      <w:r>
-        <w:rPr>
-          <w:lang w:val="en-US"/>
-        </w:rPr>
-        <w:t xml:space="preserve"> </w:t>
-      </w:r>
-      <w:r>
-        <w:rPr>
-          <w:lang w:val="en-US"/>
-        </w:rPr>
-        <w:t>Lima Satu Dua</w:t>
-      </w:r>
-      <w:bookmarkEnd w:id="84"/>
     </w:p>
     <w:p>
       <w:pPr>
@@ -25029,7 +24890,7 @@
           <w:lang w:val="en-US"/>
         </w:rPr>
       </w:pPr>
-      <w:bookmarkStart w:id="85" w:name="_Toc25999924"/>
+      <w:bookmarkStart w:id="83" w:name="_Toc25999924"/>
       <w:r>
         <w:rPr>
           <w:lang w:val="en-US"/>
@@ -25048,7 +24909,7 @@
         </w:rPr>
         <w:t>Lima Dua</w:t>
       </w:r>
-      <w:bookmarkEnd w:id="85"/>
+      <w:bookmarkEnd w:id="83"/>
     </w:p>
     <w:p>
       <w:pPr>
@@ -25120,7 +24981,7 @@
           <w:lang w:val="en-US"/>
         </w:rPr>
       </w:pPr>
-      <w:bookmarkStart w:id="86" w:name="_Toc25999925"/>
+      <w:bookmarkStart w:id="84" w:name="_Toc25999925"/>
       <w:r>
         <w:rPr>
           <w:lang w:val="en-US"/>
@@ -25139,6 +25000,104 @@
         </w:rPr>
         <w:t>Lima Dua Satu</w:t>
       </w:r>
+      <w:bookmarkEnd w:id="84"/>
+    </w:p>
+    <w:p>
+      <w:pPr>
+        <w:pStyle w:val="BodyTextFirstIndent"/>
+        <w:rPr>
+          <w:lang w:val="en-US"/>
+        </w:rPr>
+      </w:pPr>
+      <w:r>
+        <w:rPr>
+          <w:lang w:val="en-US"/>
+        </w:rPr>
+        <w:t xml:space="preserve">Cara pertama atau kedua membantu pembaca yang ingin memisahkan observasi dan terjemahan dari observasi tersebut sehingga mereka dapat menilai kualitas dari masing-masing proses dengan lebih mudah. Kadang-kadang cara kedua lebih banyak dipilih daripada cara pertama jika data yang harus dipresentasikan yang cukup banyak dan laporan penelitian cukup panjang agar pembaca tidak perlu menunggu presentasi dari seluruh data selesai baru dapat membaca penerjemahannya. Cara pertama dan kedua ini banyak digunakan untuk penelitian yang bersifat kuantitatif, baik itu deskriptif, eksplanatori, maupun implementatif.    </w:t>
+      </w:r>
+    </w:p>
+    <w:p>
+      <w:pPr>
+        <w:pStyle w:val="Heading3"/>
+        <w:rPr>
+          <w:lang w:val="en-US"/>
+        </w:rPr>
+      </w:pPr>
+      <w:bookmarkStart w:id="85" w:name="_Toc25999926"/>
+      <w:r>
+        <w:rPr>
+          <w:lang w:val="en-US"/>
+        </w:rPr>
+        <w:t>Subbab</w:t>
+      </w:r>
+      <w:r>
+        <w:rPr>
+          <w:lang w:val="en-US"/>
+        </w:rPr>
+        <w:t xml:space="preserve"> </w:t>
+      </w:r>
+      <w:r>
+        <w:rPr>
+          <w:lang w:val="en-US"/>
+        </w:rPr>
+        <w:t>Lima Dua Dua</w:t>
+      </w:r>
+      <w:bookmarkEnd w:id="85"/>
+    </w:p>
+    <w:p>
+      <w:pPr>
+        <w:pStyle w:val="BodyTextFirstIndent"/>
+        <w:rPr>
+          <w:lang w:val="en-US"/>
+        </w:rPr>
+      </w:pPr>
+      <w:r>
+        <w:rPr>
+          <w:lang w:val="en-US"/>
+        </w:rPr>
+        <w:t xml:space="preserve">Cara ketiga biasanya digunakan jika data, analisis, dan penafsirannya sulit dipisahkan. Pemisahannya terkadang justru membuat laporan penelitian sulit dibaca. Hal ini dapat berlaku pada tipe penelitian yang bersifat kualitatif, baik itu deskriptif ataupun analitik/eksplanatori. </w:t>
+      </w:r>
+    </w:p>
+    <w:p>
+      <w:pPr>
+        <w:pStyle w:val="BodyTextFirstIndent"/>
+        <w:rPr>
+          <w:lang w:val="en-US"/>
+        </w:rPr>
+      </w:pPr>
+      <w:r>
+        <w:rPr>
+          <w:lang w:val="en-US"/>
+        </w:rPr>
+        <w:t xml:space="preserve">Pada dasarnya peletakan dan jumlah bab untuk hasil dan pembahasan sebaiknya disesuaikan karakter penelitian masing-masing. Judul bab pun tidak harus secara eksplisit “Hasil” dan “Pembahasan” tetapi dapat digantikan dengan nama yang lebih deskpritif dan tematik. </w:t>
+      </w:r>
+    </w:p>
+    <w:p>
+      <w:pPr>
+        <w:pStyle w:val="Heading2"/>
+        <w:rPr>
+          <w:lang w:val="en-US"/>
+        </w:rPr>
+      </w:pPr>
+      <w:bookmarkStart w:id="86" w:name="_Toc25999927"/>
+      <w:r>
+        <w:rPr>
+          <w:lang w:val="en-US"/>
+        </w:rPr>
+        <w:t>Subbab</w:t>
+      </w:r>
+      <w:r>
+        <w:rPr>
+          <w:lang w:val="en-US"/>
+        </w:rPr>
+        <w:t xml:space="preserve"> </w:t>
+      </w:r>
+      <w:r>
+        <w:rPr>
+          <w:lang w:val="en-US"/>
+        </w:rPr>
+        <w:t>Lima Tiga</w:t>
+      </w:r>
       <w:bookmarkEnd w:id="86"/>
     </w:p>
     <w:p>
@@ -25152,202 +25111,62 @@
         <w:rPr>
           <w:lang w:val="en-US"/>
         </w:rPr>
-        <w:t xml:space="preserve">Cara pertama atau kedua membantu pembaca yang ingin memisahkan observasi dan terjemahan dari observasi tersebut sehingga mereka dapat menilai kualitas dari masing-masing proses dengan lebih mudah. Kadang-kadang </w:t>
-      </w:r>
-      <w:proofErr w:type="gramStart"/>
-      <w:r>
-        <w:rPr>
-          <w:lang w:val="en-US"/>
-        </w:rPr>
-        <w:t>cara</w:t>
-      </w:r>
-      <w:proofErr w:type="gramEnd"/>
-      <w:r>
-        <w:rPr>
-          <w:lang w:val="en-US"/>
-        </w:rPr>
-        <w:t xml:space="preserve"> kedua lebih banyak dipilih daripada cara pertama jika data yang harus dipresentasikan yang cukup banyak dan laporan penelitian cukup panjang agar pembaca tidak perlu menunggu presentasi dari seluruh data selesai baru dapat membaca penerjemahannya. Cara pertama dan kedua ini banyak digunakan untuk penelitian yang bersifat kuantitatif, baik itu deskriptif, eksplanatori, maupun implementatif.    </w:t>
+        <w:t xml:space="preserve">Contoh struktur skripsi untuk implementatif pembangunan dan </w:t>
+      </w:r>
+      <w:r>
+        <w:rPr>
+          <w:lang w:val="en-US"/>
+        </w:rPr>
+        <w:t>nonimplementatif</w:t>
+      </w:r>
+      <w:r>
+        <w:rPr>
+          <w:lang w:val="en-US"/>
+        </w:rPr>
+        <w:t xml:space="preserve"> eksperimental dapat dilihat pada kedua </w:t>
+      </w:r>
+      <w:r>
+        <w:rPr>
+          <w:lang w:val="en-US"/>
+        </w:rPr>
+        <w:t>subbab</w:t>
+      </w:r>
+      <w:r>
+        <w:rPr>
+          <w:lang w:val="en-US"/>
+        </w:rPr>
+        <w:t xml:space="preserve"> berikut. </w:t>
       </w:r>
     </w:p>
     <w:p>
       <w:pPr>
         <w:pStyle w:val="Heading3"/>
         <w:rPr>
-          <w:lang w:val="en-US"/>
-        </w:rPr>
-      </w:pPr>
-      <w:bookmarkStart w:id="87" w:name="_Toc25999926"/>
-      <w:r>
-        <w:rPr>
-          <w:lang w:val="en-US"/>
-        </w:rPr>
-        <w:t>Subbab</w:t>
-      </w:r>
-      <w:r>
-        <w:rPr>
-          <w:lang w:val="en-US"/>
-        </w:rPr>
-        <w:t xml:space="preserve"> </w:t>
-      </w:r>
-      <w:r>
-        <w:rPr>
-          <w:lang w:val="en-US"/>
-        </w:rPr>
-        <w:t>Lima Dua Dua</w:t>
+          <w:szCs w:val="24"/>
+          <w:lang w:val="en-US"/>
+        </w:rPr>
+      </w:pPr>
+      <w:bookmarkStart w:id="87" w:name="_Toc25999928"/>
+      <w:r>
+        <w:t xml:space="preserve">Contoh </w:t>
+      </w:r>
+      <w:r>
+        <w:rPr>
+          <w:lang w:val="en-US"/>
+        </w:rPr>
+        <w:t xml:space="preserve">Struktur </w:t>
+      </w:r>
+      <w:r>
+        <w:t>Penelitian Implementatif Pemb</w:t>
+      </w:r>
+      <w:r>
+        <w:rPr>
+          <w:szCs w:val="24"/>
+          <w:lang w:val="en-US"/>
+        </w:rPr>
+        <w:t>angunan</w:t>
       </w:r>
       <w:bookmarkEnd w:id="87"/>
-    </w:p>
-    <w:p>
-      <w:pPr>
-        <w:pStyle w:val="BodyTextFirstIndent"/>
-        <w:rPr>
-          <w:lang w:val="en-US"/>
-        </w:rPr>
-      </w:pPr>
-      <w:r>
-        <w:rPr>
-          <w:lang w:val="en-US"/>
-        </w:rPr>
-        <w:t xml:space="preserve">Cara ketiga biasanya digunakan jika data, analisis, dan penafsirannya sulit dipisahkan. Pemisahannya terkadang justru membuat laporan penelitian sulit dibaca. Hal ini dapat berlaku pada tipe penelitian yang bersifat kualitatif, baik itu deskriptif ataupun analitik/eksplanatori. </w:t>
-      </w:r>
-    </w:p>
-    <w:p>
-      <w:pPr>
-        <w:pStyle w:val="BodyTextFirstIndent"/>
-        <w:rPr>
-          <w:lang w:val="en-US"/>
-        </w:rPr>
-      </w:pPr>
-      <w:r>
-        <w:rPr>
-          <w:lang w:val="en-US"/>
-        </w:rPr>
-        <w:t xml:space="preserve">Pada dasarnya peletakan dan jumlah </w:t>
-      </w:r>
-      <w:proofErr w:type="gramStart"/>
-      <w:r>
-        <w:rPr>
-          <w:lang w:val="en-US"/>
-        </w:rPr>
-        <w:t>bab</w:t>
-      </w:r>
-      <w:proofErr w:type="gramEnd"/>
-      <w:r>
-        <w:rPr>
-          <w:lang w:val="en-US"/>
-        </w:rPr>
-        <w:t xml:space="preserve"> untuk hasil dan pembahasan sebaiknya disesuaikan karakter penelitian masing-masing. Judul </w:t>
-      </w:r>
-      <w:proofErr w:type="gramStart"/>
-      <w:r>
-        <w:rPr>
-          <w:lang w:val="en-US"/>
-        </w:rPr>
-        <w:t>bab</w:t>
-      </w:r>
-      <w:proofErr w:type="gramEnd"/>
-      <w:r>
-        <w:rPr>
-          <w:lang w:val="en-US"/>
-        </w:rPr>
-        <w:t xml:space="preserve"> pun tidak harus secara eksplisit “Hasil” dan “Pembahasan” tetapi dapat digantikan dengan nama yang lebih deskpritif dan tematik. </w:t>
-      </w:r>
-    </w:p>
-    <w:p>
-      <w:pPr>
-        <w:pStyle w:val="Heading2"/>
-        <w:rPr>
-          <w:lang w:val="en-US"/>
-        </w:rPr>
-      </w:pPr>
-      <w:bookmarkStart w:id="88" w:name="_Toc25999927"/>
-      <w:r>
-        <w:rPr>
-          <w:lang w:val="en-US"/>
-        </w:rPr>
-        <w:t>Subbab</w:t>
-      </w:r>
-      <w:r>
-        <w:rPr>
-          <w:lang w:val="en-US"/>
-        </w:rPr>
-        <w:t xml:space="preserve"> </w:t>
-      </w:r>
-      <w:r>
-        <w:rPr>
-          <w:lang w:val="en-US"/>
-        </w:rPr>
-        <w:t>Lima Tiga</w:t>
-      </w:r>
-      <w:bookmarkEnd w:id="88"/>
-    </w:p>
-    <w:p>
-      <w:pPr>
-        <w:pStyle w:val="BodyTextFirstIndent"/>
-        <w:rPr>
-          <w:lang w:val="en-US"/>
-        </w:rPr>
-      </w:pPr>
-      <w:r>
-        <w:rPr>
-          <w:lang w:val="en-US"/>
-        </w:rPr>
-        <w:t xml:space="preserve">Contoh struktur skripsi untuk implementatif pembangunan dan </w:t>
-      </w:r>
-      <w:r>
-        <w:rPr>
-          <w:lang w:val="en-US"/>
-        </w:rPr>
-        <w:t>nonimplementatif</w:t>
-      </w:r>
-      <w:r>
-        <w:rPr>
-          <w:lang w:val="en-US"/>
-        </w:rPr>
-        <w:t xml:space="preserve"> eksperimental dapat dilihat pada kedua </w:t>
-      </w:r>
-      <w:r>
-        <w:rPr>
-          <w:lang w:val="en-US"/>
-        </w:rPr>
-        <w:t>subbab</w:t>
-      </w:r>
-      <w:r>
-        <w:rPr>
-          <w:lang w:val="en-US"/>
-        </w:rPr>
-        <w:t xml:space="preserve"> berikut. </w:t>
-      </w:r>
-    </w:p>
-    <w:p>
-      <w:pPr>
-        <w:pStyle w:val="Heading3"/>
-        <w:rPr>
-          <w:szCs w:val="24"/>
-          <w:lang w:val="en-US"/>
-        </w:rPr>
-      </w:pPr>
-      <w:bookmarkStart w:id="89" w:name="_Toc25999928"/>
-      <w:r>
-        <w:t xml:space="preserve">Contoh </w:t>
-      </w:r>
-      <w:r>
-        <w:rPr>
-          <w:lang w:val="en-US"/>
-        </w:rPr>
-        <w:t xml:space="preserve">Struktur </w:t>
-      </w:r>
-      <w:r>
-        <w:t>Penelitian Implementatif Pemb</w:t>
-      </w:r>
-      <w:r>
-        <w:rPr>
-          <w:szCs w:val="24"/>
-          <w:lang w:val="en-US"/>
-        </w:rPr>
-        <w:t>angunan</w:t>
-      </w:r>
-      <w:bookmarkEnd w:id="89"/>
     </w:p>
     <w:p>
       <w:pPr>
@@ -25673,21 +25492,7 @@
         <w:rPr>
           <w:lang w:val="en-US"/>
         </w:rPr>
-        <w:t xml:space="preserve"> </w:t>
-      </w:r>
-      <w:proofErr w:type="gramStart"/>
-      <w:r>
-        <w:rPr>
-          <w:lang w:val="en-US"/>
-        </w:rPr>
-        <w:t>bab</w:t>
-      </w:r>
-      <w:proofErr w:type="gramEnd"/>
-      <w:r>
-        <w:rPr>
-          <w:lang w:val="en-US"/>
-        </w:rPr>
-        <w:t xml:space="preserve"> mulai Bab 4 Persyaratan sampai Bab 6, sedangkan “pembahasan” secara keseluruhan terhadap masalah penelitian terdapat di Bab 6. Yang dimaksud dengan pengujian dalam Bab 6 terfokus pada pengujian persyaratan perangkat lunak, sedangkan evaluasi berfungsi sebagai “pembahasan” secara keseluruhan, yaitu menentukan apakah “hasil” sudah menjawab masalah penelitian yang dirumuskan pada Bab 1. </w:t>
+        <w:t xml:space="preserve"> bab mulai Bab 4 Persyaratan sampai Bab 6, sedangkan “pembahasan” secara keseluruhan terhadap masalah penelitian terdapat di Bab 6. Yang dimaksud dengan pengujian dalam Bab 6 terfokus pada pengujian persyaratan perangkat lunak, sedangkan evaluasi berfungsi sebagai “pembahasan” secara keseluruhan, yaitu menentukan apakah “hasil” sudah menjawab masalah penelitian yang dirumuskan pada Bab 1. </w:t>
       </w:r>
     </w:p>
     <w:p>
@@ -25712,7 +25517,7 @@
           <w:lang w:val="en-US"/>
         </w:rPr>
       </w:pPr>
-      <w:bookmarkStart w:id="90" w:name="_Toc25999929"/>
+      <w:bookmarkStart w:id="88" w:name="_Toc25999929"/>
       <w:r>
         <w:rPr>
           <w:lang w:val="en-US"/>
@@ -25725,7 +25530,7 @@
         </w:rPr>
         <w:t>Struktur Penelitian Nonimplementatif Eksperimental</w:t>
       </w:r>
-      <w:bookmarkEnd w:id="90"/>
+      <w:bookmarkEnd w:id="88"/>
     </w:p>
     <w:p>
       <w:pPr>
@@ -25871,21 +25676,7 @@
         <w:rPr>
           <w:lang w:val="en-US"/>
         </w:rPr>
-        <w:t xml:space="preserve">Isi dari setiap </w:t>
-      </w:r>
-      <w:proofErr w:type="gramStart"/>
-      <w:r>
-        <w:rPr>
-          <w:lang w:val="en-US"/>
-        </w:rPr>
-        <w:t>bab</w:t>
-      </w:r>
-      <w:proofErr w:type="gramEnd"/>
-      <w:r>
-        <w:rPr>
-          <w:lang w:val="en-US"/>
-        </w:rPr>
-        <w:t xml:space="preserve"> dapat menyesuaikan dengan panduan yang telah dijelaskan sebelumnya. Jika diperlukan, Bab 4 dapat digabungkan dengan Bab 5, menjadi Hasil dan Pembahasan. </w:t>
+        <w:t xml:space="preserve">Isi dari setiap bab dapat menyesuaikan dengan panduan yang telah dijelaskan sebelumnya. Jika diperlukan, Bab 4 dapat digabungkan dengan Bab 5, menjadi Hasil dan Pembahasan. </w:t>
       </w:r>
     </w:p>
     <w:p>
@@ -25909,8 +25700,8 @@
           <w:lang w:val="en-US"/>
         </w:rPr>
       </w:pPr>
-      <w:bookmarkStart w:id="91" w:name="_Toc402485277"/>
-      <w:bookmarkStart w:id="92" w:name="_Toc25999930"/>
+      <w:bookmarkStart w:id="89" w:name="_Toc402485277"/>
+      <w:bookmarkStart w:id="90" w:name="_Toc25999930"/>
       <w:r>
         <w:rPr>
           <w:lang w:val="en-US"/>
@@ -25918,95 +25709,95 @@
         <w:lastRenderedPageBreak/>
         <w:t>Penutup</w:t>
       </w:r>
+      <w:bookmarkEnd w:id="89"/>
+      <w:bookmarkEnd w:id="90"/>
+    </w:p>
+    <w:p>
+      <w:pPr>
+        <w:pStyle w:val="BodyTextFirstIndent"/>
+        <w:rPr>
+          <w:lang w:val="en-US" w:eastAsia="id-ID"/>
+        </w:rPr>
+      </w:pPr>
+      <w:r>
+        <w:rPr>
+          <w:lang w:val="en-US" w:eastAsia="id-ID"/>
+        </w:rPr>
+        <w:t xml:space="preserve">Bagian ini memuat kesimpulan dan saran terhadap skripsi. Kesimpulan dan saran disajikan secara terpisah, dengan penjelasan sebagai berikut: </w:t>
+      </w:r>
+    </w:p>
+    <w:p>
+      <w:pPr>
+        <w:pStyle w:val="Heading2"/>
+      </w:pPr>
+      <w:bookmarkStart w:id="91" w:name="_Toc25999931"/>
+      <w:r>
+        <w:t>Kesimpulan</w:t>
+      </w:r>
       <w:bookmarkEnd w:id="91"/>
+      <w:r>
+        <w:t xml:space="preserve"> </w:t>
+      </w:r>
+    </w:p>
+    <w:p>
+      <w:pPr>
+        <w:pStyle w:val="BodyTextFirstIndent"/>
+        <w:rPr>
+          <w:lang w:val="en-US" w:eastAsia="id-ID"/>
+        </w:rPr>
+      </w:pPr>
+      <w:r>
+        <w:rPr>
+          <w:lang w:val="en-US" w:eastAsia="id-ID"/>
+        </w:rPr>
+        <w:t>Kesimpulan merupakan pernyataan-pernyataan yang singkat, jelas, dan tepat tentang hasil penelitian yang diperoleh berdasarkan tujuannya. Bagian ini merupakan penegasan dari yang telah dijelaskan pada bagian Pembahasan dan tidak memuat informasi yang baru.</w:t>
+      </w:r>
+      <w:r>
+        <w:rPr>
+          <w:lang w:val="en-US" w:eastAsia="id-ID"/>
+        </w:rPr>
+        <w:t xml:space="preserve">  </w:t>
+      </w:r>
+      <w:r>
+        <w:rPr>
+          <w:lang w:val="en-US" w:eastAsia="id-ID"/>
+        </w:rPr>
+        <w:t>Bagian ini juga mencerminkan jawaban dari rumusan masalah (pertanyaan penelitian).</w:t>
+      </w:r>
+    </w:p>
+    <w:p>
+      <w:pPr>
+        <w:pStyle w:val="Heading2"/>
+      </w:pPr>
+      <w:bookmarkStart w:id="92" w:name="_Toc25999932"/>
+      <w:r>
+        <w:t>Saran</w:t>
+      </w:r>
       <w:bookmarkEnd w:id="92"/>
     </w:p>
     <w:p>
       <w:pPr>
         <w:pStyle w:val="BodyTextFirstIndent"/>
         <w:rPr>
+          <w:lang w:val="en-US"/>
+        </w:rPr>
+      </w:pPr>
+      <w:r>
+        <w:rPr>
           <w:lang w:val="en-US" w:eastAsia="id-ID"/>
         </w:rPr>
-      </w:pPr>
+        <w:t>Saran berisi pernyataan-pernyataan yang ringkas dan jelas tentang masalah-masalah atau hal-hal yang dapat dilakukan untuk mengembangkan penelitian ini lebih lanjut.</w:t>
+      </w:r>
       <w:r>
         <w:rPr>
           <w:lang w:val="en-US" w:eastAsia="id-ID"/>
         </w:rPr>
-        <w:t xml:space="preserve">Bagian ini memuat kesimpulan dan saran terhadap skripsi. Kesimpulan dan saran disajikan secara terpisah, dengan penjelasan sebagai berikut: </w:t>
-      </w:r>
-    </w:p>
-    <w:p>
-      <w:pPr>
-        <w:pStyle w:val="Heading2"/>
-      </w:pPr>
-      <w:bookmarkStart w:id="93" w:name="_Toc25999931"/>
-      <w:r>
-        <w:t>Kesimpulan</w:t>
-      </w:r>
-      <w:bookmarkEnd w:id="93"/>
-      <w:r>
         <w:t xml:space="preserve"> </w:t>
       </w:r>
-    </w:p>
-    <w:p>
-      <w:pPr>
-        <w:pStyle w:val="BodyTextFirstIndent"/>
+      <w:r>
         <w:rPr>
           <w:lang w:val="en-US" w:eastAsia="id-ID"/>
         </w:rPr>
-      </w:pPr>
-      <w:r>
-        <w:rPr>
-          <w:lang w:val="en-US" w:eastAsia="id-ID"/>
-        </w:rPr>
-        <w:t>Kesimpulan merupakan pernyataan-pernyataan yang singkat, jelas, dan tepat tentang hasil penelitian yang diperoleh berdasarkan tujuannya. Bagian ini merupakan penegasan dari yang telah dijelaskan pada bagian Pembahasan dan tidak memuat informasi yang baru.</w:t>
-      </w:r>
-      <w:r>
-        <w:rPr>
-          <w:lang w:val="en-US" w:eastAsia="id-ID"/>
-        </w:rPr>
-        <w:t xml:space="preserve">  </w:t>
-      </w:r>
-      <w:r>
-        <w:rPr>
-          <w:lang w:val="en-US" w:eastAsia="id-ID"/>
-        </w:rPr>
-        <w:t>Bagian ini juga mencerminkan jawaban dari rumusan masalah (pertanyaan penelitian).</w:t>
-      </w:r>
-    </w:p>
-    <w:p>
-      <w:pPr>
-        <w:pStyle w:val="Heading2"/>
-      </w:pPr>
-      <w:bookmarkStart w:id="94" w:name="_Toc25999932"/>
-      <w:r>
-        <w:t>Saran</w:t>
-      </w:r>
-      <w:bookmarkEnd w:id="94"/>
-    </w:p>
-    <w:p>
-      <w:pPr>
-        <w:pStyle w:val="BodyTextFirstIndent"/>
-        <w:rPr>
-          <w:lang w:val="en-US"/>
-        </w:rPr>
-      </w:pPr>
-      <w:r>
-        <w:rPr>
-          <w:lang w:val="en-US" w:eastAsia="id-ID"/>
-        </w:rPr>
-        <w:t>Saran berisi pernyataan-pernyataan yang ringkas dan jelas tentang masalah-masalah atau hal-hal yang dapat dilakukan untuk mengembangkan penelitian ini lebih lanjut.</w:t>
-      </w:r>
-      <w:r>
-        <w:rPr>
-          <w:lang w:val="en-US" w:eastAsia="id-ID"/>
-        </w:rPr>
-        <w:t xml:space="preserve"> </w:t>
-      </w:r>
-      <w:r>
-        <w:rPr>
-          <w:lang w:val="en-US" w:eastAsia="id-ID"/>
-        </w:rPr>
         <w:t>Saran itu dapat diarahkan pada aspek metode, instrumen, populasi/sampel, dan sebagainya.</w:t>
       </w:r>
     </w:p>
@@ -26017,8 +25808,8 @@
           <w:caps w:val="0"/>
         </w:rPr>
       </w:pPr>
-      <w:bookmarkStart w:id="95" w:name="_Toc25999933"/>
-      <w:bookmarkStart w:id="96" w:name="_Toc402485282"/>
+      <w:bookmarkStart w:id="93" w:name="_Toc25999933"/>
+      <w:bookmarkStart w:id="94" w:name="_Toc402485282"/>
       <w:r>
         <w:rPr>
           <w:caps w:val="0"/>
@@ -26026,7 +25817,7 @@
         <w:lastRenderedPageBreak/>
         <w:t>DAFTAR REFERENSI</w:t>
       </w:r>
-      <w:bookmarkEnd w:id="95"/>
+      <w:bookmarkEnd w:id="93"/>
     </w:p>
     <w:p>
       <w:pPr>
@@ -27445,8 +27236,8 @@
           <w:lang w:val="en-US"/>
         </w:rPr>
       </w:pPr>
-      <w:bookmarkStart w:id="97" w:name="_Toc496081034"/>
-      <w:bookmarkStart w:id="98" w:name="_Toc25999934"/>
+      <w:bookmarkStart w:id="95" w:name="_Toc496081034"/>
+      <w:bookmarkStart w:id="96" w:name="_Toc25999934"/>
       <w:r>
         <w:rPr>
           <w:caps w:val="0"/>
@@ -27455,8 +27246,58 @@
         <w:lastRenderedPageBreak/>
         <w:t>PERSYARATAN FISIK DAN TATA LETAK</w:t>
       </w:r>
+      <w:bookmarkEnd w:id="95"/>
+      <w:bookmarkEnd w:id="96"/>
+    </w:p>
+    <w:p>
+      <w:pPr>
+        <w:pStyle w:val="AppendixHeading2"/>
+        <w:rPr>
+          <w:lang w:val="en-US"/>
+        </w:rPr>
+      </w:pPr>
+      <w:bookmarkStart w:id="97" w:name="_Toc402485283"/>
+      <w:bookmarkStart w:id="98" w:name="_Toc496081035"/>
+      <w:bookmarkStart w:id="99" w:name="_Toc25999935"/>
+      <w:bookmarkEnd w:id="94"/>
+      <w:r>
+        <w:rPr>
+          <w:lang w:val="en-US"/>
+        </w:rPr>
+        <w:t>Kertas</w:t>
+      </w:r>
       <w:bookmarkEnd w:id="97"/>
       <w:bookmarkEnd w:id="98"/>
+      <w:bookmarkEnd w:id="99"/>
+    </w:p>
+    <w:p>
+      <w:pPr>
+        <w:pStyle w:val="BodyTextFirstIndent"/>
+        <w:rPr>
+          <w:lang w:val="en-US"/>
+        </w:rPr>
+      </w:pPr>
+      <w:r>
+        <w:t xml:space="preserve">Kertas yang digunakan adalah HVS </w:t>
+      </w:r>
+      <w:r>
+        <w:t>70</w:t>
+      </w:r>
+      <w:r>
+        <w:t xml:space="preserve"> mg </w:t>
+      </w:r>
+      <w:r>
+        <w:t>ber</w:t>
+      </w:r>
+      <w:r>
+        <w:t>ukuran A4. Apabila terdapat gambar-gambar yang menggunakan kertas berukuran lebih besar dari A4, hendaknya dilipat sesuai dengan aturan yang berlaku.</w:t>
+      </w:r>
+      <w:r>
+        <w:rPr>
+          <w:lang w:val="en-US"/>
+        </w:rPr>
+        <w:t xml:space="preserve"> Pengetikan hanya dilakukan pada satu muka kertas, tidak bolak balik. </w:t>
+      </w:r>
     </w:p>
     <w:p>
       <w:pPr>
@@ -27465,47 +27306,72 @@
           <w:lang w:val="en-US"/>
         </w:rPr>
       </w:pPr>
-      <w:bookmarkStart w:id="99" w:name="_Toc402485283"/>
-      <w:bookmarkStart w:id="100" w:name="_Toc496081035"/>
-      <w:bookmarkStart w:id="101" w:name="_Toc25999935"/>
-      <w:bookmarkEnd w:id="96"/>
-      <w:r>
-        <w:rPr>
-          <w:lang w:val="en-US"/>
-        </w:rPr>
-        <w:t>Kertas</w:t>
-      </w:r>
-      <w:bookmarkEnd w:id="99"/>
+      <w:bookmarkStart w:id="100" w:name="_Toc402485284"/>
+      <w:bookmarkStart w:id="101" w:name="_Toc496081036"/>
+      <w:bookmarkStart w:id="102" w:name="_Toc25999936"/>
+      <w:r>
+        <w:rPr>
+          <w:lang w:val="en-US"/>
+        </w:rPr>
+        <w:t>Margin</w:t>
+      </w:r>
       <w:bookmarkEnd w:id="100"/>
       <w:bookmarkEnd w:id="101"/>
+      <w:bookmarkEnd w:id="102"/>
     </w:p>
     <w:p>
       <w:pPr>
         <w:pStyle w:val="BodyTextFirstIndent"/>
-        <w:rPr>
-          <w:lang w:val="en-US"/>
-        </w:rPr>
-      </w:pPr>
-      <w:r>
-        <w:t xml:space="preserve">Kertas yang digunakan adalah HVS </w:t>
-      </w:r>
-      <w:r>
-        <w:t>70</w:t>
-      </w:r>
-      <w:r>
-        <w:t xml:space="preserve"> mg </w:t>
-      </w:r>
-      <w:r>
-        <w:t>ber</w:t>
-      </w:r>
-      <w:r>
-        <w:t>ukuran A4. Apabila terdapat gambar-gambar yang menggunakan kertas berukuran lebih besar dari A4, hendaknya dilipat sesuai dengan aturan yang berlaku.</w:t>
-      </w:r>
-      <w:r>
-        <w:rPr>
-          <w:lang w:val="en-US"/>
-        </w:rPr>
-        <w:t xml:space="preserve"> Pengetikan hanya dilakukan pada satu muka kertas, tidak bolak balik. </w:t>
+      </w:pPr>
+      <w:r>
+        <w:t>Batas pengetikan naskah adalah sebagai berikut :</w:t>
+      </w:r>
+    </w:p>
+    <w:p>
+      <w:pPr>
+        <w:pStyle w:val="ListBullet"/>
+      </w:pPr>
+      <w:r>
+        <w:t>Margin</w:t>
+      </w:r>
+      <w:r>
+        <w:t xml:space="preserve"> kiri: 4 cm</w:t>
+      </w:r>
+    </w:p>
+    <w:p>
+      <w:pPr>
+        <w:pStyle w:val="ListBullet"/>
+      </w:pPr>
+      <w:r>
+        <w:t xml:space="preserve">Margin </w:t>
+      </w:r>
+      <w:r>
+        <w:t>atas: 3</w:t>
+      </w:r>
+      <w:r>
+        <w:t xml:space="preserve"> cm</w:t>
+      </w:r>
+    </w:p>
+    <w:p>
+      <w:pPr>
+        <w:pStyle w:val="ListBullet"/>
+      </w:pPr>
+      <w:r>
+        <w:t xml:space="preserve">Margin </w:t>
+      </w:r>
+      <w:r>
+        <w:t xml:space="preserve">kanan: 3 cm </w:t>
+      </w:r>
+    </w:p>
+    <w:p>
+      <w:pPr>
+        <w:pStyle w:val="ListBullet"/>
+      </w:pPr>
+      <w:r>
+        <w:t xml:space="preserve">Margin </w:t>
+      </w:r>
+      <w:r>
+        <w:t xml:space="preserve">bawah: 3 cm </w:t>
       </w:r>
     </w:p>
     <w:p>
@@ -27515,25 +27381,37 @@
           <w:lang w:val="en-US"/>
         </w:rPr>
       </w:pPr>
-      <w:bookmarkStart w:id="102" w:name="_Toc402485284"/>
-      <w:bookmarkStart w:id="103" w:name="_Toc496081036"/>
-      <w:bookmarkStart w:id="104" w:name="_Toc25999936"/>
-      <w:r>
-        <w:rPr>
-          <w:lang w:val="en-US"/>
-        </w:rPr>
-        <w:t>Margin</w:t>
-      </w:r>
-      <w:bookmarkEnd w:id="102"/>
+      <w:bookmarkStart w:id="103" w:name="_Toc402485285"/>
+      <w:bookmarkStart w:id="104" w:name="_Toc496081037"/>
+      <w:bookmarkStart w:id="105" w:name="_Toc25999937"/>
+      <w:r>
+        <w:rPr>
+          <w:lang w:val="en-US"/>
+        </w:rPr>
+        <w:t xml:space="preserve">Jenis dan </w:t>
+      </w:r>
+      <w:r>
+        <w:rPr>
+          <w:lang w:val="en-US"/>
+        </w:rPr>
+        <w:t>Ukuran Huruf</w:t>
+      </w:r>
       <w:bookmarkEnd w:id="103"/>
       <w:bookmarkEnd w:id="104"/>
+      <w:bookmarkEnd w:id="105"/>
+      <w:r>
+        <w:rPr>
+          <w:lang w:val="en-US"/>
+        </w:rPr>
+        <w:t xml:space="preserve"> </w:t>
+      </w:r>
     </w:p>
     <w:p>
       <w:pPr>
         <w:pStyle w:val="BodyTextFirstIndent"/>
       </w:pPr>
       <w:r>
-        <w:t>Batas pengetikan naskah adalah sebagai berikut :</w:t>
+        <w:t>Jenis huruf yang dipakai dalam skripsi adalah Calibri dengan ketentuan sebagai berikut:</w:t>
       </w:r>
     </w:p>
     <w:p>
@@ -27541,10 +27419,10 @@
         <w:pStyle w:val="ListBullet"/>
       </w:pPr>
       <w:r>
-        <w:t>Margin</w:t>
-      </w:r>
-      <w:r>
-        <w:t xml:space="preserve"> kiri: 4 cm</w:t>
+        <w:t>Judul bab pada level 1 berukuran 16</w:t>
+      </w:r>
+      <w:r>
+        <w:t xml:space="preserve"> pt</w:t>
       </w:r>
     </w:p>
     <w:p>
@@ -27552,13 +27430,16 @@
         <w:pStyle w:val="ListBullet"/>
       </w:pPr>
       <w:r>
-        <w:t xml:space="preserve">Margin </w:t>
-      </w:r>
-      <w:r>
-        <w:t>atas: 3</w:t>
-      </w:r>
-      <w:r>
-        <w:t xml:space="preserve"> cm</w:t>
+        <w:t xml:space="preserve">Judul </w:t>
+      </w:r>
+      <w:r>
+        <w:t>subbab</w:t>
+      </w:r>
+      <w:r>
+        <w:t xml:space="preserve"> pada level 2 berukuran 14</w:t>
+      </w:r>
+      <w:r>
+        <w:t xml:space="preserve"> pt</w:t>
       </w:r>
     </w:p>
     <w:p>
@@ -27566,10 +27447,16 @@
         <w:pStyle w:val="ListBullet"/>
       </w:pPr>
       <w:r>
-        <w:t xml:space="preserve">Margin </w:t>
-      </w:r>
-      <w:r>
-        <w:t xml:space="preserve">kanan: 3 cm </w:t>
+        <w:t xml:space="preserve">Judul </w:t>
+      </w:r>
+      <w:r>
+        <w:t>subbab</w:t>
+      </w:r>
+      <w:r>
+        <w:t xml:space="preserve"> pada level 3 berukuran 14</w:t>
+      </w:r>
+      <w:r>
+        <w:t xml:space="preserve"> pt</w:t>
       </w:r>
     </w:p>
     <w:p>
@@ -27577,10 +27464,118 @@
         <w:pStyle w:val="ListBullet"/>
       </w:pPr>
       <w:r>
-        <w:t xml:space="preserve">Margin </w:t>
-      </w:r>
-      <w:r>
-        <w:t xml:space="preserve">bawah: 3 cm </w:t>
+        <w:t xml:space="preserve">Judul </w:t>
+      </w:r>
+      <w:r>
+        <w:t>subbab</w:t>
+      </w:r>
+      <w:r>
+        <w:t xml:space="preserve"> </w:t>
+      </w:r>
+      <w:r>
+        <w:t xml:space="preserve">pada level </w:t>
+      </w:r>
+      <w:r>
+        <w:t>4</w:t>
+      </w:r>
+      <w:r>
+        <w:t xml:space="preserve"> berukuran 12</w:t>
+      </w:r>
+      <w:r>
+        <w:t xml:space="preserve"> pt</w:t>
+      </w:r>
+    </w:p>
+    <w:p>
+      <w:pPr>
+        <w:pStyle w:val="ListBullet"/>
+      </w:pPr>
+      <w:r>
+        <w:t>Badan teks berukuran 12</w:t>
+      </w:r>
+      <w:r>
+        <w:t xml:space="preserve"> pt</w:t>
+      </w:r>
+    </w:p>
+    <w:p>
+      <w:pPr>
+        <w:pStyle w:val="BodyTextFirstIndent"/>
+      </w:pPr>
+      <w:r>
+        <w:t xml:space="preserve">Penggunaan jenis dan ukuran ini harus konsisten. </w:t>
+      </w:r>
+      <w:r>
+        <w:t xml:space="preserve">Untuk memudahkan memelihara konsistensi sekaligus penyusunan struktur skripsi, fasilitas seperti </w:t>
+      </w:r>
+      <w:r>
+        <w:rPr>
+          <w:i/>
+          <w:iCs/>
+        </w:rPr>
+        <w:t>styles</w:t>
+      </w:r>
+      <w:r>
+        <w:t xml:space="preserve"> dan </w:t>
+      </w:r>
+      <w:r>
+        <w:rPr>
+          <w:i/>
+          <w:iCs/>
+        </w:rPr>
+        <w:t>multilevel list</w:t>
+      </w:r>
+      <w:r>
+        <w:t xml:space="preserve"> dalam program pengolah kata dapat digunakan. </w:t>
+      </w:r>
+      <w:r>
+        <w:rPr>
+          <w:lang w:val="en-US"/>
+        </w:rPr>
+        <w:t xml:space="preserve">Sebuah </w:t>
+      </w:r>
+      <w:r>
+        <w:rPr>
+          <w:i/>
+          <w:iCs/>
+          <w:lang w:val="en-US"/>
+        </w:rPr>
+        <w:t>template</w:t>
+      </w:r>
+      <w:r>
+        <w:rPr>
+          <w:lang w:val="en-US"/>
+        </w:rPr>
+        <w:t xml:space="preserve"> untuk skripsi ini telah disediakan untuk membantu mahasiswa. </w:t>
+      </w:r>
+      <w:r>
+        <w:rPr>
+          <w:i/>
+          <w:iCs/>
+          <w:lang w:val="en-US"/>
+        </w:rPr>
+        <w:t>Styles</w:t>
+      </w:r>
+      <w:r>
+        <w:rPr>
+          <w:lang w:val="en-US"/>
+        </w:rPr>
+        <w:t xml:space="preserve"> dan </w:t>
+      </w:r>
+      <w:r>
+        <w:rPr>
+          <w:i/>
+          <w:iCs/>
+          <w:lang w:val="en-US"/>
+        </w:rPr>
+        <w:t>multilevel list</w:t>
+      </w:r>
+      <w:r>
+        <w:rPr>
+          <w:lang w:val="en-US"/>
+        </w:rPr>
+        <w:t xml:space="preserve"> dalam template tersebut sudah dirancang untuk jenis dan ukuran huruf yang disyaratkan. </w:t>
+      </w:r>
+      <w:r>
+        <w:t xml:space="preserve"> </w:t>
       </w:r>
     </w:p>
     <w:p>
@@ -27590,716 +27585,498 @@
           <w:lang w:val="en-US"/>
         </w:rPr>
       </w:pPr>
-      <w:bookmarkStart w:id="105" w:name="_Toc402485285"/>
-      <w:bookmarkStart w:id="106" w:name="_Toc496081037"/>
-      <w:bookmarkStart w:id="107" w:name="_Toc25999937"/>
-      <w:r>
-        <w:rPr>
-          <w:lang w:val="en-US"/>
-        </w:rPr>
-        <w:t xml:space="preserve">Jenis dan </w:t>
-      </w:r>
-      <w:r>
-        <w:rPr>
-          <w:lang w:val="en-US"/>
-        </w:rPr>
-        <w:t>Ukuran Huruf</w:t>
-      </w:r>
-      <w:bookmarkEnd w:id="105"/>
+      <w:bookmarkStart w:id="106" w:name="_Toc402485286"/>
+      <w:bookmarkStart w:id="107" w:name="_Toc496081038"/>
+      <w:bookmarkStart w:id="108" w:name="_Toc25999938"/>
+      <w:r>
+        <w:rPr>
+          <w:lang w:val="en-US"/>
+        </w:rPr>
+        <w:t>Spasi</w:t>
+      </w:r>
       <w:bookmarkEnd w:id="106"/>
       <w:bookmarkEnd w:id="107"/>
-      <w:r>
-        <w:rPr>
-          <w:lang w:val="en-US"/>
-        </w:rPr>
-        <w:t xml:space="preserve"> </w:t>
-      </w:r>
+      <w:bookmarkEnd w:id="108"/>
     </w:p>
     <w:p>
       <w:pPr>
         <w:pStyle w:val="BodyTextFirstIndent"/>
       </w:pPr>
       <w:r>
-        <w:t>Jenis huruf yang dipakai dalam skripsi adalah Calibri dengan ketentuan sebagai berikut:</w:t>
-      </w:r>
-    </w:p>
-    <w:p>
-      <w:pPr>
-        <w:pStyle w:val="ListBullet"/>
-      </w:pPr>
-      <w:r>
-        <w:t>Judul bab pada level 1 berukuran 16</w:t>
-      </w:r>
-      <w:r>
-        <w:t xml:space="preserve"> pt</w:t>
-      </w:r>
-    </w:p>
-    <w:p>
-      <w:pPr>
-        <w:pStyle w:val="ListBullet"/>
-      </w:pPr>
-      <w:r>
-        <w:t xml:space="preserve">Judul </w:t>
+        <w:t xml:space="preserve">Jarak  </w:t>
+      </w:r>
+      <w:r>
+        <w:t xml:space="preserve">standar </w:t>
+      </w:r>
+      <w:r>
+        <w:t xml:space="preserve">antar  baris  dalam  </w:t>
+      </w:r>
+      <w:r>
+        <w:t xml:space="preserve">badan teks adalah </w:t>
+      </w:r>
+      <w:r>
+        <w:t xml:space="preserve">satu spasi.  Jarak antar </w:t>
+      </w:r>
+      <w:r>
+        <w:t xml:space="preserve">paragraf, antara judul bab dan judul </w:t>
       </w:r>
       <w:r>
         <w:t>subbab</w:t>
       </w:r>
       <w:r>
-        <w:t xml:space="preserve"> pada level 2 berukuran 14</w:t>
-      </w:r>
-      <w:r>
-        <w:t xml:space="preserve"> pt</w:t>
-      </w:r>
-    </w:p>
-    <w:p>
-      <w:pPr>
-        <w:pStyle w:val="ListBullet"/>
-      </w:pPr>
-      <w:r>
-        <w:t xml:space="preserve">Judul </w:t>
+        <w:t xml:space="preserve">, antara judul </w:t>
       </w:r>
       <w:r>
         <w:t>subbab</w:t>
       </w:r>
       <w:r>
-        <w:t xml:space="preserve"> pada level 3 berukuran 14</w:t>
-      </w:r>
-      <w:r>
-        <w:t xml:space="preserve"> pt</w:t>
-      </w:r>
-    </w:p>
-    <w:p>
-      <w:pPr>
-        <w:pStyle w:val="ListBullet"/>
-      </w:pPr>
-      <w:r>
-        <w:t xml:space="preserve">Judul </w:t>
-      </w:r>
-      <w:r>
-        <w:t>subbab</w:t>
-      </w:r>
-      <w:r>
-        <w:t xml:space="preserve"> </w:t>
-      </w:r>
-      <w:r>
-        <w:t xml:space="preserve">pada level </w:t>
-      </w:r>
-      <w:r>
-        <w:t>4</w:t>
-      </w:r>
-      <w:r>
-        <w:t xml:space="preserve"> berukuran 12</w:t>
-      </w:r>
-      <w:r>
-        <w:t xml:space="preserve"> pt</w:t>
-      </w:r>
-    </w:p>
-    <w:p>
-      <w:pPr>
-        <w:pStyle w:val="ListBullet"/>
-      </w:pPr>
-      <w:r>
-        <w:t>Badan teks berukuran 12</w:t>
-      </w:r>
-      <w:r>
-        <w:t xml:space="preserve"> pt</w:t>
-      </w:r>
-    </w:p>
-    <w:p>
-      <w:pPr>
-        <w:pStyle w:val="BodyTextFirstIndent"/>
-      </w:pPr>
-      <w:r>
-        <w:t xml:space="preserve">Penggunaan jenis dan ukuran ini harus konsisten. </w:t>
-      </w:r>
-      <w:r>
-        <w:t xml:space="preserve">Untuk memudahkan memelihara konsistensi sekaligus penyusunan struktur skripsi, fasilitas seperti </w:t>
+        <w:t xml:space="preserve"> dan badan teks, dan seterusnya, dapat dilihat pada </w:t>
+      </w:r>
+      <w:r>
+        <w:rPr>
+          <w:lang w:val="en-US"/>
+        </w:rPr>
+        <w:t xml:space="preserve">masing-masing </w:t>
       </w:r>
       <w:r>
         <w:rPr>
           <w:i/>
           <w:iCs/>
-        </w:rPr>
-        <w:t>styles</w:t>
-      </w:r>
-      <w:r>
-        <w:t xml:space="preserve"> dan </w:t>
+          <w:lang w:val="en-US"/>
+        </w:rPr>
+        <w:t>st</w:t>
       </w:r>
       <w:r>
         <w:rPr>
           <w:i/>
           <w:iCs/>
-        </w:rPr>
-        <w:t>multilevel list</w:t>
-      </w:r>
-      <w:r>
-        <w:t xml:space="preserve"> dalam program pengolah kata dapat digunakan. </w:t>
-      </w:r>
-      <w:r>
-        <w:rPr>
-          <w:lang w:val="en-US"/>
-        </w:rPr>
-        <w:t xml:space="preserve">Sebuah </w:t>
+          <w:lang w:val="en-US"/>
+        </w:rPr>
+        <w:t>yle</w:t>
+      </w:r>
+      <w:r>
+        <w:rPr>
+          <w:lang w:val="en-US"/>
+        </w:rPr>
+        <w:t xml:space="preserve"> yang digunakan dan tersedia</w:t>
+      </w:r>
+      <w:r>
+        <w:rPr>
+          <w:lang w:val="en-US"/>
+        </w:rPr>
+        <w:t xml:space="preserve"> dalam </w:t>
       </w:r>
       <w:r>
         <w:rPr>
           <w:i/>
           <w:iCs/>
-          <w:lang w:val="en-US"/>
         </w:rPr>
         <w:t>template</w:t>
       </w:r>
       <w:r>
-        <w:rPr>
-          <w:lang w:val="en-US"/>
-        </w:rPr>
-        <w:t xml:space="preserve"> untuk skripsi ini telah disediakan untuk membantu mahasiswa. </w:t>
+        <w:t xml:space="preserve"> </w:t>
+      </w:r>
+      <w:r>
+        <w:rPr>
+          <w:lang w:val="en-US"/>
+        </w:rPr>
+        <w:t xml:space="preserve">untuk skripsi </w:t>
+      </w:r>
+      <w:r>
+        <w:rPr>
+          <w:lang w:val="en-US"/>
+        </w:rPr>
+        <w:t>ini</w:t>
+      </w:r>
+      <w:r>
+        <w:t xml:space="preserve">. </w:t>
+      </w:r>
+    </w:p>
+    <w:p>
+      <w:pPr>
+        <w:pStyle w:val="AppendixHeading2"/>
+        <w:rPr>
+          <w:lang w:val="en-US"/>
+        </w:rPr>
+      </w:pPr>
+      <w:bookmarkStart w:id="109" w:name="_Toc402485287"/>
+      <w:bookmarkStart w:id="110" w:name="_Toc496081039"/>
+      <w:bookmarkStart w:id="111" w:name="_Toc25999939"/>
+      <w:r>
+        <w:rPr>
+          <w:lang w:val="en-US"/>
+        </w:rPr>
+        <w:t>Kepala</w:t>
+      </w:r>
+      <w:r>
+        <w:rPr>
+          <w:lang w:val="en-US"/>
+        </w:rPr>
+        <w:t xml:space="preserve"> </w:t>
+      </w:r>
+      <w:r>
+        <w:rPr>
+          <w:lang w:val="en-US"/>
+        </w:rPr>
+        <w:t>Bab</w:t>
+      </w:r>
+      <w:r>
+        <w:rPr>
+          <w:lang w:val="en-US"/>
+        </w:rPr>
+        <w:t xml:space="preserve"> dan </w:t>
+      </w:r>
+      <w:r>
+        <w:rPr>
+          <w:lang w:val="en-US"/>
+        </w:rPr>
+        <w:t>Subbab</w:t>
+      </w:r>
+      <w:bookmarkEnd w:id="109"/>
+      <w:bookmarkEnd w:id="110"/>
+      <w:bookmarkEnd w:id="111"/>
+      <w:r>
+        <w:rPr>
+          <w:lang w:val="en-US"/>
+        </w:rPr>
+        <w:t xml:space="preserve"> </w:t>
+      </w:r>
+    </w:p>
+    <w:p>
+      <w:pPr>
+        <w:pStyle w:val="BodyTextFirstIndent"/>
+      </w:pPr>
+      <w:r>
+        <w:t xml:space="preserve">Kepala bab terdiri dari kata “BAB” yang diikuti dengan nomor bab dan judul dari bab tersebut, misalnya “BAB 1 PENDAHULUAN” . Kepala </w:t>
+      </w:r>
+      <w:r>
+        <w:t>subbab</w:t>
+      </w:r>
+      <w:r>
+        <w:t xml:space="preserve"> diawali dengan nomor sesuai tingkat hirarkinya dan diikuti dengan judul subbab, misalnya “1.2 Rumusan masalah”. </w:t>
+      </w:r>
+      <w:r>
+        <w:t xml:space="preserve">Penomoran subbab disarankan tidak lebih dari </w:t>
+      </w:r>
+      <w:r>
+        <w:t xml:space="preserve">4 level </w:t>
+      </w:r>
+      <w:r>
+        <w:lastRenderedPageBreak/>
+        <w:t>(maksimal sub</w:t>
+      </w:r>
+      <w:r>
+        <w:t xml:space="preserve">bab X.X.X.X). </w:t>
+      </w:r>
+      <w:r>
+        <w:t>Kepala bab</w:t>
+      </w:r>
+      <w:r>
+        <w:rPr>
+          <w:lang w:val="en-US"/>
+        </w:rPr>
+        <w:t xml:space="preserve"> dan </w:t>
+      </w:r>
+      <w:r>
+        <w:t>sub</w:t>
+      </w:r>
+      <w:r>
+        <w:t>bab</w:t>
+      </w:r>
+      <w:r>
+        <w:rPr>
+          <w:lang w:val="en-US"/>
+        </w:rPr>
+        <w:t xml:space="preserve"> </w:t>
+      </w:r>
+      <w:r>
+        <w:t xml:space="preserve">tidak boleh mengandung </w:t>
       </w:r>
       <w:r>
         <w:rPr>
           <w:i/>
           <w:iCs/>
-          <w:lang w:val="en-US"/>
-        </w:rPr>
-        <w:t>Styles</w:t>
-      </w:r>
-      <w:r>
-        <w:rPr>
-          <w:lang w:val="en-US"/>
-        </w:rPr>
-        <w:t xml:space="preserve"> dan </w:t>
+        </w:rPr>
+        <w:t>widow</w:t>
+      </w:r>
+      <w:r>
+        <w:t xml:space="preserve"> atau </w:t>
       </w:r>
       <w:r>
         <w:rPr>
           <w:i/>
           <w:iCs/>
-          <w:lang w:val="en-US"/>
-        </w:rPr>
-        <w:t>multilevel list</w:t>
-      </w:r>
-      <w:r>
-        <w:rPr>
-          <w:lang w:val="en-US"/>
-        </w:rPr>
-        <w:t xml:space="preserve"> dalam template tersebut sudah dirancang untuk jenis dan ukuran huruf yang disyaratkan. </w:t>
-      </w:r>
-      <w:r>
-        <w:t xml:space="preserve"> </w:t>
-      </w:r>
-    </w:p>
-    <w:p>
-      <w:pPr>
-        <w:pStyle w:val="AppendixHeading2"/>
-        <w:rPr>
-          <w:lang w:val="en-US"/>
-        </w:rPr>
-      </w:pPr>
-      <w:bookmarkStart w:id="108" w:name="_Toc402485286"/>
-      <w:bookmarkStart w:id="109" w:name="_Toc496081038"/>
-      <w:bookmarkStart w:id="110" w:name="_Toc25999938"/>
-      <w:r>
-        <w:rPr>
-          <w:lang w:val="en-US"/>
-        </w:rPr>
-        <w:t>Spasi</w:t>
-      </w:r>
-      <w:bookmarkEnd w:id="108"/>
-      <w:bookmarkEnd w:id="109"/>
-      <w:bookmarkEnd w:id="110"/>
-    </w:p>
-    <w:p>
-      <w:pPr>
-        <w:pStyle w:val="BodyTextFirstIndent"/>
-      </w:pPr>
-      <w:r>
-        <w:t xml:space="preserve">Jarak  </w:t>
-      </w:r>
-      <w:r>
-        <w:t xml:space="preserve">standar </w:t>
-      </w:r>
-      <w:r>
-        <w:t xml:space="preserve">antar  baris  dalam  </w:t>
-      </w:r>
-      <w:r>
-        <w:t xml:space="preserve">badan teks adalah </w:t>
-      </w:r>
-      <w:r>
-        <w:t xml:space="preserve">satu spasi.  Jarak antar </w:t>
-      </w:r>
-      <w:r>
-        <w:t xml:space="preserve">paragraf, antara judul bab dan judul </w:t>
-      </w:r>
-      <w:r>
-        <w:t>subbab</w:t>
-      </w:r>
-      <w:r>
-        <w:t xml:space="preserve">, antara judul </w:t>
-      </w:r>
-      <w:r>
-        <w:t>subbab</w:t>
-      </w:r>
-      <w:r>
-        <w:t xml:space="preserve"> dan badan teks, dan seterusnya, dapat dilihat pada </w:t>
-      </w:r>
-      <w:r>
-        <w:rPr>
-          <w:lang w:val="en-US"/>
-        </w:rPr>
-        <w:t xml:space="preserve">masing-masing </w:t>
+        </w:rPr>
+        <w:t>orphan</w:t>
+      </w:r>
+      <w:r>
+        <w:t xml:space="preserve"> sehingga nampak menggantung atau terputus di bagian awal atau akhir sebuah halaman. </w:t>
       </w:r>
       <w:r>
         <w:rPr>
           <w:i/>
           <w:iCs/>
-          <w:lang w:val="en-US"/>
-        </w:rPr>
-        <w:t>st</w:t>
+        </w:rPr>
+        <w:t>Widow</w:t>
+      </w:r>
+      <w:r>
+        <w:t xml:space="preserve"> adalah sebuah paragraf dengan hanya satu baris pertama pada akhir halaman sedangkan sisanya berada pada halaman berikutnya. </w:t>
       </w:r>
       <w:r>
         <w:rPr>
           <w:i/>
           <w:iCs/>
-          <w:lang w:val="en-US"/>
-        </w:rPr>
-        <w:t>yle</w:t>
-      </w:r>
-      <w:r>
-        <w:rPr>
-          <w:lang w:val="en-US"/>
-        </w:rPr>
-        <w:t xml:space="preserve"> yang digunakan dan tersedia</w:t>
-      </w:r>
-      <w:r>
-        <w:rPr>
-          <w:lang w:val="en-US"/>
-        </w:rPr>
-        <w:t xml:space="preserve"> dalam </w:t>
+        </w:rPr>
+        <w:t>Orphan</w:t>
+      </w:r>
+      <w:r>
+        <w:t xml:space="preserve"> adalah baris terakhir dari satu paragraf yang tertulis pada awal suatu halaman sedangkan baris lainnya dari paragraf tersebut berada pada halaman sebelumnya. </w:t>
+      </w:r>
+    </w:p>
+    <w:p>
+      <w:pPr>
+        <w:pStyle w:val="AppendixHeading2"/>
+        <w:rPr>
+          <w:lang w:val="en-US"/>
+        </w:rPr>
+      </w:pPr>
+      <w:bookmarkStart w:id="112" w:name="_Toc402485288"/>
+      <w:bookmarkStart w:id="113" w:name="_Toc496081040"/>
+      <w:bookmarkStart w:id="114" w:name="_Toc25999940"/>
+      <w:r>
+        <w:rPr>
+          <w:lang w:val="en-US"/>
+        </w:rPr>
+        <w:t>Nomor</w:t>
+      </w:r>
+      <w:r>
+        <w:rPr>
+          <w:lang w:val="en-US"/>
+        </w:rPr>
+        <w:t xml:space="preserve"> </w:t>
+      </w:r>
+      <w:r>
+        <w:rPr>
+          <w:lang w:val="en-US"/>
+        </w:rPr>
+        <w:t>Halaman</w:t>
+      </w:r>
+      <w:bookmarkEnd w:id="112"/>
+      <w:bookmarkEnd w:id="113"/>
+      <w:bookmarkEnd w:id="114"/>
+    </w:p>
+    <w:p>
+      <w:pPr>
+        <w:pStyle w:val="BodyTextFirstIndent"/>
+      </w:pPr>
+      <w:r>
+        <w:t xml:space="preserve">Bagian   awal   skripsi   </w:t>
+      </w:r>
+      <w:r>
+        <w:t>menggunakan</w:t>
+      </w:r>
+      <w:r>
+        <w:t xml:space="preserve">   nomor   halama</w:t>
+      </w:r>
+      <w:r>
+        <w:t xml:space="preserve">n </w:t>
+      </w:r>
+      <w:r>
+        <w:t xml:space="preserve">berupa </w:t>
+      </w:r>
+      <w:r>
+        <w:t>angka R</w:t>
+      </w:r>
+      <w:r>
+        <w:t>omawi kecil (i, ii, iii, iv</w:t>
+      </w:r>
+      <w:r>
+        <w:t>,</w:t>
+      </w:r>
+      <w:r>
+        <w:t xml:space="preserve"> dan seterusnya)</w:t>
+      </w:r>
+      <w:r>
+        <w:t xml:space="preserve"> </w:t>
+      </w:r>
+      <w:r>
+        <w:t>yang</w:t>
+      </w:r>
+      <w:r>
+        <w:t xml:space="preserve"> dimulai dari sampul dalam. </w:t>
+      </w:r>
+      <w:r>
+        <w:t>Sedangkan bagian</w:t>
+      </w:r>
+      <w:r>
+        <w:t xml:space="preserve"> utama dan bagian akhir skripsi</w:t>
+      </w:r>
+      <w:r>
+        <w:t xml:space="preserve"> </w:t>
+      </w:r>
+      <w:r>
+        <w:t xml:space="preserve">menggunakan </w:t>
+      </w:r>
+      <w:r>
+        <w:t xml:space="preserve">nomor halaman </w:t>
+      </w:r>
+      <w:r>
+        <w:t xml:space="preserve">berupa </w:t>
+      </w:r>
+      <w:r>
+        <w:t xml:space="preserve">angka </w:t>
+      </w:r>
+      <w:r>
+        <w:t>Arab (</w:t>
+      </w:r>
+      <w:r>
+        <w:t>1,</w:t>
+      </w:r>
+      <w:r>
+        <w:t xml:space="preserve"> </w:t>
+      </w:r>
+      <w:r>
+        <w:t>2,</w:t>
+      </w:r>
+      <w:r>
+        <w:t xml:space="preserve"> </w:t>
+      </w:r>
+      <w:r>
+        <w:t>3, dan seterusnya</w:t>
+      </w:r>
+      <w:r>
+        <w:t>) yang dimulai dari bab 1. Semua nomor halaman diletakkan di tengah bawah</w:t>
+      </w:r>
+      <w:r>
+        <w:t xml:space="preserve">. </w:t>
+      </w:r>
+    </w:p>
+    <w:p>
+      <w:pPr>
+        <w:pStyle w:val="AppendixHeading1"/>
+        <w:rPr>
+          <w:lang w:val="en-US"/>
+        </w:rPr>
+      </w:pPr>
+      <w:bookmarkStart w:id="115" w:name="_Toc496081041"/>
+      <w:bookmarkStart w:id="116" w:name="_Toc25999941"/>
+      <w:r>
+        <w:rPr>
+          <w:lang w:val="en-US"/>
+        </w:rPr>
+        <w:lastRenderedPageBreak/>
+        <w:t>PENGGUNAAN BAHASA</w:t>
+      </w:r>
+      <w:bookmarkEnd w:id="115"/>
+      <w:bookmarkEnd w:id="116"/>
+    </w:p>
+    <w:p>
+      <w:pPr>
+        <w:pStyle w:val="BodyTextFirstIndent"/>
+      </w:pPr>
+      <w:r>
+        <w:t xml:space="preserve">Bahasa yang dipakai </w:t>
+      </w:r>
+      <w:r>
+        <w:t xml:space="preserve">dalam skripsi </w:t>
+      </w:r>
+      <w:r>
+        <w:t xml:space="preserve">adalah bahasa Bahasa Indonesia yang baku. </w:t>
+      </w:r>
+      <w:r>
+        <w:t xml:space="preserve">Setiap kalimat </w:t>
+      </w:r>
+      <w:r>
+        <w:rPr>
+          <w:lang w:val="en-US"/>
+        </w:rPr>
+        <w:t xml:space="preserve">berita </w:t>
+      </w:r>
+      <w:r>
+        <w:t xml:space="preserve">harus memiliki subjek dan predikat, dan umumnya dilengkapi dengan objek, pelengkap, atau keterangan. </w:t>
+      </w:r>
+      <w:r>
+        <w:t xml:space="preserve">Setiap paragraf biasanya terdiri dari beberapa kalimat. Penuturan isi </w:t>
+      </w:r>
+      <w:r>
+        <w:t xml:space="preserve">dalam kalimat, paragraf, maupun antar paragraf </w:t>
+      </w:r>
+      <w:r>
+        <w:t>harus me</w:t>
+      </w:r>
+      <w:r>
+        <w:t xml:space="preserve">nggunakan bahasa yang tepat dan menggambarkan alur </w:t>
+      </w:r>
+      <w:r>
+        <w:t>logika yang runtut.</w:t>
+      </w:r>
+    </w:p>
+    <w:p>
+      <w:pPr>
+        <w:pStyle w:val="BodyTextFirstIndent"/>
+        <w:rPr>
+          <w:lang w:val="en-US"/>
+        </w:rPr>
+      </w:pPr>
+      <w:r>
+        <w:t>Penulisan bahasa asing yang sudah diserap dalam Bahasa Indonesia disesuaikan dengan kaidah Bahasa Indonesia.</w:t>
+      </w:r>
+      <w:r>
+        <w:t xml:space="preserve"> </w:t>
+      </w:r>
+      <w:r>
+        <w:t xml:space="preserve">Sedapat mungkin </w:t>
+      </w:r>
+      <w:r>
+        <w:rPr>
+          <w:lang w:val="en-US"/>
+        </w:rPr>
+        <w:t>di</w:t>
+      </w:r>
+      <w:r>
+        <w:t xml:space="preserve">hindari penggunaan bahasa asing jika istilah dalam bahasa Indonesia sudah ada. Jika </w:t>
+      </w:r>
+      <w:r>
+        <w:t xml:space="preserve">terpaksa </w:t>
+      </w:r>
+      <w:r>
+        <w:t xml:space="preserve">menggunakan </w:t>
+      </w:r>
+      <w:r>
+        <w:t xml:space="preserve">istilah dalam </w:t>
+      </w:r>
+      <w:r>
+        <w:t>bahasa asing, maka penulisannya harus sesuai ejaan aslinya dan dicetak miring (</w:t>
       </w:r>
       <w:r>
         <w:rPr>
           <w:i/>
           <w:iCs/>
         </w:rPr>
-        <w:t>template</w:t>
-      </w:r>
-      <w:r>
-        <w:t xml:space="preserve"> </w:t>
-      </w:r>
-      <w:r>
-        <w:rPr>
-          <w:lang w:val="en-US"/>
-        </w:rPr>
-        <w:t xml:space="preserve">untuk skripsi </w:t>
-      </w:r>
-      <w:r>
-        <w:rPr>
-          <w:lang w:val="en-US"/>
-        </w:rPr>
-        <w:t>ini</w:t>
-      </w:r>
-      <w:r>
-        <w:t xml:space="preserve">. </w:t>
-      </w:r>
-    </w:p>
-    <w:p>
-      <w:pPr>
-        <w:pStyle w:val="AppendixHeading2"/>
-        <w:rPr>
-          <w:lang w:val="en-US"/>
-        </w:rPr>
-      </w:pPr>
-      <w:bookmarkStart w:id="111" w:name="_Toc402485287"/>
-      <w:bookmarkStart w:id="112" w:name="_Toc496081039"/>
-      <w:bookmarkStart w:id="113" w:name="_Toc25999939"/>
-      <w:r>
-        <w:rPr>
-          <w:lang w:val="en-US"/>
-        </w:rPr>
-        <w:t>Kepala</w:t>
-      </w:r>
-      <w:r>
-        <w:rPr>
-          <w:lang w:val="en-US"/>
-        </w:rPr>
-        <w:t xml:space="preserve"> </w:t>
-      </w:r>
-      <w:r>
-        <w:rPr>
-          <w:lang w:val="en-US"/>
-        </w:rPr>
-        <w:t>Bab</w:t>
-      </w:r>
-      <w:r>
-        <w:rPr>
-          <w:lang w:val="en-US"/>
-        </w:rPr>
-        <w:t xml:space="preserve"> dan </w:t>
-      </w:r>
-      <w:r>
-        <w:rPr>
-          <w:lang w:val="en-US"/>
-        </w:rPr>
-        <w:t>Subbab</w:t>
-      </w:r>
-      <w:bookmarkEnd w:id="111"/>
-      <w:bookmarkEnd w:id="112"/>
-      <w:bookmarkEnd w:id="113"/>
-      <w:r>
-        <w:rPr>
-          <w:lang w:val="en-US"/>
-        </w:rPr>
-        <w:t xml:space="preserve"> </w:t>
+        <w:t>italic</w:t>
+      </w:r>
+      <w:r>
+        <w:t>)</w:t>
+      </w:r>
+      <w:r>
+        <w:t>, kecuali jika istilah tersebut adalah nama</w:t>
+      </w:r>
+      <w:r>
+        <w:t>.</w:t>
       </w:r>
     </w:p>
     <w:p>
       <w:pPr>
         <w:pStyle w:val="BodyTextFirstIndent"/>
-      </w:pPr>
-      <w:r>
-        <w:t xml:space="preserve">Kepala bab terdiri dari kata “BAB” yang diikuti dengan nomor bab dan judul dari bab tersebut, misalnya “BAB 1 PENDAHULUAN” . Kepala </w:t>
-      </w:r>
-      <w:r>
-        <w:t>subbab</w:t>
-      </w:r>
-      <w:r>
-        <w:t xml:space="preserve"> diawali dengan nomor sesuai tingkat hirarkinya dan diikuti dengan judul subbab, misalnya “1.2 Rumusan masalah”. </w:t>
-      </w:r>
-      <w:r>
-        <w:t xml:space="preserve">Penomoran subbab disarankan tidak lebih dari </w:t>
-      </w:r>
-      <w:r>
-        <w:t xml:space="preserve">4 level </w:t>
-      </w:r>
-      <w:r>
-        <w:lastRenderedPageBreak/>
-        <w:t>(maksimal sub</w:t>
-      </w:r>
-      <w:r>
-        <w:t xml:space="preserve">bab X.X.X.X). </w:t>
-      </w:r>
-      <w:r>
-        <w:t>Kepala bab</w:t>
-      </w:r>
-      <w:r>
-        <w:rPr>
-          <w:lang w:val="en-US"/>
-        </w:rPr>
-        <w:t xml:space="preserve"> dan </w:t>
-      </w:r>
-      <w:r>
-        <w:t>sub</w:t>
-      </w:r>
-      <w:r>
-        <w:t>bab</w:t>
-      </w:r>
-      <w:r>
-        <w:rPr>
-          <w:lang w:val="en-US"/>
-        </w:rPr>
-        <w:t xml:space="preserve"> </w:t>
-      </w:r>
-      <w:r>
-        <w:t xml:space="preserve">tidak boleh mengandung </w:t>
-      </w:r>
-      <w:r>
-        <w:rPr>
-          <w:i/>
-          <w:iCs/>
-        </w:rPr>
-        <w:t>widow</w:t>
-      </w:r>
-      <w:r>
-        <w:t xml:space="preserve"> atau </w:t>
-      </w:r>
-      <w:r>
-        <w:rPr>
-          <w:i/>
-          <w:iCs/>
-        </w:rPr>
-        <w:t>orphan</w:t>
-      </w:r>
-      <w:r>
-        <w:t xml:space="preserve"> sehingga nampak menggantung atau terputus di bagian awal atau akhir sebuah halaman. </w:t>
-      </w:r>
-      <w:r>
-        <w:rPr>
-          <w:i/>
-          <w:iCs/>
-        </w:rPr>
-        <w:t>Widow</w:t>
-      </w:r>
-      <w:r>
-        <w:t xml:space="preserve"> adalah sebuah paragraf dengan hanya satu baris pertama pada akhir halaman sedangkan sisanya berada pada halaman berikutnya. </w:t>
-      </w:r>
-      <w:r>
-        <w:rPr>
-          <w:i/>
-          <w:iCs/>
-        </w:rPr>
-        <w:t>Orphan</w:t>
-      </w:r>
-      <w:r>
-        <w:t xml:space="preserve"> adalah baris terakhir dari satu paragraf yang tertulis pada awal suatu halaman sedangkan baris lainnya dari paragraf tersebut berada pada halaman sebelumnya. </w:t>
-      </w:r>
-    </w:p>
-    <w:p>
-      <w:pPr>
-        <w:pStyle w:val="AppendixHeading2"/>
-        <w:rPr>
-          <w:lang w:val="en-US"/>
-        </w:rPr>
-      </w:pPr>
-      <w:bookmarkStart w:id="114" w:name="_Toc402485288"/>
-      <w:bookmarkStart w:id="115" w:name="_Toc496081040"/>
-      <w:bookmarkStart w:id="116" w:name="_Toc25999940"/>
-      <w:r>
-        <w:rPr>
-          <w:lang w:val="en-US"/>
-        </w:rPr>
-        <w:t>Nomor</w:t>
-      </w:r>
-      <w:r>
-        <w:rPr>
-          <w:lang w:val="en-US"/>
-        </w:rPr>
-        <w:t xml:space="preserve"> </w:t>
-      </w:r>
-      <w:r>
-        <w:rPr>
-          <w:lang w:val="en-US"/>
-        </w:rPr>
-        <w:t>Halaman</w:t>
-      </w:r>
-      <w:bookmarkEnd w:id="114"/>
-      <w:bookmarkEnd w:id="115"/>
-      <w:bookmarkEnd w:id="116"/>
-    </w:p>
-    <w:p>
-      <w:pPr>
-        <w:pStyle w:val="BodyTextFirstIndent"/>
-      </w:pPr>
-      <w:r>
-        <w:t xml:space="preserve">Bagian   awal   skripsi   </w:t>
-      </w:r>
-      <w:r>
-        <w:t>menggunakan</w:t>
-      </w:r>
-      <w:r>
-        <w:t xml:space="preserve">   nomor   halama</w:t>
-      </w:r>
-      <w:r>
-        <w:t xml:space="preserve">n </w:t>
-      </w:r>
-      <w:r>
-        <w:t xml:space="preserve">berupa </w:t>
-      </w:r>
-      <w:r>
-        <w:t>angka R</w:t>
-      </w:r>
-      <w:r>
-        <w:t>omawi kecil (i, ii, iii, iv</w:t>
-      </w:r>
-      <w:r>
-        <w:t>,</w:t>
-      </w:r>
-      <w:r>
-        <w:t xml:space="preserve"> dan seterusnya)</w:t>
-      </w:r>
-      <w:r>
-        <w:t xml:space="preserve"> </w:t>
-      </w:r>
-      <w:r>
-        <w:t>yang</w:t>
-      </w:r>
-      <w:r>
-        <w:t xml:space="preserve"> dimulai dari sampul dalam. </w:t>
-      </w:r>
-      <w:r>
-        <w:t>Sedangkan bagian</w:t>
-      </w:r>
-      <w:r>
-        <w:t xml:space="preserve"> utama dan bagian akhir skripsi</w:t>
-      </w:r>
-      <w:r>
-        <w:t xml:space="preserve"> </w:t>
-      </w:r>
-      <w:r>
-        <w:t xml:space="preserve">menggunakan </w:t>
-      </w:r>
-      <w:r>
-        <w:t xml:space="preserve">nomor halaman </w:t>
-      </w:r>
-      <w:r>
-        <w:t xml:space="preserve">berupa </w:t>
-      </w:r>
-      <w:r>
-        <w:t xml:space="preserve">angka </w:t>
-      </w:r>
-      <w:r>
-        <w:t>Arab (</w:t>
-      </w:r>
-      <w:r>
-        <w:t>1,</w:t>
-      </w:r>
-      <w:r>
-        <w:t xml:space="preserve"> </w:t>
-      </w:r>
-      <w:r>
-        <w:t>2,</w:t>
-      </w:r>
-      <w:r>
-        <w:t xml:space="preserve"> </w:t>
-      </w:r>
-      <w:r>
-        <w:t>3, dan seterusnya</w:t>
-      </w:r>
-      <w:r>
-        <w:t>) yang dimulai dari bab 1. Semua nomor halaman diletakkan di tengah bawah</w:t>
-      </w:r>
-      <w:r>
-        <w:t xml:space="preserve">. </w:t>
-      </w:r>
-    </w:p>
-    <w:p>
-      <w:pPr>
-        <w:pStyle w:val="AppendixHeading1"/>
-        <w:rPr>
-          <w:lang w:val="en-US"/>
-        </w:rPr>
-      </w:pPr>
-      <w:bookmarkStart w:id="117" w:name="_Toc496081041"/>
-      <w:bookmarkStart w:id="118" w:name="_Toc25999941"/>
-      <w:r>
-        <w:rPr>
-          <w:lang w:val="en-US"/>
-        </w:rPr>
-        <w:lastRenderedPageBreak/>
-        <w:t>PENGGUNAAN BAHASA</w:t>
-      </w:r>
-      <w:bookmarkEnd w:id="117"/>
-      <w:bookmarkEnd w:id="118"/>
-    </w:p>
-    <w:p>
-      <w:pPr>
-        <w:pStyle w:val="BodyTextFirstIndent"/>
-      </w:pPr>
-      <w:r>
-        <w:t xml:space="preserve">Bahasa yang dipakai </w:t>
-      </w:r>
-      <w:r>
-        <w:t xml:space="preserve">dalam skripsi </w:t>
-      </w:r>
-      <w:r>
-        <w:t xml:space="preserve">adalah bahasa Bahasa Indonesia yang baku. </w:t>
-      </w:r>
-      <w:r>
-        <w:t xml:space="preserve">Setiap kalimat </w:t>
-      </w:r>
-      <w:r>
-        <w:rPr>
-          <w:lang w:val="en-US"/>
-        </w:rPr>
-        <w:t xml:space="preserve">berita </w:t>
-      </w:r>
-      <w:r>
-        <w:t xml:space="preserve">harus memiliki subjek dan predikat, dan umumnya dilengkapi dengan objek, pelengkap, atau keterangan. </w:t>
-      </w:r>
-      <w:r>
-        <w:t xml:space="preserve">Setiap paragraf biasanya terdiri dari beberapa kalimat. Penuturan isi </w:t>
-      </w:r>
-      <w:r>
-        <w:t xml:space="preserve">dalam kalimat, paragraf, maupun antar paragraf </w:t>
-      </w:r>
-      <w:r>
-        <w:t>harus me</w:t>
-      </w:r>
-      <w:r>
-        <w:t xml:space="preserve">nggunakan bahasa yang tepat dan menggambarkan alur </w:t>
-      </w:r>
-      <w:r>
-        <w:t>logika yang runtut.</w:t>
-      </w:r>
-    </w:p>
-    <w:p>
-      <w:pPr>
-        <w:pStyle w:val="BodyTextFirstIndent"/>
-        <w:rPr>
-          <w:lang w:val="en-US"/>
-        </w:rPr>
-      </w:pPr>
-      <w:r>
-        <w:t>Penulisan bahasa asing yang sudah diserap dalam Bahasa Indonesia disesuaikan dengan kaidah Bahasa Indonesia.</w:t>
-      </w:r>
-      <w:r>
-        <w:t xml:space="preserve"> </w:t>
-      </w:r>
-      <w:r>
-        <w:t xml:space="preserve">Sedapat mungkin </w:t>
-      </w:r>
-      <w:r>
-        <w:rPr>
-          <w:lang w:val="en-US"/>
-        </w:rPr>
-        <w:t>di</w:t>
-      </w:r>
-      <w:r>
-        <w:t xml:space="preserve">hindari penggunaan bahasa asing jika istilah dalam bahasa Indonesia sudah ada. Jika </w:t>
-      </w:r>
-      <w:r>
-        <w:t xml:space="preserve">terpaksa </w:t>
-      </w:r>
-      <w:r>
-        <w:t xml:space="preserve">menggunakan </w:t>
-      </w:r>
-      <w:r>
-        <w:t xml:space="preserve">istilah dalam </w:t>
-      </w:r>
-      <w:r>
-        <w:t>bahasa asing, maka penulisannya harus sesuai ejaan aslinya dan dicetak miring (</w:t>
-      </w:r>
-      <w:r>
-        <w:rPr>
-          <w:i/>
-          <w:iCs/>
-        </w:rPr>
-        <w:t>italic</w:t>
-      </w:r>
-      <w:r>
-        <w:t>)</w:t>
-      </w:r>
-      <w:r>
-        <w:t>, kecuali jika istilah tersebut adalah nama</w:t>
-      </w:r>
-      <w:r>
-        <w:t>.</w:t>
-      </w:r>
-    </w:p>
-    <w:p>
-      <w:pPr>
-        <w:pStyle w:val="BodyTextFirstIndent"/>
-        <w:rPr>
-          <w:lang w:val="en-US"/>
-        </w:rPr>
-      </w:pPr>
-      <w:r>
-        <w:rPr>
-          <w:lang w:val="en-US"/>
-        </w:rPr>
-        <w:t xml:space="preserve">Sebagai referensi untuk penulisan Bahasa Indonesia yang </w:t>
-      </w:r>
-      <w:proofErr w:type="gramStart"/>
-      <w:r>
-        <w:rPr>
-          <w:lang w:val="en-US"/>
-        </w:rPr>
-        <w:t>baku</w:t>
-      </w:r>
-      <w:proofErr w:type="gramEnd"/>
-      <w:r>
-        <w:rPr>
-          <w:lang w:val="en-US"/>
-        </w:rPr>
-        <w:t xml:space="preserve">, dokumen berikut dapat digunakan: </w:t>
+        <w:rPr>
+          <w:lang w:val="en-US"/>
+        </w:rPr>
+      </w:pPr>
+      <w:r>
+        <w:rPr>
+          <w:lang w:val="en-US"/>
+        </w:rPr>
+        <w:t xml:space="preserve">Sebagai referensi untuk penulisan Bahasa Indonesia yang baku, dokumen berikut dapat digunakan: </w:t>
       </w:r>
     </w:p>
     <w:p>
@@ -28360,19 +28137,11 @@
         </w:rPr>
         <w:annotationRef/>
       </w:r>
-      <w:proofErr w:type="gramStart"/>
-      <w:r>
-        <w:rPr>
-          <w:lang w:val="en-US"/>
-        </w:rPr>
-        <w:t>huruf</w:t>
-      </w:r>
-      <w:proofErr w:type="gramEnd"/>
-      <w:r>
-        <w:rPr>
-          <w:lang w:val="en-US"/>
-        </w:rPr>
-        <w:t xml:space="preserve"> kecil semua</w:t>
+      <w:r>
+        <w:rPr>
+          <w:lang w:val="en-US"/>
+        </w:rPr>
+        <w:t>huruf kecil semua</w:t>
       </w:r>
     </w:p>
   </w:comment>
@@ -28394,16 +28163,8 @@
         <w:rPr>
           <w:lang w:val="en-US"/>
         </w:rPr>
-        <w:t xml:space="preserve">Salah satu metode untuk </w:t>
-      </w:r>
-      <w:proofErr w:type="gramStart"/>
-      <w:r>
-        <w:rPr>
-          <w:lang w:val="en-US"/>
-        </w:rPr>
-        <w:t>menginterpretasi ...</w:t>
-      </w:r>
-      <w:proofErr w:type="gramEnd"/>
+        <w:t>Salah satu metode untuk menginterpretasi ...</w:t>
+      </w:r>
     </w:p>
   </w:comment>
   <w:comment w:id="18" w:author="Adhitya Bhawiyuga" w:date="2019-12-02T16:08:00Z" w:initials="AB">
@@ -28420,19 +28181,11 @@
         </w:rPr>
         <w:annotationRef/>
       </w:r>
-      <w:proofErr w:type="gramStart"/>
-      <w:r>
-        <w:rPr>
-          <w:lang w:val="en-US"/>
-        </w:rPr>
-        <w:t>ini</w:t>
-      </w:r>
-      <w:proofErr w:type="gramEnd"/>
-      <w:r>
-        <w:rPr>
-          <w:lang w:val="en-US"/>
-        </w:rPr>
-        <w:t xml:space="preserve"> merefer kemana?</w:t>
+      <w:r>
+        <w:rPr>
+          <w:lang w:val="en-US"/>
+        </w:rPr>
+        <w:t>ini merefer kemana?</w:t>
       </w:r>
     </w:p>
   </w:comment>
@@ -28450,19 +28203,11 @@
         </w:rPr>
         <w:annotationRef/>
       </w:r>
-      <w:proofErr w:type="gramStart"/>
-      <w:r>
-        <w:rPr>
-          <w:lang w:val="en-US"/>
-        </w:rPr>
-        <w:t>perlu</w:t>
-      </w:r>
-      <w:proofErr w:type="gramEnd"/>
-      <w:r>
-        <w:rPr>
-          <w:lang w:val="en-US"/>
-        </w:rPr>
-        <w:t xml:space="preserve"> dipisah</w:t>
+      <w:r>
+        <w:rPr>
+          <w:lang w:val="en-US"/>
+        </w:rPr>
+        <w:t>perlu dipisah</w:t>
       </w:r>
     </w:p>
   </w:comment>
@@ -28480,19 +28225,11 @@
         </w:rPr>
         <w:annotationRef/>
       </w:r>
-      <w:proofErr w:type="gramStart"/>
-      <w:r>
-        <w:rPr>
-          <w:lang w:val="en-US"/>
-        </w:rPr>
-        <w:t>siapa</w:t>
-      </w:r>
-      <w:proofErr w:type="gramEnd"/>
-      <w:r>
-        <w:rPr>
-          <w:lang w:val="en-US"/>
-        </w:rPr>
-        <w:t xml:space="preserve"> yang melakukan klasifikasi</w:t>
+      <w:r>
+        <w:rPr>
+          <w:lang w:val="en-US"/>
+        </w:rPr>
+        <w:t>siapa yang melakukan klasifikasi</w:t>
       </w:r>
     </w:p>
   </w:comment>
@@ -28510,19 +28247,11 @@
         </w:rPr>
         <w:annotationRef/>
       </w:r>
-      <w:proofErr w:type="gramStart"/>
-      <w:r>
-        <w:rPr>
-          <w:lang w:val="en-US"/>
-        </w:rPr>
-        <w:t>passive</w:t>
-      </w:r>
-      <w:proofErr w:type="gramEnd"/>
-      <w:r>
-        <w:rPr>
-          <w:lang w:val="en-US"/>
-        </w:rPr>
-        <w:t xml:space="preserve"> scan dan penentuan lokasi?</w:t>
+      <w:r>
+        <w:rPr>
+          <w:lang w:val="en-US"/>
+        </w:rPr>
+        <w:t>passive scan dan penentuan lokasi?</w:t>
       </w:r>
     </w:p>
   </w:comment>
@@ -28584,23 +28313,15 @@
           <w:lang w:val="en-US"/>
         </w:rPr>
       </w:pPr>
-      <w:proofErr w:type="gramStart"/>
-      <w:r>
-        <w:rPr>
-          <w:lang w:val="en-US"/>
-        </w:rPr>
-        <w:t>anda</w:t>
-      </w:r>
-      <w:proofErr w:type="gramEnd"/>
-      <w:r>
-        <w:rPr>
-          <w:lang w:val="en-US"/>
-        </w:rPr>
-        <w:t xml:space="preserve"> harus mampu untuk pointing out perbedaan/kontribusi pekerjaan anda dibandingkan dengan pekerjaan sebelumnya.</w:t>
+      <w:r>
+        <w:rPr>
+          <w:lang w:val="en-US"/>
+        </w:rPr>
+        <w:t>anda harus mampu untuk pointing out perbedaan/kontribusi pekerjaan anda dibandingkan dengan pekerjaan sebelumnya.</w:t>
       </w:r>
     </w:p>
   </w:comment>
-  <w:comment w:id="46" w:author="Adhitya Bhawiyuga" w:date="2019-12-02T16:30:00Z" w:initials="AB">
+  <w:comment w:id="44" w:author="Adhitya Bhawiyuga" w:date="2019-12-02T16:30:00Z" w:initials="AB">
     <w:p>
       <w:pPr>
         <w:pStyle w:val="CommentText"/>
@@ -28622,7 +28343,7 @@
       </w:r>
     </w:p>
   </w:comment>
-  <w:comment w:id="49" w:author="Adhitya Bhawiyuga" w:date="2019-12-02T16:31:00Z" w:initials="AB">
+  <w:comment w:id="47" w:author="Adhitya Bhawiyuga" w:date="2019-12-02T16:31:00Z" w:initials="AB">
     <w:p>
       <w:pPr>
         <w:pStyle w:val="CommentText"/>
@@ -28787,7 +28508,7 @@
       <w:rPr>
         <w:noProof/>
       </w:rPr>
-      <w:t>38</w:t>
+      <w:t>8</w:t>
     </w:r>
     <w:r>
       <w:rPr>
@@ -34207,7 +33928,7 @@
 </file>
 
 <file path=customXml/itemProps1.xml><?xml version="1.0" encoding="utf-8"?>
-<ds:datastoreItem xmlns:ds="http://schemas.openxmlformats.org/officeDocument/2006/customXml" ds:itemID="{8C540DCA-6C49-4E13-A98C-5F6B6AB1B41C}">
+<ds:datastoreItem xmlns:ds="http://schemas.openxmlformats.org/officeDocument/2006/customXml" ds:itemID="{DABC5D08-196A-44C9-B886-87D92843E650}">
   <ds:schemaRefs>
     <ds:schemaRef ds:uri="http://schemas.openxmlformats.org/officeDocument/2006/bibliography"/>
   </ds:schemaRefs>

</xml_diff>

<commit_message>
Perbaikan latar belakang sesuai mind map
</commit_message>
<xml_diff>
--- a/DOKUMEN/SKRIPSI MUHAMMAD HASBI A. S.docx
+++ b/DOKUMEN/SKRIPSI MUHAMMAD HASBI A. S.docx
@@ -342,6 +342,9 @@
     <w:p>
       <w:pPr>
         <w:pStyle w:val="DefaultHeading"/>
+        <w:rPr>
+          <w:lang w:val="id-ID"/>
+        </w:rPr>
       </w:pPr>
       <w:bookmarkStart w:id="1" w:name="_Toc25999873"/>
       <w:r>
@@ -387,7 +390,7 @@
                         <a:effectLst/>
                         <a:extLst>
                           <a:ext uri="{C572A759-6A51-4108-AA02-DFA0A04FC94B}">
-                            <ma14:wrappingTextBoxFlag xmlns:ma14="http://schemas.microsoft.com/office/mac/drawingml/2011/main" xmlns:w="http://schemas.openxmlformats.org/wordprocessingml/2006/main" xmlns:w10="urn:schemas-microsoft-com:office:word" xmlns:v="urn:schemas-microsoft-com:vml" xmlns:o="urn:schemas-microsoft-com:office:office" xmlns:mv="urn:schemas-microsoft-com:mac:vml" xmlns:mo="http://schemas.microsoft.com/office/mac/office/2008/main" xmlns="" xmlns:w16se="http://schemas.microsoft.com/office/word/2015/wordml/symex" xmlns:w16cid="http://schemas.microsoft.com/office/word/2016/wordml/cid" xmlns:am3d="http://schemas.microsoft.com/office/drawing/2017/model3d" xmlns:aink="http://schemas.microsoft.com/office/drawing/2016/ink" xmlns:cx8="http://schemas.microsoft.com/office/drawing/2016/5/14/chartex" xmlns:cx7="http://schemas.microsoft.com/office/drawing/2016/5/13/chartex" xmlns:cx6="http://schemas.microsoft.com/office/drawing/2016/5/12/chartex" xmlns:cx5="http://schemas.microsoft.com/office/drawing/2016/5/11/chartex" xmlns:cx4="http://schemas.microsoft.com/office/drawing/2016/5/10/chartex" xmlns:cx3="http://schemas.microsoft.com/office/drawing/2016/5/9/chartex" xmlns:cx2="http://schemas.microsoft.com/office/drawing/2015/10/21/chartex" xmlns:cx1="http://schemas.microsoft.com/office/drawing/2015/9/8/chartex" xmlns:cx="http://schemas.microsoft.com/office/drawing/2014/chartex"/>
+                            <ma14:wrappingTextBoxFlag xmlns:cx="http://schemas.microsoft.com/office/drawing/2014/chartex" xmlns:cx1="http://schemas.microsoft.com/office/drawing/2015/9/8/chartex" xmlns:cx2="http://schemas.microsoft.com/office/drawing/2015/10/21/chartex" xmlns:cx3="http://schemas.microsoft.com/office/drawing/2016/5/9/chartex" xmlns:cx4="http://schemas.microsoft.com/office/drawing/2016/5/10/chartex" xmlns:cx5="http://schemas.microsoft.com/office/drawing/2016/5/11/chartex" xmlns:cx6="http://schemas.microsoft.com/office/drawing/2016/5/12/chartex" xmlns:cx7="http://schemas.microsoft.com/office/drawing/2016/5/13/chartex" xmlns:cx8="http://schemas.microsoft.com/office/drawing/2016/5/14/chartex" xmlns:aink="http://schemas.microsoft.com/office/drawing/2016/ink" xmlns:am3d="http://schemas.microsoft.com/office/drawing/2017/model3d" xmlns:w16cid="http://schemas.microsoft.com/office/word/2016/wordml/cid" xmlns:w16se="http://schemas.microsoft.com/office/word/2015/wordml/symex" xmlns="" xmlns:mo="http://schemas.microsoft.com/office/mac/office/2008/main" xmlns:mv="urn:schemas-microsoft-com:mac:vml" xmlns:o="urn:schemas-microsoft-com:office:office" xmlns:v="urn:schemas-microsoft-com:vml" xmlns:w10="urn:schemas-microsoft-com:office:word" xmlns:w="http://schemas.openxmlformats.org/wordprocessingml/2006/main" xmlns:ma14="http://schemas.microsoft.com/office/mac/drawingml/2011/main"/>
                           </a:ext>
                         </a:extLst>
                       </wps:spPr>
@@ -720,7 +723,7 @@
               </wp:anchor>
             </w:drawing>
           </mc:Choice>
-          <mc:Fallback xmlns:w16se="http://schemas.microsoft.com/office/word/2015/wordml/symex" xmlns:w16cid="http://schemas.microsoft.com/office/word/2016/wordml/cid" xmlns:am3d="http://schemas.microsoft.com/office/drawing/2017/model3d" xmlns:aink="http://schemas.microsoft.com/office/drawing/2016/ink" xmlns:cx8="http://schemas.microsoft.com/office/drawing/2016/5/14/chartex" xmlns:cx7="http://schemas.microsoft.com/office/drawing/2016/5/13/chartex" xmlns:cx6="http://schemas.microsoft.com/office/drawing/2016/5/12/chartex" xmlns:cx5="http://schemas.microsoft.com/office/drawing/2016/5/11/chartex" xmlns:cx4="http://schemas.microsoft.com/office/drawing/2016/5/10/chartex" xmlns:cx3="http://schemas.microsoft.com/office/drawing/2016/5/9/chartex" xmlns:cx2="http://schemas.microsoft.com/office/drawing/2015/10/21/chartex" xmlns:cx1="http://schemas.microsoft.com/office/drawing/2015/9/8/chartex" xmlns:cx="http://schemas.microsoft.com/office/drawing/2014/chartex">
+          <mc:Fallback xmlns:cx="http://schemas.microsoft.com/office/drawing/2014/chartex" xmlns:cx1="http://schemas.microsoft.com/office/drawing/2015/9/8/chartex" xmlns:cx2="http://schemas.microsoft.com/office/drawing/2015/10/21/chartex" xmlns:cx3="http://schemas.microsoft.com/office/drawing/2016/5/9/chartex" xmlns:cx4="http://schemas.microsoft.com/office/drawing/2016/5/10/chartex" xmlns:cx5="http://schemas.microsoft.com/office/drawing/2016/5/11/chartex" xmlns:cx6="http://schemas.microsoft.com/office/drawing/2016/5/12/chartex" xmlns:cx7="http://schemas.microsoft.com/office/drawing/2016/5/13/chartex" xmlns:cx8="http://schemas.microsoft.com/office/drawing/2016/5/14/chartex" xmlns:aink="http://schemas.microsoft.com/office/drawing/2016/ink" xmlns:am3d="http://schemas.microsoft.com/office/drawing/2017/model3d" xmlns:w16cid="http://schemas.microsoft.com/office/word/2016/wordml/cid" xmlns:w16se="http://schemas.microsoft.com/office/word/2015/wordml/symex">
             <w:pict>
               <v:shapetype w14:anchorId="20C1068D" id="_x0000_t32" coordsize="21600,21600" o:spt="32" o:oned="t" path="m,l21600,21600e" filled="f">
                 <v:path arrowok="t" fillok="f" o:connecttype="none"/>
@@ -805,7 +808,7 @@
               </wp:anchor>
             </w:drawing>
           </mc:Choice>
-          <mc:Fallback xmlns:w16se="http://schemas.microsoft.com/office/word/2015/wordml/symex" xmlns:w16cid="http://schemas.microsoft.com/office/word/2016/wordml/cid" xmlns:am3d="http://schemas.microsoft.com/office/drawing/2017/model3d" xmlns:aink="http://schemas.microsoft.com/office/drawing/2016/ink" xmlns:cx8="http://schemas.microsoft.com/office/drawing/2016/5/14/chartex" xmlns:cx7="http://schemas.microsoft.com/office/drawing/2016/5/13/chartex" xmlns:cx6="http://schemas.microsoft.com/office/drawing/2016/5/12/chartex" xmlns:cx5="http://schemas.microsoft.com/office/drawing/2016/5/11/chartex" xmlns:cx4="http://schemas.microsoft.com/office/drawing/2016/5/10/chartex" xmlns:cx3="http://schemas.microsoft.com/office/drawing/2016/5/9/chartex" xmlns:cx2="http://schemas.microsoft.com/office/drawing/2015/10/21/chartex" xmlns:cx1="http://schemas.microsoft.com/office/drawing/2015/9/8/chartex" xmlns:cx="http://schemas.microsoft.com/office/drawing/2014/chartex">
+          <mc:Fallback xmlns:cx="http://schemas.microsoft.com/office/drawing/2014/chartex" xmlns:cx1="http://schemas.microsoft.com/office/drawing/2015/9/8/chartex" xmlns:cx2="http://schemas.microsoft.com/office/drawing/2015/10/21/chartex" xmlns:cx3="http://schemas.microsoft.com/office/drawing/2016/5/9/chartex" xmlns:cx4="http://schemas.microsoft.com/office/drawing/2016/5/10/chartex" xmlns:cx5="http://schemas.microsoft.com/office/drawing/2016/5/11/chartex" xmlns:cx6="http://schemas.microsoft.com/office/drawing/2016/5/12/chartex" xmlns:cx7="http://schemas.microsoft.com/office/drawing/2016/5/13/chartex" xmlns:cx8="http://schemas.microsoft.com/office/drawing/2016/5/14/chartex" xmlns:aink="http://schemas.microsoft.com/office/drawing/2016/ink" xmlns:am3d="http://schemas.microsoft.com/office/drawing/2017/model3d" xmlns:w16cid="http://schemas.microsoft.com/office/word/2016/wordml/cid" xmlns:w16se="http://schemas.microsoft.com/office/word/2015/wordml/symex">
             <w:pict>
               <v:oval w14:anchorId="4396399A" id="Oval 12" o:spid="_x0000_s1026" style="position:absolute;margin-left:96pt;margin-top:-2.25pt;width:204pt;height:27pt;z-index:251671552;visibility:visible;mso-wrap-style:square;mso-width-percent:0;mso-height-percent:0;mso-wrap-distance-left:9pt;mso-wrap-distance-top:0;mso-wrap-distance-right:9pt;mso-wrap-distance-bottom:0;mso-position-horizontal:absolute;mso-position-horizontal-relative:text;mso-position-vertical:absolute;mso-position-vertical-relative:text;mso-width-percent:0;mso-height-percent:0;mso-width-relative:margin;mso-height-relative:margin;v-text-anchor:middle" o:gfxdata="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" filled="f" strokecolor="red">
                 <v:shadow on="t" color="black" opacity="22937f" origin=",.5" offset="0,.63889mm"/>
@@ -814,10 +817,13 @@
           </mc:Fallback>
         </mc:AlternateContent>
       </w:r>
-      <w:r>
-        <w:t>PENGESAHAN</w:t>
-      </w:r>
       <w:bookmarkEnd w:id="1"/>
+      <w:r>
+        <w:rPr>
+          <w:lang w:val="id-ID"/>
+        </w:rPr>
+        <w:t>PERSETUJUAN</w:t>
+      </w:r>
     </w:p>
     <w:p>
       <w:pPr>
@@ -906,7 +912,7 @@
                         <a:effectLst/>
                         <a:extLst>
                           <a:ext uri="{C572A759-6A51-4108-AA02-DFA0A04FC94B}">
-                            <ma14:wrappingTextBoxFlag xmlns:ma14="http://schemas.microsoft.com/office/mac/drawingml/2011/main" xmlns:w="http://schemas.openxmlformats.org/wordprocessingml/2006/main" xmlns:w10="urn:schemas-microsoft-com:office:word" xmlns:v="urn:schemas-microsoft-com:vml" xmlns:o="urn:schemas-microsoft-com:office:office" xmlns:mv="urn:schemas-microsoft-com:mac:vml" xmlns:mo="http://schemas.microsoft.com/office/mac/office/2008/main" xmlns="" xmlns:w16se="http://schemas.microsoft.com/office/word/2015/wordml/symex" xmlns:w16cid="http://schemas.microsoft.com/office/word/2016/wordml/cid" xmlns:am3d="http://schemas.microsoft.com/office/drawing/2017/model3d" xmlns:aink="http://schemas.microsoft.com/office/drawing/2016/ink" xmlns:cx8="http://schemas.microsoft.com/office/drawing/2016/5/14/chartex" xmlns:cx7="http://schemas.microsoft.com/office/drawing/2016/5/13/chartex" xmlns:cx6="http://schemas.microsoft.com/office/drawing/2016/5/12/chartex" xmlns:cx5="http://schemas.microsoft.com/office/drawing/2016/5/11/chartex" xmlns:cx4="http://schemas.microsoft.com/office/drawing/2016/5/10/chartex" xmlns:cx3="http://schemas.microsoft.com/office/drawing/2016/5/9/chartex" xmlns:cx2="http://schemas.microsoft.com/office/drawing/2015/10/21/chartex" xmlns:cx1="http://schemas.microsoft.com/office/drawing/2015/9/8/chartex" xmlns:cx="http://schemas.microsoft.com/office/drawing/2014/chartex"/>
+                            <ma14:wrappingTextBoxFlag xmlns:cx="http://schemas.microsoft.com/office/drawing/2014/chartex" xmlns:cx1="http://schemas.microsoft.com/office/drawing/2015/9/8/chartex" xmlns:cx2="http://schemas.microsoft.com/office/drawing/2015/10/21/chartex" xmlns:cx3="http://schemas.microsoft.com/office/drawing/2016/5/9/chartex" xmlns:cx4="http://schemas.microsoft.com/office/drawing/2016/5/10/chartex" xmlns:cx5="http://schemas.microsoft.com/office/drawing/2016/5/11/chartex" xmlns:cx6="http://schemas.microsoft.com/office/drawing/2016/5/12/chartex" xmlns:cx7="http://schemas.microsoft.com/office/drawing/2016/5/13/chartex" xmlns:cx8="http://schemas.microsoft.com/office/drawing/2016/5/14/chartex" xmlns:aink="http://schemas.microsoft.com/office/drawing/2016/ink" xmlns:am3d="http://schemas.microsoft.com/office/drawing/2017/model3d" xmlns:w16cid="http://schemas.microsoft.com/office/word/2016/wordml/cid" xmlns:w16se="http://schemas.microsoft.com/office/word/2015/wordml/symex" xmlns="" xmlns:mo="http://schemas.microsoft.com/office/mac/office/2008/main" xmlns:mv="urn:schemas-microsoft-com:mac:vml" xmlns:o="urn:schemas-microsoft-com:office:office" xmlns:v="urn:schemas-microsoft-com:vml" xmlns:w10="urn:schemas-microsoft-com:office:word" xmlns:w="http://schemas.openxmlformats.org/wordprocessingml/2006/main" xmlns:ma14="http://schemas.microsoft.com/office/mac/drawingml/2011/main"/>
                           </a:ext>
                         </a:extLst>
                       </wps:spPr>
@@ -1157,15 +1163,13 @@
         <w:pStyle w:val="NormalCentered"/>
         <w:rPr>
           <w:bCs/>
-          <w:lang w:val="en-US"/>
         </w:rPr>
       </w:pPr>
       <w:r>
         <w:rPr>
           <w:bCs/>
-          <w:lang w:val="en-US"/>
-        </w:rPr>
-        <w:t>Nama Mahasiswa</w:t>
+        </w:rPr>
+        <w:t>Muhammad Hasbi Ash Shiddieqy</w:t>
       </w:r>
     </w:p>
     <w:p>
@@ -1173,7 +1177,6 @@
         <w:pStyle w:val="NormalCentered"/>
         <w:rPr>
           <w:b/>
-          <w:lang w:val="en-US"/>
         </w:rPr>
       </w:pPr>
       <w:r>
@@ -1246,7 +1249,7 @@
               </wp:anchor>
             </w:drawing>
           </mc:Choice>
-          <mc:Fallback xmlns:w16se="http://schemas.microsoft.com/office/word/2015/wordml/symex" xmlns:w16cid="http://schemas.microsoft.com/office/word/2016/wordml/cid" xmlns:am3d="http://schemas.microsoft.com/office/drawing/2017/model3d" xmlns:aink="http://schemas.microsoft.com/office/drawing/2016/ink" xmlns:cx8="http://schemas.microsoft.com/office/drawing/2016/5/14/chartex" xmlns:cx7="http://schemas.microsoft.com/office/drawing/2016/5/13/chartex" xmlns:cx6="http://schemas.microsoft.com/office/drawing/2016/5/12/chartex" xmlns:cx5="http://schemas.microsoft.com/office/drawing/2016/5/11/chartex" xmlns:cx4="http://schemas.microsoft.com/office/drawing/2016/5/10/chartex" xmlns:cx3="http://schemas.microsoft.com/office/drawing/2016/5/9/chartex" xmlns:cx2="http://schemas.microsoft.com/office/drawing/2015/10/21/chartex" xmlns:cx1="http://schemas.microsoft.com/office/drawing/2015/9/8/chartex" xmlns:cx="http://schemas.microsoft.com/office/drawing/2014/chartex">
+          <mc:Fallback xmlns:cx="http://schemas.microsoft.com/office/drawing/2014/chartex" xmlns:cx1="http://schemas.microsoft.com/office/drawing/2015/9/8/chartex" xmlns:cx2="http://schemas.microsoft.com/office/drawing/2015/10/21/chartex" xmlns:cx3="http://schemas.microsoft.com/office/drawing/2016/5/9/chartex" xmlns:cx4="http://schemas.microsoft.com/office/drawing/2016/5/10/chartex" xmlns:cx5="http://schemas.microsoft.com/office/drawing/2016/5/11/chartex" xmlns:cx6="http://schemas.microsoft.com/office/drawing/2016/5/12/chartex" xmlns:cx7="http://schemas.microsoft.com/office/drawing/2016/5/13/chartex" xmlns:cx8="http://schemas.microsoft.com/office/drawing/2016/5/14/chartex" xmlns:aink="http://schemas.microsoft.com/office/drawing/2016/ink" xmlns:am3d="http://schemas.microsoft.com/office/drawing/2017/model3d" xmlns:w16cid="http://schemas.microsoft.com/office/word/2016/wordml/cid" xmlns:w16se="http://schemas.microsoft.com/office/word/2015/wordml/symex">
             <w:pict>
               <v:shape w14:anchorId="6441077B" id="Straight Arrow Connector 18" o:spid="_x0000_s1026" type="#_x0000_t32" style="position:absolute;margin-left:29.85pt;margin-top:9.3pt;width:30pt;height:14.25pt;z-index:251683840;visibility:visible;mso-wrap-style:square;mso-width-percent:0;mso-height-percent:0;mso-wrap-distance-left:9pt;mso-wrap-distance-top:0;mso-wrap-distance-right:9pt;mso-wrap-distance-bottom:0;mso-position-horizontal:absolute;mso-position-horizontal-relative:text;mso-position-vertical:absolute;mso-position-vertical-relative:text;mso-width-percent:0;mso-height-percent:0;mso-width-relative:margin;mso-height-relative:margin" o:gfxdata="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" strokecolor="red" strokeweight="2pt">
                 <v:stroke endarrow="open"/>
@@ -1278,9 +1281,8 @@
       <w:r>
         <w:rPr>
           <w:bCs/>
-          <w:lang w:val="en-US"/>
-        </w:rPr>
-        <w:t>123456789</w:t>
+        </w:rPr>
+        <w:t>155150200111132</w:t>
       </w:r>
     </w:p>
     <w:p>
@@ -1363,7 +1365,7 @@
               </wp:anchor>
             </w:drawing>
           </mc:Choice>
-          <mc:Fallback xmlns:w16se="http://schemas.microsoft.com/office/word/2015/wordml/symex" xmlns:w16cid="http://schemas.microsoft.com/office/word/2016/wordml/cid" xmlns:am3d="http://schemas.microsoft.com/office/drawing/2017/model3d" xmlns:aink="http://schemas.microsoft.com/office/drawing/2016/ink" xmlns:cx8="http://schemas.microsoft.com/office/drawing/2016/5/14/chartex" xmlns:cx7="http://schemas.microsoft.com/office/drawing/2016/5/13/chartex" xmlns:cx6="http://schemas.microsoft.com/office/drawing/2016/5/12/chartex" xmlns:cx5="http://schemas.microsoft.com/office/drawing/2016/5/11/chartex" xmlns:cx4="http://schemas.microsoft.com/office/drawing/2016/5/10/chartex" xmlns:cx3="http://schemas.microsoft.com/office/drawing/2016/5/9/chartex" xmlns:cx2="http://schemas.microsoft.com/office/drawing/2015/10/21/chartex" xmlns:cx1="http://schemas.microsoft.com/office/drawing/2015/9/8/chartex" xmlns:cx="http://schemas.microsoft.com/office/drawing/2014/chartex">
+          <mc:Fallback xmlns:cx="http://schemas.microsoft.com/office/drawing/2014/chartex" xmlns:cx1="http://schemas.microsoft.com/office/drawing/2015/9/8/chartex" xmlns:cx2="http://schemas.microsoft.com/office/drawing/2015/10/21/chartex" xmlns:cx3="http://schemas.microsoft.com/office/drawing/2016/5/9/chartex" xmlns:cx4="http://schemas.microsoft.com/office/drawing/2016/5/10/chartex" xmlns:cx5="http://schemas.microsoft.com/office/drawing/2016/5/11/chartex" xmlns:cx6="http://schemas.microsoft.com/office/drawing/2016/5/12/chartex" xmlns:cx7="http://schemas.microsoft.com/office/drawing/2016/5/13/chartex" xmlns:cx8="http://schemas.microsoft.com/office/drawing/2016/5/14/chartex" xmlns:aink="http://schemas.microsoft.com/office/drawing/2016/ink" xmlns:am3d="http://schemas.microsoft.com/office/drawing/2017/model3d" xmlns:w16cid="http://schemas.microsoft.com/office/word/2016/wordml/cid" xmlns:w16se="http://schemas.microsoft.com/office/word/2015/wordml/symex">
             <w:pict>
               <v:oval w14:anchorId="2F7400C1" id="Oval 15" o:spid="_x0000_s1026" style="position:absolute;margin-left:47.85pt;margin-top:2.15pt;width:302.25pt;height:40.5pt;z-index:251677696;visibility:visible;mso-wrap-style:square;mso-width-percent:0;mso-height-percent:0;mso-wrap-distance-left:9pt;mso-wrap-distance-top:0;mso-wrap-distance-right:9pt;mso-wrap-distance-bottom:0;mso-position-horizontal:absolute;mso-position-horizontal-relative:text;mso-position-vertical:absolute;mso-position-vertical-relative:text;mso-width-percent:0;mso-height-percent:0;mso-width-relative:margin;mso-height-relative:margin;v-text-anchor:middle" o:gfxdata="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" filled="f" strokecolor="red">
                 <v:shadow on="t" color="black" opacity="22937f" origin=",.5" offset="0,.63889mm"/>
@@ -1380,38 +1382,6 @@
           <w:lang w:val="en-US"/>
         </w:rPr>
       </w:pPr>
-      <w:r>
-        <w:rPr>
-          <w:lang w:val="en-US"/>
-        </w:rPr>
-        <w:t>Skripsi ini telah diuji dan dinyatakan lulus pada</w:t>
-      </w:r>
-    </w:p>
-    <w:p>
-      <w:pPr>
-        <w:pStyle w:val="NormalCentered"/>
-        <w:rPr>
-          <w:lang w:val="en-US"/>
-        </w:rPr>
-      </w:pPr>
-      <w:r>
-        <w:rPr>
-          <w:lang w:val="en-US"/>
-        </w:rPr>
-        <w:t>2</w:t>
-      </w:r>
-      <w:r>
-        <w:rPr>
-          <w:lang w:val="en-US"/>
-        </w:rPr>
-        <w:t xml:space="preserve"> </w:t>
-      </w:r>
-      <w:r>
-        <w:rPr>
-          <w:lang w:val="en-US"/>
-        </w:rPr>
-        <w:t>Januari 2015</w:t>
-      </w:r>
     </w:p>
     <w:p>
       <w:pPr>
@@ -1492,7 +1462,7 @@
               </wp:anchor>
             </w:drawing>
           </mc:Choice>
-          <mc:Fallback xmlns:w16se="http://schemas.microsoft.com/office/word/2015/wordml/symex" xmlns:w16cid="http://schemas.microsoft.com/office/word/2016/wordml/cid" xmlns:am3d="http://schemas.microsoft.com/office/drawing/2017/model3d" xmlns:aink="http://schemas.microsoft.com/office/drawing/2016/ink" xmlns:cx8="http://schemas.microsoft.com/office/drawing/2016/5/14/chartex" xmlns:cx7="http://schemas.microsoft.com/office/drawing/2016/5/13/chartex" xmlns:cx6="http://schemas.microsoft.com/office/drawing/2016/5/12/chartex" xmlns:cx5="http://schemas.microsoft.com/office/drawing/2016/5/11/chartex" xmlns:cx4="http://schemas.microsoft.com/office/drawing/2016/5/10/chartex" xmlns:cx3="http://schemas.microsoft.com/office/drawing/2016/5/9/chartex" xmlns:cx2="http://schemas.microsoft.com/office/drawing/2015/10/21/chartex" xmlns:cx1="http://schemas.microsoft.com/office/drawing/2015/9/8/chartex" xmlns:cx="http://schemas.microsoft.com/office/drawing/2014/chartex">
+          <mc:Fallback xmlns:cx="http://schemas.microsoft.com/office/drawing/2014/chartex" xmlns:cx1="http://schemas.microsoft.com/office/drawing/2015/9/8/chartex" xmlns:cx2="http://schemas.microsoft.com/office/drawing/2015/10/21/chartex" xmlns:cx3="http://schemas.microsoft.com/office/drawing/2016/5/9/chartex" xmlns:cx4="http://schemas.microsoft.com/office/drawing/2016/5/10/chartex" xmlns:cx5="http://schemas.microsoft.com/office/drawing/2016/5/11/chartex" xmlns:cx6="http://schemas.microsoft.com/office/drawing/2016/5/12/chartex" xmlns:cx7="http://schemas.microsoft.com/office/drawing/2016/5/13/chartex" xmlns:cx8="http://schemas.microsoft.com/office/drawing/2016/5/14/chartex" xmlns:aink="http://schemas.microsoft.com/office/drawing/2016/ink" xmlns:am3d="http://schemas.microsoft.com/office/drawing/2017/model3d" xmlns:w16cid="http://schemas.microsoft.com/office/word/2016/wordml/cid" xmlns:w16se="http://schemas.microsoft.com/office/word/2015/wordml/symex">
             <w:pict>
               <v:shapetype w14:anchorId="299C8100" id="_x0000_t34" coordsize="21600,21600" o:spt="34" o:oned="t" adj="10800" path="m,l@0,0@0,21600,21600,21600e" filled="f">
                 <v:stroke joinstyle="miter"/>
@@ -1755,7 +1725,7 @@
                     </wp:anchor>
                   </w:drawing>
                 </mc:Choice>
-                <mc:Fallback xmlns:w16se="http://schemas.microsoft.com/office/word/2015/wordml/symex" xmlns:w16cid="http://schemas.microsoft.com/office/word/2016/wordml/cid" xmlns:am3d="http://schemas.microsoft.com/office/drawing/2017/model3d" xmlns:aink="http://schemas.microsoft.com/office/drawing/2016/ink" xmlns:cx8="http://schemas.microsoft.com/office/drawing/2016/5/14/chartex" xmlns:cx7="http://schemas.microsoft.com/office/drawing/2016/5/13/chartex" xmlns:cx6="http://schemas.microsoft.com/office/drawing/2016/5/12/chartex" xmlns:cx5="http://schemas.microsoft.com/office/drawing/2016/5/11/chartex" xmlns:cx4="http://schemas.microsoft.com/office/drawing/2016/5/10/chartex" xmlns:cx3="http://schemas.microsoft.com/office/drawing/2016/5/9/chartex" xmlns:cx2="http://schemas.microsoft.com/office/drawing/2015/10/21/chartex" xmlns:cx1="http://schemas.microsoft.com/office/drawing/2015/9/8/chartex" xmlns:cx="http://schemas.microsoft.com/office/drawing/2014/chartex">
+                <mc:Fallback xmlns:cx="http://schemas.microsoft.com/office/drawing/2014/chartex" xmlns:cx1="http://schemas.microsoft.com/office/drawing/2015/9/8/chartex" xmlns:cx2="http://schemas.microsoft.com/office/drawing/2015/10/21/chartex" xmlns:cx3="http://schemas.microsoft.com/office/drawing/2016/5/9/chartex" xmlns:cx4="http://schemas.microsoft.com/office/drawing/2016/5/10/chartex" xmlns:cx5="http://schemas.microsoft.com/office/drawing/2016/5/11/chartex" xmlns:cx6="http://schemas.microsoft.com/office/drawing/2016/5/12/chartex" xmlns:cx7="http://schemas.microsoft.com/office/drawing/2016/5/13/chartex" xmlns:cx8="http://schemas.microsoft.com/office/drawing/2016/5/14/chartex" xmlns:aink="http://schemas.microsoft.com/office/drawing/2016/ink" xmlns:am3d="http://schemas.microsoft.com/office/drawing/2017/model3d" xmlns:w16cid="http://schemas.microsoft.com/office/word/2016/wordml/cid" xmlns:w16se="http://schemas.microsoft.com/office/word/2015/wordml/symex">
                   <w:pict>
                     <v:oval w14:anchorId="795600BC" id="Oval 17" o:spid="_x0000_s1026" style="position:absolute;margin-left:59.85pt;margin-top:25.05pt;width:302.25pt;height:182.25pt;z-index:251681792;visibility:visible;mso-wrap-style:square;mso-width-percent:0;mso-height-percent:0;mso-wrap-distance-left:9pt;mso-wrap-distance-top:0;mso-wrap-distance-right:9pt;mso-wrap-distance-bottom:0;mso-position-horizontal:absolute;mso-position-horizontal-relative:text;mso-position-vertical:absolute;mso-position-vertical-relative:text;mso-width-percent:0;mso-height-percent:0;mso-width-relative:margin;mso-height-relative:margin;v-text-anchor:middle" o:gfxdata="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" filled="f" strokecolor="red">
                       <v:shadow on="t" color="black" opacity="22937f" origin=",.5" offset="0,.63889mm"/>
@@ -2038,7 +2008,7 @@
               </wp:anchor>
             </w:drawing>
           </mc:Choice>
-          <mc:Fallback xmlns:w16se="http://schemas.microsoft.com/office/word/2015/wordml/symex" xmlns:w16cid="http://schemas.microsoft.com/office/word/2016/wordml/cid" xmlns:am3d="http://schemas.microsoft.com/office/drawing/2017/model3d" xmlns:aink="http://schemas.microsoft.com/office/drawing/2016/ink" xmlns:cx8="http://schemas.microsoft.com/office/drawing/2016/5/14/chartex" xmlns:cx7="http://schemas.microsoft.com/office/drawing/2016/5/13/chartex" xmlns:cx6="http://schemas.microsoft.com/office/drawing/2016/5/12/chartex" xmlns:cx5="http://schemas.microsoft.com/office/drawing/2016/5/11/chartex" xmlns:cx4="http://schemas.microsoft.com/office/drawing/2016/5/10/chartex" xmlns:cx3="http://schemas.microsoft.com/office/drawing/2016/5/9/chartex" xmlns:cx2="http://schemas.microsoft.com/office/drawing/2015/10/21/chartex" xmlns:cx1="http://schemas.microsoft.com/office/drawing/2015/9/8/chartex" xmlns:cx="http://schemas.microsoft.com/office/drawing/2014/chartex">
+          <mc:Fallback xmlns:cx="http://schemas.microsoft.com/office/drawing/2014/chartex" xmlns:cx1="http://schemas.microsoft.com/office/drawing/2015/9/8/chartex" xmlns:cx2="http://schemas.microsoft.com/office/drawing/2015/10/21/chartex" xmlns:cx3="http://schemas.microsoft.com/office/drawing/2016/5/9/chartex" xmlns:cx4="http://schemas.microsoft.com/office/drawing/2016/5/10/chartex" xmlns:cx5="http://schemas.microsoft.com/office/drawing/2016/5/11/chartex" xmlns:cx6="http://schemas.microsoft.com/office/drawing/2016/5/12/chartex" xmlns:cx7="http://schemas.microsoft.com/office/drawing/2016/5/13/chartex" xmlns:cx8="http://schemas.microsoft.com/office/drawing/2016/5/14/chartex" xmlns:aink="http://schemas.microsoft.com/office/drawing/2016/ink" xmlns:am3d="http://schemas.microsoft.com/office/drawing/2017/model3d" xmlns:w16cid="http://schemas.microsoft.com/office/word/2016/wordml/cid" xmlns:w16se="http://schemas.microsoft.com/office/word/2015/wordml/symex">
             <w:pict>
               <v:oval w14:anchorId="222390DE" id="Oval 3" o:spid="_x0000_s1026" style="position:absolute;margin-left:96pt;margin-top:7.95pt;width:204pt;height:27pt;z-index:251664384;visibility:visible;mso-wrap-style:square;mso-width-percent:0;mso-height-percent:0;mso-wrap-distance-left:9pt;mso-wrap-distance-top:0;mso-wrap-distance-right:9pt;mso-wrap-distance-bottom:0;mso-position-horizontal:absolute;mso-position-horizontal-relative:text;mso-position-vertical:absolute;mso-position-vertical-relative:text;mso-width-percent:0;mso-height-percent:0;mso-width-relative:margin;mso-height-relative:margin;v-text-anchor:middle" o:gfxdata="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" filled="f" strokecolor="red">
                 <v:shadow on="t" color="black" opacity="22937f" origin=",.5" offset="0,.63889mm"/>
@@ -2135,7 +2105,7 @@
               </wp:anchor>
             </w:drawing>
           </mc:Choice>
-          <mc:Fallback xmlns:w16se="http://schemas.microsoft.com/office/word/2015/wordml/symex" xmlns:w16cid="http://schemas.microsoft.com/office/word/2016/wordml/cid" xmlns:am3d="http://schemas.microsoft.com/office/drawing/2017/model3d" xmlns:aink="http://schemas.microsoft.com/office/drawing/2016/ink" xmlns:cx8="http://schemas.microsoft.com/office/drawing/2016/5/14/chartex" xmlns:cx7="http://schemas.microsoft.com/office/drawing/2016/5/13/chartex" xmlns:cx6="http://schemas.microsoft.com/office/drawing/2016/5/12/chartex" xmlns:cx5="http://schemas.microsoft.com/office/drawing/2016/5/11/chartex" xmlns:cx4="http://schemas.microsoft.com/office/drawing/2016/5/10/chartex" xmlns:cx3="http://schemas.microsoft.com/office/drawing/2016/5/9/chartex" xmlns:cx2="http://schemas.microsoft.com/office/drawing/2015/10/21/chartex" xmlns:cx1="http://schemas.microsoft.com/office/drawing/2015/9/8/chartex" xmlns:cx="http://schemas.microsoft.com/office/drawing/2014/chartex">
+          <mc:Fallback xmlns:cx="http://schemas.microsoft.com/office/drawing/2014/chartex" xmlns:cx1="http://schemas.microsoft.com/office/drawing/2015/9/8/chartex" xmlns:cx2="http://schemas.microsoft.com/office/drawing/2015/10/21/chartex" xmlns:cx3="http://schemas.microsoft.com/office/drawing/2016/5/9/chartex" xmlns:cx4="http://schemas.microsoft.com/office/drawing/2016/5/10/chartex" xmlns:cx5="http://schemas.microsoft.com/office/drawing/2016/5/11/chartex" xmlns:cx6="http://schemas.microsoft.com/office/drawing/2016/5/12/chartex" xmlns:cx7="http://schemas.microsoft.com/office/drawing/2016/5/13/chartex" xmlns:cx8="http://schemas.microsoft.com/office/drawing/2016/5/14/chartex" xmlns:aink="http://schemas.microsoft.com/office/drawing/2016/ink" xmlns:am3d="http://schemas.microsoft.com/office/drawing/2017/model3d" xmlns:w16cid="http://schemas.microsoft.com/office/word/2016/wordml/cid" xmlns:w16se="http://schemas.microsoft.com/office/word/2015/wordml/symex">
             <w:pict>
               <v:shape w14:anchorId="47DA3540" id="Straight Arrow Connector 6" o:spid="_x0000_s1026" type="#_x0000_t32" style="position:absolute;margin-left:293.85pt;margin-top:15.2pt;width:39.75pt;height:13.5pt;flip:x y;z-index:251668480;visibility:visible;mso-wrap-style:square;mso-width-percent:0;mso-height-percent:0;mso-wrap-distance-left:9pt;mso-wrap-distance-top:0;mso-wrap-distance-right:9pt;mso-wrap-distance-bottom:0;mso-position-horizontal:absolute;mso-position-horizontal-relative:text;mso-position-vertical:absolute;mso-position-vertical-relative:text;mso-width-percent:0;mso-height-percent:0;mso-width-relative:margin;mso-height-relative:margin" o:gfxdata="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" strokecolor="red" strokeweight="2pt">
                 <v:stroke endarrow="open"/>
@@ -2231,7 +2201,7 @@
                         <a:effectLst/>
                         <a:extLst>
                           <a:ext uri="{C572A759-6A51-4108-AA02-DFA0A04FC94B}">
-                            <ma14:wrappingTextBoxFlag xmlns:ma14="http://schemas.microsoft.com/office/mac/drawingml/2011/main" xmlns:w="http://schemas.openxmlformats.org/wordprocessingml/2006/main" xmlns:w10="urn:schemas-microsoft-com:office:word" xmlns:v="urn:schemas-microsoft-com:vml" xmlns:o="urn:schemas-microsoft-com:office:office" xmlns:mv="urn:schemas-microsoft-com:mac:vml" xmlns:mo="http://schemas.microsoft.com/office/mac/office/2008/main" xmlns="" xmlns:w16se="http://schemas.microsoft.com/office/word/2015/wordml/symex" xmlns:w16cid="http://schemas.microsoft.com/office/word/2016/wordml/cid" xmlns:am3d="http://schemas.microsoft.com/office/drawing/2017/model3d" xmlns:aink="http://schemas.microsoft.com/office/drawing/2016/ink" xmlns:cx8="http://schemas.microsoft.com/office/drawing/2016/5/14/chartex" xmlns:cx7="http://schemas.microsoft.com/office/drawing/2016/5/13/chartex" xmlns:cx6="http://schemas.microsoft.com/office/drawing/2016/5/12/chartex" xmlns:cx5="http://schemas.microsoft.com/office/drawing/2016/5/11/chartex" xmlns:cx4="http://schemas.microsoft.com/office/drawing/2016/5/10/chartex" xmlns:cx3="http://schemas.microsoft.com/office/drawing/2016/5/9/chartex" xmlns:cx2="http://schemas.microsoft.com/office/drawing/2015/10/21/chartex" xmlns:cx1="http://schemas.microsoft.com/office/drawing/2015/9/8/chartex" xmlns:cx="http://schemas.microsoft.com/office/drawing/2014/chartex"/>
+                            <ma14:wrappingTextBoxFlag xmlns:cx="http://schemas.microsoft.com/office/drawing/2014/chartex" xmlns:cx1="http://schemas.microsoft.com/office/drawing/2015/9/8/chartex" xmlns:cx2="http://schemas.microsoft.com/office/drawing/2015/10/21/chartex" xmlns:cx3="http://schemas.microsoft.com/office/drawing/2016/5/9/chartex" xmlns:cx4="http://schemas.microsoft.com/office/drawing/2016/5/10/chartex" xmlns:cx5="http://schemas.microsoft.com/office/drawing/2016/5/11/chartex" xmlns:cx6="http://schemas.microsoft.com/office/drawing/2016/5/12/chartex" xmlns:cx7="http://schemas.microsoft.com/office/drawing/2016/5/13/chartex" xmlns:cx8="http://schemas.microsoft.com/office/drawing/2016/5/14/chartex" xmlns:aink="http://schemas.microsoft.com/office/drawing/2016/ink" xmlns:am3d="http://schemas.microsoft.com/office/drawing/2017/model3d" xmlns:w16cid="http://schemas.microsoft.com/office/word/2016/wordml/cid" xmlns:w16se="http://schemas.microsoft.com/office/word/2015/wordml/symex" xmlns="" xmlns:mo="http://schemas.microsoft.com/office/mac/office/2008/main" xmlns:mv="urn:schemas-microsoft-com:mac:vml" xmlns:o="urn:schemas-microsoft-com:office:office" xmlns:v="urn:schemas-microsoft-com:vml" xmlns:w10="urn:schemas-microsoft-com:office:word" xmlns:w="http://schemas.openxmlformats.org/wordprocessingml/2006/main" xmlns:ma14="http://schemas.microsoft.com/office/mac/drawingml/2011/main"/>
                           </a:ext>
                         </a:extLst>
                       </wps:spPr>
@@ -2705,16 +2675,14 @@
         <w:rPr>
           <w:bCs/>
           <w:u w:val="single"/>
-          <w:lang w:val="en-US"/>
         </w:rPr>
       </w:pPr>
       <w:r>
         <w:rPr>
           <w:bCs/>
           <w:u w:val="single"/>
-          <w:lang w:val="en-US"/>
-        </w:rPr>
-        <w:t>Nama Mahasiswa</w:t>
+        </w:rPr>
+        <w:t>Muhammad Hasbi A.S.</w:t>
       </w:r>
     </w:p>
     <w:p>
@@ -2722,7 +2690,6 @@
         <w:ind w:left="4320" w:firstLine="720"/>
         <w:rPr>
           <w:b/>
-          <w:lang w:val="en-US"/>
         </w:rPr>
       </w:pPr>
       <w:r>
@@ -2734,9 +2701,8 @@
       <w:r>
         <w:rPr>
           <w:bCs/>
-          <w:lang w:val="en-US"/>
-        </w:rPr>
-        <w:t>123456789</w:t>
+        </w:rPr>
+        <w:t>155150200111132</w:t>
       </w:r>
     </w:p>
     <w:p>
@@ -2936,10 +2902,16 @@
         </w:rPr>
       </w:pPr>
       <w:r>
-        <w:rPr>
-          <w:lang w:val="en-US"/>
-        </w:rPr>
-        <w:t>email@domain</w:t>
+        <w:t>Hasbi12.muhammad</w:t>
+      </w:r>
+      <w:r>
+        <w:rPr>
+          <w:lang w:val="en-US"/>
+        </w:rPr>
+        <w:t>@</w:t>
+      </w:r>
+      <w:r>
+        <w:t>gmail</w:t>
       </w:r>
       <w:r>
         <w:rPr>
@@ -3252,8 +3224,8 @@
       <w:bookmarkEnd w:id="6"/>
       <w:bookmarkEnd w:id="7"/>
     </w:p>
-    <w:bookmarkStart w:id="8" w:name="_Ref402284383" w:displacedByCustomXml="next"/>
-    <w:bookmarkStart w:id="9" w:name="_Toc402485258" w:displacedByCustomXml="next"/>
+    <w:bookmarkStart w:id="8" w:name="_Toc402485258" w:displacedByCustomXml="next"/>
+    <w:bookmarkStart w:id="9" w:name="_Ref402284383" w:displacedByCustomXml="next"/>
     <w:sdt>
       <w:sdtPr>
         <w:rPr>
@@ -9477,13 +9449,88 @@
         <w:pStyle w:val="BodyTextFirstIndent"/>
       </w:pPr>
       <w:r>
-        <w:t xml:space="preserve">Pelacakan posisi atau lokasi dari pengguna atau perangkat pada ruang tertentu adalah salah satu elemen terpenting dari informasi kontekstual. Penggunaan sensor secara luas telah menghasilkan peningkatan kekayaan informasi dalam hal pelacakan. </w:t>
+        <w:t>Penentuan posisi atau lokasi adalah suatu proses untuk menemukan dan menentukan lokasi dari suatu objek</w:t>
+      </w:r>
+      <w:r>
+        <w:t xml:space="preserve">. </w:t>
+      </w:r>
+      <w:r>
+        <w:t xml:space="preserve">Secara umum, penentuan posisi atau lokasi dibagi menjadi dua, yakni </w:t>
+      </w:r>
+      <w:r>
+        <w:rPr>
+          <w:i/>
+        </w:rPr>
+        <w:t xml:space="preserve">outdoor </w:t>
+      </w:r>
+      <w:r>
+        <w:t xml:space="preserve">dan </w:t>
+      </w:r>
+      <w:r>
+        <w:rPr>
+          <w:i/>
+        </w:rPr>
+        <w:t>indoor</w:t>
+      </w:r>
+      <w:r>
+        <w:t xml:space="preserve">. Penentuan lokasi </w:t>
+      </w:r>
+      <w:r>
+        <w:t xml:space="preserve">diluar ruangan atau </w:t>
+      </w:r>
+      <w:r>
+        <w:rPr>
+          <w:i/>
+        </w:rPr>
+        <w:t>outdoor</w:t>
+      </w:r>
+      <w:r>
+        <w:t xml:space="preserve"> menggunakan teknologi </w:t>
+      </w:r>
+      <w:r>
+        <w:rPr>
+          <w:i/>
+        </w:rPr>
+        <w:t>Global Positioning System</w:t>
+      </w:r>
+      <w:r>
+        <w:t xml:space="preserve"> (GPS) untuk menentukan lokasi dari perangkat. </w:t>
+      </w:r>
+      <w:r>
+        <w:t>Sedangkan p</w:t>
+      </w:r>
+      <w:r>
+        <w:t>enentuan lokasi didalam ruangan</w:t>
+      </w:r>
+      <w:r>
+        <w:t xml:space="preserve"> atau </w:t>
+      </w:r>
+      <w:r>
+        <w:rPr>
+          <w:i/>
+        </w:rPr>
+        <w:t>indoor</w:t>
+      </w:r>
+      <w:r>
+        <w:t xml:space="preserve"> tidak bisa menggunakan GPS </w:t>
+      </w:r>
+      <w:r>
+        <w:t>karena</w:t>
+      </w:r>
+      <w:r>
+        <w:t xml:space="preserve"> pelemahan sinyal</w:t>
+      </w:r>
+      <w:r>
+        <w:t xml:space="preserve"> GPS</w:t>
+      </w:r>
+      <w:r>
+        <w:t xml:space="preserve"> saat memasuki gedung sehingga membuat penentuan lokasi menjadi tidak akurat. </w:t>
       </w:r>
       <w:r>
         <w:fldChar w:fldCharType="begin" w:fldLock="1"/>
       </w:r>
       <w:r>
-        <w:instrText>ADDIN CSL_CITATION {"citationItems":[{"id":"ITEM-1","itemData":{"DOI":"10.1155/2017/2630413","ISSN":"16877268","abstract":"Indoor positioning systems (IPS) use sensors and communication technologies to locate objects in indoor environments. IPS are attracting scientific and enterprise interest because there is a big market opportunity for applying these technologies. There are many previous surveys on indoor positioning systems; however, most of them lack a solid classification scheme that would structurally map a wide field such as IPS, or omit several key technologies or have a limited perspective; finally, surveys rapidly become obsolete in an area as dynamic as IPS. The goal of this paper is to provide a technological perspective of indoor positioning systems, comprising a wide range of technologies and approaches. Further, we classify the existing approaches in a structure in order to guide the review and discussion of the different approaches. Finally, we present a comparison of indoor positioning approaches and present the evolution and trends that we foresee.","author":[{"dropping-particle":"","family":"Brena","given":"Ramon F.","non-dropping-particle":"","parse-names":false,"suffix":""},{"dropping-particle":"","family":"García-Vázquez","given":"Juan Pablo","non-dropping-particle":"","parse-names":false,"suffix":""},{"dropping-particle":"","family":"Galván-Tejada","given":"Carlos E.","non-dropping-particle":"","parse-names":false,"suffix":""},{"dropping-particle":"","family":"Muñoz-Rodriguez","given":"David","non-dropping-particle":"","parse-names":false,"suffix":""},{"dropping-particle":"","family":"Vargas-Rosales","given":"Cesar","non-dropping-particle":"","parse-names":false,"suffix":""},{"dropping-particle":"","family":"Fangmeyer","given":"James","non-dropping-particle":"","parse-names":false,"suffix":""}],"container-title":"Journal of Sensors","id":"ITEM-1","issued":{"date-parts":[["2017"]]},"title":"Evolution of Indoor Positioning Technologies: A Survey","type":"article-journal","volume":"2017"},"uris":["http://www.mendeley.com/documents/?uuid=35f66c03-55a4-4600-b2c8-9bae6e631f15"]}],"mendeley":{"formattedCitation":"(Brena &lt;i&gt;et al.&lt;/i&gt;, 2017)","plainTextFormattedCitation":"(Brena et al., 2017)"},"properties":{"noteIndex":0},"schema":"https://github.com/citation-style-language/schema/raw/master/csl-citation.json"}</w:instrText>
+        <w:instrText>ADDIN CSL_CITATION {"citationItems":[{"id":"ITEM-1","itemData":{"DOI":"10.1109/TSMCC.2007.905750","ISBN":"9783527619269","ISSN":"10946977","PMID":"22129910","abstract":"Wireless indoor positioning systems have become very popular in recent years. These systems have been successfully used in many applications such as asset tracking and inventory management. This paper provides an overview of the existing wireless indoor positioning solutions and attempts to classify different techniques and systems. Three typical location estimation schemes of triangulation, scene analysis, and proximity are analyzed. We also discuss location fingerprinting in detail since it is used in most current system or solutions. We then examine a set of properties by which location systems are evaluated, and apply this evaluation method to survey a number of existing systems. Comprehensive performance comparisons including accuracy, precision, complexity, scalability, robustness, and cost are presented. © 2007 IEEE.","author":[{"dropping-particle":"","family":"Liu","given":"Hui","non-dropping-particle":"","parse-names":false,"suffix":""},{"dropping-particle":"","family":"Darabi","given":"Houshang","non-dropping-particle":"","parse-names":false,"suffix":""},{"dropping-particle":"","family":"Banerjee","given":"Pat","non-dropping-particle":"","parse-names":false,"suffix":""},{"dropping-particle":"","family":"Liu","given":"Jing","non-dropping-particle":"","parse-names":false,"suffix":""}],"container-title":"IEEE Transactions on Systems, Man and Cybernetics Part C: Applications and Reviews","id":"ITEM-1","issue":"6","issued":{"date-parts":[["2007"]]},"page":"1067-1080","title":"Survey of wireless indoor positioning techniques and systems","type":"article-journal","volume":"37"},"uris":["http://www.mendeley.com/documents/?uuid=2f113168-7475-4a06-b7b5-2c329ebd9ae0"]}],"mendeley":{"formattedCitation":"(Liu &lt;i&gt;et al.&lt;/i&gt;, 2007)","plainTextFormattedCitation":"(Liu et al., 2007)","previouslyFormattedCitation":"(Liu &lt;i&gt;et al.&lt;/i&gt;, 2007)"},"properties":{"noteIndex":0},"schema":"https://github.com/citation-style-language/schema/raw/master/csl-citation.json"}</w:instrText>
       </w:r>
       <w:r>
         <w:fldChar w:fldCharType="separate"/>
@@ -9492,7 +9539,7 @@
         <w:rPr>
           <w:noProof/>
         </w:rPr>
-        <w:t xml:space="preserve">(Brena </w:t>
+        <w:t xml:space="preserve">(Liu </w:t>
       </w:r>
       <w:r>
         <w:rPr>
@@ -9505,58 +9552,22 @@
         <w:rPr>
           <w:noProof/>
         </w:rPr>
-        <w:t>, 2017)</w:t>
+        <w:t>, 2007)</w:t>
       </w:r>
       <w:r>
         <w:fldChar w:fldCharType="end"/>
       </w:r>
       <w:r>
-        <w:t xml:space="preserve">. </w:t>
-      </w:r>
-      <w:r>
-        <w:t>Salah satu layanan berbasis lokasi saat ini adalah sistem pelacakan dalam ruangan (</w:t>
-      </w:r>
-      <w:r>
-        <w:rPr>
-          <w:i/>
-        </w:rPr>
-        <w:t>Indoor Localization</w:t>
-      </w:r>
-      <w:r>
-        <w:t xml:space="preserve">). </w:t>
-      </w:r>
-      <w:r>
-        <w:t>Sistem pelacakan lokasi dalam ruangan (</w:t>
-      </w:r>
-      <w:r>
-        <w:rPr>
-          <w:i/>
-        </w:rPr>
-        <w:t>Indoor Localization</w:t>
-      </w:r>
-      <w:r>
-        <w:t xml:space="preserve">) adalah sebuah sistem </w:t>
-      </w:r>
-      <w:r>
-        <w:t xml:space="preserve">atau layanan untuk </w:t>
-      </w:r>
-      <w:r>
-        <w:t>penentuan</w:t>
-      </w:r>
-      <w:r>
-        <w:t xml:space="preserve"> lokasi seseorang atau benda </w:t>
-      </w:r>
-      <w:r>
-        <w:t xml:space="preserve">menggunakan sebuah koordinat relatif </w:t>
-      </w:r>
-      <w:r>
-        <w:t>pada sebuah ruangan atau gedung.</w:t>
+        <w:t>.</w:t>
+      </w:r>
+      <w:r>
+        <w:t xml:space="preserve"> Oleh karena itu, dalam penentuan lokasi dalam ruangan atau gedung digunakan teknologi nirkabel seperti WiFi dan Bluetooth. </w:t>
       </w:r>
       <w:r>
         <w:fldChar w:fldCharType="begin" w:fldLock="1"/>
       </w:r>
       <w:r>
-        <w:instrText>ADDIN CSL_CITATION {"citationItems":[{"id":"ITEM-1","itemData":{"DOI":"10.5194/isprsarchives-xxxviii-4-c26-1-2012","ISSN":"1682-1777","abstract":"The past few years have seen wide spread adoption of outdoor positioning services, mainly GPS, being incorporated into everyday devices such as smartphones and tablets. While outdoor positioning has been well received by the public, its indoor counterpart has been mostly limited to private use due to its higher costs and complexity for setting up the proper environment. The objective of this research is to provide an affordable mean for indoor localization using wireless local area network (WLAN) Wi-Fi technology. We combined two different Wi-Fi approaches to locate a user. The first method involves the use of matching the pre-recorded received signal strength (RSS) from nearby access points (AP), to the data transmitted from the user on the fly. This is commonly known as \"fingerprint matching\". The second approach is a distance-based trilateration approach using three known AP coordinates detected on the user's device to derive the position. The combination of the two steps enhances the accuracy of the user position in an indoor environment allowing location-based services (LBS) such as mobile augmented reality (MAR) to be deployed more effectively in the indoor environment. The mapping of the RSS map can also prove useful to IT planning personnel for covering locations with no Wi-Fi coverage (ie. dead spots). The experiments presented in this research helps provide a foundation for the integration of indoor with outdoor positioning to create a seamless transition experience for users.","author":[{"dropping-particle":"","family":"Chan","given":"S.","non-dropping-particle":"","parse-names":false,"suffix":""},{"dropping-particle":"","family":"Sohn","given":"G.","non-dropping-particle":"","parse-names":false,"suffix":""}],"container-title":"ISPRS - International Archives of the Photogrammetry, Remote Sensing and Spatial Information Sciences","id":"ITEM-1","issued":{"date-parts":[["2012"]]},"page":"1-5","title":"Indoor Localization Using Wi-Fi Based Fingerprinting and Trilateration Techiques for Lbs Applications","type":"article-journal","volume":"XXXVIII-4/"},"uris":["http://www.mendeley.com/documents/?uuid=756299b3-72f3-451e-a03a-706de4a7ceea"]}],"mendeley":{"formattedCitation":"(Chan and Sohn, 2012)","plainTextFormattedCitation":"(Chan and Sohn, 2012)","previouslyFormattedCitation":"(Chan and Sohn, 2012)"},"properties":{"noteIndex":0},"schema":"https://github.com/citation-style-language/schema/raw/master/csl-citation.json"}</w:instrText>
+        <w:instrText>ADDIN CSL_CITATION {"citationItems":[{"id":"ITEM-1","itemData":{"DOI":"10.1109/SIU.2014.6830467","ISBN":"VO -","ISSN":"0022-1325","PMID":"20034186","abstract":"Indoor localization has recently witnessed an increase in interest, due to the potential wide range of services it can provide by leveraging Internet of Things (IoT), and ubiquitous connectivity. Different techniques, wireless technologies and mechanisms have been proposed in the literature to provide indoor localization services in order to improve the services provided to the users. However, there is a lack of an up-to-date survey paper that incorporates some of the recently proposed accurate and reliable localization systems. In this paper, we aim to provide a detailed survey of different indoor localization techniques such as Angle of Arrival (AoA), Time of Flight (ToF), Return Time of Flight (RTOF), Received Signal Strength (RSS); based on technologies such as WiFi, Radio Frequency Identification Device (RFID), Ultra Wideband (UWB), Bluetooth and systems that have been proposed in the literature. The paper primarily discusses localization and positioning of human users and their devices. We highlight the strengths of the existing systems proposed in the literature. In contrast with the existing surveys, we also evaluate different systems from the perspective of energy efficiency, availability, cost, reception range, latency, scalability and tracking accuracy. Rather than comparing the technologies or techniques, we compare the localization systems and summarize their working principle. We also discuss remaining challenges to accurate indoor localization.","author":[{"dropping-particle":"","family":"Zafari","given":"Faheem","non-dropping-particle":"","parse-names":false,"suffix":""},{"dropping-particle":"","family":"Gkelias","given":"Athanasios","non-dropping-particle":"","parse-names":false,"suffix":""},{"dropping-particle":"","family":"Leung","given":"Kin","non-dropping-particle":"","parse-names":false,"suffix":""}],"id":"ITEM-1","issued":{"date-parts":[["2017"]]},"page":"1-32","title":"A Survey of Indoor Localization Systems and Technologies","type":"article-journal"},"uris":["http://www.mendeley.com/documents/?uuid=057b049c-8228-4a66-8b4f-cd27799348e0"]}],"mendeley":{"formattedCitation":"(Zafari, Gkelias and Leung, 2017)","plainTextFormattedCitation":"(Zafari, Gkelias and Leung, 2017)","previouslyFormattedCitation":"(Zafari, Gkelias and Leung, 2017)"},"properties":{"noteIndex":0},"schema":"https://github.com/citation-style-language/schema/raw/master/csl-citation.json"}</w:instrText>
       </w:r>
       <w:r>
         <w:fldChar w:fldCharType="separate"/>
@@ -9565,7 +9576,7 @@
         <w:rPr>
           <w:noProof/>
         </w:rPr>
-        <w:t>(Chan and Sohn, 2012)</w:t>
+        <w:t>(Zafari, Gkelias and Leung, 2017)</w:t>
       </w:r>
       <w:r>
         <w:fldChar w:fldCharType="end"/>
@@ -9573,79 +9584,19 @@
       <w:r>
         <w:t>.</w:t>
       </w:r>
-      <w:r>
-        <w:t xml:space="preserve"> Secara umum, teknologi </w:t>
-      </w:r>
-      <w:r>
-        <w:rPr>
-          <w:i/>
-        </w:rPr>
-        <w:t>Indoor Localization</w:t>
-      </w:r>
-      <w:r>
-        <w:t xml:space="preserve"> memanfaatkan sinyal dari </w:t>
-      </w:r>
-      <w:r>
-        <w:rPr>
-          <w:i/>
-        </w:rPr>
-        <w:t>anchor point</w:t>
-      </w:r>
-      <w:r>
-        <w:t xml:space="preserve"> yang sudah dipasang pada beberapa titik di dalam gedung. Sinyal-sinyal yang didapat dari beberapa </w:t>
-      </w:r>
-      <w:r>
-        <w:rPr>
-          <w:i/>
-        </w:rPr>
-        <w:t xml:space="preserve">anchor point </w:t>
-      </w:r>
-      <w:r>
-        <w:t xml:space="preserve">tersebut kemudian dapat diinterpretasikan menjadi lokasi ruangan ataupun titik koordinat. </w:t>
-      </w:r>
     </w:p>
     <w:p>
       <w:pPr>
         <w:pStyle w:val="BodyTextFirstIndent"/>
       </w:pPr>
       <w:r>
-        <w:t xml:space="preserve">Salah satu metode untuk menginterpretasikan sinyal-sinyal dari </w:t>
-      </w:r>
-      <w:r>
-        <w:rPr>
-          <w:i/>
-        </w:rPr>
-        <w:t>anchor point</w:t>
-      </w:r>
-      <w:r>
-        <w:rPr>
-          <w:i/>
-        </w:rPr>
-        <w:t xml:space="preserve"> </w:t>
-      </w:r>
-      <w:r>
-        <w:t xml:space="preserve">menjadi nama lokasi </w:t>
-      </w:r>
-      <w:r>
-        <w:t xml:space="preserve">adalah metode </w:t>
-      </w:r>
-      <w:r>
-        <w:rPr>
-          <w:i/>
-        </w:rPr>
-        <w:t>Fingeprinting</w:t>
-      </w:r>
-      <w:r>
-        <w:t>.</w:t>
-      </w:r>
-      <w:r>
-        <w:t xml:space="preserve"> </w:t>
+        <w:t xml:space="preserve">Menurut </w:t>
       </w:r>
       <w:r>
         <w:fldChar w:fldCharType="begin" w:fldLock="1"/>
       </w:r>
       <w:r>
-        <w:instrText>ADDIN CSL_CITATION {"citationItems":[{"id":"ITEM-1","itemData":{"DOI":"10.1109/SIU.2014.6830467","ISBN":"VO -","ISSN":"0022-1325","PMID":"20034186","abstract":"Indoor localization has recently witnessed an increase in interest, due to the potential wide range of services it can provide by leveraging Internet of Things (IoT), and ubiquitous connectivity. Different techniques, wireless technologies and mechanisms have been proposed in the literature to provide indoor localization services in order to improve the services provided to the users. However, there is a lack of an up-to-date survey paper that incorporates some of the recently proposed accurate and reliable localization systems. In this paper, we aim to provide a detailed survey of different indoor localization techniques such as Angle of Arrival (AoA), Time of Flight (ToF), Return Time of Flight (RTOF), Received Signal Strength (RSS); based on technologies such as WiFi, Radio Frequency Identification Device (RFID), Ultra Wideband (UWB), Bluetooth and systems that have been proposed in the literature. The paper primarily discusses localization and positioning of human users and their devices. We highlight the strengths of the existing systems proposed in the literature. In contrast with the existing surveys, we also evaluate different systems from the perspective of energy efficiency, availability, cost, reception range, latency, scalability and tracking accuracy. Rather than comparing the technologies or techniques, we compare the localization systems and summarize their working principle. We also discuss remaining challenges to accurate indoor localization.","author":[{"dropping-particle":"","family":"Zafari","given":"Faheem","non-dropping-particle":"","parse-names":false,"suffix":""},{"dropping-particle":"","family":"Gkelias","given":"Athanasios","non-dropping-particle":"","parse-names":false,"suffix":""},{"dropping-particle":"","family":"Leung","given":"Kin","non-dropping-particle":"","parse-names":false,"suffix":""}],"id":"ITEM-1","issued":{"date-parts":[["2017"]]},"page":"1-32","title":"A Survey of Indoor Localization Systems and Technologies","type":"article-journal"},"uris":["http://www.mendeley.com/documents/?uuid=057b049c-8228-4a66-8b4f-cd27799348e0"]}],"mendeley":{"formattedCitation":"(Zafari, Gkelias and Leung, 2017)","plainTextFormattedCitation":"(Zafari, Gkelias and Leung, 2017)","previouslyFormattedCitation":"(Zafari, Gkelias and Leung, 2017)"},"properties":{"noteIndex":0},"schema":"https://github.com/citation-style-language/schema/raw/master/csl-citation.json"}</w:instrText>
+        <w:instrText>ADDIN CSL_CITATION {"citationItems":[{"id":"ITEM-1","itemData":{"DOI":"10.1155/2015/429104","ISSN":"15501477","abstract":"With the development of the wireless communication technology and intelligent mobile phone, the positioning services based on Wi-Fi and mobile phone are increasingly demanded. In this paper, a Wi-Fi fingerprint localization method is proposed on the basis of important access points (IAP). For the Wi-Fi fingerprint, Wi-Fi access point with the highest received signal strength (RSS) is denoted as the important access point. At the localization stage, the fingerprints are chosen with the same IAP as the estimated fingerprint from the database. Then, the distance and the AP repetition of the fingerprints are used to calculate the similarity degree. The location of the fingerprint which matches the estimated fingerprint well can be regarded as the estimated location. Experimental results show that the proposed algorithm can achieve high accuracy in indoor environment.","author":[{"dropping-particle":"","family":"Jiang","given":"Pei","non-dropping-particle":"","parse-names":false,"suffix":""},{"dropping-particle":"","family":"Zhang","given":"Yunzhou","non-dropping-particle":"","parse-names":false,"suffix":""},{"dropping-particle":"","family":"Fu","given":"Wenyan","non-dropping-particle":"","parse-names":false,"suffix":""},{"dropping-particle":"","family":"Liu","given":"Huiyu","non-dropping-particle":"","parse-names":false,"suffix":""},{"dropping-particle":"","family":"Su","given":"Xiaolin","non-dropping-particle":"","parse-names":false,"suffix":""}],"container-title":"International Journal of Distributed Sensor Networks","id":"ITEM-1","issued":{"date-parts":[["2015"]]},"title":"Indoor mobile localization based on Wi-Fi fingerprint's important access point","type":"article-journal","volume":"2015"},"uris":["http://www.mendeley.com/documents/?uuid=a286f729-9ffb-4621-9257-133fbfa26680"]}],"mendeley":{"formattedCitation":"(Jiang &lt;i&gt;et al.&lt;/i&gt;, 2015)","manualFormatting":"Jiang et al. (2015","plainTextFormattedCitation":"(Jiang et al., 2015)","previouslyFormattedCitation":"(Jiang &lt;i&gt;et al.&lt;/i&gt;, 2015)"},"properties":{"noteIndex":0},"schema":"https://github.com/citation-style-language/schema/raw/master/csl-citation.json"}</w:instrText>
       </w:r>
       <w:r>
         <w:fldChar w:fldCharType="separate"/>
@@ -9654,210 +9605,7 @@
         <w:rPr>
           <w:noProof/>
         </w:rPr>
-        <w:t>(Zafari, Gkelias and Leung, 2017)</w:t>
-      </w:r>
-      <w:r>
-        <w:fldChar w:fldCharType="end"/>
-      </w:r>
-      <w:r>
-        <w:t xml:space="preserve">. Metode </w:t>
-      </w:r>
-      <w:r>
-        <w:rPr>
-          <w:i/>
-        </w:rPr>
-        <w:t>fingerprinting</w:t>
-      </w:r>
-      <w:r>
-        <w:t xml:space="preserve"> disebut juga metode </w:t>
-      </w:r>
-      <w:r>
-        <w:rPr>
-          <w:i/>
-        </w:rPr>
-        <w:t>Scene Analysis</w:t>
-      </w:r>
-      <w:r>
-        <w:t xml:space="preserve"> adalah </w:t>
-      </w:r>
-      <w:r>
-        <w:t>t</w:t>
-      </w:r>
-      <w:r>
-        <w:t>eknik pelacakan lokasi dengan mengklasifikasikan pola sinyal yang diperoleh berdasarkan data training yang telah didapat sebelumnya</w:t>
-      </w:r>
-      <w:r>
-        <w:t>.</w:t>
-      </w:r>
-      <w:r>
-        <w:t xml:space="preserve"> </w:t>
-      </w:r>
-      <w:r>
-        <w:fldChar w:fldCharType="begin" w:fldLock="1"/>
-      </w:r>
-      <w:r>
-        <w:instrText>ADDIN CSL_CITATION {"citationItems":[{"id":"ITEM-1","itemData":{"DOI":"10.1145/1067170.1067193","ISBN":"1931971315","abstract":"We present the design and implementation of the Horus WLAN location determination system. The design of the Horus system aims at satisfying two goals: high accuracy and low computational requirements. The Horus system identifies different causes for the wireless channel variations and addresses them to achieve its high accuracy. It uses location-clustering techniques to reduce the computational requirements of the algorithm. The lightweight Horus algorithm helps in supporting a larger number of users by running the algorithm at the clients.We discuss the different components of the Horus system and its implementation under two different operating systems and evaluate the performance of the Horus system on two testbeds. Our results show that the Horus system achieves its goal. It has an error of less than 0.6 meter on the average and its computational requirements are more than an order of magnitude better than other WLAN location determination systems. Moreover, the techniques developed in the context of the Horus system are general and can be applied to other WLAN location determination systems to enhance their accuracy. We also report lessons learned from experimenting with the Horus system and provide directions for future work.","author":[{"dropping-particle":"","family":"Youssef","given":"Moustafa","non-dropping-particle":"","parse-names":false,"suffix":""},{"dropping-particle":"","family":"Agrawala","given":"Ashok","non-dropping-particle":"","parse-names":false,"suffix":""}],"container-title":"Proceedings of the 3rd International Conference on Mobile Systems, Applications, and Services, MobiSys 2005","id":"ITEM-1","issued":{"date-parts":[["2005"]]},"page":"205-218","title":"The Horus WLAN location determination system","type":"article-journal"},"uris":["http://www.mendeley.com/documents/?uuid=b060deb1-c2e3-433f-990a-b9674e9bf6b9"]}],"mendeley":{"formattedCitation":"(Youssef and Agrawala, 2005)","plainTextFormattedCitation":"(Youssef and Agrawala, 2005)","previouslyFormattedCitation":"(Youssef and Agrawala, 2005)"},"properties":{"noteIndex":0},"schema":"https://github.com/citation-style-language/schema/raw/master/csl-citation.json"}</w:instrText>
-      </w:r>
-      <w:r>
-        <w:fldChar w:fldCharType="separate"/>
-      </w:r>
-      <w:r>
-        <w:rPr>
-          <w:noProof/>
-        </w:rPr>
-        <w:t>(Youssef and Agrawala, 2005)</w:t>
-      </w:r>
-      <w:r>
-        <w:fldChar w:fldCharType="end"/>
-      </w:r>
-      <w:r>
-        <w:t xml:space="preserve">. </w:t>
-      </w:r>
-      <w:r>
-        <w:t xml:space="preserve">Secara umum, metode </w:t>
-      </w:r>
-      <w:r>
-        <w:rPr>
-          <w:i/>
-        </w:rPr>
-        <w:t>fingerprinting</w:t>
-      </w:r>
-      <w:r>
-        <w:t xml:space="preserve"> dibagi menjadi 2 tahap, yakni tahap offline dan tahap online. Tahap offline adalah tahap dimana pola sinyal dari beberapa </w:t>
-      </w:r>
-      <w:r>
-        <w:rPr>
-          <w:i/>
-        </w:rPr>
-        <w:t>anchor point</w:t>
-      </w:r>
-      <w:r>
-        <w:t xml:space="preserve"> berupa data kuat sinyal (RSSI) dari tag yang dilacak dikumpulkan kemudian disimpan dalam database</w:t>
-      </w:r>
-      <w:r>
-        <w:t xml:space="preserve"> bersama</w:t>
-      </w:r>
-      <w:r>
-        <w:t xml:space="preserve"> dengan nama ruangan</w:t>
-      </w:r>
-      <w:r>
-        <w:t>.</w:t>
-      </w:r>
-      <w:r>
-        <w:t xml:space="preserve"> </w:t>
-      </w:r>
-      <w:r>
-        <w:t>Data RSSI dan nama ruangan yang telah dikumpulkan</w:t>
-      </w:r>
-      <w:r>
-        <w:t xml:space="preserve"> </w:t>
-      </w:r>
-      <w:r>
-        <w:t xml:space="preserve">disebut </w:t>
-      </w:r>
-      <w:r>
-        <w:rPr>
-          <w:i/>
-        </w:rPr>
-        <w:t>Reference Points</w:t>
-      </w:r>
-      <w:r>
-        <w:t xml:space="preserve"> (RPs)</w:t>
-      </w:r>
-      <w:r>
-        <w:t xml:space="preserve">. Tahap online adalah tahap dimana </w:t>
-      </w:r>
-      <w:r>
-        <w:t xml:space="preserve">RSSI </w:t>
-      </w:r>
-      <w:r>
-        <w:t>dari</w:t>
-      </w:r>
-      <w:r>
-        <w:t xml:space="preserve"> </w:t>
-      </w:r>
-      <w:r>
-        <w:rPr>
-          <w:i/>
-        </w:rPr>
-        <w:t>anchor point</w:t>
-      </w:r>
-      <w:r>
-        <w:t xml:space="preserve"> akan diukur dan </w:t>
-      </w:r>
-      <w:r>
-        <w:t>diklasifikasikan</w:t>
-      </w:r>
-      <w:r>
-        <w:t xml:space="preserve"> </w:t>
-      </w:r>
-      <w:r>
-        <w:t>berdasarkan</w:t>
-      </w:r>
-      <w:r>
-        <w:t xml:space="preserve"> </w:t>
-      </w:r>
-      <w:r>
-        <w:rPr>
-          <w:i/>
-        </w:rPr>
-        <w:t>Reference Points</w:t>
-      </w:r>
-      <w:r>
-        <w:t xml:space="preserve"> yang ada pada database. </w:t>
-      </w:r>
-      <w:r>
-        <w:fldChar w:fldCharType="begin" w:fldLock="1"/>
-      </w:r>
-      <w:r>
-        <w:instrText>ADDIN CSL_CITATION {"citationItems":[{"id":"ITEM-1","itemData":{"DOI":"10.1155/2017/9742170","ISSN":"1687-725X","abstract":"Recent developments in the fields of smartphones and wireless communication technologies such as beacons, Wi-Fi, and ultra-wideband have made it possible to realize indoor positioning system (IPS) with a few meters of accuracy. In this paper, an improvement over traditional fingerprinting localization is proposed by combining it with weighted centroid localization (WCL). The proposed localization method reduces the total number of fingerprint reference points over the localization space, thus minimizing both the time required for reading radio frequency signals and the number of reference points needed during the fingerprinting learning process, which eventually makes the process less time-consuming. The proposed positioning has two major steps of operation. In the first step, we have realized fingerprinting that utilizes lightly populated reference points (RPs) and WCL individually. Using the location estimated at the first step, WCL is run again for the final location estimation. The proposed localization technique reduces the number of required fingerprint RPs by more than 40% compared to normal fingerprinting localization method with a similar localization estimation error.","author":[{"dropping-particle":"","family":"Subedi","given":"Santosh","non-dropping-particle":"","parse-names":false,"suffix":""},{"dropping-particle":"","family":"Pyun","given":"Jae-Young","non-dropping-particle":"","parse-names":false,"suffix":""}],"container-title":"Journal of Sensors","id":"ITEM-1","issued":{"date-parts":[["2017"]]},"page":"1-16","title":"Practical Fingerprinting Localization for Indoor Positioning System by Using Beacons","type":"article-journal","volume":"2017"},"uris":["http://www.mendeley.com/documents/?uuid=224d164f-45b0-4c66-8bf9-f3b3e3860d1e"]}],"mendeley":{"formattedCitation":"(Subedi and Pyun, 2017)","plainTextFormattedCitation":"(Subedi and Pyun, 2017)","previouslyFormattedCitation":"(Subedi and Pyun, 2017)"},"properties":{"noteIndex":0},"schema":"https://github.com/citation-style-language/schema/raw/master/csl-citation.json"}</w:instrText>
-      </w:r>
-      <w:r>
-        <w:fldChar w:fldCharType="separate"/>
-      </w:r>
-      <w:r>
-        <w:rPr>
-          <w:noProof/>
-        </w:rPr>
-        <w:t>(Subedi and Pyun, 2017)</w:t>
-      </w:r>
-      <w:r>
-        <w:fldChar w:fldCharType="end"/>
-      </w:r>
-    </w:p>
-    <w:p>
-      <w:pPr>
-        <w:pStyle w:val="BodyTextFirstIndent"/>
-      </w:pPr>
-      <w:r>
-        <w:t xml:space="preserve">Penggunaan metode </w:t>
-      </w:r>
-      <w:r>
-        <w:rPr>
-          <w:i/>
-        </w:rPr>
-        <w:t xml:space="preserve">fingerprinting </w:t>
-      </w:r>
-      <w:r>
-        <w:t>p</w:t>
-      </w:r>
-      <w:r>
-        <w:t xml:space="preserve">ada penelitian sebelumnya </w:t>
-      </w:r>
-      <w:r>
-        <w:fldChar w:fldCharType="begin" w:fldLock="1"/>
-      </w:r>
-      <w:r>
-        <w:instrText>ADDIN CSL_CITATION {"citationItems":[{"id":"ITEM-1","itemData":{"DOI":"10.1155/2015/429104","ISSN":"15501477","abstract":"With the development of the wireless communication technology and intelligent mobile phone, the positioning services based on Wi-Fi and mobile phone are increasingly demanded. In this paper, a Wi-Fi fingerprint localization method is proposed on the basis of important access points (IAP). For the Wi-Fi fingerprint, Wi-Fi access point with the highest received signal strength (RSS) is denoted as the important access point. At the localization stage, the fingerprints are chosen with the same IAP as the estimated fingerprint from the database. Then, the distance and the AP repetition of the fingerprints are used to calculate the similarity degree. The location of the fingerprint which matches the estimated fingerprint well can be regarded as the estimated location. Experimental results show that the proposed algorithm can achieve high accuracy in indoor environment.","author":[{"dropping-particle":"","family":"Jiang","given":"Pei","non-dropping-particle":"","parse-names":false,"suffix":""},{"dropping-particle":"","family":"Zhang","given":"Yunzhou","non-dropping-particle":"","parse-names":false,"suffix":""},{"dropping-particle":"","family":"Fu","given":"Wenyan","non-dropping-particle":"","parse-names":false,"suffix":""},{"dropping-particle":"","family":"Liu","given":"Huiyu","non-dropping-particle":"","parse-names":false,"suffix":""},{"dropping-particle":"","family":"Su","given":"Xiaolin","non-dropping-particle":"","parse-names":false,"suffix":""}],"container-title":"International Journal of Distributed Sensor Networks","id":"ITEM-1","issued":{"date-parts":[["2015"]]},"title":"Indoor mobile localization based on Wi-Fi fingerprint's important access point","type":"article-journal","volume":"2015"},"uris":["http://www.mendeley.com/documents/?uuid=a286f729-9ffb-4621-9257-133fbfa26680"]}],"mendeley":{"formattedCitation":"(Jiang &lt;i&gt;et al.&lt;/i&gt;, 2015)","plainTextFormattedCitation":"(Jiang et al., 2015)","previouslyFormattedCitation":"(Jiang &lt;i&gt;et al.&lt;/i&gt;, 2015)"},"properties":{"noteIndex":0},"schema":"https://github.com/citation-style-language/schema/raw/master/csl-citation.json"}</w:instrText>
-      </w:r>
-      <w:r>
-        <w:fldChar w:fldCharType="separate"/>
-      </w:r>
-      <w:r>
-        <w:rPr>
-          <w:noProof/>
-        </w:rPr>
-        <w:t xml:space="preserve">(Jiang </w:t>
+        <w:t xml:space="preserve">Jiang </w:t>
       </w:r>
       <w:r>
         <w:rPr>
@@ -9870,259 +9618,628 @@
         <w:rPr>
           <w:noProof/>
         </w:rPr>
+        <w:t xml:space="preserve"> </w:t>
+      </w:r>
+      <w:r>
+        <w:rPr>
+          <w:noProof/>
+        </w:rPr>
+        <w:t>(</w:t>
+      </w:r>
+      <w:r>
+        <w:rPr>
+          <w:noProof/>
+        </w:rPr>
+        <w:t>2015</w:t>
+      </w:r>
+      <w:r>
+        <w:fldChar w:fldCharType="end"/>
+      </w:r>
+      <w:r>
+        <w:t>),</w:t>
+      </w:r>
+      <w:r>
+        <w:t xml:space="preserve"> penentuan lokasi dalam ruangan atau biasa dis</w:t>
+      </w:r>
+      <w:r>
+        <w:t>e</w:t>
+      </w:r>
+      <w:r>
+        <w:t xml:space="preserve">but </w:t>
+      </w:r>
+      <w:r>
+        <w:rPr>
+          <w:i/>
+        </w:rPr>
+        <w:t>Indoor Localization</w:t>
+      </w:r>
+      <w:r>
+        <w:t xml:space="preserve"> </w:t>
+      </w:r>
+      <w:r>
+        <w:t xml:space="preserve">saat ini dapat </w:t>
+      </w:r>
+      <w:r>
+        <w:t xml:space="preserve">menggunakan 2 metode, yakni metode propagasi sinyal dan </w:t>
+      </w:r>
+      <w:r>
+        <w:rPr>
+          <w:i/>
+        </w:rPr>
+        <w:t>fingerprinting</w:t>
+      </w:r>
+      <w:r>
+        <w:t xml:space="preserve">. </w:t>
+      </w:r>
+      <w:r>
+        <w:t>M</w:t>
+      </w:r>
+      <w:r>
+        <w:t xml:space="preserve">etode propagasi sinyal menggunakan informasi kuat sinyal yang diterima menjadi sebuah informasi jarak antara </w:t>
+      </w:r>
+      <w:r>
+        <w:rPr>
+          <w:i/>
+        </w:rPr>
+        <w:t xml:space="preserve">transmitter </w:t>
+      </w:r>
+      <w:r>
+        <w:t xml:space="preserve">dan </w:t>
+      </w:r>
+      <w:r>
+        <w:rPr>
+          <w:i/>
+        </w:rPr>
+        <w:t>receiver</w:t>
+      </w:r>
+      <w:r>
+        <w:t xml:space="preserve">. </w:t>
+      </w:r>
+      <w:r>
+        <w:t xml:space="preserve">Kemudian koordinat dari target atau objek dapat dikalkulasikan berdasarkan jarak antara target dan beberapa </w:t>
+      </w:r>
+      <w:r>
+        <w:rPr>
+          <w:i/>
+        </w:rPr>
+        <w:t xml:space="preserve">anchor </w:t>
+      </w:r>
+      <w:r>
+        <w:rPr>
+          <w:i/>
+        </w:rPr>
+        <w:t>point</w:t>
+      </w:r>
+      <w:r>
+        <w:t xml:space="preserve"> yang telah diketahui koordinatnya. </w:t>
+      </w:r>
+      <w:r>
+        <w:t>Namun, m</w:t>
+      </w:r>
+      <w:r>
+        <w:t xml:space="preserve">etode ini rentan terhadap gangguan sinyal yang disebabkan oleh beberapa faktor lingkungan </w:t>
+      </w:r>
+      <w:r>
+        <w:t>seperti</w:t>
+      </w:r>
+      <w:r>
+        <w:t xml:space="preserve"> tembok, pintu, jendela, bahkan orang yang sedang berjalan. </w:t>
+      </w:r>
+      <w:r>
+        <w:t>Sehingga, menerapkan metode propagasi sinyal pada lingkungan dengan struktur yang kompleks tidak dapat medeskripsikan secara akurat hubungan antara kuat sinyal yang diterima dengan jarak yang sebenarnya.</w:t>
+      </w:r>
+      <w:r>
+        <w:t xml:space="preserve"> Metode </w:t>
+      </w:r>
+      <w:r>
+        <w:rPr>
+          <w:i/>
+        </w:rPr>
+        <w:t>fingerprinting</w:t>
+      </w:r>
+      <w:r>
+        <w:t xml:space="preserve"> adalah teknik pelacakan lokasi dengan mengklasifikasikan pola sinyal yang diperoleh berdasarkan data latih yang telah didapat sebelumnya. </w:t>
+      </w:r>
+      <w:r>
+        <w:fldChar w:fldCharType="begin" w:fldLock="1"/>
+      </w:r>
+      <w:r>
+        <w:instrText>ADDIN CSL_CITATION {"citationItems":[{"id":"ITEM-1","itemData":{"DOI":"10.1145/1067170.1067193","ISBN":"1931971315","abstract":"We present the design and implementation of the Horus WLAN location determination system. The design of the Horus system aims at satisfying two goals: high accuracy and low computational requirements. The Horus system identifies different causes for the wireless channel variations and addresses them to achieve its high accuracy. It uses location-clustering techniques to reduce the computational requirements of the algorithm. The lightweight Horus algorithm helps in supporting a larger number of users by running the algorithm at the clients.We discuss the different components of the Horus system and its implementation under two different operating systems and evaluate the performance of the Horus system on two testbeds. Our results show that the Horus system achieves its goal. It has an error of less than 0.6 meter on the average and its computational requirements are more than an order of magnitude better than other WLAN location determination systems. Moreover, the techniques developed in the context of the Horus system are general and can be applied to other WLAN location determination systems to enhance their accuracy. We also report lessons learned from experimenting with the Horus system and provide directions for future work.","author":[{"dropping-particle":"","family":"Youssef","given":"Moustafa","non-dropping-particle":"","parse-names":false,"suffix":""},{"dropping-particle":"","family":"Agrawala","given":"Ashok","non-dropping-particle":"","parse-names":false,"suffix":""}],"container-title":"Proceedings of the 3rd International Conference on Mobile Systems, Applications, and Services, MobiSys 2005","id":"ITEM-1","issued":{"date-parts":[["2005"]]},"page":"205-218","title":"The Horus WLAN location determination system","type":"article-journal"},"uris":["http://www.mendeley.com/documents/?uuid=b060deb1-c2e3-433f-990a-b9674e9bf6b9"]}],"mendeley":{"formattedCitation":"(Youssef and Agrawala, 2005)","plainTextFormattedCitation":"(Youssef and Agrawala, 2005)","previouslyFormattedCitation":"(Youssef and Agrawala, 2005)"},"properties":{"noteIndex":0},"schema":"https://github.com/citation-style-language/schema/raw/master/csl-citation.json"}</w:instrText>
+      </w:r>
+      <w:r>
+        <w:fldChar w:fldCharType="separate"/>
+      </w:r>
+      <w:r>
+        <w:rPr>
+          <w:noProof/>
+        </w:rPr>
+        <w:t>(Youssef and Agrawala, 2005)</w:t>
+      </w:r>
+      <w:r>
+        <w:fldChar w:fldCharType="end"/>
+      </w:r>
+      <w:r>
+        <w:t xml:space="preserve">. Metode </w:t>
+      </w:r>
+      <w:r>
+        <w:rPr>
+          <w:i/>
+        </w:rPr>
+        <w:t>fingerprinting</w:t>
+      </w:r>
+      <w:r>
+        <w:t xml:space="preserve"> dibagi menjadi 2 tahap, yakni tahap </w:t>
+      </w:r>
+      <w:r>
+        <w:rPr>
+          <w:i/>
+        </w:rPr>
+        <w:t>offline</w:t>
+      </w:r>
+      <w:r>
+        <w:t xml:space="preserve"> dan tahap </w:t>
+      </w:r>
+      <w:r>
+        <w:rPr>
+          <w:i/>
+        </w:rPr>
+        <w:t>online</w:t>
+      </w:r>
+      <w:r>
+        <w:t xml:space="preserve">. Tahap </w:t>
+      </w:r>
+      <w:r>
+        <w:rPr>
+          <w:i/>
+        </w:rPr>
+        <w:t>offline</w:t>
+      </w:r>
+      <w:r>
+        <w:t xml:space="preserve"> adalah tahap dimana pola sinyal dari beberapa </w:t>
+      </w:r>
+      <w:r>
+        <w:rPr>
+          <w:i/>
+        </w:rPr>
+        <w:t>anchor point</w:t>
+      </w:r>
+      <w:r>
+        <w:t xml:space="preserve"> berupa data kuat sinyal (RSSI) dari </w:t>
+      </w:r>
+      <w:r>
+        <w:t>perangkat</w:t>
+      </w:r>
+      <w:r>
+        <w:t xml:space="preserve"> yang dilacak dikumpulkan kemudian disimpan dalam database bersama dengan nama </w:t>
+      </w:r>
+      <w:r>
+        <w:t>lokasi</w:t>
+      </w:r>
+      <w:r>
+        <w:t xml:space="preserve">. Data RSSI dan nama </w:t>
+      </w:r>
+      <w:r>
+        <w:t>lokasi</w:t>
+      </w:r>
+      <w:r>
+        <w:t xml:space="preserve"> yang telah dikumpulkan disebut </w:t>
+      </w:r>
+      <w:r>
+        <w:rPr>
+          <w:i/>
+        </w:rPr>
+        <w:t>Reference Points</w:t>
+      </w:r>
+      <w:r>
+        <w:t xml:space="preserve"> (RPs). Tahap </w:t>
+      </w:r>
+      <w:r>
+        <w:rPr>
+          <w:i/>
+        </w:rPr>
+        <w:t>online</w:t>
+      </w:r>
+      <w:r>
+        <w:t xml:space="preserve"> adalah tahap dimana </w:t>
+      </w:r>
+      <w:r>
+        <w:t>perangkat yang dilacak akan</w:t>
+      </w:r>
+      <w:r>
+        <w:t xml:space="preserve"> diklasifikasikan berdasarkan </w:t>
+      </w:r>
+      <w:r>
+        <w:rPr>
+          <w:i/>
+        </w:rPr>
+        <w:t>Reference Points</w:t>
+      </w:r>
+      <w:r>
+        <w:t xml:space="preserve"> yang ada pada database</w:t>
+      </w:r>
+      <w:r>
+        <w:t>, sehingga diperoleh</w:t>
+      </w:r>
+      <w:r>
+        <w:t>.</w:t>
+      </w:r>
+      <w:r>
+        <w:t xml:space="preserve"> </w:t>
+      </w:r>
+      <w:r>
+        <w:fldChar w:fldCharType="begin" w:fldLock="1"/>
+      </w:r>
+      <w:r>
+        <w:instrText>ADDIN CSL_CITATION {"citationItems":[{"id":"ITEM-1","itemData":{"DOI":"10.1155/2017/9742170","ISSN":"1687-725X","abstract":"Recent developments in the fields of smartphones and wireless communication technologies such as beacons, Wi-Fi, and ultra-wideband have made it possible to realize indoor positioning system (IPS) with a few meters of accuracy. In this paper, an improvement over traditional fingerprinting localization is proposed by combining it with weighted centroid localization (WCL). The proposed localization method reduces the total number of fingerprint reference points over the localization space, thus minimizing both the time required for reading radio frequency signals and the number of reference points needed during the fingerprinting learning process, which eventually makes the process less time-consuming. The proposed positioning has two major steps of operation. In the first step, we have realized fingerprinting that utilizes lightly populated reference points (RPs) and WCL individually. Using the location estimated at the first step, WCL is run again for the final location estimation. The proposed localization technique reduces the number of required fingerprint RPs by more than 40% compared to normal fingerprinting localization method with a similar localization estimation error.","author":[{"dropping-particle":"","family":"Subedi","given":"Santosh","non-dropping-particle":"","parse-names":false,"suffix":""},{"dropping-particle":"","family":"Pyun","given":"Jae-Young","non-dropping-particle":"","parse-names":false,"suffix":""}],"container-title":"Journal of Sensors","id":"ITEM-1","issued":{"date-parts":[["2017"]]},"page":"1-16","title":"Practical Fingerprinting Localization for Indoor Positioning System by Using Beacons","type":"article-journal","volume":"2017"},"uris":["http://www.mendeley.com/documents/?uuid=224d164f-45b0-4c66-8bf9-f3b3e3860d1e"]}],"mendeley":{"formattedCitation":"(Subedi and Pyun, 2017)","plainTextFormattedCitation":"(Subedi and Pyun, 2017)","previouslyFormattedCitation":"(Subedi and Pyun, 2017)"},"properties":{"noteIndex":0},"schema":"https://github.com/citation-style-language/schema/raw/master/csl-citation.json"}</w:instrText>
+      </w:r>
+      <w:r>
+        <w:fldChar w:fldCharType="separate"/>
+      </w:r>
+      <w:r>
+        <w:rPr>
+          <w:noProof/>
+        </w:rPr>
+        <w:t>(Subedi and Pyun, 2017)</w:t>
+      </w:r>
+      <w:r>
+        <w:fldChar w:fldCharType="end"/>
+      </w:r>
+      <w:r>
+        <w:t xml:space="preserve">. Keuntungan dari metode </w:t>
+      </w:r>
+      <w:r>
+        <w:rPr>
+          <w:i/>
+        </w:rPr>
+        <w:t>fingerprinting</w:t>
+      </w:r>
+      <w:r>
+        <w:t xml:space="preserve"> adalah dapat secara efektif menghindari kelemahan dari metode propagasi sinyal, yakni dalam hal pelemahan sinyal. Selain itu menggunakan metode ini tidak perlu mengetahui posisi dari </w:t>
+      </w:r>
+      <w:r>
+        <w:rPr>
+          <w:i/>
+        </w:rPr>
+        <w:t>anchor point</w:t>
+      </w:r>
+      <w:r>
+        <w:t xml:space="preserve"> sehingga praktis untuk digunakan. </w:t>
+      </w:r>
+      <w:r>
+        <w:fldChar w:fldCharType="begin" w:fldLock="1"/>
+      </w:r>
+      <w:r>
+        <w:instrText>ADDIN CSL_CITATION {"citationItems":[{"id":"ITEM-1","itemData":{"DOI":"10.1155/2015/429104","ISSN":"15501477","abstract":"With the development of the wireless communication technology and intelligent mobile phone, the positioning services based on Wi-Fi and mobile phone are increasingly demanded. In this paper, a Wi-Fi fingerprint localization method is proposed on the basis of important access points (IAP). For the Wi-Fi fingerprint, Wi-Fi access point with the highest received signal strength (RSS) is denoted as the important access point. At the localization stage, the fingerprints are chosen with the same IAP as the estimated fingerprint from the database. Then, the distance and the AP repetition of the fingerprints are used to calculate the similarity degree. The location of the fingerprint which matches the estimated fingerprint well can be regarded as the estimated location. Experimental results show that the proposed algorithm can achieve high accuracy in indoor environment.","author":[{"dropping-particle":"","family":"Jiang","given":"Pei","non-dropping-particle":"","parse-names":false,"suffix":""},{"dropping-particle":"","family":"Zhang","given":"Yunzhou","non-dropping-particle":"","parse-names":false,"suffix":""},{"dropping-particle":"","family":"Fu","given":"Wenyan","non-dropping-particle":"","parse-names":false,"suffix":""},{"dropping-particle":"","family":"Liu","given":"Huiyu","non-dropping-particle":"","parse-names":false,"suffix":""},{"dropping-particle":"","family":"Su","given":"Xiaolin","non-dropping-particle":"","parse-names":false,"suffix":""}],"container-title":"International Journal of Distributed Sensor Networks","id":"ITEM-1","issued":{"date-parts":[["2015"]]},"title":"Indoor mobile localization based on Wi-Fi fingerprint's important access point","type":"article-journal","volume":"2015"},"uris":["http://www.mendeley.com/documents/?uuid=a286f729-9ffb-4621-9257-133fbfa26680"]}],"mendeley":{"formattedCitation":"(Jiang &lt;i&gt;et al.&lt;/i&gt;, 2015)","plainTextFormattedCitation":"(Jiang et al., 2015)"},"properties":{"noteIndex":0},"schema":"https://github.com/citation-style-language/schema/raw/master/csl-citation.json"}</w:instrText>
+      </w:r>
+      <w:r>
+        <w:fldChar w:fldCharType="separate"/>
+      </w:r>
+      <w:r>
+        <w:rPr>
+          <w:noProof/>
+        </w:rPr>
+        <w:t xml:space="preserve">(Jiang </w:t>
+      </w:r>
+      <w:r>
+        <w:rPr>
+          <w:i/>
+          <w:noProof/>
+        </w:rPr>
+        <w:t>et al.</w:t>
+      </w:r>
+      <w:r>
+        <w:rPr>
+          <w:noProof/>
+        </w:rPr>
         <w:t>, 2015)</w:t>
       </w:r>
       <w:r>
         <w:fldChar w:fldCharType="end"/>
       </w:r>
-      <w:r>
-        <w:t xml:space="preserve"> </w:t>
-      </w:r>
-      <w:r>
-        <w:t xml:space="preserve">menggunakan sinyal WiFi menunjukkan hasil yang cukup akurat. Namun, teknologi WiFi memiliki kelemahan yakni advertisement SSID yang lambat menyebabkan kesalahan pelacakan lokasi saat perangkat bergerak </w:t>
-      </w:r>
-      <w:r>
-        <w:fldChar w:fldCharType="begin" w:fldLock="1"/>
-      </w:r>
-      <w:r>
-        <w:instrText>ADDIN CSL_CITATION {"citationItems":[{"id":"ITEM-1","itemData":{"DOI":"10.1109/JSAC.2015.2430281","ISSN":"0733-8716","abstract":"The complexity of indoor radio propagation has resulted in location-awareness being derived from empirical fingerprinting techniques, where positioning is performed via a previously-constructed radio map, usually of WiFi signals. The recent introduction of the Bluetooth Low Energy (BLE) radio protocol provides new opportunities for indoor location. It supports portable battery-powered beacons that can be easily distributed at low cost, giving it distinct advantages over WiFi. However, its differing use of the radio band brings new challenges too. In this work, we provide a detailed study of BLE fingerprinting using 19 beacons distributed around a ~600 m2 testbed to position a consumer device. We demonstrate the high susceptibility of BLE to fast fading, show how to mitigate this, and quantify the true power cost of continuous BLE scanning. We further investigate the choice of key parameters in a BLE positioning system, including beacon density, transmit power, and transmit frequency. We also provide quantitative comparison with WiFi fingerprinting. Our results show advantages to the use of BLE beacons for positioning. For one-shot (push-to-fix) positioning we achieve &lt;; 2.6 m error 95% of the time for a dense BLE network (1 beacon per 30 m2), compared to &lt;; 4.8 m for a reduced density (1 beacon per 100 m2) and &lt;; 8.5 m for an established WiFi network in the same area.","author":[{"dropping-particle":"","family":"Faragher","given":"Ramsey","non-dropping-particle":"","parse-names":false,"suffix":""},{"dropping-particle":"","family":"Harle","given":"Robert","non-dropping-particle":"","parse-names":false,"suffix":""}],"container-title":"IEEE Journal on Selected Areas in Communications","id":"ITEM-1","issue":"11","issued":{"date-parts":[["2015"]]},"page":"2418-2428","title":"Location Fingerprinting With Bluetooth Low Energy Beacons","type":"article-journal","volume":"33"},"uris":["http://www.mendeley.com/documents/?uuid=34869b27-dc1f-48d7-a712-417f2ace7a63"]}],"mendeley":{"formattedCitation":"(Faragher and Harle, 2015)","plainTextFormattedCitation":"(Faragher and Harle, 2015)","previouslyFormattedCitation":"(Faragher and Harle, 2015)"},"properties":{"noteIndex":0},"schema":"https://github.com/citation-style-language/schema/raw/master/csl-citation.json"}</w:instrText>
-      </w:r>
-      <w:r>
-        <w:fldChar w:fldCharType="separate"/>
-      </w:r>
-      <w:r>
-        <w:rPr>
-          <w:noProof/>
-        </w:rPr>
-        <w:t>(Faragher and Harle, 2015)</w:t>
-      </w:r>
-      <w:r>
-        <w:fldChar w:fldCharType="end"/>
-      </w:r>
-      <w:r>
-        <w:t xml:space="preserve">. </w:t>
-      </w:r>
-      <w:r>
-        <w:t xml:space="preserve">Salah satu teknologi yang dapat digunakan dalam </w:t>
-      </w:r>
-      <w:r>
-        <w:rPr>
-          <w:i/>
-        </w:rPr>
-        <w:t>Indoor Localization</w:t>
-      </w:r>
-      <w:r>
-        <w:t xml:space="preserve"> adalah </w:t>
-      </w:r>
-      <w:r>
-        <w:rPr>
-          <w:i/>
-        </w:rPr>
-        <w:t>Bluetooth Low Energy</w:t>
-      </w:r>
-      <w:r>
-        <w:t xml:space="preserve"> (BLE). </w:t>
-      </w:r>
-      <w:r>
-        <w:t xml:space="preserve">Pada penelitian yang lain dengan judul </w:t>
-      </w:r>
-      <w:r>
-        <w:t>“</w:t>
-      </w:r>
-      <w:r>
-        <w:rPr>
-          <w:i/>
-        </w:rPr>
-        <w:t>Practical Fingerprinting Localization for Indoor Positioning</w:t>
-      </w:r>
-      <w:r>
-        <w:rPr>
-          <w:i/>
-        </w:rPr>
-        <w:t xml:space="preserve"> </w:t>
-      </w:r>
-      <w:r>
-        <w:rPr>
-          <w:i/>
-        </w:rPr>
-        <w:t>System by Using Beacons</w:t>
-      </w:r>
-      <w:r>
-        <w:t>”</w:t>
-      </w:r>
-      <w:r>
-        <w:t xml:space="preserve"> metode </w:t>
-      </w:r>
-      <w:r>
-        <w:rPr>
-          <w:i/>
-        </w:rPr>
-        <w:t>fingerprinting</w:t>
-      </w:r>
-      <w:r>
-        <w:t xml:space="preserve"> </w:t>
-      </w:r>
-      <w:r>
-        <w:t>menggunakan</w:t>
-      </w:r>
-      <w:r>
-        <w:t xml:space="preserve"> </w:t>
-      </w:r>
-      <w:r>
-        <w:t xml:space="preserve">teknologi </w:t>
-      </w:r>
-      <w:r>
-        <w:t>BLE</w:t>
-      </w:r>
-      <w:r>
-        <w:t xml:space="preserve"> dengan algoritma pencocokan yang digunakan adalah algoritma </w:t>
-      </w:r>
-      <w:r>
-        <w:rPr>
-          <w:i/>
-        </w:rPr>
-        <w:t>k-Nearest Neighbour</w:t>
-      </w:r>
-      <w:r>
-        <w:rPr>
-          <w:i/>
-        </w:rPr>
-        <w:t xml:space="preserve"> </w:t>
-      </w:r>
-      <w:r>
-        <w:t>(kNN)</w:t>
-      </w:r>
-      <w:r>
-        <w:t xml:space="preserve">. </w:t>
-      </w:r>
-      <w:r>
-        <w:fldChar w:fldCharType="begin" w:fldLock="1"/>
-      </w:r>
-      <w:r>
-        <w:instrText>ADDIN CSL_CITATION {"citationItems":[{"id":"ITEM-1","itemData":{"DOI":"10.1155/2017/9742170","ISSN":"1687-725X","abstract":"Recent developments in the fields of smartphones and wireless communication technologies such as beacons, Wi-Fi, and ultra-wideband have made it possible to realize indoor positioning system (IPS) with a few meters of accuracy. In this paper, an improvement over traditional fingerprinting localization is proposed by combining it with weighted centroid localization (WCL). The proposed localization method reduces the total number of fingerprint reference points over the localization space, thus minimizing both the time required for reading radio frequency signals and the number of reference points needed during the fingerprinting learning process, which eventually makes the process less time-consuming. The proposed positioning has two major steps of operation. In the first step, we have realized fingerprinting that utilizes lightly populated reference points (RPs) and WCL individually. Using the location estimated at the first step, WCL is run again for the final location estimation. The proposed localization technique reduces the number of required fingerprint RPs by more than 40% compared to normal fingerprinting localization method with a similar localization estimation error.","author":[{"dropping-particle":"","family":"Subedi","given":"Santosh","non-dropping-particle":"","parse-names":false,"suffix":""},{"dropping-particle":"","family":"Pyun","given":"Jae-Young","non-dropping-particle":"","parse-names":false,"suffix":""}],"container-title":"Journal of Sensors","id":"ITEM-1","issued":{"date-parts":[["2017"]]},"page":"1-16","title":"Practical Fingerprinting Localization for Indoor Positioning System by Using Beacons","type":"article-journal","volume":"2017"},"uris":["http://www.mendeley.com/documents/?uuid=224d164f-45b0-4c66-8bf9-f3b3e3860d1e"]}],"mendeley":{"formattedCitation":"(Subedi and Pyun, 2017)","plainTextFormattedCitation":"(Subedi and Pyun, 2017)","previouslyFormattedCitation":"(Subedi and Pyun, 2017)"},"properties":{"noteIndex":0},"schema":"https://github.com/citation-style-language/schema/raw/master/csl-citation.json"}</w:instrText>
-      </w:r>
-      <w:r>
-        <w:fldChar w:fldCharType="separate"/>
-      </w:r>
-      <w:r>
-        <w:rPr>
-          <w:noProof/>
-        </w:rPr>
-        <w:t>(Subedi and Pyun, 2017)</w:t>
-      </w:r>
-      <w:r>
-        <w:fldChar w:fldCharType="end"/>
-      </w:r>
-      <w:r>
-        <w:t xml:space="preserve">. </w:t>
-      </w:r>
-      <w:r>
-        <w:t xml:space="preserve">Algoritma kNN mencari </w:t>
-      </w:r>
-      <w:r>
-        <w:rPr>
-          <w:i/>
-        </w:rPr>
-        <w:t>reference points</w:t>
-      </w:r>
-      <w:r>
-        <w:t xml:space="preserve"> yang paling dekat dengan hasil pengukuran data RSSI pada tahap online. Kemudian berdasarkan </w:t>
-      </w:r>
-      <w:r>
-        <w:rPr>
-          <w:i/>
-        </w:rPr>
-        <w:t>reference points</w:t>
-      </w:r>
-      <w:r>
-        <w:t xml:space="preserve"> terdekat tersebut akan dilihat nama ruangan yang paling banyak muncul, sehingga itulah yang menjadi hasil klasifikasi.</w:t>
-      </w:r>
-      <w:r>
-        <w:t xml:space="preserve"> </w:t>
-      </w:r>
-      <w:r>
-        <w:fldChar w:fldCharType="begin" w:fldLock="1"/>
-      </w:r>
-      <w:r>
-        <w:instrText>ADDIN CSL_CITATION {"citationItems":[{"id":"ITEM-1","itemData":{"DOI":"10.1109/SIU.2014.6830467","ISBN":"VO -","ISSN":"0022-1325","PMID":"20034186","abstract":"Indoor localization has recently witnessed an increase in interest, due to the potential wide range of services it can provide by leveraging Internet of Things (IoT), and ubiquitous connectivity. Different techniques, wireless technologies and mechanisms have been proposed in the literature to provide indoor localization services in order to improve the services provided to the users. However, there is a lack of an up-to-date survey paper that incorporates some of the recently proposed accurate and reliable localization systems. In this paper, we aim to provide a detailed survey of different indoor localization techniques such as Angle of Arrival (AoA), Time of Flight (ToF), Return Time of Flight (RTOF), Received Signal Strength (RSS); based on technologies such as WiFi, Radio Frequency Identification Device (RFID), Ultra Wideband (UWB), Bluetooth and systems that have been proposed in the literature. The paper primarily discusses localization and positioning of human users and their devices. We highlight the strengths of the existing systems proposed in the literature. In contrast with the existing surveys, we also evaluate different systems from the perspective of energy efficiency, availability, cost, reception range, latency, scalability and tracking accuracy. Rather than comparing the technologies or techniques, we compare the localization systems and summarize their working principle. We also discuss remaining challenges to accurate indoor localization.","author":[{"dropping-particle":"","family":"Zafari","given":"Faheem","non-dropping-particle":"","parse-names":false,"suffix":""},{"dropping-particle":"","family":"Gkelias","given":"Athanasios","non-dropping-particle":"","parse-names":false,"suffix":""},{"dropping-particle":"","family":"Leung","given":"Kin","non-dropping-particle":"","parse-names":false,"suffix":""}],"id":"ITEM-1","issued":{"date-parts":[["2017"]]},"page":"1-32","title":"A Survey of Indoor Localization Systems and Technologies","type":"article-journal"},"uris":["http://www.mendeley.com/documents/?uuid=057b049c-8228-4a66-8b4f-cd27799348e0"]}],"mendeley":{"formattedCitation":"(Zafari, Gkelias and Leung, 2017)","plainTextFormattedCitation":"(Zafari, Gkelias and Leung, 2017)","previouslyFormattedCitation":"(Zafari, Gkelias and Leung, 2017)"},"properties":{"noteIndex":0},"schema":"https://github.com/citation-style-language/schema/raw/master/csl-citation.json"}</w:instrText>
-      </w:r>
-      <w:r>
-        <w:fldChar w:fldCharType="separate"/>
-      </w:r>
-      <w:r>
-        <w:rPr>
-          <w:noProof/>
-        </w:rPr>
-        <w:t>(Zafari, Gkelias and Leung, 2017)</w:t>
-      </w:r>
-      <w:r>
-        <w:fldChar w:fldCharType="end"/>
-      </w:r>
-      <w:r>
-        <w:t xml:space="preserve">. </w:t>
-      </w:r>
-      <w:r>
-        <w:t xml:space="preserve">Penelitian ini menghasilkan pelacakan yang cukup akurat, namun mekanisme yang digunakan adalah mekanisme </w:t>
-      </w:r>
-      <w:r>
-        <w:rPr>
-          <w:i/>
-        </w:rPr>
-        <w:t xml:space="preserve">active scan, </w:t>
-      </w:r>
-      <w:r>
-        <w:t xml:space="preserve">dimana mekanisme ini </w:t>
-      </w:r>
-      <w:r>
-        <w:lastRenderedPageBreak/>
-        <w:t xml:space="preserve">menggunakan </w:t>
-      </w:r>
-      <w:r>
-        <w:rPr>
-          <w:i/>
-        </w:rPr>
-        <w:t xml:space="preserve">Smartphone </w:t>
-      </w:r>
-      <w:r>
-        <w:t xml:space="preserve">sebagai perangkat yang dilacak sekaligus melakukan interpretasi data sinyal menjadi lokasi ruangan. </w:t>
-      </w:r>
-      <w:r>
-        <w:t xml:space="preserve">Mekanisme semacam ini tidak cocok digunakan pada beberapa kondisi yang tidak memungkinkan akses terhadap </w:t>
-      </w:r>
-      <w:r>
-        <w:rPr>
-          <w:i/>
-        </w:rPr>
-        <w:t>Smartphone</w:t>
-      </w:r>
-      <w:r>
-        <w:t>.</w:t>
-      </w:r>
-      <w:r>
-        <w:t xml:space="preserve"> </w:t>
-      </w:r>
-      <w:r>
-        <w:t xml:space="preserve">Karena itulah diperlukan mekanisme </w:t>
-      </w:r>
-      <w:r>
-        <w:rPr>
-          <w:i/>
-        </w:rPr>
-        <w:t>passive scanning</w:t>
-      </w:r>
-      <w:r>
-        <w:t xml:space="preserve"> dimana perangkat</w:t>
-      </w:r>
-      <w:r>
-        <w:t xml:space="preserve"> yang dilacak</w:t>
-      </w:r>
-      <w:r>
-        <w:t xml:space="preserve"> hanya memancarkan sinyal secar</w:t>
-      </w:r>
+    </w:p>
+    <w:p>
+      <w:pPr>
+        <w:pStyle w:val="BodyTextFirstIndent"/>
+      </w:pPr>
       <w:bookmarkStart w:id="15" w:name="_GoBack"/>
       <w:bookmarkEnd w:id="15"/>
-      <w:r>
-        <w:t>a pasif.</w:t>
+    </w:p>
+    <w:p>
+      <w:pPr>
+        <w:pStyle w:val="BodyTextFirstIndent"/>
+      </w:pPr>
+      <w:r>
+        <w:t xml:space="preserve">Penggunaan metode </w:t>
+      </w:r>
+      <w:r>
+        <w:rPr>
+          <w:i/>
+        </w:rPr>
+        <w:t xml:space="preserve">fingerprinting </w:t>
+      </w:r>
+      <w:r>
+        <w:t>p</w:t>
+      </w:r>
+      <w:r>
+        <w:t xml:space="preserve">ada penelitian sebelumnya </w:t>
+      </w:r>
+      <w:r>
+        <w:fldChar w:fldCharType="begin" w:fldLock="1"/>
+      </w:r>
+      <w:r>
+        <w:instrText>ADDIN CSL_CITATION {"citationItems":[{"id":"ITEM-1","itemData":{"DOI":"10.1155/2015/429104","ISSN":"15501477","abstract":"With the development of the wireless communication technology and intelligent mobile phone, the positioning services based on Wi-Fi and mobile phone are increasingly demanded. In this paper, a Wi-Fi fingerprint localization method is proposed on the basis of important access points (IAP). For the Wi-Fi fingerprint, Wi-Fi access point with the highest received signal strength (RSS) is denoted as the important access point. At the localization stage, the fingerprints are chosen with the same IAP as the estimated fingerprint from the database. Then, the distance and the AP repetition of the fingerprints are used to calculate the similarity degree. The location of the fingerprint which matches the estimated fingerprint well can be regarded as the estimated location. Experimental results show that the proposed algorithm can achieve high accuracy in indoor environment.","author":[{"dropping-particle":"","family":"Jiang","given":"Pei","non-dropping-particle":"","parse-names":false,"suffix":""},{"dropping-particle":"","family":"Zhang","given":"Yunzhou","non-dropping-particle":"","parse-names":false,"suffix":""},{"dropping-particle":"","family":"Fu","given":"Wenyan","non-dropping-particle":"","parse-names":false,"suffix":""},{"dropping-particle":"","family":"Liu","given":"Huiyu","non-dropping-particle":"","parse-names":false,"suffix":""},{"dropping-particle":"","family":"Su","given":"Xiaolin","non-dropping-particle":"","parse-names":false,"suffix":""}],"container-title":"International Journal of Distributed Sensor Networks","id":"ITEM-1","issued":{"date-parts":[["2015"]]},"title":"Indoor mobile localization based on Wi-Fi fingerprint's important access point","type":"article-journal","volume":"2015"},"uris":["http://www.mendeley.com/documents/?uuid=a286f729-9ffb-4621-9257-133fbfa26680"]}],"mendeley":{"formattedCitation":"(Jiang &lt;i&gt;et al.&lt;/i&gt;, 2015)","plainTextFormattedCitation":"(Jiang et al., 2015)","previouslyFormattedCitation":"(Jiang &lt;i&gt;et al.&lt;/i&gt;, 2015)"},"properties":{"noteIndex":0},"schema":"https://github.com/citation-style-language/schema/raw/master/csl-citation.json"}</w:instrText>
+      </w:r>
+      <w:r>
+        <w:fldChar w:fldCharType="separate"/>
+      </w:r>
+      <w:r>
+        <w:rPr>
+          <w:noProof/>
+        </w:rPr>
+        <w:t xml:space="preserve">(Jiang </w:t>
+      </w:r>
+      <w:r>
+        <w:rPr>
+          <w:i/>
+          <w:noProof/>
+        </w:rPr>
+        <w:t>et al.</w:t>
+      </w:r>
+      <w:r>
+        <w:rPr>
+          <w:noProof/>
+        </w:rPr>
+        <w:t>, 2015)</w:t>
+      </w:r>
+      <w:r>
+        <w:fldChar w:fldCharType="end"/>
+      </w:r>
+      <w:r>
+        <w:t xml:space="preserve"> </w:t>
+      </w:r>
+      <w:r>
+        <w:t xml:space="preserve">menggunakan sinyal WiFi menunjukkan hasil yang cukup akurat. Namun, teknologi WiFi memiliki kelemahan yakni advertisement SSID yang lambat menyebabkan kesalahan pelacakan lokasi saat perangkat bergerak </w:t>
+      </w:r>
+      <w:r>
+        <w:fldChar w:fldCharType="begin" w:fldLock="1"/>
+      </w:r>
+      <w:r>
+        <w:instrText>ADDIN CSL_CITATION {"citationItems":[{"id":"ITEM-1","itemData":{"DOI":"10.1109/JSAC.2015.2430281","ISSN":"0733-8716","abstract":"The complexity of indoor radio propagation has resulted in location-awareness being derived from empirical fingerprinting techniques, where positioning is performed via a previously-constructed radio map, usually of WiFi signals. The recent introduction of the Bluetooth Low Energy (BLE) radio protocol provides new opportunities for indoor location. It supports portable battery-powered beacons that can be easily distributed at low cost, giving it distinct advantages over WiFi. However, its differing use of the radio band brings new challenges too. In this work, we provide a detailed study of BLE fingerprinting using 19 beacons distributed around a ~600 m2 testbed to position a consumer device. We demonstrate the high susceptibility of BLE to fast fading, show how to mitigate this, and quantify the true power cost of continuous BLE scanning. We further investigate the choice of key parameters in a BLE positioning system, including beacon density, transmit power, and transmit frequency. We also provide quantitative comparison with WiFi fingerprinting. Our results show advantages to the use of BLE beacons for positioning. For one-shot (push-to-fix) positioning we achieve &lt;; 2.6 m error 95% of the time for a dense BLE network (1 beacon per 30 m2), compared to &lt;; 4.8 m for a reduced density (1 beacon per 100 m2) and &lt;; 8.5 m for an established WiFi network in the same area.","author":[{"dropping-particle":"","family":"Faragher","given":"Ramsey","non-dropping-particle":"","parse-names":false,"suffix":""},{"dropping-particle":"","family":"Harle","given":"Robert","non-dropping-particle":"","parse-names":false,"suffix":""}],"container-title":"IEEE Journal on Selected Areas in Communications","id":"ITEM-1","issue":"11","issued":{"date-parts":[["2015"]]},"page":"2418-2428","title":"Location Fingerprinting With Bluetooth Low Energy Beacons","type":"article-journal","volume":"33"},"uris":["http://www.mendeley.com/documents/?uuid=34869b27-dc1f-48d7-a712-417f2ace7a63"]}],"mendeley":{"formattedCitation":"(Faragher and Harle, 2015)","plainTextFormattedCitation":"(Faragher and Harle, 2015)","previouslyFormattedCitation":"(Faragher and Harle, 2015)"},"properties":{"noteIndex":0},"schema":"https://github.com/citation-style-language/schema/raw/master/csl-citation.json"}</w:instrText>
+      </w:r>
+      <w:r>
+        <w:fldChar w:fldCharType="separate"/>
+      </w:r>
+      <w:r>
+        <w:rPr>
+          <w:noProof/>
+        </w:rPr>
+        <w:t xml:space="preserve">(Faragher and </w:t>
+      </w:r>
+      <w:r>
+        <w:rPr>
+          <w:noProof/>
+        </w:rPr>
+        <w:lastRenderedPageBreak/>
+        <w:t>Harle, 2015)</w:t>
+      </w:r>
+      <w:r>
+        <w:fldChar w:fldCharType="end"/>
+      </w:r>
+      <w:r>
+        <w:t xml:space="preserve">. </w:t>
+      </w:r>
+      <w:r>
+        <w:t xml:space="preserve">Salah satu teknologi yang dapat digunakan dalam </w:t>
+      </w:r>
+      <w:r>
+        <w:rPr>
+          <w:i/>
+        </w:rPr>
+        <w:t>Indoor Localization</w:t>
+      </w:r>
+      <w:r>
+        <w:t xml:space="preserve"> adalah </w:t>
+      </w:r>
+      <w:r>
+        <w:rPr>
+          <w:i/>
+        </w:rPr>
+        <w:t>Bluetooth Low Energy</w:t>
+      </w:r>
+      <w:r>
+        <w:t xml:space="preserve"> (BLE). </w:t>
+      </w:r>
+      <w:r>
+        <w:t xml:space="preserve">Pada penelitian yang lain dengan judul </w:t>
+      </w:r>
+      <w:r>
+        <w:t>“</w:t>
+      </w:r>
+      <w:r>
+        <w:rPr>
+          <w:i/>
+        </w:rPr>
+        <w:t>Practical Fingerprinting Localization for Indoor Positioning</w:t>
+      </w:r>
+      <w:r>
+        <w:rPr>
+          <w:i/>
+        </w:rPr>
+        <w:t xml:space="preserve"> </w:t>
+      </w:r>
+      <w:r>
+        <w:rPr>
+          <w:i/>
+        </w:rPr>
+        <w:t>System by Using Beacons</w:t>
+      </w:r>
+      <w:r>
+        <w:t>”</w:t>
+      </w:r>
+      <w:r>
+        <w:t xml:space="preserve"> metode </w:t>
+      </w:r>
+      <w:r>
+        <w:rPr>
+          <w:i/>
+        </w:rPr>
+        <w:t>fingerprinting</w:t>
+      </w:r>
+      <w:r>
+        <w:t xml:space="preserve"> </w:t>
+      </w:r>
+      <w:r>
+        <w:t>menggunakan</w:t>
+      </w:r>
+      <w:r>
+        <w:t xml:space="preserve"> </w:t>
+      </w:r>
+      <w:r>
+        <w:t xml:space="preserve">teknologi </w:t>
+      </w:r>
+      <w:r>
+        <w:t>BLE</w:t>
+      </w:r>
+      <w:r>
+        <w:t xml:space="preserve"> dengan algoritma pencocokan yang digunakan adalah algoritma </w:t>
+      </w:r>
+      <w:r>
+        <w:rPr>
+          <w:i/>
+        </w:rPr>
+        <w:t>k-Nearest Neighbour</w:t>
+      </w:r>
+      <w:r>
+        <w:rPr>
+          <w:i/>
+        </w:rPr>
+        <w:t xml:space="preserve"> </w:t>
+      </w:r>
+      <w:r>
+        <w:t>(kNN)</w:t>
+      </w:r>
+      <w:r>
+        <w:t xml:space="preserve">. </w:t>
+      </w:r>
+      <w:r>
+        <w:fldChar w:fldCharType="begin" w:fldLock="1"/>
+      </w:r>
+      <w:r>
+        <w:instrText>ADDIN CSL_CITATION {"citationItems":[{"id":"ITEM-1","itemData":{"DOI":"10.1155/2017/9742170","ISSN":"1687-725X","abstract":"Recent developments in the fields of smartphones and wireless communication technologies such as beacons, Wi-Fi, and ultra-wideband have made it possible to realize indoor positioning system (IPS) with a few meters of accuracy. In this paper, an improvement over traditional fingerprinting localization is proposed by combining it with weighted centroid localization (WCL). The proposed localization method reduces the total number of fingerprint reference points over the localization space, thus minimizing both the time required for reading radio frequency signals and the number of reference points needed during the fingerprinting learning process, which eventually makes the process less time-consuming. The proposed positioning has two major steps of operation. In the first step, we have realized fingerprinting that utilizes lightly populated reference points (RPs) and WCL individually. Using the location estimated at the first step, WCL is run again for the final location estimation. The proposed localization technique reduces the number of required fingerprint RPs by more than 40% compared to normal fingerprinting localization method with a similar localization estimation error.","author":[{"dropping-particle":"","family":"Subedi","given":"Santosh","non-dropping-particle":"","parse-names":false,"suffix":""},{"dropping-particle":"","family":"Pyun","given":"Jae-Young","non-dropping-particle":"","parse-names":false,"suffix":""}],"container-title":"Journal of Sensors","id":"ITEM-1","issued":{"date-parts":[["2017"]]},"page":"1-16","title":"Practical Fingerprinting Localization for Indoor Positioning System by Using Beacons","type":"article-journal","volume":"2017"},"uris":["http://www.mendeley.com/documents/?uuid=224d164f-45b0-4c66-8bf9-f3b3e3860d1e"]}],"mendeley":{"formattedCitation":"(Subedi and Pyun, 2017)","plainTextFormattedCitation":"(Subedi and Pyun, 2017)","previouslyFormattedCitation":"(Subedi and Pyun, 2017)"},"properties":{"noteIndex":0},"schema":"https://github.com/citation-style-language/schema/raw/master/csl-citation.json"}</w:instrText>
+      </w:r>
+      <w:r>
+        <w:fldChar w:fldCharType="separate"/>
+      </w:r>
+      <w:r>
+        <w:rPr>
+          <w:noProof/>
+        </w:rPr>
+        <w:t>(Subedi and Pyun, 2017)</w:t>
+      </w:r>
+      <w:r>
+        <w:fldChar w:fldCharType="end"/>
+      </w:r>
+      <w:r>
+        <w:t xml:space="preserve">. </w:t>
+      </w:r>
+      <w:r>
+        <w:t xml:space="preserve">Algoritma kNN mencari </w:t>
+      </w:r>
+      <w:r>
+        <w:rPr>
+          <w:i/>
+        </w:rPr>
+        <w:t>reference points</w:t>
+      </w:r>
+      <w:r>
+        <w:t xml:space="preserve"> yang paling dekat dengan hasil pengukuran data RSSI pada tahap online. Kemudian berdasarkan </w:t>
+      </w:r>
+      <w:r>
+        <w:rPr>
+          <w:i/>
+        </w:rPr>
+        <w:t>reference points</w:t>
+      </w:r>
+      <w:r>
+        <w:t xml:space="preserve"> terdekat tersebut akan dilihat nama ruangan yang paling banyak muncul, sehingga itulah yang menjadi hasil klasifikasi.</w:t>
+      </w:r>
+      <w:r>
+        <w:t xml:space="preserve"> </w:t>
+      </w:r>
+      <w:r>
+        <w:fldChar w:fldCharType="begin" w:fldLock="1"/>
+      </w:r>
+      <w:r>
+        <w:instrText>ADDIN CSL_CITATION {"citationItems":[{"id":"ITEM-1","itemData":{"DOI":"10.1109/SIU.2014.6830467","ISBN":"VO -","ISSN":"0022-1325","PMID":"20034186","abstract":"Indoor localization has recently witnessed an increase in interest, due to the potential wide range of services it can provide by leveraging Internet of Things (IoT), and ubiquitous connectivity. Different techniques, wireless technologies and mechanisms have been proposed in the literature to provide indoor localization services in order to improve the services provided to the users. However, there is a lack of an up-to-date survey paper that incorporates some of the recently proposed accurate and reliable localization systems. In this paper, we aim to provide a detailed survey of different indoor localization techniques such as Angle of Arrival (AoA), Time of Flight (ToF), Return Time of Flight (RTOF), Received Signal Strength (RSS); based on technologies such as WiFi, Radio Frequency Identification Device (RFID), Ultra Wideband (UWB), Bluetooth and systems that have been proposed in the literature. The paper primarily discusses localization and positioning of human users and their devices. We highlight the strengths of the existing systems proposed in the literature. In contrast with the existing surveys, we also evaluate different systems from the perspective of energy efficiency, availability, cost, reception range, latency, scalability and tracking accuracy. Rather than comparing the technologies or techniques, we compare the localization systems and summarize their working principle. We also discuss remaining challenges to accurate indoor localization.","author":[{"dropping-particle":"","family":"Zafari","given":"Faheem","non-dropping-particle":"","parse-names":false,"suffix":""},{"dropping-particle":"","family":"Gkelias","given":"Athanasios","non-dropping-particle":"","parse-names":false,"suffix":""},{"dropping-particle":"","family":"Leung","given":"Kin","non-dropping-particle":"","parse-names":false,"suffix":""}],"id":"ITEM-1","issued":{"date-parts":[["2017"]]},"page":"1-32","title":"A Survey of Indoor Localization Systems and Technologies","type":"article-journal"},"uris":["http://www.mendeley.com/documents/?uuid=057b049c-8228-4a66-8b4f-cd27799348e0"]}],"mendeley":{"formattedCitation":"(Zafari, Gkelias and Leung, 2017)","plainTextFormattedCitation":"(Zafari, Gkelias and Leung, 2017)","previouslyFormattedCitation":"(Zafari, Gkelias and Leung, 2017)"},"properties":{"noteIndex":0},"schema":"https://github.com/citation-style-language/schema/raw/master/csl-citation.json"}</w:instrText>
+      </w:r>
+      <w:r>
+        <w:fldChar w:fldCharType="separate"/>
+      </w:r>
+      <w:r>
+        <w:rPr>
+          <w:noProof/>
+        </w:rPr>
+        <w:t>(Zafari, Gkelias and Leung, 2017)</w:t>
+      </w:r>
+      <w:r>
+        <w:fldChar w:fldCharType="end"/>
+      </w:r>
+      <w:r>
+        <w:t xml:space="preserve">. </w:t>
+      </w:r>
+      <w:r>
+        <w:t xml:space="preserve">Penelitian ini menghasilkan pelacakan yang cukup akurat, namun mekanisme yang digunakan adalah mekanisme </w:t>
+      </w:r>
+      <w:r>
+        <w:rPr>
+          <w:i/>
+        </w:rPr>
+        <w:t xml:space="preserve">active scan, </w:t>
+      </w:r>
+      <w:r>
+        <w:t xml:space="preserve">dimana mekanisme ini menggunakan </w:t>
+      </w:r>
+      <w:r>
+        <w:rPr>
+          <w:i/>
+        </w:rPr>
+        <w:t xml:space="preserve">Smartphone </w:t>
+      </w:r>
+      <w:r>
+        <w:t xml:space="preserve">sebagai perangkat yang dilacak sekaligus melakukan interpretasi data sinyal menjadi lokasi ruangan. </w:t>
+      </w:r>
+      <w:r>
+        <w:t xml:space="preserve">Mekanisme semacam ini tidak cocok digunakan pada beberapa kondisi yang tidak memungkinkan akses terhadap </w:t>
+      </w:r>
+      <w:r>
+        <w:rPr>
+          <w:i/>
+        </w:rPr>
+        <w:t>Smartphone</w:t>
+      </w:r>
+      <w:r>
+        <w:t>.</w:t>
+      </w:r>
+      <w:r>
+        <w:t xml:space="preserve"> </w:t>
+      </w:r>
+      <w:r>
+        <w:t xml:space="preserve">Karena itulah diperlukan mekanisme </w:t>
+      </w:r>
+      <w:r>
+        <w:rPr>
+          <w:i/>
+        </w:rPr>
+        <w:t>passive scanning</w:t>
+      </w:r>
+      <w:r>
+        <w:t xml:space="preserve"> dimana perangkat</w:t>
+      </w:r>
+      <w:r>
+        <w:t xml:space="preserve"> yang dilacak</w:t>
+      </w:r>
+      <w:r>
+        <w:t xml:space="preserve"> hanya memancarkan sinyal secara pasif.</w:t>
       </w:r>
       <w:r>
         <w:t xml:space="preserve"> Sedangkan yang melakukan klasifikasi ruangan adalah server.</w:t>
@@ -10413,6 +10530,7 @@
         <w:ind w:left="426"/>
       </w:pPr>
       <w:r>
+        <w:lastRenderedPageBreak/>
         <w:t xml:space="preserve">Mengimplementasikan </w:t>
       </w:r>
       <w:r>
@@ -10527,7 +10645,6 @@
       </w:pPr>
       <w:bookmarkStart w:id="19" w:name="_Toc25999887"/>
       <w:r>
-        <w:lastRenderedPageBreak/>
         <w:t xml:space="preserve">Batasan </w:t>
       </w:r>
       <w:r>
@@ -10774,6 +10891,7 @@
         <w:rPr>
           <w:b/>
         </w:rPr>
+        <w:lastRenderedPageBreak/>
         <w:t>BAB V IMPLEMENTASI</w:t>
       </w:r>
     </w:p>
@@ -10851,7 +10969,6 @@
         <w:rPr>
           <w:b/>
         </w:rPr>
-        <w:lastRenderedPageBreak/>
         <w:tab/>
       </w:r>
       <w:r>
@@ -33663,7 +33780,7 @@
 </file>
 
 <file path=customXml/itemProps1.xml><?xml version="1.0" encoding="utf-8"?>
-<ds:datastoreItem xmlns:ds="http://schemas.openxmlformats.org/officeDocument/2006/customXml" ds:itemID="{899BAD19-ED8D-4072-B7BF-D86A2321D6A0}">
+<ds:datastoreItem xmlns:ds="http://schemas.openxmlformats.org/officeDocument/2006/customXml" ds:itemID="{FB0A096B-E3E7-4E7D-A4E2-EABDEE579CBC}">
   <ds:schemaRefs>
     <ds:schemaRef ds:uri="http://schemas.openxmlformats.org/officeDocument/2006/bibliography"/>
   </ds:schemaRefs>

</xml_diff>

<commit_message>
penyelesaian latar belakang sesuai mind map
</commit_message>
<xml_diff>
--- a/DOKUMEN/SKRIPSI MUHAMMAD HASBI A. S.docx
+++ b/DOKUMEN/SKRIPSI MUHAMMAD HASBI A. S.docx
@@ -390,7 +390,7 @@
                         <a:effectLst/>
                         <a:extLst>
                           <a:ext uri="{C572A759-6A51-4108-AA02-DFA0A04FC94B}">
-                            <ma14:wrappingTextBoxFlag xmlns:cx="http://schemas.microsoft.com/office/drawing/2014/chartex" xmlns:cx1="http://schemas.microsoft.com/office/drawing/2015/9/8/chartex" xmlns:cx2="http://schemas.microsoft.com/office/drawing/2015/10/21/chartex" xmlns:cx3="http://schemas.microsoft.com/office/drawing/2016/5/9/chartex" xmlns:cx4="http://schemas.microsoft.com/office/drawing/2016/5/10/chartex" xmlns:cx5="http://schemas.microsoft.com/office/drawing/2016/5/11/chartex" xmlns:cx6="http://schemas.microsoft.com/office/drawing/2016/5/12/chartex" xmlns:cx7="http://schemas.microsoft.com/office/drawing/2016/5/13/chartex" xmlns:cx8="http://schemas.microsoft.com/office/drawing/2016/5/14/chartex" xmlns:aink="http://schemas.microsoft.com/office/drawing/2016/ink" xmlns:am3d="http://schemas.microsoft.com/office/drawing/2017/model3d" xmlns:w16cid="http://schemas.microsoft.com/office/word/2016/wordml/cid" xmlns:w16se="http://schemas.microsoft.com/office/word/2015/wordml/symex" xmlns="" xmlns:mo="http://schemas.microsoft.com/office/mac/office/2008/main" xmlns:mv="urn:schemas-microsoft-com:mac:vml" xmlns:o="urn:schemas-microsoft-com:office:office" xmlns:v="urn:schemas-microsoft-com:vml" xmlns:w10="urn:schemas-microsoft-com:office:word" xmlns:w="http://schemas.openxmlformats.org/wordprocessingml/2006/main" xmlns:ma14="http://schemas.microsoft.com/office/mac/drawingml/2011/main"/>
+                            <ma14:wrappingTextBoxFlag xmlns:ma14="http://schemas.microsoft.com/office/mac/drawingml/2011/main" xmlns:w="http://schemas.openxmlformats.org/wordprocessingml/2006/main" xmlns:w10="urn:schemas-microsoft-com:office:word" xmlns:v="urn:schemas-microsoft-com:vml" xmlns:o="urn:schemas-microsoft-com:office:office" xmlns:mv="urn:schemas-microsoft-com:mac:vml" xmlns:mo="http://schemas.microsoft.com/office/mac/office/2008/main" xmlns="" xmlns:w16se="http://schemas.microsoft.com/office/word/2015/wordml/symex" xmlns:w16cid="http://schemas.microsoft.com/office/word/2016/wordml/cid" xmlns:am3d="http://schemas.microsoft.com/office/drawing/2017/model3d" xmlns:aink="http://schemas.microsoft.com/office/drawing/2016/ink" xmlns:cx8="http://schemas.microsoft.com/office/drawing/2016/5/14/chartex" xmlns:cx7="http://schemas.microsoft.com/office/drawing/2016/5/13/chartex" xmlns:cx6="http://schemas.microsoft.com/office/drawing/2016/5/12/chartex" xmlns:cx5="http://schemas.microsoft.com/office/drawing/2016/5/11/chartex" xmlns:cx4="http://schemas.microsoft.com/office/drawing/2016/5/10/chartex" xmlns:cx3="http://schemas.microsoft.com/office/drawing/2016/5/9/chartex" xmlns:cx2="http://schemas.microsoft.com/office/drawing/2015/10/21/chartex" xmlns:cx1="http://schemas.microsoft.com/office/drawing/2015/9/8/chartex" xmlns:cx="http://schemas.microsoft.com/office/drawing/2014/chartex"/>
                           </a:ext>
                         </a:extLst>
                       </wps:spPr>
@@ -723,7 +723,7 @@
               </wp:anchor>
             </w:drawing>
           </mc:Choice>
-          <mc:Fallback xmlns:cx="http://schemas.microsoft.com/office/drawing/2014/chartex" xmlns:cx1="http://schemas.microsoft.com/office/drawing/2015/9/8/chartex" xmlns:cx2="http://schemas.microsoft.com/office/drawing/2015/10/21/chartex" xmlns:cx3="http://schemas.microsoft.com/office/drawing/2016/5/9/chartex" xmlns:cx4="http://schemas.microsoft.com/office/drawing/2016/5/10/chartex" xmlns:cx5="http://schemas.microsoft.com/office/drawing/2016/5/11/chartex" xmlns:cx6="http://schemas.microsoft.com/office/drawing/2016/5/12/chartex" xmlns:cx7="http://schemas.microsoft.com/office/drawing/2016/5/13/chartex" xmlns:cx8="http://schemas.microsoft.com/office/drawing/2016/5/14/chartex" xmlns:aink="http://schemas.microsoft.com/office/drawing/2016/ink" xmlns:am3d="http://schemas.microsoft.com/office/drawing/2017/model3d" xmlns:w16cid="http://schemas.microsoft.com/office/word/2016/wordml/cid" xmlns:w16se="http://schemas.microsoft.com/office/word/2015/wordml/symex">
+          <mc:Fallback xmlns:w16se="http://schemas.microsoft.com/office/word/2015/wordml/symex" xmlns:w16cid="http://schemas.microsoft.com/office/word/2016/wordml/cid" xmlns:am3d="http://schemas.microsoft.com/office/drawing/2017/model3d" xmlns:aink="http://schemas.microsoft.com/office/drawing/2016/ink" xmlns:cx8="http://schemas.microsoft.com/office/drawing/2016/5/14/chartex" xmlns:cx7="http://schemas.microsoft.com/office/drawing/2016/5/13/chartex" xmlns:cx6="http://schemas.microsoft.com/office/drawing/2016/5/12/chartex" xmlns:cx5="http://schemas.microsoft.com/office/drawing/2016/5/11/chartex" xmlns:cx4="http://schemas.microsoft.com/office/drawing/2016/5/10/chartex" xmlns:cx3="http://schemas.microsoft.com/office/drawing/2016/5/9/chartex" xmlns:cx2="http://schemas.microsoft.com/office/drawing/2015/10/21/chartex" xmlns:cx1="http://schemas.microsoft.com/office/drawing/2015/9/8/chartex" xmlns:cx="http://schemas.microsoft.com/office/drawing/2014/chartex">
             <w:pict>
               <v:shapetype w14:anchorId="20C1068D" id="_x0000_t32" coordsize="21600,21600" o:spt="32" o:oned="t" path="m,l21600,21600e" filled="f">
                 <v:path arrowok="t" fillok="f" o:connecttype="none"/>
@@ -808,7 +808,7 @@
               </wp:anchor>
             </w:drawing>
           </mc:Choice>
-          <mc:Fallback xmlns:cx="http://schemas.microsoft.com/office/drawing/2014/chartex" xmlns:cx1="http://schemas.microsoft.com/office/drawing/2015/9/8/chartex" xmlns:cx2="http://schemas.microsoft.com/office/drawing/2015/10/21/chartex" xmlns:cx3="http://schemas.microsoft.com/office/drawing/2016/5/9/chartex" xmlns:cx4="http://schemas.microsoft.com/office/drawing/2016/5/10/chartex" xmlns:cx5="http://schemas.microsoft.com/office/drawing/2016/5/11/chartex" xmlns:cx6="http://schemas.microsoft.com/office/drawing/2016/5/12/chartex" xmlns:cx7="http://schemas.microsoft.com/office/drawing/2016/5/13/chartex" xmlns:cx8="http://schemas.microsoft.com/office/drawing/2016/5/14/chartex" xmlns:aink="http://schemas.microsoft.com/office/drawing/2016/ink" xmlns:am3d="http://schemas.microsoft.com/office/drawing/2017/model3d" xmlns:w16cid="http://schemas.microsoft.com/office/word/2016/wordml/cid" xmlns:w16se="http://schemas.microsoft.com/office/word/2015/wordml/symex">
+          <mc:Fallback xmlns:w16se="http://schemas.microsoft.com/office/word/2015/wordml/symex" xmlns:w16cid="http://schemas.microsoft.com/office/word/2016/wordml/cid" xmlns:am3d="http://schemas.microsoft.com/office/drawing/2017/model3d" xmlns:aink="http://schemas.microsoft.com/office/drawing/2016/ink" xmlns:cx8="http://schemas.microsoft.com/office/drawing/2016/5/14/chartex" xmlns:cx7="http://schemas.microsoft.com/office/drawing/2016/5/13/chartex" xmlns:cx6="http://schemas.microsoft.com/office/drawing/2016/5/12/chartex" xmlns:cx5="http://schemas.microsoft.com/office/drawing/2016/5/11/chartex" xmlns:cx4="http://schemas.microsoft.com/office/drawing/2016/5/10/chartex" xmlns:cx3="http://schemas.microsoft.com/office/drawing/2016/5/9/chartex" xmlns:cx2="http://schemas.microsoft.com/office/drawing/2015/10/21/chartex" xmlns:cx1="http://schemas.microsoft.com/office/drawing/2015/9/8/chartex" xmlns:cx="http://schemas.microsoft.com/office/drawing/2014/chartex">
             <w:pict>
               <v:oval w14:anchorId="4396399A" id="Oval 12" o:spid="_x0000_s1026" style="position:absolute;margin-left:96pt;margin-top:-2.25pt;width:204pt;height:27pt;z-index:251671552;visibility:visible;mso-wrap-style:square;mso-width-percent:0;mso-height-percent:0;mso-wrap-distance-left:9pt;mso-wrap-distance-top:0;mso-wrap-distance-right:9pt;mso-wrap-distance-bottom:0;mso-position-horizontal:absolute;mso-position-horizontal-relative:text;mso-position-vertical:absolute;mso-position-vertical-relative:text;mso-width-percent:0;mso-height-percent:0;mso-width-relative:margin;mso-height-relative:margin;v-text-anchor:middle" o:gfxdata="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" filled="f" strokecolor="red">
                 <v:shadow on="t" color="black" opacity="22937f" origin=",.5" offset="0,.63889mm"/>
@@ -912,7 +912,7 @@
                         <a:effectLst/>
                         <a:extLst>
                           <a:ext uri="{C572A759-6A51-4108-AA02-DFA0A04FC94B}">
-                            <ma14:wrappingTextBoxFlag xmlns:cx="http://schemas.microsoft.com/office/drawing/2014/chartex" xmlns:cx1="http://schemas.microsoft.com/office/drawing/2015/9/8/chartex" xmlns:cx2="http://schemas.microsoft.com/office/drawing/2015/10/21/chartex" xmlns:cx3="http://schemas.microsoft.com/office/drawing/2016/5/9/chartex" xmlns:cx4="http://schemas.microsoft.com/office/drawing/2016/5/10/chartex" xmlns:cx5="http://schemas.microsoft.com/office/drawing/2016/5/11/chartex" xmlns:cx6="http://schemas.microsoft.com/office/drawing/2016/5/12/chartex" xmlns:cx7="http://schemas.microsoft.com/office/drawing/2016/5/13/chartex" xmlns:cx8="http://schemas.microsoft.com/office/drawing/2016/5/14/chartex" xmlns:aink="http://schemas.microsoft.com/office/drawing/2016/ink" xmlns:am3d="http://schemas.microsoft.com/office/drawing/2017/model3d" xmlns:w16cid="http://schemas.microsoft.com/office/word/2016/wordml/cid" xmlns:w16se="http://schemas.microsoft.com/office/word/2015/wordml/symex" xmlns="" xmlns:mo="http://schemas.microsoft.com/office/mac/office/2008/main" xmlns:mv="urn:schemas-microsoft-com:mac:vml" xmlns:o="urn:schemas-microsoft-com:office:office" xmlns:v="urn:schemas-microsoft-com:vml" xmlns:w10="urn:schemas-microsoft-com:office:word" xmlns:w="http://schemas.openxmlformats.org/wordprocessingml/2006/main" xmlns:ma14="http://schemas.microsoft.com/office/mac/drawingml/2011/main"/>
+                            <ma14:wrappingTextBoxFlag xmlns:ma14="http://schemas.microsoft.com/office/mac/drawingml/2011/main" xmlns:w="http://schemas.openxmlformats.org/wordprocessingml/2006/main" xmlns:w10="urn:schemas-microsoft-com:office:word" xmlns:v="urn:schemas-microsoft-com:vml" xmlns:o="urn:schemas-microsoft-com:office:office" xmlns:mv="urn:schemas-microsoft-com:mac:vml" xmlns:mo="http://schemas.microsoft.com/office/mac/office/2008/main" xmlns="" xmlns:w16se="http://schemas.microsoft.com/office/word/2015/wordml/symex" xmlns:w16cid="http://schemas.microsoft.com/office/word/2016/wordml/cid" xmlns:am3d="http://schemas.microsoft.com/office/drawing/2017/model3d" xmlns:aink="http://schemas.microsoft.com/office/drawing/2016/ink" xmlns:cx8="http://schemas.microsoft.com/office/drawing/2016/5/14/chartex" xmlns:cx7="http://schemas.microsoft.com/office/drawing/2016/5/13/chartex" xmlns:cx6="http://schemas.microsoft.com/office/drawing/2016/5/12/chartex" xmlns:cx5="http://schemas.microsoft.com/office/drawing/2016/5/11/chartex" xmlns:cx4="http://schemas.microsoft.com/office/drawing/2016/5/10/chartex" xmlns:cx3="http://schemas.microsoft.com/office/drawing/2016/5/9/chartex" xmlns:cx2="http://schemas.microsoft.com/office/drawing/2015/10/21/chartex" xmlns:cx1="http://schemas.microsoft.com/office/drawing/2015/9/8/chartex" xmlns:cx="http://schemas.microsoft.com/office/drawing/2014/chartex"/>
                           </a:ext>
                         </a:extLst>
                       </wps:spPr>
@@ -1249,7 +1249,7 @@
               </wp:anchor>
             </w:drawing>
           </mc:Choice>
-          <mc:Fallback xmlns:cx="http://schemas.microsoft.com/office/drawing/2014/chartex" xmlns:cx1="http://schemas.microsoft.com/office/drawing/2015/9/8/chartex" xmlns:cx2="http://schemas.microsoft.com/office/drawing/2015/10/21/chartex" xmlns:cx3="http://schemas.microsoft.com/office/drawing/2016/5/9/chartex" xmlns:cx4="http://schemas.microsoft.com/office/drawing/2016/5/10/chartex" xmlns:cx5="http://schemas.microsoft.com/office/drawing/2016/5/11/chartex" xmlns:cx6="http://schemas.microsoft.com/office/drawing/2016/5/12/chartex" xmlns:cx7="http://schemas.microsoft.com/office/drawing/2016/5/13/chartex" xmlns:cx8="http://schemas.microsoft.com/office/drawing/2016/5/14/chartex" xmlns:aink="http://schemas.microsoft.com/office/drawing/2016/ink" xmlns:am3d="http://schemas.microsoft.com/office/drawing/2017/model3d" xmlns:w16cid="http://schemas.microsoft.com/office/word/2016/wordml/cid" xmlns:w16se="http://schemas.microsoft.com/office/word/2015/wordml/symex">
+          <mc:Fallback xmlns:w16se="http://schemas.microsoft.com/office/word/2015/wordml/symex" xmlns:w16cid="http://schemas.microsoft.com/office/word/2016/wordml/cid" xmlns:am3d="http://schemas.microsoft.com/office/drawing/2017/model3d" xmlns:aink="http://schemas.microsoft.com/office/drawing/2016/ink" xmlns:cx8="http://schemas.microsoft.com/office/drawing/2016/5/14/chartex" xmlns:cx7="http://schemas.microsoft.com/office/drawing/2016/5/13/chartex" xmlns:cx6="http://schemas.microsoft.com/office/drawing/2016/5/12/chartex" xmlns:cx5="http://schemas.microsoft.com/office/drawing/2016/5/11/chartex" xmlns:cx4="http://schemas.microsoft.com/office/drawing/2016/5/10/chartex" xmlns:cx3="http://schemas.microsoft.com/office/drawing/2016/5/9/chartex" xmlns:cx2="http://schemas.microsoft.com/office/drawing/2015/10/21/chartex" xmlns:cx1="http://schemas.microsoft.com/office/drawing/2015/9/8/chartex" xmlns:cx="http://schemas.microsoft.com/office/drawing/2014/chartex">
             <w:pict>
               <v:shape w14:anchorId="6441077B" id="Straight Arrow Connector 18" o:spid="_x0000_s1026" type="#_x0000_t32" style="position:absolute;margin-left:29.85pt;margin-top:9.3pt;width:30pt;height:14.25pt;z-index:251683840;visibility:visible;mso-wrap-style:square;mso-width-percent:0;mso-height-percent:0;mso-wrap-distance-left:9pt;mso-wrap-distance-top:0;mso-wrap-distance-right:9pt;mso-wrap-distance-bottom:0;mso-position-horizontal:absolute;mso-position-horizontal-relative:text;mso-position-vertical:absolute;mso-position-vertical-relative:text;mso-width-percent:0;mso-height-percent:0;mso-width-relative:margin;mso-height-relative:margin" o:gfxdata="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" strokecolor="red" strokeweight="2pt">
                 <v:stroke endarrow="open"/>
@@ -1365,7 +1365,7 @@
               </wp:anchor>
             </w:drawing>
           </mc:Choice>
-          <mc:Fallback xmlns:cx="http://schemas.microsoft.com/office/drawing/2014/chartex" xmlns:cx1="http://schemas.microsoft.com/office/drawing/2015/9/8/chartex" xmlns:cx2="http://schemas.microsoft.com/office/drawing/2015/10/21/chartex" xmlns:cx3="http://schemas.microsoft.com/office/drawing/2016/5/9/chartex" xmlns:cx4="http://schemas.microsoft.com/office/drawing/2016/5/10/chartex" xmlns:cx5="http://schemas.microsoft.com/office/drawing/2016/5/11/chartex" xmlns:cx6="http://schemas.microsoft.com/office/drawing/2016/5/12/chartex" xmlns:cx7="http://schemas.microsoft.com/office/drawing/2016/5/13/chartex" xmlns:cx8="http://schemas.microsoft.com/office/drawing/2016/5/14/chartex" xmlns:aink="http://schemas.microsoft.com/office/drawing/2016/ink" xmlns:am3d="http://schemas.microsoft.com/office/drawing/2017/model3d" xmlns:w16cid="http://schemas.microsoft.com/office/word/2016/wordml/cid" xmlns:w16se="http://schemas.microsoft.com/office/word/2015/wordml/symex">
+          <mc:Fallback xmlns:w16se="http://schemas.microsoft.com/office/word/2015/wordml/symex" xmlns:w16cid="http://schemas.microsoft.com/office/word/2016/wordml/cid" xmlns:am3d="http://schemas.microsoft.com/office/drawing/2017/model3d" xmlns:aink="http://schemas.microsoft.com/office/drawing/2016/ink" xmlns:cx8="http://schemas.microsoft.com/office/drawing/2016/5/14/chartex" xmlns:cx7="http://schemas.microsoft.com/office/drawing/2016/5/13/chartex" xmlns:cx6="http://schemas.microsoft.com/office/drawing/2016/5/12/chartex" xmlns:cx5="http://schemas.microsoft.com/office/drawing/2016/5/11/chartex" xmlns:cx4="http://schemas.microsoft.com/office/drawing/2016/5/10/chartex" xmlns:cx3="http://schemas.microsoft.com/office/drawing/2016/5/9/chartex" xmlns:cx2="http://schemas.microsoft.com/office/drawing/2015/10/21/chartex" xmlns:cx1="http://schemas.microsoft.com/office/drawing/2015/9/8/chartex" xmlns:cx="http://schemas.microsoft.com/office/drawing/2014/chartex">
             <w:pict>
               <v:oval w14:anchorId="2F7400C1" id="Oval 15" o:spid="_x0000_s1026" style="position:absolute;margin-left:47.85pt;margin-top:2.15pt;width:302.25pt;height:40.5pt;z-index:251677696;visibility:visible;mso-wrap-style:square;mso-width-percent:0;mso-height-percent:0;mso-wrap-distance-left:9pt;mso-wrap-distance-top:0;mso-wrap-distance-right:9pt;mso-wrap-distance-bottom:0;mso-position-horizontal:absolute;mso-position-horizontal-relative:text;mso-position-vertical:absolute;mso-position-vertical-relative:text;mso-width-percent:0;mso-height-percent:0;mso-width-relative:margin;mso-height-relative:margin;v-text-anchor:middle" o:gfxdata="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" filled="f" strokecolor="red">
                 <v:shadow on="t" color="black" opacity="22937f" origin=",.5" offset="0,.63889mm"/>
@@ -1462,7 +1462,7 @@
               </wp:anchor>
             </w:drawing>
           </mc:Choice>
-          <mc:Fallback xmlns:cx="http://schemas.microsoft.com/office/drawing/2014/chartex" xmlns:cx1="http://schemas.microsoft.com/office/drawing/2015/9/8/chartex" xmlns:cx2="http://schemas.microsoft.com/office/drawing/2015/10/21/chartex" xmlns:cx3="http://schemas.microsoft.com/office/drawing/2016/5/9/chartex" xmlns:cx4="http://schemas.microsoft.com/office/drawing/2016/5/10/chartex" xmlns:cx5="http://schemas.microsoft.com/office/drawing/2016/5/11/chartex" xmlns:cx6="http://schemas.microsoft.com/office/drawing/2016/5/12/chartex" xmlns:cx7="http://schemas.microsoft.com/office/drawing/2016/5/13/chartex" xmlns:cx8="http://schemas.microsoft.com/office/drawing/2016/5/14/chartex" xmlns:aink="http://schemas.microsoft.com/office/drawing/2016/ink" xmlns:am3d="http://schemas.microsoft.com/office/drawing/2017/model3d" xmlns:w16cid="http://schemas.microsoft.com/office/word/2016/wordml/cid" xmlns:w16se="http://schemas.microsoft.com/office/word/2015/wordml/symex">
+          <mc:Fallback xmlns:w16se="http://schemas.microsoft.com/office/word/2015/wordml/symex" xmlns:w16cid="http://schemas.microsoft.com/office/word/2016/wordml/cid" xmlns:am3d="http://schemas.microsoft.com/office/drawing/2017/model3d" xmlns:aink="http://schemas.microsoft.com/office/drawing/2016/ink" xmlns:cx8="http://schemas.microsoft.com/office/drawing/2016/5/14/chartex" xmlns:cx7="http://schemas.microsoft.com/office/drawing/2016/5/13/chartex" xmlns:cx6="http://schemas.microsoft.com/office/drawing/2016/5/12/chartex" xmlns:cx5="http://schemas.microsoft.com/office/drawing/2016/5/11/chartex" xmlns:cx4="http://schemas.microsoft.com/office/drawing/2016/5/10/chartex" xmlns:cx3="http://schemas.microsoft.com/office/drawing/2016/5/9/chartex" xmlns:cx2="http://schemas.microsoft.com/office/drawing/2015/10/21/chartex" xmlns:cx1="http://schemas.microsoft.com/office/drawing/2015/9/8/chartex" xmlns:cx="http://schemas.microsoft.com/office/drawing/2014/chartex">
             <w:pict>
               <v:shapetype w14:anchorId="299C8100" id="_x0000_t34" coordsize="21600,21600" o:spt="34" o:oned="t" adj="10800" path="m,l@0,0@0,21600,21600,21600e" filled="f">
                 <v:stroke joinstyle="miter"/>
@@ -1725,7 +1725,7 @@
                     </wp:anchor>
                   </w:drawing>
                 </mc:Choice>
-                <mc:Fallback xmlns:cx="http://schemas.microsoft.com/office/drawing/2014/chartex" xmlns:cx1="http://schemas.microsoft.com/office/drawing/2015/9/8/chartex" xmlns:cx2="http://schemas.microsoft.com/office/drawing/2015/10/21/chartex" xmlns:cx3="http://schemas.microsoft.com/office/drawing/2016/5/9/chartex" xmlns:cx4="http://schemas.microsoft.com/office/drawing/2016/5/10/chartex" xmlns:cx5="http://schemas.microsoft.com/office/drawing/2016/5/11/chartex" xmlns:cx6="http://schemas.microsoft.com/office/drawing/2016/5/12/chartex" xmlns:cx7="http://schemas.microsoft.com/office/drawing/2016/5/13/chartex" xmlns:cx8="http://schemas.microsoft.com/office/drawing/2016/5/14/chartex" xmlns:aink="http://schemas.microsoft.com/office/drawing/2016/ink" xmlns:am3d="http://schemas.microsoft.com/office/drawing/2017/model3d" xmlns:w16cid="http://schemas.microsoft.com/office/word/2016/wordml/cid" xmlns:w16se="http://schemas.microsoft.com/office/word/2015/wordml/symex">
+                <mc:Fallback xmlns:w16se="http://schemas.microsoft.com/office/word/2015/wordml/symex" xmlns:w16cid="http://schemas.microsoft.com/office/word/2016/wordml/cid" xmlns:am3d="http://schemas.microsoft.com/office/drawing/2017/model3d" xmlns:aink="http://schemas.microsoft.com/office/drawing/2016/ink" xmlns:cx8="http://schemas.microsoft.com/office/drawing/2016/5/14/chartex" xmlns:cx7="http://schemas.microsoft.com/office/drawing/2016/5/13/chartex" xmlns:cx6="http://schemas.microsoft.com/office/drawing/2016/5/12/chartex" xmlns:cx5="http://schemas.microsoft.com/office/drawing/2016/5/11/chartex" xmlns:cx4="http://schemas.microsoft.com/office/drawing/2016/5/10/chartex" xmlns:cx3="http://schemas.microsoft.com/office/drawing/2016/5/9/chartex" xmlns:cx2="http://schemas.microsoft.com/office/drawing/2015/10/21/chartex" xmlns:cx1="http://schemas.microsoft.com/office/drawing/2015/9/8/chartex" xmlns:cx="http://schemas.microsoft.com/office/drawing/2014/chartex">
                   <w:pict>
                     <v:oval w14:anchorId="795600BC" id="Oval 17" o:spid="_x0000_s1026" style="position:absolute;margin-left:59.85pt;margin-top:25.05pt;width:302.25pt;height:182.25pt;z-index:251681792;visibility:visible;mso-wrap-style:square;mso-width-percent:0;mso-height-percent:0;mso-wrap-distance-left:9pt;mso-wrap-distance-top:0;mso-wrap-distance-right:9pt;mso-wrap-distance-bottom:0;mso-position-horizontal:absolute;mso-position-horizontal-relative:text;mso-position-vertical:absolute;mso-position-vertical-relative:text;mso-width-percent:0;mso-height-percent:0;mso-width-relative:margin;mso-height-relative:margin;v-text-anchor:middle" o:gfxdata="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" filled="f" strokecolor="red">
                       <v:shadow on="t" color="black" opacity="22937f" origin=",.5" offset="0,.63889mm"/>
@@ -2008,7 +2008,7 @@
               </wp:anchor>
             </w:drawing>
           </mc:Choice>
-          <mc:Fallback xmlns:cx="http://schemas.microsoft.com/office/drawing/2014/chartex" xmlns:cx1="http://schemas.microsoft.com/office/drawing/2015/9/8/chartex" xmlns:cx2="http://schemas.microsoft.com/office/drawing/2015/10/21/chartex" xmlns:cx3="http://schemas.microsoft.com/office/drawing/2016/5/9/chartex" xmlns:cx4="http://schemas.microsoft.com/office/drawing/2016/5/10/chartex" xmlns:cx5="http://schemas.microsoft.com/office/drawing/2016/5/11/chartex" xmlns:cx6="http://schemas.microsoft.com/office/drawing/2016/5/12/chartex" xmlns:cx7="http://schemas.microsoft.com/office/drawing/2016/5/13/chartex" xmlns:cx8="http://schemas.microsoft.com/office/drawing/2016/5/14/chartex" xmlns:aink="http://schemas.microsoft.com/office/drawing/2016/ink" xmlns:am3d="http://schemas.microsoft.com/office/drawing/2017/model3d" xmlns:w16cid="http://schemas.microsoft.com/office/word/2016/wordml/cid" xmlns:w16se="http://schemas.microsoft.com/office/word/2015/wordml/symex">
+          <mc:Fallback xmlns:w16se="http://schemas.microsoft.com/office/word/2015/wordml/symex" xmlns:w16cid="http://schemas.microsoft.com/office/word/2016/wordml/cid" xmlns:am3d="http://schemas.microsoft.com/office/drawing/2017/model3d" xmlns:aink="http://schemas.microsoft.com/office/drawing/2016/ink" xmlns:cx8="http://schemas.microsoft.com/office/drawing/2016/5/14/chartex" xmlns:cx7="http://schemas.microsoft.com/office/drawing/2016/5/13/chartex" xmlns:cx6="http://schemas.microsoft.com/office/drawing/2016/5/12/chartex" xmlns:cx5="http://schemas.microsoft.com/office/drawing/2016/5/11/chartex" xmlns:cx4="http://schemas.microsoft.com/office/drawing/2016/5/10/chartex" xmlns:cx3="http://schemas.microsoft.com/office/drawing/2016/5/9/chartex" xmlns:cx2="http://schemas.microsoft.com/office/drawing/2015/10/21/chartex" xmlns:cx1="http://schemas.microsoft.com/office/drawing/2015/9/8/chartex" xmlns:cx="http://schemas.microsoft.com/office/drawing/2014/chartex">
             <w:pict>
               <v:oval w14:anchorId="222390DE" id="Oval 3" o:spid="_x0000_s1026" style="position:absolute;margin-left:96pt;margin-top:7.95pt;width:204pt;height:27pt;z-index:251664384;visibility:visible;mso-wrap-style:square;mso-width-percent:0;mso-height-percent:0;mso-wrap-distance-left:9pt;mso-wrap-distance-top:0;mso-wrap-distance-right:9pt;mso-wrap-distance-bottom:0;mso-position-horizontal:absolute;mso-position-horizontal-relative:text;mso-position-vertical:absolute;mso-position-vertical-relative:text;mso-width-percent:0;mso-height-percent:0;mso-width-relative:margin;mso-height-relative:margin;v-text-anchor:middle" o:gfxdata="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" filled="f" strokecolor="red">
                 <v:shadow on="t" color="black" opacity="22937f" origin=",.5" offset="0,.63889mm"/>
@@ -2105,7 +2105,7 @@
               </wp:anchor>
             </w:drawing>
           </mc:Choice>
-          <mc:Fallback xmlns:cx="http://schemas.microsoft.com/office/drawing/2014/chartex" xmlns:cx1="http://schemas.microsoft.com/office/drawing/2015/9/8/chartex" xmlns:cx2="http://schemas.microsoft.com/office/drawing/2015/10/21/chartex" xmlns:cx3="http://schemas.microsoft.com/office/drawing/2016/5/9/chartex" xmlns:cx4="http://schemas.microsoft.com/office/drawing/2016/5/10/chartex" xmlns:cx5="http://schemas.microsoft.com/office/drawing/2016/5/11/chartex" xmlns:cx6="http://schemas.microsoft.com/office/drawing/2016/5/12/chartex" xmlns:cx7="http://schemas.microsoft.com/office/drawing/2016/5/13/chartex" xmlns:cx8="http://schemas.microsoft.com/office/drawing/2016/5/14/chartex" xmlns:aink="http://schemas.microsoft.com/office/drawing/2016/ink" xmlns:am3d="http://schemas.microsoft.com/office/drawing/2017/model3d" xmlns:w16cid="http://schemas.microsoft.com/office/word/2016/wordml/cid" xmlns:w16se="http://schemas.microsoft.com/office/word/2015/wordml/symex">
+          <mc:Fallback xmlns:w16se="http://schemas.microsoft.com/office/word/2015/wordml/symex" xmlns:w16cid="http://schemas.microsoft.com/office/word/2016/wordml/cid" xmlns:am3d="http://schemas.microsoft.com/office/drawing/2017/model3d" xmlns:aink="http://schemas.microsoft.com/office/drawing/2016/ink" xmlns:cx8="http://schemas.microsoft.com/office/drawing/2016/5/14/chartex" xmlns:cx7="http://schemas.microsoft.com/office/drawing/2016/5/13/chartex" xmlns:cx6="http://schemas.microsoft.com/office/drawing/2016/5/12/chartex" xmlns:cx5="http://schemas.microsoft.com/office/drawing/2016/5/11/chartex" xmlns:cx4="http://schemas.microsoft.com/office/drawing/2016/5/10/chartex" xmlns:cx3="http://schemas.microsoft.com/office/drawing/2016/5/9/chartex" xmlns:cx2="http://schemas.microsoft.com/office/drawing/2015/10/21/chartex" xmlns:cx1="http://schemas.microsoft.com/office/drawing/2015/9/8/chartex" xmlns:cx="http://schemas.microsoft.com/office/drawing/2014/chartex">
             <w:pict>
               <v:shape w14:anchorId="47DA3540" id="Straight Arrow Connector 6" o:spid="_x0000_s1026" type="#_x0000_t32" style="position:absolute;margin-left:293.85pt;margin-top:15.2pt;width:39.75pt;height:13.5pt;flip:x y;z-index:251668480;visibility:visible;mso-wrap-style:square;mso-width-percent:0;mso-height-percent:0;mso-wrap-distance-left:9pt;mso-wrap-distance-top:0;mso-wrap-distance-right:9pt;mso-wrap-distance-bottom:0;mso-position-horizontal:absolute;mso-position-horizontal-relative:text;mso-position-vertical:absolute;mso-position-vertical-relative:text;mso-width-percent:0;mso-height-percent:0;mso-width-relative:margin;mso-height-relative:margin" o:gfxdata="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" strokecolor="red" strokeweight="2pt">
                 <v:stroke endarrow="open"/>
@@ -2201,7 +2201,7 @@
                         <a:effectLst/>
                         <a:extLst>
                           <a:ext uri="{C572A759-6A51-4108-AA02-DFA0A04FC94B}">
-                            <ma14:wrappingTextBoxFlag xmlns:cx="http://schemas.microsoft.com/office/drawing/2014/chartex" xmlns:cx1="http://schemas.microsoft.com/office/drawing/2015/9/8/chartex" xmlns:cx2="http://schemas.microsoft.com/office/drawing/2015/10/21/chartex" xmlns:cx3="http://schemas.microsoft.com/office/drawing/2016/5/9/chartex" xmlns:cx4="http://schemas.microsoft.com/office/drawing/2016/5/10/chartex" xmlns:cx5="http://schemas.microsoft.com/office/drawing/2016/5/11/chartex" xmlns:cx6="http://schemas.microsoft.com/office/drawing/2016/5/12/chartex" xmlns:cx7="http://schemas.microsoft.com/office/drawing/2016/5/13/chartex" xmlns:cx8="http://schemas.microsoft.com/office/drawing/2016/5/14/chartex" xmlns:aink="http://schemas.microsoft.com/office/drawing/2016/ink" xmlns:am3d="http://schemas.microsoft.com/office/drawing/2017/model3d" xmlns:w16cid="http://schemas.microsoft.com/office/word/2016/wordml/cid" xmlns:w16se="http://schemas.microsoft.com/office/word/2015/wordml/symex" xmlns="" xmlns:mo="http://schemas.microsoft.com/office/mac/office/2008/main" xmlns:mv="urn:schemas-microsoft-com:mac:vml" xmlns:o="urn:schemas-microsoft-com:office:office" xmlns:v="urn:schemas-microsoft-com:vml" xmlns:w10="urn:schemas-microsoft-com:office:word" xmlns:w="http://schemas.openxmlformats.org/wordprocessingml/2006/main" xmlns:ma14="http://schemas.microsoft.com/office/mac/drawingml/2011/main"/>
+                            <ma14:wrappingTextBoxFlag xmlns:ma14="http://schemas.microsoft.com/office/mac/drawingml/2011/main" xmlns:w="http://schemas.openxmlformats.org/wordprocessingml/2006/main" xmlns:w10="urn:schemas-microsoft-com:office:word" xmlns:v="urn:schemas-microsoft-com:vml" xmlns:o="urn:schemas-microsoft-com:office:office" xmlns:mv="urn:schemas-microsoft-com:mac:vml" xmlns:mo="http://schemas.microsoft.com/office/mac/office/2008/main" xmlns="" xmlns:w16se="http://schemas.microsoft.com/office/word/2015/wordml/symex" xmlns:w16cid="http://schemas.microsoft.com/office/word/2016/wordml/cid" xmlns:am3d="http://schemas.microsoft.com/office/drawing/2017/model3d" xmlns:aink="http://schemas.microsoft.com/office/drawing/2016/ink" xmlns:cx8="http://schemas.microsoft.com/office/drawing/2016/5/14/chartex" xmlns:cx7="http://schemas.microsoft.com/office/drawing/2016/5/13/chartex" xmlns:cx6="http://schemas.microsoft.com/office/drawing/2016/5/12/chartex" xmlns:cx5="http://schemas.microsoft.com/office/drawing/2016/5/11/chartex" xmlns:cx4="http://schemas.microsoft.com/office/drawing/2016/5/10/chartex" xmlns:cx3="http://schemas.microsoft.com/office/drawing/2016/5/9/chartex" xmlns:cx2="http://schemas.microsoft.com/office/drawing/2015/10/21/chartex" xmlns:cx1="http://schemas.microsoft.com/office/drawing/2015/9/8/chartex" xmlns:cx="http://schemas.microsoft.com/office/drawing/2014/chartex"/>
                           </a:ext>
                         </a:extLst>
                       </wps:spPr>
@@ -3224,8 +3224,8 @@
       <w:bookmarkEnd w:id="6"/>
       <w:bookmarkEnd w:id="7"/>
     </w:p>
-    <w:bookmarkStart w:id="8" w:name="_Toc402485258" w:displacedByCustomXml="next"/>
-    <w:bookmarkStart w:id="9" w:name="_Ref402284383" w:displacedByCustomXml="next"/>
+    <w:bookmarkStart w:id="8" w:name="_Ref402284383" w:displacedByCustomXml="next"/>
+    <w:bookmarkStart w:id="9" w:name="_Toc402485258" w:displacedByCustomXml="next"/>
     <w:sdt>
       <w:sdtPr>
         <w:rPr>
@@ -9729,7 +9729,22 @@
         <w:t>Sehingga, menerapkan metode propagasi sinyal pada lingkungan dengan struktur yang kompleks tidak dapat medeskripsikan secara akurat hubungan antara kuat sinyal yang diterima dengan jarak yang sebenarnya.</w:t>
       </w:r>
       <w:r>
-        <w:t xml:space="preserve"> Metode </w:t>
+        <w:t xml:space="preserve"> </w:t>
+      </w:r>
+      <w:r>
+        <w:t xml:space="preserve">Sehingga untuk struktur lingkungan yang kompleks digunakan metode </w:t>
+      </w:r>
+      <w:r>
+        <w:t>fingerprinting</w:t>
+      </w:r>
+      <w:r>
+        <w:t xml:space="preserve">. </w:t>
+      </w:r>
+      <w:r>
+        <w:t>Metode</w:t>
+      </w:r>
+      <w:r>
+        <w:t xml:space="preserve"> </w:t>
       </w:r>
       <w:r>
         <w:rPr>
@@ -9804,13 +9819,7 @@
         <w:t>anchor point</w:t>
       </w:r>
       <w:r>
-        <w:t xml:space="preserve"> berupa data kuat sinyal (RSSI) dari </w:t>
-      </w:r>
-      <w:r>
-        <w:t>perangkat</w:t>
-      </w:r>
-      <w:r>
-        <w:t xml:space="preserve"> yang dilacak dikumpulkan kemudian disimpan dalam database bersama dengan nama </w:t>
+        <w:t xml:space="preserve"> berupa data kuat sinyal (RSSI) dari perangkat yang dilacak dikumpulkan kemudian disimpan dalam database bersama dengan nama </w:t>
       </w:r>
       <w:r>
         <w:t>lokasi</w:t>
@@ -9861,6 +9870,9 @@
         <w:t>, sehingga diperoleh</w:t>
       </w:r>
       <w:r>
+        <w:t xml:space="preserve"> nama lokasi dari perangkat</w:t>
+      </w:r>
+      <w:r>
         <w:t>.</w:t>
       </w:r>
       <w:r>
@@ -9894,12 +9906,39 @@
         <w:t>fingerprinting</w:t>
       </w:r>
       <w:r>
-        <w:t xml:space="preserve"> adalah dapat secara efektif menghindari kelemahan dari metode propagasi sinyal, yakni dalam hal pelemahan sinyal. Selain itu menggunakan metode ini tidak perlu mengetahui posisi dari </w:t>
+        <w:t xml:space="preserve"> adalah dapat secara efektif menghindari </w:t>
+      </w:r>
+      <w:r>
+        <w:t>efek samping dari</w:t>
+      </w:r>
+      <w:r>
+        <w:t xml:space="preserve"> pelemahan sinyal</w:t>
+      </w:r>
+      <w:r>
+        <w:t xml:space="preserve"> yang diakibatkan kompleksnya struktur lingkungan</w:t>
+      </w:r>
+      <w:r>
+        <w:t xml:space="preserve">. Selain itu </w:t>
+      </w:r>
+      <w:r>
+        <w:t xml:space="preserve">dengan </w:t>
+      </w:r>
+      <w:r>
+        <w:t xml:space="preserve">menggunakan metode </w:t>
       </w:r>
       <w:r>
         <w:rPr>
           <w:i/>
         </w:rPr>
+        <w:t>fingerprinting</w:t>
+      </w:r>
+      <w:r>
+        <w:t xml:space="preserve"> tidak perlu mengetahui posisi dari </w:t>
+      </w:r>
+      <w:r>
+        <w:rPr>
+          <w:i/>
+        </w:rPr>
         <w:t>anchor point</w:t>
       </w:r>
       <w:r>
@@ -9909,7 +9948,7 @@
         <w:fldChar w:fldCharType="begin" w:fldLock="1"/>
       </w:r>
       <w:r>
-        <w:instrText>ADDIN CSL_CITATION {"citationItems":[{"id":"ITEM-1","itemData":{"DOI":"10.1155/2015/429104","ISSN":"15501477","abstract":"With the development of the wireless communication technology and intelligent mobile phone, the positioning services based on Wi-Fi and mobile phone are increasingly demanded. In this paper, a Wi-Fi fingerprint localization method is proposed on the basis of important access points (IAP). For the Wi-Fi fingerprint, Wi-Fi access point with the highest received signal strength (RSS) is denoted as the important access point. At the localization stage, the fingerprints are chosen with the same IAP as the estimated fingerprint from the database. Then, the distance and the AP repetition of the fingerprints are used to calculate the similarity degree. The location of the fingerprint which matches the estimated fingerprint well can be regarded as the estimated location. Experimental results show that the proposed algorithm can achieve high accuracy in indoor environment.","author":[{"dropping-particle":"","family":"Jiang","given":"Pei","non-dropping-particle":"","parse-names":false,"suffix":""},{"dropping-particle":"","family":"Zhang","given":"Yunzhou","non-dropping-particle":"","parse-names":false,"suffix":""},{"dropping-particle":"","family":"Fu","given":"Wenyan","non-dropping-particle":"","parse-names":false,"suffix":""},{"dropping-particle":"","family":"Liu","given":"Huiyu","non-dropping-particle":"","parse-names":false,"suffix":""},{"dropping-particle":"","family":"Su","given":"Xiaolin","non-dropping-particle":"","parse-names":false,"suffix":""}],"container-title":"International Journal of Distributed Sensor Networks","id":"ITEM-1","issued":{"date-parts":[["2015"]]},"title":"Indoor mobile localization based on Wi-Fi fingerprint's important access point","type":"article-journal","volume":"2015"},"uris":["http://www.mendeley.com/documents/?uuid=a286f729-9ffb-4621-9257-133fbfa26680"]}],"mendeley":{"formattedCitation":"(Jiang &lt;i&gt;et al.&lt;/i&gt;, 2015)","plainTextFormattedCitation":"(Jiang et al., 2015)"},"properties":{"noteIndex":0},"schema":"https://github.com/citation-style-language/schema/raw/master/csl-citation.json"}</w:instrText>
+        <w:instrText>ADDIN CSL_CITATION {"citationItems":[{"id":"ITEM-1","itemData":{"DOI":"10.1155/2015/429104","ISSN":"15501477","abstract":"With the development of the wireless communication technology and intelligent mobile phone, the positioning services based on Wi-Fi and mobile phone are increasingly demanded. In this paper, a Wi-Fi fingerprint localization method is proposed on the basis of important access points (IAP). For the Wi-Fi fingerprint, Wi-Fi access point with the highest received signal strength (RSS) is denoted as the important access point. At the localization stage, the fingerprints are chosen with the same IAP as the estimated fingerprint from the database. Then, the distance and the AP repetition of the fingerprints are used to calculate the similarity degree. The location of the fingerprint which matches the estimated fingerprint well can be regarded as the estimated location. Experimental results show that the proposed algorithm can achieve high accuracy in indoor environment.","author":[{"dropping-particle":"","family":"Jiang","given":"Pei","non-dropping-particle":"","parse-names":false,"suffix":""},{"dropping-particle":"","family":"Zhang","given":"Yunzhou","non-dropping-particle":"","parse-names":false,"suffix":""},{"dropping-particle":"","family":"Fu","given":"Wenyan","non-dropping-particle":"","parse-names":false,"suffix":""},{"dropping-particle":"","family":"Liu","given":"Huiyu","non-dropping-particle":"","parse-names":false,"suffix":""},{"dropping-particle":"","family":"Su","given":"Xiaolin","non-dropping-particle":"","parse-names":false,"suffix":""}],"container-title":"International Journal of Distributed Sensor Networks","id":"ITEM-1","issued":{"date-parts":[["2015"]]},"title":"Indoor mobile localization based on Wi-Fi fingerprint's important access point","type":"article-journal","volume":"2015"},"uris":["http://www.mendeley.com/documents/?uuid=a286f729-9ffb-4621-9257-133fbfa26680"]}],"mendeley":{"formattedCitation":"(Jiang &lt;i&gt;et al.&lt;/i&gt;, 2015)","plainTextFormattedCitation":"(Jiang et al., 2015)","previouslyFormattedCitation":"(Jiang &lt;i&gt;et al.&lt;/i&gt;, 2015)"},"properties":{"noteIndex":0},"schema":"https://github.com/citation-style-language/schema/raw/master/csl-citation.json"}</w:instrText>
       </w:r>
       <w:r>
         <w:fldChar w:fldCharType="separate"/>
@@ -9941,450 +9980,537 @@
       <w:pPr>
         <w:pStyle w:val="BodyTextFirstIndent"/>
       </w:pPr>
+    </w:p>
+    <w:p>
+      <w:pPr>
+        <w:pStyle w:val="BodyTextFirstIndent"/>
+      </w:pPr>
+    </w:p>
+    <w:p>
+      <w:pPr>
+        <w:pStyle w:val="BodyTextFirstIndent"/>
+      </w:pPr>
+    </w:p>
+    <w:p>
+      <w:pPr>
+        <w:pStyle w:val="BodyTextFirstIndent"/>
+      </w:pPr>
+      <w:r>
+        <w:lastRenderedPageBreak/>
+        <w:t xml:space="preserve">Saat ini, metode </w:t>
+      </w:r>
+      <w:r>
+        <w:rPr>
+          <w:i/>
+        </w:rPr>
+        <w:t>fingerprinting</w:t>
+      </w:r>
+      <w:r>
+        <w:t xml:space="preserve"> dapat diimplementasikan dengan menggunakan teknologi WiFi dan </w:t>
+      </w:r>
+      <w:r>
+        <w:rPr>
+          <w:i/>
+        </w:rPr>
+        <w:t>Bluetooth Low Energy</w:t>
+      </w:r>
+      <w:r>
+        <w:t xml:space="preserve"> (BLE). Penggunaan WiFi dengan metode </w:t>
+      </w:r>
+      <w:r>
+        <w:rPr>
+          <w:i/>
+        </w:rPr>
+        <w:t>fingerprinting</w:t>
+      </w:r>
+      <w:r>
+        <w:t xml:space="preserve"> </w:t>
+      </w:r>
+      <w:r>
+        <w:t xml:space="preserve">yang ada saat ini memanfaatkan </w:t>
+      </w:r>
+      <w:r>
+        <w:rPr>
+          <w:i/>
+        </w:rPr>
+        <w:t>access point</w:t>
+      </w:r>
+      <w:r>
+        <w:t xml:space="preserve"> WiFi sebagai </w:t>
+      </w:r>
+      <w:r>
+        <w:rPr>
+          <w:i/>
+        </w:rPr>
+        <w:t>anchor point</w:t>
+      </w:r>
+      <w:r>
+        <w:t xml:space="preserve"> untuk pembentukan pola sinyal. </w:t>
+      </w:r>
+      <w:r>
+        <w:fldChar w:fldCharType="begin" w:fldLock="1"/>
+      </w:r>
+      <w:r>
+        <w:instrText>ADDIN CSL_CITATION {"citationItems":[{"id":"ITEM-1","itemData":{"DOI":"10.1155/2015/429104","ISSN":"15501477","abstract":"With the development of the wireless communication technology and intelligent mobile phone, the positioning services based on Wi-Fi and mobile phone are increasingly demanded. In this paper, a Wi-Fi fingerprint localization method is proposed on the basis of important access points (IAP). For the Wi-Fi fingerprint, Wi-Fi access point with the highest received signal strength (RSS) is denoted as the important access point. At the localization stage, the fingerprints are chosen with the same IAP as the estimated fingerprint from the database. Then, the distance and the AP repetition of the fingerprints are used to calculate the similarity degree. The location of the fingerprint which matches the estimated fingerprint well can be regarded as the estimated location. Experimental results show that the proposed algorithm can achieve high accuracy in indoor environment.","author":[{"dropping-particle":"","family":"Jiang","given":"Pei","non-dropping-particle":"","parse-names":false,"suffix":""},{"dropping-particle":"","family":"Zhang","given":"Yunzhou","non-dropping-particle":"","parse-names":false,"suffix":""},{"dropping-particle":"","family":"Fu","given":"Wenyan","non-dropping-particle":"","parse-names":false,"suffix":""},{"dropping-particle":"","family":"Liu","given":"Huiyu","non-dropping-particle":"","parse-names":false,"suffix":""},{"dropping-particle":"","family":"Su","given":"Xiaolin","non-dropping-particle":"","parse-names":false,"suffix":""}],"container-title":"International Journal of Distributed Sensor Networks","id":"ITEM-1","issued":{"date-parts":[["2015"]]},"title":"Indoor mobile localization based on Wi-Fi fingerprint's important access point","type":"article-journal","volume":"2015"},"uris":["http://www.mendeley.com/documents/?uuid=a286f729-9ffb-4621-9257-133fbfa26680"]}],"mendeley":{"formattedCitation":"(Jiang &lt;i&gt;et al.&lt;/i&gt;, 2015)","plainTextFormattedCitation":"(Jiang et al., 2015)","previouslyFormattedCitation":"(Jiang &lt;i&gt;et al.&lt;/i&gt;, 2015)"},"properties":{"noteIndex":0},"schema":"https://github.com/citation-style-language/schema/raw/master/csl-citation.json"}</w:instrText>
+      </w:r>
+      <w:r>
+        <w:fldChar w:fldCharType="separate"/>
+      </w:r>
+      <w:r>
+        <w:rPr>
+          <w:noProof/>
+        </w:rPr>
+        <w:t xml:space="preserve">(Jiang </w:t>
+      </w:r>
+      <w:r>
+        <w:rPr>
+          <w:i/>
+          <w:noProof/>
+        </w:rPr>
+        <w:t>et al.</w:t>
+      </w:r>
+      <w:r>
+        <w:rPr>
+          <w:noProof/>
+        </w:rPr>
+        <w:t>, 2015)</w:t>
+      </w:r>
+      <w:r>
+        <w:fldChar w:fldCharType="end"/>
+      </w:r>
+      <w:r>
+        <w:t xml:space="preserve">. Pada penelitian tersebut, akurasi </w:t>
+      </w:r>
+      <w:r>
+        <w:t xml:space="preserve">penentuan lokasi </w:t>
+      </w:r>
+      <w:r>
+        <w:t xml:space="preserve">yang diperoleh mencapai 85,9%. Namun, teknologi WiFi memiliki kelemahan, yakni </w:t>
+      </w:r>
+      <w:r>
+        <w:rPr>
+          <w:i/>
+        </w:rPr>
+        <w:t xml:space="preserve">advertisement </w:t>
+      </w:r>
+      <w:r>
+        <w:t>SSID yang lambat menyebabkan kesalahan penentuan lokasi pada saat perangkat bergerak.</w:t>
+      </w:r>
+      <w:r>
+        <w:t xml:space="preserve"> </w:t>
+      </w:r>
+      <w:r>
+        <w:fldChar w:fldCharType="begin" w:fldLock="1"/>
+      </w:r>
+      <w:r>
+        <w:instrText>ADDIN CSL_CITATION {"citationItems":[{"id":"ITEM-1","itemData":{"DOI":"10.1109/JSAC.2015.2430281","ISSN":"0733-8716","abstract":"The complexity of indoor radio propagation has resulted in location-awareness being derived from empirical fingerprinting techniques, where positioning is performed via a previously-constructed radio map, usually of WiFi signals. The recent introduction of the Bluetooth Low Energy (BLE) radio protocol provides new opportunities for indoor location. It supports portable battery-powered beacons that can be easily distributed at low cost, giving it distinct advantages over WiFi. However, its differing use of the radio band brings new challenges too. In this work, we provide a detailed study of BLE fingerprinting using 19 beacons distributed around a ~600 m2 testbed to position a consumer device. We demonstrate the high susceptibility of BLE to fast fading, show how to mitigate this, and quantify the true power cost of continuous BLE scanning. We further investigate the choice of key parameters in a BLE positioning system, including beacon density, transmit power, and transmit frequency. We also provide quantitative comparison with WiFi fingerprinting. Our results show advantages to the use of BLE beacons for positioning. For one-shot (push-to-fix) positioning we achieve &lt;; 2.6 m error 95% of the time for a dense BLE network (1 beacon per 30 m2), compared to &lt;; 4.8 m for a reduced density (1 beacon per 100 m2) and &lt;; 8.5 m for an established WiFi network in the same area.","author":[{"dropping-particle":"","family":"Faragher","given":"Ramsey","non-dropping-particle":"","parse-names":false,"suffix":""},{"dropping-particle":"","family":"Harle","given":"Robert","non-dropping-particle":"","parse-names":false,"suffix":""}],"container-title":"IEEE Journal on Selected Areas in Communications","id":"ITEM-1","issue":"11","issued":{"date-parts":[["2015"]]},"page":"2418-2428","title":"Location Fingerprinting With Bluetooth Low Energy Beacons","type":"article-journal","volume":"33"},"uris":["http://www.mendeley.com/documents/?uuid=34869b27-dc1f-48d7-a712-417f2ace7a63"]}],"mendeley":{"formattedCitation":"(Faragher and Harle, 2015)","plainTextFormattedCitation":"(Faragher and Harle, 2015)","previouslyFormattedCitation":"(Faragher and Harle, 2015)"},"properties":{"noteIndex":0},"schema":"https://github.com/citation-style-language/schema/raw/master/csl-citation.json"}</w:instrText>
+      </w:r>
+      <w:r>
+        <w:fldChar w:fldCharType="separate"/>
+      </w:r>
+      <w:r>
+        <w:rPr>
+          <w:noProof/>
+        </w:rPr>
+        <w:t>(Faragher and Harle, 2015)</w:t>
+      </w:r>
+      <w:r>
+        <w:fldChar w:fldCharType="end"/>
+      </w:r>
+      <w:r>
+        <w:t xml:space="preserve">. </w:t>
+      </w:r>
+    </w:p>
+    <w:p>
+      <w:pPr>
+        <w:pStyle w:val="BodyTextFirstIndent"/>
+      </w:pPr>
+      <w:r>
+        <w:t xml:space="preserve">Teknologi lain yang dapat digunakan untuk </w:t>
+      </w:r>
+      <w:r>
+        <w:rPr>
+          <w:i/>
+        </w:rPr>
+        <w:t>Indoor Localization</w:t>
+      </w:r>
+      <w:r>
+        <w:t xml:space="preserve"> adalah </w:t>
+      </w:r>
+      <w:r>
+        <w:rPr>
+          <w:i/>
+        </w:rPr>
+        <w:t xml:space="preserve">Bluetoth Low Energy </w:t>
+      </w:r>
+      <w:r>
+        <w:t>(BLE).</w:t>
+      </w:r>
+      <w:r>
+        <w:t xml:space="preserve"> </w:t>
+      </w:r>
+      <w:r>
+        <w:t>BLE atau Bluetooth v4.0 adalah versi terbaru dari Bluetooth</w:t>
+      </w:r>
+      <w:r>
+        <w:t>,</w:t>
+      </w:r>
+      <w:r>
+        <w:t xml:space="preserve"> dimana pada</w:t>
+      </w:r>
+      <w:r>
+        <w:t xml:space="preserve"> versi ini memperbaiki kelemahan pada bluetooth versi sebelumnya. Kelemahan tersebut adalah waktu </w:t>
+      </w:r>
+      <w:r>
+        <w:rPr>
+          <w:i/>
+        </w:rPr>
+        <w:t>scan</w:t>
+      </w:r>
+      <w:r>
+        <w:t xml:space="preserve"> yang sangat lama. </w:t>
+      </w:r>
+      <w:r>
+        <w:fldChar w:fldCharType="begin" w:fldLock="1"/>
+      </w:r>
+      <w:r>
+        <w:instrText>ADDIN CSL_CITATION {"citationItems":[{"id":"ITEM-1","itemData":{"ISBN":"9780132888363","abstract":"Bluetooth Low Energy is an incredibly exciting technology with the promise of unlocking a myriad of use cases. This session will focus on new Bluetooth Low Energy features, including improved scanning and newly added support for peripheral mode, in Android.","author":[{"dropping-particle":"","family":"Heydon","given":"Robin","non-dropping-particle":"","parse-names":false,"suffix":""},{"dropping-particle":"","family":"Hunn","given":"N","non-dropping-particle":"","parse-names":false,"suffix":""}],"container-title":"CSR Presentation","id":"ITEM-1","issued":{"date-parts":[["2012"]]},"number-of-pages":"368","title":"Bluetooth Low Energy : The Developer's Handbook","type":"book"},"uris":["http://www.mendeley.com/documents/?uuid=309376bc-be10-4242-9b13-49ed9a37367f"]}],"mendeley":{"formattedCitation":"(Heydon and Hunn, 2012)","plainTextFormattedCitation":"(Heydon and Hunn, 2012)","previouslyFormattedCitation":"(Heydon and Hunn, 2012)"},"properties":{"noteIndex":0},"schema":"https://github.com/citation-style-language/schema/raw/master/csl-citation.json"}</w:instrText>
+      </w:r>
+      <w:r>
+        <w:fldChar w:fldCharType="separate"/>
+      </w:r>
+      <w:r>
+        <w:rPr>
+          <w:noProof/>
+        </w:rPr>
+        <w:t>(Heydon and Hunn, 2012)</w:t>
+      </w:r>
+      <w:r>
+        <w:fldChar w:fldCharType="end"/>
+      </w:r>
+      <w:r>
+        <w:t>. Keunggulan lain dari BLE adalah ukuran perangkat yang kecil, bekerja menggunakan baterai yang dapat bertahan berbulan-bulan bahkan tahun, harganya yang murah serta didesain untuk komunikasi “</w:t>
+      </w:r>
+      <w:r>
+        <w:rPr>
+          <w:i/>
+        </w:rPr>
+        <w:t>machine-to-machine</w:t>
+      </w:r>
+      <w:r>
+        <w:t>”</w:t>
+      </w:r>
+      <w:r>
+        <w:t xml:space="preserve"> dan mudah </w:t>
+      </w:r>
+      <w:r>
+        <w:t xml:space="preserve">untuk </w:t>
+      </w:r>
+      <w:r>
+        <w:t>digunakan</w:t>
+      </w:r>
+      <w:r>
+        <w:t>.</w:t>
+      </w:r>
+      <w:r>
+        <w:t xml:space="preserve"> </w:t>
+      </w:r>
+      <w:r>
+        <w:fldChar w:fldCharType="begin" w:fldLock="1"/>
+      </w:r>
+      <w:r>
+        <w:instrText>ADDIN CSL_CITATION {"citationItems":[{"id":"ITEM-1","itemData":{"DOI":"10.1109/JSAC.2015.2430281","ISSN":"0733-8716","abstract":"The complexity of indoor radio propagation has resulted in location-awareness being derived from empirical fingerprinting techniques, where positioning is performed via a previously-constructed radio map, usually of WiFi signals. The recent introduction of the Bluetooth Low Energy (BLE) radio protocol provides new opportunities for indoor location. It supports portable battery-powered beacons that can be easily distributed at low cost, giving it distinct advantages over WiFi. However, its differing use of the radio band brings new challenges too. In this work, we provide a detailed study of BLE fingerprinting using 19 beacons distributed around a ~600 m2 testbed to position a consumer device. We demonstrate the high susceptibility of BLE to fast fading, show how to mitigate this, and quantify the true power cost of continuous BLE scanning. We further investigate the choice of key parameters in a BLE positioning system, including beacon density, transmit power, and transmit frequency. We also provide quantitative comparison with WiFi fingerprinting. Our results show advantages to the use of BLE beacons for positioning. For one-shot (push-to-fix) positioning we achieve &lt;; 2.6 m error 95% of the time for a dense BLE network (1 beacon per 30 m2), compared to &lt;; 4.8 m for a reduced density (1 beacon per 100 m2) and &lt;; 8.5 m for an established WiFi network in the same area.","author":[{"dropping-particle":"","family":"Faragher","given":"Ramsey","non-dropping-particle":"","parse-names":false,"suffix":""},{"dropping-particle":"","family":"Harle","given":"Robert","non-dropping-particle":"","parse-names":false,"suffix":""}],"container-title":"IEEE Journal on Selected Areas in Communications","id":"ITEM-1","issue":"11","issued":{"date-parts":[["2015"]]},"page":"2418-2428","title":"Location Fingerprinting With Bluetooth Low Energy Beacons","type":"article-journal","volume":"33"},"uris":["http://www.mendeley.com/documents/?uuid=34869b27-dc1f-48d7-a712-417f2ace7a63"]}],"mendeley":{"formattedCitation":"(Faragher and Harle, 2015)","manualFormatting":"(Faragher dan Harle, 2015)","plainTextFormattedCitation":"(Faragher and Harle, 2015)","previouslyFormattedCitation":"(Faragher and Harle, 2015)"},"properties":{"noteIndex":0},"schema":"https://github.com/citation-style-language/schema/raw/master/csl-citation.json"}</w:instrText>
+      </w:r>
+      <w:r>
+        <w:fldChar w:fldCharType="separate"/>
+      </w:r>
+      <w:r>
+        <w:rPr>
+          <w:noProof/>
+        </w:rPr>
+        <w:t xml:space="preserve">(Faragher </w:t>
+      </w:r>
+      <w:r>
+        <w:rPr>
+          <w:noProof/>
+        </w:rPr>
+        <w:t>dan</w:t>
+      </w:r>
+      <w:r>
+        <w:rPr>
+          <w:noProof/>
+        </w:rPr>
+        <w:t xml:space="preserve"> Harle, 2015)</w:t>
+      </w:r>
+      <w:r>
+        <w:fldChar w:fldCharType="end"/>
+      </w:r>
+      <w:r>
+        <w:t>.</w:t>
+      </w:r>
+      <w:r>
+        <w:t xml:space="preserve"> Penggunaan teknologi BLE dan metode </w:t>
+      </w:r>
+      <w:r>
+        <w:rPr>
+          <w:i/>
+        </w:rPr>
+        <w:t>fingerprinting</w:t>
+      </w:r>
+      <w:r>
+        <w:t xml:space="preserve"> saat ini menggunakan konsep </w:t>
+      </w:r>
+      <w:r>
+        <w:rPr>
+          <w:i/>
+        </w:rPr>
+        <w:t>Device Based Localization</w:t>
+      </w:r>
+      <w:r>
+        <w:t xml:space="preserve"> (DBL), yakni sebuah konsep dimana perangkat yang dilacak atau dicari lokasinya secara aktif melakukan </w:t>
+      </w:r>
+      <w:r>
+        <w:rPr>
+          <w:i/>
+        </w:rPr>
+        <w:t>scanning</w:t>
+      </w:r>
+      <w:r>
+        <w:t xml:space="preserve"> terhadap </w:t>
+      </w:r>
+      <w:r>
+        <w:rPr>
+          <w:i/>
+        </w:rPr>
+        <w:t>anchor point</w:t>
+      </w:r>
+      <w:r>
+        <w:t xml:space="preserve"> sekaligus melakukan proses interpretasi pola sinyal menjadi nama lokasi. </w:t>
+      </w:r>
+      <w:r>
+        <w:fldChar w:fldCharType="begin" w:fldLock="1"/>
+      </w:r>
+      <w:r>
+        <w:instrText>ADDIN CSL_CITATION {"citationItems":[{"id":"ITEM-1","itemData":{"DOI":"10.1109/SIU.2014.6830467","ISBN":"VO -","ISSN":"0022-1325","PMID":"20034186","abstract":"Indoor localization has recently witnessed an increase in interest, due to the potential wide range of services it can provide by leveraging Internet of Things (IoT), and ubiquitous connectivity. Different techniques, wireless technologies and mechanisms have been proposed in the literature to provide indoor localization services in order to improve the services provided to the users. However, there is a lack of an up-to-date survey paper that incorporates some of the recently proposed accurate and reliable localization systems. In this paper, we aim to provide a detailed survey of different indoor localization techniques such as Angle of Arrival (AoA), Time of Flight (ToF), Return Time of Flight (RTOF), Received Signal Strength (RSS); based on technologies such as WiFi, Radio Frequency Identification Device (RFID), Ultra Wideband (UWB), Bluetooth and systems that have been proposed in the literature. The paper primarily discusses localization and positioning of human users and their devices. We highlight the strengths of the existing systems proposed in the literature. In contrast with the existing surveys, we also evaluate different systems from the perspective of energy efficiency, availability, cost, reception range, latency, scalability and tracking accuracy. Rather than comparing the technologies or techniques, we compare the localization systems and summarize their working principle. We also discuss remaining challenges to accurate indoor localization.","author":[{"dropping-particle":"","family":"Zafari","given":"Faheem","non-dropping-particle":"","parse-names":false,"suffix":""},{"dropping-particle":"","family":"Gkelias","given":"Athanasios","non-dropping-particle":"","parse-names":false,"suffix":""},{"dropping-particle":"","family":"Leung","given":"Kin","non-dropping-particle":"","parse-names":false,"suffix":""}],"id":"ITEM-1","issued":{"date-parts":[["2017"]]},"page":"1-32","title":"A Survey of Indoor Localization Systems and Technologies","type":"article-journal"},"uris":["http://www.mendeley.com/documents/?uuid=057b049c-8228-4a66-8b4f-cd27799348e0"]}],"mendeley":{"formattedCitation":"(Zafari, Gkelias and Leung, 2017)","plainTextFormattedCitation":"(Zafari, Gkelias and Leung, 2017)","previouslyFormattedCitation":"(Zafari, Gkelias and Leung, 2017)"},"properties":{"noteIndex":0},"schema":"https://github.com/citation-style-language/schema/raw/master/csl-citation.json"}</w:instrText>
+      </w:r>
+      <w:r>
+        <w:fldChar w:fldCharType="separate"/>
+      </w:r>
+      <w:r>
+        <w:rPr>
+          <w:noProof/>
+        </w:rPr>
+        <w:t>(Zafari, Gkelias and Leung, 2017)</w:t>
+      </w:r>
+      <w:r>
+        <w:fldChar w:fldCharType="end"/>
+      </w:r>
+      <w:r>
+        <w:t>. Konsep</w:t>
+      </w:r>
+      <w:r>
+        <w:t xml:space="preserve"> ini tidak cocok digunakan pada kondisi dimana objek yang dilacak tidak dibolehkan atau tidak memungkinkan membawa perangkat yang dapat melakukan pemindaian aktif (contoh: </w:t>
+      </w:r>
+      <w:r>
+        <w:rPr>
+          <w:i/>
+        </w:rPr>
+        <w:t>smartphone</w:t>
+      </w:r>
+      <w:r>
+        <w:t xml:space="preserve">) seperti pada rumah sakit jiwa, penjara, peternakan dsb. </w:t>
+      </w:r>
+      <w:r>
+        <w:t xml:space="preserve">Konsep lain yang dapat digunakan </w:t>
+      </w:r>
+      <w:r>
+        <w:t xml:space="preserve">adalah konsep </w:t>
+      </w:r>
+      <w:r>
+        <w:rPr>
+          <w:i/>
+        </w:rPr>
+        <w:t xml:space="preserve">Monitor Based Localization </w:t>
+      </w:r>
+      <w:r>
+        <w:t>(MBL). K</w:t>
+      </w:r>
+      <w:r>
+        <w:t>ons</w:t>
+      </w:r>
+      <w:r>
+        <w:t xml:space="preserve">ep MBL adalah konsep dimana perangkat yang dilacak </w:t>
+      </w:r>
+      <w:r>
+        <w:t>hanya secara pasif memancarkan sinyal secara simultan</w:t>
+      </w:r>
+      <w:r>
+        <w:t xml:space="preserve">. </w:t>
+      </w:r>
+      <w:r>
+        <w:t xml:space="preserve">Sedangkan komponen lain yang akan </w:t>
+      </w:r>
+      <w:r>
+        <w:t>melakukan proses penentuan lokasi</w:t>
+      </w:r>
+      <w:r>
+        <w:t xml:space="preserve">. </w:t>
+      </w:r>
+      <w:r>
+        <w:fldChar w:fldCharType="begin" w:fldLock="1"/>
+      </w:r>
+      <w:r>
+        <w:instrText>ADDIN CSL_CITATION {"citationItems":[{"id":"ITEM-1","itemData":{"DOI":"10.1109/SIU.2014.6830467","ISBN":"VO -","ISSN":"0022-1325","PMID":"20034186","abstract":"Indoor localization has recently witnessed an increase in interest, due to the potential wide range of services it can provide by leveraging Internet of Things (IoT), and ubiquitous connectivity. Different techniques, wireless technologies and mechanisms have been proposed in the literature to provide indoor localization services in order to improve the services provided to the users. However, there is a lack of an up-to-date survey paper that incorporates some of the recently proposed accurate and reliable localization systems. In this paper, we aim to provide a detailed survey of different indoor localization techniques such as Angle of Arrival (AoA), Time of Flight (ToF), Return Time of Flight (RTOF), Received Signal Strength (RSS); based on technologies such as WiFi, Radio Frequency Identification Device (RFID), Ultra Wideband (UWB), Bluetooth and systems that have been proposed in the literature. The paper primarily discusses localization and positioning of human users and their devices. We highlight the strengths of the existing systems proposed in the literature. In contrast with the existing surveys, we also evaluate different systems from the perspective of energy efficiency, availability, cost, reception range, latency, scalability and tracking accuracy. Rather than comparing the technologies or techniques, we compare the localization systems and summarize their working principle. We also discuss remaining challenges to accurate indoor localization.","author":[{"dropping-particle":"","family":"Zafari","given":"Faheem","non-dropping-particle":"","parse-names":false,"suffix":""},{"dropping-particle":"","family":"Gkelias","given":"Athanasios","non-dropping-particle":"","parse-names":false,"suffix":""},{"dropping-particle":"","family":"Leung","given":"Kin","non-dropping-particle":"","parse-names":false,"suffix":""}],"id":"ITEM-1","issued":{"date-parts":[["2017"]]},"page":"1-32","title":"A Survey of Indoor Localization Systems and Technologies","type":"article-journal"},"uris":["http://www.mendeley.com/documents/?uuid=057b049c-8228-4a66-8b4f-cd27799348e0"]}],"mendeley":{"formattedCitation":"(Zafari, Gkelias and Leung, 2017)","plainTextFormattedCitation":"(Zafari, Gkelias and Leung, 2017)"},"properties":{"noteIndex":0},"schema":"https://github.com/citation-style-language/schema/raw/master/csl-citation.json"}</w:instrText>
+      </w:r>
+      <w:r>
+        <w:fldChar w:fldCharType="separate"/>
+      </w:r>
+      <w:r>
+        <w:rPr>
+          <w:noProof/>
+        </w:rPr>
+        <w:t>(Zafari, Gkelias and Leung, 2017)</w:t>
+      </w:r>
+      <w:r>
+        <w:fldChar w:fldCharType="end"/>
+      </w:r>
+      <w:r>
+        <w:t xml:space="preserve">. </w:t>
+      </w:r>
+      <w:r>
+        <w:t xml:space="preserve"> </w:t>
+      </w:r>
+    </w:p>
+    <w:p>
+      <w:pPr>
+        <w:pStyle w:val="BodyTextFirstIndent"/>
+      </w:pPr>
+      <w:r>
+        <w:t xml:space="preserve">Berdasarkan </w:t>
+      </w:r>
+      <w:r>
+        <w:t>pembahasan</w:t>
+      </w:r>
+      <w:r>
+        <w:t xml:space="preserve"> diatas, maka penulis melakukan penelitian </w:t>
+      </w:r>
+      <w:r>
+        <w:rPr>
+          <w:i/>
+        </w:rPr>
+        <w:t xml:space="preserve">indoor </w:t>
+      </w:r>
+      <w:r>
+        <w:rPr>
+          <w:i/>
+        </w:rPr>
+        <w:t>localization</w:t>
+      </w:r>
+      <w:r>
+        <w:t xml:space="preserve"> dengan menggunakan metode </w:t>
+      </w:r>
+      <w:r>
+        <w:rPr>
+          <w:i/>
+        </w:rPr>
+        <w:t>fingerprinting</w:t>
+      </w:r>
+      <w:r>
+        <w:t xml:space="preserve">. Teknologi yang penulis gunakan adalah </w:t>
+      </w:r>
+      <w:r>
+        <w:rPr>
+          <w:i/>
+        </w:rPr>
+        <w:t>Bluetooth Low Ener</w:t>
+      </w:r>
       <w:bookmarkStart w:id="15" w:name="_GoBack"/>
       <w:bookmarkEnd w:id="15"/>
+      <w:r>
+        <w:rPr>
+          <w:i/>
+        </w:rPr>
+        <w:t>gy</w:t>
+      </w:r>
+      <w:r>
+        <w:t xml:space="preserve">. Untuk algoritma klasifikasi penulis menggunakan algoritma </w:t>
+      </w:r>
+      <w:r>
+        <w:rPr>
+          <w:i/>
+        </w:rPr>
+        <w:t>K-Nearest Neighbour</w:t>
+      </w:r>
+      <w:r>
+        <w:t xml:space="preserve"> (kNN). Penelitian ini menggunakan 3 komponen. </w:t>
+      </w:r>
+      <w:r>
+        <w:t xml:space="preserve">Pertama, sebagai perangkat yang dilacak, penulis menggunakan </w:t>
+      </w:r>
+      <w:r>
+        <w:rPr>
+          <w:i/>
+        </w:rPr>
+        <w:t xml:space="preserve">passive tag </w:t>
+      </w:r>
+      <w:r>
+        <w:t>yang akan memancarkan sinyal bluetooth secara terus menerus</w:t>
+      </w:r>
+      <w:r>
+        <w:t xml:space="preserve">. </w:t>
+      </w:r>
+      <w:r>
+        <w:t xml:space="preserve">Komponen yang kedua adalah perangkat yang bertindak sebagai </w:t>
+      </w:r>
+      <w:r>
+        <w:rPr>
+          <w:i/>
+        </w:rPr>
+        <w:t xml:space="preserve">anchor point </w:t>
+      </w:r>
+      <w:r>
+        <w:t xml:space="preserve">yang akan menangkap sinyal bluetooth yang dipancarkan oleh </w:t>
+      </w:r>
+      <w:r>
+        <w:rPr>
+          <w:i/>
+        </w:rPr>
+        <w:t>passive</w:t>
+      </w:r>
+      <w:r>
+        <w:t xml:space="preserve"> </w:t>
+      </w:r>
+      <w:r>
+        <w:rPr>
+          <w:i/>
+        </w:rPr>
+        <w:t xml:space="preserve">tag </w:t>
+      </w:r>
+      <w:r>
+        <w:t xml:space="preserve">kemudian mengirimkan data RSSI-nya menuju server. Komponen ketiga adalah server yang akan menerima data RSSI dari </w:t>
+      </w:r>
+      <w:r>
+        <w:rPr>
+          <w:i/>
+        </w:rPr>
+        <w:t>anchor point</w:t>
+      </w:r>
+      <w:r>
+        <w:t xml:space="preserve"> untuk diinterpretasikan menjadi lokasi ruangan menggunakan algoritma KNN berdasarkan data training yang telah dikumpulkan sebelumnya.</w:t>
+      </w:r>
     </w:p>
     <w:p>
       <w:pPr>
         <w:pStyle w:val="BodyTextFirstIndent"/>
       </w:pPr>
-      <w:r>
-        <w:t xml:space="preserve">Penggunaan metode </w:t>
-      </w:r>
-      <w:r>
-        <w:rPr>
-          <w:i/>
-        </w:rPr>
-        <w:t xml:space="preserve">fingerprinting </w:t>
-      </w:r>
-      <w:r>
-        <w:t>p</w:t>
-      </w:r>
-      <w:r>
-        <w:t xml:space="preserve">ada penelitian sebelumnya </w:t>
-      </w:r>
-      <w:r>
-        <w:fldChar w:fldCharType="begin" w:fldLock="1"/>
-      </w:r>
-      <w:r>
-        <w:instrText>ADDIN CSL_CITATION {"citationItems":[{"id":"ITEM-1","itemData":{"DOI":"10.1155/2015/429104","ISSN":"15501477","abstract":"With the development of the wireless communication technology and intelligent mobile phone, the positioning services based on Wi-Fi and mobile phone are increasingly demanded. In this paper, a Wi-Fi fingerprint localization method is proposed on the basis of important access points (IAP). For the Wi-Fi fingerprint, Wi-Fi access point with the highest received signal strength (RSS) is denoted as the important access point. At the localization stage, the fingerprints are chosen with the same IAP as the estimated fingerprint from the database. Then, the distance and the AP repetition of the fingerprints are used to calculate the similarity degree. The location of the fingerprint which matches the estimated fingerprint well can be regarded as the estimated location. Experimental results show that the proposed algorithm can achieve high accuracy in indoor environment.","author":[{"dropping-particle":"","family":"Jiang","given":"Pei","non-dropping-particle":"","parse-names":false,"suffix":""},{"dropping-particle":"","family":"Zhang","given":"Yunzhou","non-dropping-particle":"","parse-names":false,"suffix":""},{"dropping-particle":"","family":"Fu","given":"Wenyan","non-dropping-particle":"","parse-names":false,"suffix":""},{"dropping-particle":"","family":"Liu","given":"Huiyu","non-dropping-particle":"","parse-names":false,"suffix":""},{"dropping-particle":"","family":"Su","given":"Xiaolin","non-dropping-particle":"","parse-names":false,"suffix":""}],"container-title":"International Journal of Distributed Sensor Networks","id":"ITEM-1","issued":{"date-parts":[["2015"]]},"title":"Indoor mobile localization based on Wi-Fi fingerprint's important access point","type":"article-journal","volume":"2015"},"uris":["http://www.mendeley.com/documents/?uuid=a286f729-9ffb-4621-9257-133fbfa26680"]}],"mendeley":{"formattedCitation":"(Jiang &lt;i&gt;et al.&lt;/i&gt;, 2015)","plainTextFormattedCitation":"(Jiang et al., 2015)","previouslyFormattedCitation":"(Jiang &lt;i&gt;et al.&lt;/i&gt;, 2015)"},"properties":{"noteIndex":0},"schema":"https://github.com/citation-style-language/schema/raw/master/csl-citation.json"}</w:instrText>
-      </w:r>
-      <w:r>
-        <w:fldChar w:fldCharType="separate"/>
-      </w:r>
-      <w:r>
-        <w:rPr>
-          <w:noProof/>
-        </w:rPr>
-        <w:t xml:space="preserve">(Jiang </w:t>
-      </w:r>
-      <w:r>
-        <w:rPr>
-          <w:i/>
-          <w:noProof/>
-        </w:rPr>
-        <w:t>et al.</w:t>
-      </w:r>
-      <w:r>
-        <w:rPr>
-          <w:noProof/>
-        </w:rPr>
-        <w:t>, 2015)</w:t>
-      </w:r>
-      <w:r>
-        <w:fldChar w:fldCharType="end"/>
-      </w:r>
-      <w:r>
-        <w:t xml:space="preserve"> </w:t>
-      </w:r>
-      <w:r>
-        <w:t xml:space="preserve">menggunakan sinyal WiFi menunjukkan hasil yang cukup akurat. Namun, teknologi WiFi memiliki kelemahan yakni advertisement SSID yang lambat menyebabkan kesalahan pelacakan lokasi saat perangkat bergerak </w:t>
-      </w:r>
-      <w:r>
-        <w:fldChar w:fldCharType="begin" w:fldLock="1"/>
-      </w:r>
-      <w:r>
-        <w:instrText>ADDIN CSL_CITATION {"citationItems":[{"id":"ITEM-1","itemData":{"DOI":"10.1109/JSAC.2015.2430281","ISSN":"0733-8716","abstract":"The complexity of indoor radio propagation has resulted in location-awareness being derived from empirical fingerprinting techniques, where positioning is performed via a previously-constructed radio map, usually of WiFi signals. The recent introduction of the Bluetooth Low Energy (BLE) radio protocol provides new opportunities for indoor location. It supports portable battery-powered beacons that can be easily distributed at low cost, giving it distinct advantages over WiFi. However, its differing use of the radio band brings new challenges too. In this work, we provide a detailed study of BLE fingerprinting using 19 beacons distributed around a ~600 m2 testbed to position a consumer device. We demonstrate the high susceptibility of BLE to fast fading, show how to mitigate this, and quantify the true power cost of continuous BLE scanning. We further investigate the choice of key parameters in a BLE positioning system, including beacon density, transmit power, and transmit frequency. We also provide quantitative comparison with WiFi fingerprinting. Our results show advantages to the use of BLE beacons for positioning. For one-shot (push-to-fix) positioning we achieve &lt;; 2.6 m error 95% of the time for a dense BLE network (1 beacon per 30 m2), compared to &lt;; 4.8 m for a reduced density (1 beacon per 100 m2) and &lt;; 8.5 m for an established WiFi network in the same area.","author":[{"dropping-particle":"","family":"Faragher","given":"Ramsey","non-dropping-particle":"","parse-names":false,"suffix":""},{"dropping-particle":"","family":"Harle","given":"Robert","non-dropping-particle":"","parse-names":false,"suffix":""}],"container-title":"IEEE Journal on Selected Areas in Communications","id":"ITEM-1","issue":"11","issued":{"date-parts":[["2015"]]},"page":"2418-2428","title":"Location Fingerprinting With Bluetooth Low Energy Beacons","type":"article-journal","volume":"33"},"uris":["http://www.mendeley.com/documents/?uuid=34869b27-dc1f-48d7-a712-417f2ace7a63"]}],"mendeley":{"formattedCitation":"(Faragher and Harle, 2015)","plainTextFormattedCitation":"(Faragher and Harle, 2015)","previouslyFormattedCitation":"(Faragher and Harle, 2015)"},"properties":{"noteIndex":0},"schema":"https://github.com/citation-style-language/schema/raw/master/csl-citation.json"}</w:instrText>
-      </w:r>
-      <w:r>
-        <w:fldChar w:fldCharType="separate"/>
-      </w:r>
-      <w:r>
-        <w:rPr>
-          <w:noProof/>
-        </w:rPr>
-        <w:t xml:space="preserve">(Faragher and </w:t>
-      </w:r>
-      <w:r>
-        <w:rPr>
-          <w:noProof/>
-        </w:rPr>
+    </w:p>
+    <w:p>
+      <w:pPr>
+        <w:pStyle w:val="Heading2"/>
+      </w:pPr>
+      <w:bookmarkStart w:id="16" w:name="_Toc25999884"/>
+      <w:r>
         <w:lastRenderedPageBreak/>
-        <w:t>Harle, 2015)</w:t>
-      </w:r>
-      <w:r>
-        <w:fldChar w:fldCharType="end"/>
-      </w:r>
-      <w:r>
-        <w:t xml:space="preserve">. </w:t>
-      </w:r>
-      <w:r>
-        <w:t xml:space="preserve">Salah satu teknologi yang dapat digunakan dalam </w:t>
-      </w:r>
-      <w:r>
-        <w:rPr>
-          <w:i/>
-        </w:rPr>
-        <w:t>Indoor Localization</w:t>
-      </w:r>
-      <w:r>
-        <w:t xml:space="preserve"> adalah </w:t>
-      </w:r>
-      <w:r>
-        <w:rPr>
-          <w:i/>
-        </w:rPr>
-        <w:t>Bluetooth Low Energy</w:t>
-      </w:r>
-      <w:r>
-        <w:t xml:space="preserve"> (BLE). </w:t>
-      </w:r>
-      <w:r>
-        <w:t xml:space="preserve">Pada penelitian yang lain dengan judul </w:t>
-      </w:r>
-      <w:r>
-        <w:t>“</w:t>
-      </w:r>
-      <w:r>
-        <w:rPr>
-          <w:i/>
-        </w:rPr>
-        <w:t>Practical Fingerprinting Localization for Indoor Positioning</w:t>
-      </w:r>
-      <w:r>
-        <w:rPr>
-          <w:i/>
-        </w:rPr>
-        <w:t xml:space="preserve"> </w:t>
-      </w:r>
-      <w:r>
-        <w:rPr>
-          <w:i/>
-        </w:rPr>
-        <w:t>System by Using Beacons</w:t>
-      </w:r>
-      <w:r>
-        <w:t>”</w:t>
-      </w:r>
-      <w:r>
-        <w:t xml:space="preserve"> metode </w:t>
-      </w:r>
-      <w:r>
-        <w:rPr>
-          <w:i/>
-        </w:rPr>
-        <w:t>fingerprinting</w:t>
-      </w:r>
-      <w:r>
-        <w:t xml:space="preserve"> </w:t>
-      </w:r>
-      <w:r>
-        <w:t>menggunakan</w:t>
-      </w:r>
-      <w:r>
-        <w:t xml:space="preserve"> </w:t>
-      </w:r>
-      <w:r>
-        <w:t xml:space="preserve">teknologi </w:t>
-      </w:r>
-      <w:r>
-        <w:t>BLE</w:t>
-      </w:r>
-      <w:r>
-        <w:t xml:space="preserve"> dengan algoritma pencocokan yang digunakan adalah algoritma </w:t>
-      </w:r>
-      <w:r>
-        <w:rPr>
-          <w:i/>
-        </w:rPr>
-        <w:t>k-Nearest Neighbour</w:t>
-      </w:r>
-      <w:r>
-        <w:rPr>
-          <w:i/>
-        </w:rPr>
-        <w:t xml:space="preserve"> </w:t>
-      </w:r>
-      <w:r>
-        <w:t>(kNN)</w:t>
-      </w:r>
-      <w:r>
-        <w:t xml:space="preserve">. </w:t>
-      </w:r>
-      <w:r>
-        <w:fldChar w:fldCharType="begin" w:fldLock="1"/>
-      </w:r>
-      <w:r>
-        <w:instrText>ADDIN CSL_CITATION {"citationItems":[{"id":"ITEM-1","itemData":{"DOI":"10.1155/2017/9742170","ISSN":"1687-725X","abstract":"Recent developments in the fields of smartphones and wireless communication technologies such as beacons, Wi-Fi, and ultra-wideband have made it possible to realize indoor positioning system (IPS) with a few meters of accuracy. In this paper, an improvement over traditional fingerprinting localization is proposed by combining it with weighted centroid localization (WCL). The proposed localization method reduces the total number of fingerprint reference points over the localization space, thus minimizing both the time required for reading radio frequency signals and the number of reference points needed during the fingerprinting learning process, which eventually makes the process less time-consuming. The proposed positioning has two major steps of operation. In the first step, we have realized fingerprinting that utilizes lightly populated reference points (RPs) and WCL individually. Using the location estimated at the first step, WCL is run again for the final location estimation. The proposed localization technique reduces the number of required fingerprint RPs by more than 40% compared to normal fingerprinting localization method with a similar localization estimation error.","author":[{"dropping-particle":"","family":"Subedi","given":"Santosh","non-dropping-particle":"","parse-names":false,"suffix":""},{"dropping-particle":"","family":"Pyun","given":"Jae-Young","non-dropping-particle":"","parse-names":false,"suffix":""}],"container-title":"Journal of Sensors","id":"ITEM-1","issued":{"date-parts":[["2017"]]},"page":"1-16","title":"Practical Fingerprinting Localization for Indoor Positioning System by Using Beacons","type":"article-journal","volume":"2017"},"uris":["http://www.mendeley.com/documents/?uuid=224d164f-45b0-4c66-8bf9-f3b3e3860d1e"]}],"mendeley":{"formattedCitation":"(Subedi and Pyun, 2017)","plainTextFormattedCitation":"(Subedi and Pyun, 2017)","previouslyFormattedCitation":"(Subedi and Pyun, 2017)"},"properties":{"noteIndex":0},"schema":"https://github.com/citation-style-language/schema/raw/master/csl-citation.json"}</w:instrText>
-      </w:r>
-      <w:r>
-        <w:fldChar w:fldCharType="separate"/>
-      </w:r>
-      <w:r>
-        <w:rPr>
-          <w:noProof/>
-        </w:rPr>
-        <w:t>(Subedi and Pyun, 2017)</w:t>
-      </w:r>
-      <w:r>
-        <w:fldChar w:fldCharType="end"/>
-      </w:r>
-      <w:r>
-        <w:t xml:space="preserve">. </w:t>
-      </w:r>
-      <w:r>
-        <w:t xml:space="preserve">Algoritma kNN mencari </w:t>
-      </w:r>
-      <w:r>
-        <w:rPr>
-          <w:i/>
-        </w:rPr>
-        <w:t>reference points</w:t>
-      </w:r>
-      <w:r>
-        <w:t xml:space="preserve"> yang paling dekat dengan hasil pengukuran data RSSI pada tahap online. Kemudian berdasarkan </w:t>
-      </w:r>
-      <w:r>
-        <w:rPr>
-          <w:i/>
-        </w:rPr>
-        <w:t>reference points</w:t>
-      </w:r>
-      <w:r>
-        <w:t xml:space="preserve"> terdekat tersebut akan dilihat nama ruangan yang paling banyak muncul, sehingga itulah yang menjadi hasil klasifikasi.</w:t>
-      </w:r>
-      <w:r>
-        <w:t xml:space="preserve"> </w:t>
-      </w:r>
-      <w:r>
-        <w:fldChar w:fldCharType="begin" w:fldLock="1"/>
-      </w:r>
-      <w:r>
-        <w:instrText>ADDIN CSL_CITATION {"citationItems":[{"id":"ITEM-1","itemData":{"DOI":"10.1109/SIU.2014.6830467","ISBN":"VO -","ISSN":"0022-1325","PMID":"20034186","abstract":"Indoor localization has recently witnessed an increase in interest, due to the potential wide range of services it can provide by leveraging Internet of Things (IoT), and ubiquitous connectivity. Different techniques, wireless technologies and mechanisms have been proposed in the literature to provide indoor localization services in order to improve the services provided to the users. However, there is a lack of an up-to-date survey paper that incorporates some of the recently proposed accurate and reliable localization systems. In this paper, we aim to provide a detailed survey of different indoor localization techniques such as Angle of Arrival (AoA), Time of Flight (ToF), Return Time of Flight (RTOF), Received Signal Strength (RSS); based on technologies such as WiFi, Radio Frequency Identification Device (RFID), Ultra Wideband (UWB), Bluetooth and systems that have been proposed in the literature. The paper primarily discusses localization and positioning of human users and their devices. We highlight the strengths of the existing systems proposed in the literature. In contrast with the existing surveys, we also evaluate different systems from the perspective of energy efficiency, availability, cost, reception range, latency, scalability and tracking accuracy. Rather than comparing the technologies or techniques, we compare the localization systems and summarize their working principle. We also discuss remaining challenges to accurate indoor localization.","author":[{"dropping-particle":"","family":"Zafari","given":"Faheem","non-dropping-particle":"","parse-names":false,"suffix":""},{"dropping-particle":"","family":"Gkelias","given":"Athanasios","non-dropping-particle":"","parse-names":false,"suffix":""},{"dropping-particle":"","family":"Leung","given":"Kin","non-dropping-particle":"","parse-names":false,"suffix":""}],"id":"ITEM-1","issued":{"date-parts":[["2017"]]},"page":"1-32","title":"A Survey of Indoor Localization Systems and Technologies","type":"article-journal"},"uris":["http://www.mendeley.com/documents/?uuid=057b049c-8228-4a66-8b4f-cd27799348e0"]}],"mendeley":{"formattedCitation":"(Zafari, Gkelias and Leung, 2017)","plainTextFormattedCitation":"(Zafari, Gkelias and Leung, 2017)","previouslyFormattedCitation":"(Zafari, Gkelias and Leung, 2017)"},"properties":{"noteIndex":0},"schema":"https://github.com/citation-style-language/schema/raw/master/csl-citation.json"}</w:instrText>
-      </w:r>
-      <w:r>
-        <w:fldChar w:fldCharType="separate"/>
-      </w:r>
-      <w:r>
-        <w:rPr>
-          <w:noProof/>
-        </w:rPr>
-        <w:t>(Zafari, Gkelias and Leung, 2017)</w:t>
-      </w:r>
-      <w:r>
-        <w:fldChar w:fldCharType="end"/>
-      </w:r>
-      <w:r>
-        <w:t xml:space="preserve">. </w:t>
-      </w:r>
-      <w:r>
-        <w:t xml:space="preserve">Penelitian ini menghasilkan pelacakan yang cukup akurat, namun mekanisme yang digunakan adalah mekanisme </w:t>
-      </w:r>
-      <w:r>
-        <w:rPr>
-          <w:i/>
-        </w:rPr>
-        <w:t xml:space="preserve">active scan, </w:t>
-      </w:r>
-      <w:r>
-        <w:t xml:space="preserve">dimana mekanisme ini menggunakan </w:t>
-      </w:r>
-      <w:r>
-        <w:rPr>
-          <w:i/>
-        </w:rPr>
-        <w:t xml:space="preserve">Smartphone </w:t>
-      </w:r>
-      <w:r>
-        <w:t xml:space="preserve">sebagai perangkat yang dilacak sekaligus melakukan interpretasi data sinyal menjadi lokasi ruangan. </w:t>
-      </w:r>
-      <w:r>
-        <w:t xml:space="preserve">Mekanisme semacam ini tidak cocok digunakan pada beberapa kondisi yang tidak memungkinkan akses terhadap </w:t>
-      </w:r>
-      <w:r>
-        <w:rPr>
-          <w:i/>
-        </w:rPr>
-        <w:t>Smartphone</w:t>
-      </w:r>
-      <w:r>
-        <w:t>.</w:t>
-      </w:r>
-      <w:r>
-        <w:t xml:space="preserve"> </w:t>
-      </w:r>
-      <w:r>
-        <w:t xml:space="preserve">Karena itulah diperlukan mekanisme </w:t>
-      </w:r>
-      <w:r>
-        <w:rPr>
-          <w:i/>
-        </w:rPr>
-        <w:t>passive scanning</w:t>
-      </w:r>
-      <w:r>
-        <w:t xml:space="preserve"> dimana perangkat</w:t>
-      </w:r>
-      <w:r>
-        <w:t xml:space="preserve"> yang dilacak</w:t>
-      </w:r>
-      <w:r>
-        <w:t xml:space="preserve"> hanya memancarkan sinyal secara pasif.</w:t>
-      </w:r>
-      <w:r>
-        <w:t xml:space="preserve"> Sedangkan yang melakukan klasifikasi ruangan adalah server.</w:t>
-      </w:r>
-    </w:p>
-    <w:p>
-      <w:pPr>
-        <w:pStyle w:val="BodyTextFirstIndent"/>
-      </w:pPr>
-      <w:r>
-        <w:t xml:space="preserve">Berdasarkan </w:t>
-      </w:r>
-      <w:r>
-        <w:t>permasalahan</w:t>
-      </w:r>
-      <w:r>
-        <w:t xml:space="preserve"> diatas, maka penulis melakukan penelitian dengan judul </w:t>
-      </w:r>
-      <w:r>
-        <w:t>Implementasi Sistem Pelacakan Lokasi Dalam Gedung (Indoor Localization) Menggunakan Metode Pengenalan Pola Sinyal Perangkat Bluetooth Low Energy (BLE) Dengan Algoritma Klasifikasi K-Nearest Neighbour (</w:t>
-      </w:r>
-      <w:r>
-        <w:t>kNN</w:t>
-      </w:r>
-      <w:r>
-        <w:t>)</w:t>
-      </w:r>
-      <w:r>
-        <w:t xml:space="preserve">. Dalam penelitian ini, </w:t>
-      </w:r>
-      <w:r>
-        <w:t xml:space="preserve">penulis mengimplementasikan </w:t>
-      </w:r>
-      <w:r>
-        <w:rPr>
-          <w:i/>
-        </w:rPr>
-        <w:t xml:space="preserve">Indoor </w:t>
-      </w:r>
-      <w:r>
-        <w:rPr>
-          <w:i/>
-        </w:rPr>
-        <w:t>localization</w:t>
-      </w:r>
-      <w:r>
-        <w:t xml:space="preserve"> </w:t>
-      </w:r>
-      <w:r>
-        <w:t>menggunakan</w:t>
-      </w:r>
-      <w:r>
-        <w:t xml:space="preserve"> 3 komponen. Pertama, sebagai perangkat yang dilacak, penulis menggunakan </w:t>
-      </w:r>
-      <w:r>
-        <w:rPr>
-          <w:i/>
-        </w:rPr>
-        <w:t>passive tag</w:t>
-      </w:r>
-      <w:r>
-        <w:rPr>
-          <w:i/>
-        </w:rPr>
-        <w:t xml:space="preserve"> </w:t>
-      </w:r>
-      <w:r>
-        <w:t xml:space="preserve">yang </w:t>
-      </w:r>
-      <w:r>
-        <w:t>akan memancarkan sinyal bluetoo</w:t>
-      </w:r>
-      <w:r>
-        <w:t xml:space="preserve">th secara terus menerus. Komponen yang kedua adalah perangkat yang bertindak sebagai </w:t>
-      </w:r>
-      <w:r>
-        <w:rPr>
-          <w:i/>
-        </w:rPr>
-        <w:t xml:space="preserve">anchor point </w:t>
-      </w:r>
-      <w:r>
-        <w:t>yang</w:t>
-      </w:r>
-      <w:r>
-        <w:t xml:space="preserve"> akan menangkap sinyal bluetooth yang dipancarkan oleh </w:t>
-      </w:r>
-      <w:r>
-        <w:rPr>
-          <w:i/>
-        </w:rPr>
-        <w:t>passive</w:t>
-      </w:r>
-      <w:r>
-        <w:t xml:space="preserve"> </w:t>
-      </w:r>
-      <w:r>
-        <w:rPr>
-          <w:i/>
-        </w:rPr>
-        <w:t xml:space="preserve">tag </w:t>
-      </w:r>
-      <w:r>
-        <w:t xml:space="preserve">kemudian mengirimkan data RSSI-nya menuju server. Komponen ketiga adalah server yang akan menerima data RSSI dari </w:t>
-      </w:r>
-      <w:r>
-        <w:rPr>
-          <w:i/>
-        </w:rPr>
-        <w:t>anchor point</w:t>
-      </w:r>
-      <w:r>
-        <w:t xml:space="preserve"> untuk diinterpretasikan menjadi lokasi ruangan</w:t>
-      </w:r>
-      <w:r>
-        <w:t xml:space="preserve"> menggunakan algoritma KNN berdasarkan data training yang telah dikumpulkan sebelumnya</w:t>
-      </w:r>
-      <w:r>
-        <w:t>.</w:t>
-      </w:r>
-      <w:r>
-        <w:t xml:space="preserve"> Sebagai catatan, data training dikumpulkan sebelum tahap </w:t>
-      </w:r>
-      <w:r>
-        <w:rPr>
-          <w:i/>
-        </w:rPr>
-        <w:t>online</w:t>
-      </w:r>
-      <w:r>
-        <w:t xml:space="preserve"> </w:t>
-      </w:r>
-      <w:r>
-        <w:t xml:space="preserve">atau tahap pelacakan </w:t>
-      </w:r>
-      <w:r>
-        <w:t>dilakukan.</w:t>
-      </w:r>
-    </w:p>
-    <w:p>
-      <w:pPr>
-        <w:pStyle w:val="Heading2"/>
-      </w:pPr>
-      <w:bookmarkStart w:id="16" w:name="_Toc25999884"/>
-      <w:r>
         <w:t xml:space="preserve">Rumusan </w:t>
       </w:r>
       <w:r>
@@ -10530,7 +10656,6 @@
         <w:ind w:left="426"/>
       </w:pPr>
       <w:r>
-        <w:lastRenderedPageBreak/>
         <w:t xml:space="preserve">Mengimplementasikan </w:t>
       </w:r>
       <w:r>
@@ -10825,6 +10950,7 @@
         <w:ind w:left="284" w:firstLine="0"/>
       </w:pPr>
       <w:r>
+        <w:lastRenderedPageBreak/>
         <w:tab/>
         <w:t>Bab ini menjelaskan tentang teori-teori pemecahan masalah yang digunakan sebagai pendukung segala sesuatu yang berhubungan dengan topik penelitian ini.</w:t>
       </w:r>
@@ -10891,7 +11017,6 @@
         <w:rPr>
           <w:b/>
         </w:rPr>
-        <w:lastRenderedPageBreak/>
         <w:t>BAB V IMPLEMENTASI</w:t>
       </w:r>
     </w:p>
@@ -28368,7 +28493,7 @@
       <w:rPr>
         <w:noProof/>
       </w:rPr>
-      <w:t>10</w:t>
+      <w:t>3</w:t>
     </w:r>
     <w:r>
       <w:rPr>
@@ -33780,7 +33905,7 @@
 </file>
 
 <file path=customXml/itemProps1.xml><?xml version="1.0" encoding="utf-8"?>
-<ds:datastoreItem xmlns:ds="http://schemas.openxmlformats.org/officeDocument/2006/customXml" ds:itemID="{FB0A096B-E3E7-4E7D-A4E2-EABDEE579CBC}">
+<ds:datastoreItem xmlns:ds="http://schemas.openxmlformats.org/officeDocument/2006/customXml" ds:itemID="{80B193E5-C632-4824-8602-B6A2B16DDFF4}">
   <ds:schemaRefs>
     <ds:schemaRef ds:uri="http://schemas.openxmlformats.org/officeDocument/2006/bibliography"/>
   </ds:schemaRefs>

</xml_diff>

<commit_message>
revisi ltr blk dri pk Adhit
</commit_message>
<xml_diff>
--- a/DOKUMEN/SKRIPSI MUHAMMAD HASBI A. S.docx
+++ b/DOKUMEN/SKRIPSI MUHAMMAD HASBI A. S.docx
@@ -339,6 +339,7 @@
         <w:t>2019</w:t>
       </w:r>
     </w:p>
+    <w:bookmarkStart w:id="1" w:name="_Toc25999873"/>
     <w:p>
       <w:pPr>
         <w:pStyle w:val="DefaultHeading"/>
@@ -346,7 +347,6 @@
           <w:lang w:val="id-ID"/>
         </w:rPr>
       </w:pPr>
-      <w:bookmarkStart w:id="1" w:name="_Toc25999873"/>
       <w:r>
         <w:rPr>
           <w:rFonts w:eastAsia="Times New Roman"/>
@@ -4573,20 +4573,17 @@
                 <w:noProof/>
                 <w:webHidden/>
               </w:rPr>
-            </w:r>
-            <w:r>
-              <w:rPr>
-                <w:noProof/>
-                <w:webHidden/>
-              </w:rPr>
               <w:fldChar w:fldCharType="separate"/>
             </w:r>
             <w:r>
               <w:rPr>
-                <w:noProof/>
-                <w:webHidden/>
-              </w:rPr>
-              <w:t>5</w:t>
+                <w:b/>
+                <w:bCs/>
+                <w:noProof/>
+                <w:webHidden/>
+                <w:lang w:val="en-US"/>
+              </w:rPr>
+              <w:t>Error! Bookmark not defined.</w:t>
             </w:r>
             <w:r>
               <w:rPr>
@@ -4733,20 +4730,17 @@
                 <w:noProof/>
                 <w:webHidden/>
               </w:rPr>
-            </w:r>
-            <w:r>
-              <w:rPr>
-                <w:noProof/>
-                <w:webHidden/>
-              </w:rPr>
               <w:fldChar w:fldCharType="separate"/>
             </w:r>
             <w:r>
               <w:rPr>
-                <w:noProof/>
-                <w:webHidden/>
-              </w:rPr>
-              <w:t>6</w:t>
+                <w:b/>
+                <w:bCs/>
+                <w:noProof/>
+                <w:webHidden/>
+                <w:lang w:val="en-US"/>
+              </w:rPr>
+              <w:t>Error! Bookmark not defined.</w:t>
             </w:r>
             <w:r>
               <w:rPr>
@@ -4816,20 +4810,17 @@
                 <w:noProof/>
                 <w:webHidden/>
               </w:rPr>
-            </w:r>
-            <w:r>
-              <w:rPr>
-                <w:noProof/>
-                <w:webHidden/>
-              </w:rPr>
               <w:fldChar w:fldCharType="separate"/>
             </w:r>
             <w:r>
               <w:rPr>
-                <w:noProof/>
-                <w:webHidden/>
-              </w:rPr>
-              <w:t>6</w:t>
+                <w:b/>
+                <w:bCs/>
+                <w:noProof/>
+                <w:webHidden/>
+                <w:lang w:val="en-US"/>
+              </w:rPr>
+              <w:t>Error! Bookmark not defined.</w:t>
             </w:r>
             <w:r>
               <w:rPr>
@@ -4912,7 +4903,7 @@
                 <w:noProof/>
                 <w:webHidden/>
               </w:rPr>
-              <w:t>6</w:t>
+              <w:t>8</w:t>
             </w:r>
             <w:r>
               <w:rPr>
@@ -4973,7 +4964,7 @@
               <w:rPr>
                 <w:webHidden/>
               </w:rPr>
-              <w:t>8</w:t>
+              <w:t>9</w:t>
             </w:r>
             <w:r>
               <w:rPr>
@@ -5040,7 +5031,7 @@
                 <w:noProof/>
                 <w:webHidden/>
               </w:rPr>
-              <w:t>9</w:t>
+              <w:t>10</w:t>
             </w:r>
             <w:r>
               <w:rPr>
@@ -5108,7 +5099,7 @@
                 <w:noProof/>
                 <w:webHidden/>
               </w:rPr>
-              <w:t>9</w:t>
+              <w:t>10</w:t>
             </w:r>
             <w:r>
               <w:rPr>
@@ -5176,7 +5167,7 @@
                 <w:noProof/>
                 <w:webHidden/>
               </w:rPr>
-              <w:t>9</w:t>
+              <w:t>10</w:t>
             </w:r>
             <w:r>
               <w:rPr>
@@ -5244,7 +5235,7 @@
                 <w:noProof/>
                 <w:webHidden/>
               </w:rPr>
-              <w:t>9</w:t>
+              <w:t>10</w:t>
             </w:r>
             <w:r>
               <w:rPr>
@@ -5380,7 +5371,7 @@
                 <w:noProof/>
                 <w:webHidden/>
               </w:rPr>
-              <w:t>10</w:t>
+              <w:t>11</w:t>
             </w:r>
             <w:r>
               <w:rPr>
@@ -5448,7 +5439,7 @@
                 <w:noProof/>
                 <w:webHidden/>
               </w:rPr>
-              <w:t>10</w:t>
+              <w:t>11</w:t>
             </w:r>
             <w:r>
               <w:rPr>
@@ -8494,7 +8485,7 @@
             <w:noProof/>
             <w:webHidden/>
           </w:rPr>
-          <w:t>8</w:t>
+          <w:t>9</w:t>
         </w:r>
         <w:r>
           <w:rPr>
@@ -8565,7 +8556,7 @@
             <w:noProof/>
             <w:webHidden/>
           </w:rPr>
-          <w:t>10</w:t>
+          <w:t>11</w:t>
         </w:r>
         <w:r>
           <w:rPr>
@@ -8897,7 +8888,7 @@
           <w:rPr>
             <w:webHidden/>
           </w:rPr>
-          <w:t>29</w:t>
+          <w:t>35</w:t>
         </w:r>
         <w:r>
           <w:rPr>
@@ -8965,7 +8956,7 @@
             <w:noProof/>
             <w:webHidden/>
           </w:rPr>
-          <w:t>29</w:t>
+          <w:t>35</w:t>
         </w:r>
         <w:r>
           <w:rPr>
@@ -9034,7 +9025,7 @@
             <w:noProof/>
             <w:webHidden/>
           </w:rPr>
-          <w:t>29</w:t>
+          <w:t>35</w:t>
         </w:r>
         <w:r>
           <w:rPr>
@@ -9103,7 +9094,7 @@
             <w:noProof/>
             <w:webHidden/>
           </w:rPr>
-          <w:t>29</w:t>
+          <w:t>35</w:t>
         </w:r>
         <w:r>
           <w:rPr>
@@ -9172,7 +9163,7 @@
             <w:noProof/>
             <w:webHidden/>
           </w:rPr>
-          <w:t>29</w:t>
+          <w:t>35</w:t>
         </w:r>
         <w:r>
           <w:rPr>
@@ -9241,7 +9232,7 @@
             <w:noProof/>
             <w:webHidden/>
           </w:rPr>
-          <w:t>29</w:t>
+          <w:t>35</w:t>
         </w:r>
         <w:r>
           <w:rPr>
@@ -9310,7 +9301,7 @@
             <w:noProof/>
             <w:webHidden/>
           </w:rPr>
-          <w:t>30</w:t>
+          <w:t>36</w:t>
         </w:r>
         <w:r>
           <w:rPr>
@@ -9371,7 +9362,7 @@
           <w:rPr>
             <w:webHidden/>
           </w:rPr>
-          <w:t>31</w:t>
+          <w:t>37</w:t>
         </w:r>
         <w:r>
           <w:rPr>
@@ -9449,7 +9440,13 @@
         <w:pStyle w:val="BodyTextFirstIndent"/>
       </w:pPr>
       <w:r>
-        <w:t>Penentuan posisi atau lokasi adalah suatu proses untuk menemukan dan menentukan lokasi dari suatu objek</w:t>
+        <w:rPr>
+          <w:i/>
+        </w:rPr>
+        <w:t>Localization</w:t>
+      </w:r>
+      <w:r>
+        <w:t xml:space="preserve"> adalah suatu proses untuk menemukan dan menentukan lokasi dari suatu objek</w:t>
       </w:r>
       <w:r>
         <w:t xml:space="preserve">. </w:t>
@@ -9494,7 +9491,7 @@
         <w:t>Global Positioning System</w:t>
       </w:r>
       <w:r>
-        <w:t xml:space="preserve"> (GPS) untuk menentukan lokasi dari perangkat. </w:t>
+        <w:t xml:space="preserve"> (GPS). </w:t>
       </w:r>
       <w:r>
         <w:t>Sedangkan p</w:t>
@@ -9524,7 +9521,19 @@
         <w:t xml:space="preserve"> GPS</w:t>
       </w:r>
       <w:r>
-        <w:t xml:space="preserve"> saat memasuki gedung sehingga membuat penentuan lokasi menjadi tidak akurat. </w:t>
+        <w:t xml:space="preserve"> saat memasuki gedung sehingga </w:t>
+      </w:r>
+      <w:r>
+        <w:t xml:space="preserve">proses </w:t>
+      </w:r>
+      <w:r>
+        <w:t xml:space="preserve">penentuan lokasi menjadi tidak </w:t>
+      </w:r>
+      <w:r>
+        <w:t>memungkinkan</w:t>
+      </w:r>
+      <w:r>
+        <w:t xml:space="preserve">. </w:t>
       </w:r>
       <w:r>
         <w:fldChar w:fldCharType="begin" w:fldLock="1"/>
@@ -9723,18 +9732,42 @@
         <w:t>seperti</w:t>
       </w:r>
       <w:r>
-        <w:t xml:space="preserve"> tembok, pintu, jendela, bahkan orang yang sedang berjalan. </w:t>
-      </w:r>
-      <w:r>
-        <w:t>Sehingga, menerapkan metode propagasi sinyal pada lingkungan dengan struktur yang kompleks tidak dapat medeskripsikan secara akurat hubungan antara kuat sinyal yang diterima dengan jarak yang sebenarnya.</w:t>
+        <w:t xml:space="preserve"> tembok, pintu, jendela, ba</w:t>
+      </w:r>
+      <w:r>
+        <w:t>hkan orang yang sedang berjalan</w:t>
+      </w:r>
+      <w:r>
+        <w:t>.</w:t>
       </w:r>
       <w:r>
         <w:t xml:space="preserve"> </w:t>
       </w:r>
       <w:r>
-        <w:t xml:space="preserve">Sehingga untuk struktur lingkungan yang kompleks digunakan metode </w:t>
-      </w:r>
-      <w:r>
+        <w:t>Gangguan sinyal ini menyebabkan</w:t>
+      </w:r>
+      <w:r>
+        <w:t xml:space="preserve"> hubungan antara kuat sinyal yang diterima dengan jarak yang sebenarnya</w:t>
+      </w:r>
+      <w:r>
+        <w:t xml:space="preserve"> tidak dapat dideskripsikan dengan akurat</w:t>
+      </w:r>
+      <w:r>
+        <w:t>.</w:t>
+      </w:r>
+      <w:r>
+        <w:t xml:space="preserve"> </w:t>
+      </w:r>
+      <w:r>
+        <w:t>Oleh karena itu,</w:t>
+      </w:r>
+      <w:r>
+        <w:t xml:space="preserve"> untuk struktur lingkungan yang kompleks digunakan metode </w:t>
+      </w:r>
+      <w:r>
+        <w:rPr>
+          <w:i/>
+        </w:rPr>
         <w:t>fingerprinting</w:t>
       </w:r>
       <w:r>
@@ -9810,70 +9843,48 @@
         <w:t>offline</w:t>
       </w:r>
       <w:r>
-        <w:t xml:space="preserve"> adalah tahap dimana pola sinyal dari beberapa </w:t>
+        <w:t xml:space="preserve"> adalah </w:t>
+      </w:r>
+      <w:r>
+        <w:t xml:space="preserve">tahap pengumpulan </w:t>
       </w:r>
       <w:r>
         <w:rPr>
           <w:i/>
         </w:rPr>
-        <w:t>anchor point</w:t>
-      </w:r>
-      <w:r>
-        <w:t xml:space="preserve"> berupa data kuat sinyal (RSSI) dari perangkat yang dilacak dikumpulkan kemudian disimpan dalam database bersama dengan nama </w:t>
-      </w:r>
-      <w:r>
-        <w:t>lokasi</w:t>
-      </w:r>
-      <w:r>
-        <w:t xml:space="preserve">. Data RSSI dan nama </w:t>
-      </w:r>
-      <w:r>
-        <w:t>lokasi</w:t>
-      </w:r>
-      <w:r>
-        <w:t xml:space="preserve"> yang telah dikumpulkan disebut </w:t>
+        <w:t>data training</w:t>
+      </w:r>
+      <w:r>
+        <w:t>.</w:t>
+      </w:r>
+      <w:r>
+        <w:t xml:space="preserve"> Tahap </w:t>
       </w:r>
       <w:r>
         <w:rPr>
           <w:i/>
         </w:rPr>
-        <w:t>Reference Points</w:t>
-      </w:r>
-      <w:r>
-        <w:t xml:space="preserve"> (RPs). Tahap </w:t>
-      </w:r>
+        <w:t>onli</w:t>
+      </w:r>
+      <w:bookmarkStart w:id="15" w:name="_GoBack"/>
+      <w:bookmarkEnd w:id="15"/>
       <w:r>
         <w:rPr>
           <w:i/>
         </w:rPr>
-        <w:t>online</w:t>
-      </w:r>
-      <w:r>
-        <w:t xml:space="preserve"> adalah tahap dimana </w:t>
-      </w:r>
-      <w:r>
-        <w:t>perangkat yang dilacak akan</w:t>
-      </w:r>
-      <w:r>
-        <w:t xml:space="preserve"> diklasifikasikan berdasarkan </w:t>
+        <w:t>ne</w:t>
+      </w:r>
+      <w:r>
+        <w:t xml:space="preserve"> adalah tahap penentuan lokasi berdasarkan </w:t>
       </w:r>
       <w:r>
         <w:rPr>
           <w:i/>
         </w:rPr>
-        <w:t>Reference Points</w:t>
-      </w:r>
-      <w:r>
-        <w:t xml:space="preserve"> yang ada pada database</w:t>
-      </w:r>
-      <w:r>
-        <w:t>, sehingga diperoleh</w:t>
-      </w:r>
-      <w:r>
-        <w:t xml:space="preserve"> nama lokasi dari perangkat</w:t>
-      </w:r>
-      <w:r>
-        <w:t>.</w:t>
+        <w:t>data training</w:t>
+      </w:r>
+      <w:r>
+        <w:t xml:space="preserve"> yang telah dibuat sebelumnya.</w:t>
       </w:r>
       <w:r>
         <w:t xml:space="preserve"> </w:t>
@@ -9915,22 +9926,13 @@
         <w:t xml:space="preserve"> pelemahan sinyal</w:t>
       </w:r>
       <w:r>
-        <w:t xml:space="preserve"> yang diakibatkan kompleksnya struktur lingkungan</w:t>
-      </w:r>
-      <w:r>
-        <w:t xml:space="preserve">. Selain itu </w:t>
-      </w:r>
-      <w:r>
-        <w:t xml:space="preserve">dengan </w:t>
-      </w:r>
-      <w:r>
-        <w:t xml:space="preserve">menggunakan metode </w:t>
-      </w:r>
-      <w:r>
-        <w:rPr>
-          <w:i/>
-        </w:rPr>
-        <w:t>fingerprinting</w:t>
+        <w:t xml:space="preserve"> yang diakibatkan</w:t>
+      </w:r>
+      <w:r>
+        <w:t xml:space="preserve"> kompleksnya struktur lingkungan </w:t>
+      </w:r>
+      <w:r>
+        <w:t>serta</w:t>
       </w:r>
       <w:r>
         <w:t xml:space="preserve"> tidak perlu mengetahui posisi dari </w:t>
@@ -9980,24 +9982,14 @@
       <w:pPr>
         <w:pStyle w:val="BodyTextFirstIndent"/>
       </w:pPr>
-    </w:p>
-    <w:p>
-      <w:pPr>
-        <w:pStyle w:val="BodyTextFirstIndent"/>
-      </w:pPr>
-    </w:p>
-    <w:p>
-      <w:pPr>
-        <w:pStyle w:val="BodyTextFirstIndent"/>
-      </w:pPr>
-    </w:p>
-    <w:p>
-      <w:pPr>
-        <w:pStyle w:val="BodyTextFirstIndent"/>
-      </w:pPr>
-      <w:r>
-        <w:lastRenderedPageBreak/>
-        <w:t xml:space="preserve">Saat ini, metode </w:t>
+      <w:r>
+        <w:t xml:space="preserve">Saat ini, </w:t>
+      </w:r>
+      <w:r>
+        <w:t xml:space="preserve">teknologi yang paling banyak digunakan </w:t>
+      </w:r>
+      <w:r>
+        <w:t xml:space="preserve">dengan metode </w:t>
       </w:r>
       <w:r>
         <w:rPr>
@@ -10006,7 +9998,7 @@
         <w:t>fingerprinting</w:t>
       </w:r>
       <w:r>
-        <w:t xml:space="preserve"> dapat diimplementasikan dengan menggunakan teknologi WiFi dan </w:t>
+        <w:t xml:space="preserve"> adalah WiFi dan </w:t>
       </w:r>
       <w:r>
         <w:rPr>
@@ -10015,7 +10007,10 @@
         <w:t>Bluetooth Low Energy</w:t>
       </w:r>
       <w:r>
-        <w:t xml:space="preserve"> (BLE). Penggunaan WiFi dengan metode </w:t>
+        <w:t xml:space="preserve"> (BLE)</w:t>
+      </w:r>
+      <w:r>
+        <w:t xml:space="preserve">. Penggunaan WiFi dengan metode </w:t>
       </w:r>
       <w:r>
         <w:rPr>
@@ -10125,7 +10120,13 @@
       <w:pPr>
         <w:pStyle w:val="BodyTextFirstIndent"/>
       </w:pPr>
-      <w:r>
+    </w:p>
+    <w:p>
+      <w:pPr>
+        <w:pStyle w:val="BodyTextFirstIndent"/>
+      </w:pPr>
+      <w:r>
+        <w:lastRenderedPageBreak/>
         <w:t xml:space="preserve">Teknologi lain yang dapat digunakan untuk </w:t>
       </w:r>
       <w:r>
@@ -10159,7 +10160,13 @@
         <w:t xml:space="preserve"> dimana pada</w:t>
       </w:r>
       <w:r>
-        <w:t xml:space="preserve"> versi ini memperbaiki kelemahan pada bluetooth versi sebelumnya. Kelemahan tersebut adalah waktu </w:t>
+        <w:t xml:space="preserve"> versi ini memperbaiki kelemahan pada bluetooth versi sebelumnya. </w:t>
+      </w:r>
+      <w:r>
+        <w:t xml:space="preserve">Salah satu kelemahannya </w:t>
+      </w:r>
+      <w:r>
+        <w:t xml:space="preserve">adalah waktu </w:t>
       </w:r>
       <w:r>
         <w:rPr>
@@ -10189,7 +10196,19 @@
         <w:fldChar w:fldCharType="end"/>
       </w:r>
       <w:r>
-        <w:t>. Keunggulan lain dari BLE adalah ukuran perangkat yang kecil, bekerja menggunakan baterai yang dapat bertahan berbulan-bulan bahkan tahun, harganya yang murah serta didesain untuk komunikasi “</w:t>
+        <w:t xml:space="preserve">. Keunggulan lain dari BLE adalah ukuran perangkat yang kecil, bekerja menggunakan baterai yang dapat bertahan berbulan-bulan bahkan </w:t>
+      </w:r>
+      <w:r>
+        <w:t>ber</w:t>
+      </w:r>
+      <w:r>
+        <w:t>tahun</w:t>
+      </w:r>
+      <w:r>
+        <w:t>-tahun</w:t>
+      </w:r>
+      <w:r>
+        <w:t>, harganya yang murah serta didesain untuk komunikasi “</w:t>
       </w:r>
       <w:r>
         <w:rPr>
@@ -10318,7 +10337,7 @@
         <w:t>smartphone</w:t>
       </w:r>
       <w:r>
-        <w:t xml:space="preserve">) seperti pada rumah sakit jiwa, penjara, peternakan dsb. </w:t>
+        <w:t xml:space="preserve">) seperti pada rumah sakit jiwa, penjara, dsb. </w:t>
       </w:r>
       <w:r>
         <w:t xml:space="preserve">Konsep lain yang dapat digunakan </w:t>
@@ -10407,7 +10426,7 @@
         <w:t>localization</w:t>
       </w:r>
       <w:r>
-        <w:t xml:space="preserve"> dengan menggunakan metode </w:t>
+        <w:t xml:space="preserve"> dengan metode </w:t>
       </w:r>
       <w:r>
         <w:rPr>
@@ -10416,93 +10435,155 @@
         <w:t>fingerprinting</w:t>
       </w:r>
       <w:r>
-        <w:t xml:space="preserve">. Teknologi yang penulis gunakan adalah </w:t>
+        <w:t xml:space="preserve"> menggunakan t</w:t>
+      </w:r>
+      <w:r>
+        <w:t xml:space="preserve">eknologi </w:t>
       </w:r>
       <w:r>
         <w:rPr>
           <w:i/>
         </w:rPr>
-        <w:t>Bluetooth Low Ener</w:t>
-      </w:r>
-      <w:bookmarkStart w:id="15" w:name="_GoBack"/>
-      <w:bookmarkEnd w:id="15"/>
+        <w:t>Bluetooth Low Energy</w:t>
+      </w:r>
+      <w:r>
+        <w:t xml:space="preserve">. Penelitian ini menggunakan 3 komponen. </w:t>
+      </w:r>
+      <w:r>
+        <w:t>Komponen pertama</w:t>
+      </w:r>
+      <w:r>
+        <w:t xml:space="preserve"> sebagai perangkat yang dilacak, penulis menggunakan </w:t>
+      </w:r>
       <w:r>
         <w:rPr>
           <w:i/>
         </w:rPr>
-        <w:t>gy</w:t>
-      </w:r>
-      <w:r>
-        <w:t xml:space="preserve">. Untuk algoritma klasifikasi penulis menggunakan algoritma </w:t>
+        <w:t xml:space="preserve">passive tag </w:t>
+      </w:r>
+      <w:r>
+        <w:t xml:space="preserve">yang akan memancarkan sinyal bluetooth secara terus menerus. Komponen yang kedua adalah perangkat yang </w:t>
+      </w:r>
+      <w:r>
+        <w:t>berperan</w:t>
+      </w:r>
+      <w:r>
+        <w:t xml:space="preserve"> sebagai </w:t>
       </w:r>
       <w:r>
         <w:rPr>
           <w:i/>
         </w:rPr>
-        <w:t>K-Nearest Neighbour</w:t>
-      </w:r>
-      <w:r>
-        <w:t xml:space="preserve"> (kNN). Penelitian ini menggunakan 3 komponen. </w:t>
-      </w:r>
-      <w:r>
-        <w:t xml:space="preserve">Pertama, sebagai perangkat yang dilacak, penulis menggunakan </w:t>
+        <w:t xml:space="preserve">anchor point </w:t>
+      </w:r>
+      <w:r>
+        <w:t xml:space="preserve">yang akan menangkap sinyal bluetooth yang dipancarkan oleh </w:t>
       </w:r>
       <w:r>
         <w:rPr>
           <w:i/>
         </w:rPr>
-        <w:t xml:space="preserve">passive tag </w:t>
-      </w:r>
-      <w:r>
-        <w:t>yang akan memancarkan sinyal bluetooth secara terus menerus</w:t>
-      </w:r>
-      <w:r>
-        <w:t xml:space="preserve">. </w:t>
-      </w:r>
-      <w:r>
-        <w:t xml:space="preserve">Komponen yang kedua adalah perangkat yang bertindak sebagai </w:t>
+        <w:t>passive</w:t>
+      </w:r>
+      <w:r>
+        <w:t xml:space="preserve"> </w:t>
       </w:r>
       <w:r>
         <w:rPr>
           <w:i/>
         </w:rPr>
+        <w:t xml:space="preserve">tag </w:t>
+      </w:r>
+      <w:r>
+        <w:t xml:space="preserve">kemudian mengirimkan data RSSI-nya menuju server. Komponen ketiga adalah server yang akan menerima data RSSI dari </w:t>
+      </w:r>
+      <w:r>
+        <w:rPr>
+          <w:i/>
+        </w:rPr>
+        <w:t>anchor point</w:t>
+      </w:r>
+      <w:r>
+        <w:t xml:space="preserve"> untuk diinterpretasikan menjadi lokasi ruangan menggunakan algoritma KNN berdasarkan </w:t>
+      </w:r>
+      <w:r>
+        <w:rPr>
+          <w:i/>
+        </w:rPr>
+        <w:t>data training</w:t>
+      </w:r>
+      <w:r>
+        <w:t xml:space="preserve"> yang telah dikumpulkan sebelumnya.</w:t>
+      </w:r>
+      <w:r>
+        <w:t xml:space="preserve"> </w:t>
+      </w:r>
+      <w:r>
+        <w:t>Cara kerja dari sistem yang akan penulis lakukan adalah pertama,</w:t>
+      </w:r>
+      <w:r>
+        <w:rPr>
+          <w:i/>
+        </w:rPr>
+        <w:t xml:space="preserve"> anchor point</w:t>
+      </w:r>
+      <w:r>
+        <w:t xml:space="preserve"> akan menangkap sinyal yang dipancarkan oleh </w:t>
+      </w:r>
+      <w:r>
+        <w:rPr>
+          <w:i/>
+        </w:rPr>
+        <w:t>passive tag</w:t>
+      </w:r>
+      <w:r>
+        <w:t xml:space="preserve">. Kemudian, data RSSI dari perangkat </w:t>
+      </w:r>
+      <w:r>
+        <w:rPr>
+          <w:i/>
+        </w:rPr>
+        <w:t>passive tag</w:t>
+      </w:r>
+      <w:r>
+        <w:t xml:space="preserve"> akan dikirim oleh </w:t>
+      </w:r>
+      <w:r>
+        <w:rPr>
+          <w:i/>
+        </w:rPr>
         <w:t xml:space="preserve">anchor point </w:t>
       </w:r>
       <w:r>
-        <w:t xml:space="preserve">yang akan menangkap sinyal bluetooth yang dipancarkan oleh </w:t>
+        <w:t xml:space="preserve">menuju server. Selanjutnya, server mengklasifikasikan data RSSI dari beberapa </w:t>
       </w:r>
       <w:r>
         <w:rPr>
           <w:i/>
         </w:rPr>
-        <w:t>passive</w:t>
-      </w:r>
-      <w:r>
-        <w:t xml:space="preserve"> </w:t>
+        <w:t>anchor point</w:t>
+      </w:r>
+      <w:r>
+        <w:t xml:space="preserve"> berdasarkan </w:t>
       </w:r>
       <w:r>
         <w:rPr>
           <w:i/>
         </w:rPr>
-        <w:t xml:space="preserve">tag </w:t>
-      </w:r>
-      <w:r>
-        <w:t xml:space="preserve">kemudian mengirimkan data RSSI-nya menuju server. Komponen ketiga adalah server yang akan menerima data RSSI dari </w:t>
+        <w:t>data training</w:t>
+      </w:r>
+      <w:r>
+        <w:t xml:space="preserve"> menggunakan algoritma KNN. Hasil dari klasifikasi adalah nama lokasi dimana perangkat </w:t>
       </w:r>
       <w:r>
         <w:rPr>
           <w:i/>
         </w:rPr>
-        <w:t>anchor point</w:t>
-      </w:r>
-      <w:r>
-        <w:t xml:space="preserve"> untuk diinterpretasikan menjadi lokasi ruangan menggunakan algoritma KNN berdasarkan data training yang telah dikumpulkan sebelumnya.</w:t>
-      </w:r>
-    </w:p>
-    <w:p>
-      <w:pPr>
-        <w:pStyle w:val="BodyTextFirstIndent"/>
-      </w:pPr>
+        <w:t>passive tag</w:t>
+      </w:r>
+      <w:r>
+        <w:t xml:space="preserve"> berada.</w:t>
+      </w:r>
     </w:p>
     <w:p>
       <w:pPr>
@@ -10510,7 +10591,6 @@
       </w:pPr>
       <w:bookmarkStart w:id="16" w:name="_Toc25999884"/>
       <w:r>
-        <w:lastRenderedPageBreak/>
         <w:t xml:space="preserve">Rumusan </w:t>
       </w:r>
       <w:r>
@@ -10633,6 +10713,7 @@
       </w:pPr>
       <w:bookmarkStart w:id="17" w:name="_Toc25999885"/>
       <w:r>
+        <w:lastRenderedPageBreak/>
         <w:t>Tujuan</w:t>
       </w:r>
       <w:bookmarkEnd w:id="17"/>
@@ -10950,7 +11031,6 @@
         <w:ind w:left="284" w:firstLine="0"/>
       </w:pPr>
       <w:r>
-        <w:lastRenderedPageBreak/>
         <w:tab/>
         <w:t>Bab ini menjelaskan tentang teori-teori pemecahan masalah yang digunakan sebagai pendukung segala sesuatu yang berhubungan dengan topik penelitian ini.</w:t>
       </w:r>
@@ -11001,6 +11081,7 @@
         <w:ind w:left="284" w:firstLine="0"/>
       </w:pPr>
       <w:r>
+        <w:lastRenderedPageBreak/>
         <w:tab/>
         <w:t>Bab ini menjelaskan tentang perancangan sistem yang akan diimplementasikan dengan mengacu pada batasan-batasan masalah yang telah disebutkan diatas.</w:t>
       </w:r>
@@ -28493,7 +28574,7 @@
       <w:rPr>
         <w:noProof/>
       </w:rPr>
-      <w:t>3</w:t>
+      <w:t>11</w:t>
     </w:r>
     <w:r>
       <w:rPr>
@@ -33905,7 +33986,7 @@
 </file>
 
 <file path=customXml/itemProps1.xml><?xml version="1.0" encoding="utf-8"?>
-<ds:datastoreItem xmlns:ds="http://schemas.openxmlformats.org/officeDocument/2006/customXml" ds:itemID="{80B193E5-C632-4824-8602-B6A2B16DDFF4}">
+<ds:datastoreItem xmlns:ds="http://schemas.openxmlformats.org/officeDocument/2006/customXml" ds:itemID="{956CE2E6-463E-4C0D-9C86-78BB06D0A9AB}">
   <ds:schemaRefs>
     <ds:schemaRef ds:uri="http://schemas.openxmlformats.org/officeDocument/2006/bibliography"/>
   </ds:schemaRefs>

</xml_diff>

<commit_message>
edit identifikasi masalah, studi literatur, dan Analisis kbth
</commit_message>
<xml_diff>
--- a/DOKUMEN/SKRIPSI MUHAMMAD HASBI A. S.docx
+++ b/DOKUMEN/SKRIPSI MUHAMMAD HASBI A. S.docx
@@ -339,7 +339,6 @@
         <w:t>2019</w:t>
       </w:r>
     </w:p>
-    <w:bookmarkStart w:id="1" w:name="_Toc25999873"/>
     <w:p>
       <w:pPr>
         <w:pStyle w:val="DefaultHeading"/>
@@ -347,6 +346,7 @@
           <w:lang w:val="id-ID"/>
         </w:rPr>
       </w:pPr>
+      <w:bookmarkStart w:id="1" w:name="_Toc25999873"/>
       <w:r>
         <w:rPr>
           <w:rFonts w:eastAsia="Times New Roman"/>
@@ -2773,13 +2773,29 @@
           <w:szCs w:val="24"/>
           <w:lang w:val="en-US"/>
         </w:rPr>
-        <w:t xml:space="preserve"> tidak terkait dihindari untuk dituliskan. Bahasa yang digunakan seharusnya mengikuti kaidah bahasa Indonesia yang baku. </w:t>
-      </w:r>
+        <w:t xml:space="preserve"> tidak terkait dihindari untuk dituliskan. Bahasa yang digunakan seharusnya mengikuti kaidah bahasa Indonesia yang </w:t>
+      </w:r>
+      <w:proofErr w:type="gramStart"/>
       <w:r>
         <w:rPr>
           <w:szCs w:val="24"/>
           <w:lang w:val="en-US"/>
         </w:rPr>
+        <w:t>baku</w:t>
+      </w:r>
+      <w:proofErr w:type="gramEnd"/>
+      <w:r>
+        <w:rPr>
+          <w:szCs w:val="24"/>
+          <w:lang w:val="en-US"/>
+        </w:rPr>
+        <w:t xml:space="preserve">. </w:t>
+      </w:r>
+      <w:r>
+        <w:rPr>
+          <w:szCs w:val="24"/>
+          <w:lang w:val="en-US"/>
+        </w:rPr>
         <w:t>Prakata</w:t>
       </w:r>
       <w:r>
@@ -2827,7 +2843,23 @@
           <w:szCs w:val="24"/>
           <w:lang w:val="en-US"/>
         </w:rPr>
-        <w:t xml:space="preserve"> ditutup dengan mencantumkan kota dan tanggal penulisan </w:t>
+        <w:t xml:space="preserve"> ditutup dengan mencantumkan </w:t>
+      </w:r>
+      <w:proofErr w:type="gramStart"/>
+      <w:r>
+        <w:rPr>
+          <w:szCs w:val="24"/>
+          <w:lang w:val="en-US"/>
+        </w:rPr>
+        <w:t>kota</w:t>
+      </w:r>
+      <w:proofErr w:type="gramEnd"/>
+      <w:r>
+        <w:rPr>
+          <w:szCs w:val="24"/>
+          <w:lang w:val="en-US"/>
+        </w:rPr>
+        <w:t xml:space="preserve"> dan tanggal penulisan </w:t>
       </w:r>
       <w:r>
         <w:rPr>
@@ -3070,7 +3102,21 @@
         <w:rPr>
           <w:lang w:val="en-US" w:eastAsia="id-ID"/>
         </w:rPr>
-        <w:t>Di akhir abstrak ditampilkan beberapa kata kunci (normalnya 5-7) untuk membantu pembaca memposisikan isi skripsi dengan area studi dan masalah penelitian. Kata kunci, beserta judul, nama penulis, dan abstrak biasanya dimasukkan dalam basis data perpustakaan. Kata kunci juga dapat diindeks dalam basis data sehingga dapat digunakan untuk proses pencarian tulisan ilmiah yang relevan. Oleh karena itu pemilihan kata kunci yang sesuai dengan area penelitian dan masalah penelitian cukup penting.</w:t>
+        <w:t xml:space="preserve">Di akhir abstrak ditampilkan beberapa kata kunci (normalnya 5-7) untuk membantu pembaca memposisikan isi skripsi dengan area studi dan masalah penelitian. Kata kunci, beserta judul, </w:t>
+      </w:r>
+      <w:proofErr w:type="gramStart"/>
+      <w:r>
+        <w:rPr>
+          <w:lang w:val="en-US" w:eastAsia="id-ID"/>
+        </w:rPr>
+        <w:t>nama</w:t>
+      </w:r>
+      <w:proofErr w:type="gramEnd"/>
+      <w:r>
+        <w:rPr>
+          <w:lang w:val="en-US" w:eastAsia="id-ID"/>
+        </w:rPr>
+        <w:t xml:space="preserve"> penulis, dan abstrak biasanya dimasukkan dalam basis data perpustakaan. Kata kunci juga dapat diindeks dalam basis data sehingga dapat digunakan untuk proses pencarian tulisan ilmiah yang relevan. Oleh karena itu pemilihan kata kunci yang sesuai dengan area penelitian dan masalah penelitian cukup penting.</w:t>
       </w:r>
       <w:r>
         <w:rPr>
@@ -4573,6 +4619,12 @@
                 <w:noProof/>
                 <w:webHidden/>
               </w:rPr>
+            </w:r>
+            <w:r>
+              <w:rPr>
+                <w:noProof/>
+                <w:webHidden/>
+              </w:rPr>
               <w:fldChar w:fldCharType="separate"/>
             </w:r>
             <w:r>
@@ -4730,6 +4782,12 @@
                 <w:noProof/>
                 <w:webHidden/>
               </w:rPr>
+            </w:r>
+            <w:r>
+              <w:rPr>
+                <w:noProof/>
+                <w:webHidden/>
+              </w:rPr>
               <w:fldChar w:fldCharType="separate"/>
             </w:r>
             <w:r>
@@ -4804,6 +4862,12 @@
                 <w:webHidden/>
               </w:rPr>
               <w:instrText xml:space="preserve"> PAGEREF _Toc25999894 \h </w:instrText>
+            </w:r>
+            <w:r>
+              <w:rPr>
+                <w:noProof/>
+                <w:webHidden/>
+              </w:rPr>
             </w:r>
             <w:r>
               <w:rPr>
@@ -9446,7 +9510,13 @@
         <w:t>Localization</w:t>
       </w:r>
       <w:r>
-        <w:t xml:space="preserve"> adalah suatu proses untuk menemukan dan menentukan lokasi dari suatu objek</w:t>
+        <w:t xml:space="preserve"> adalah suatu </w:t>
+      </w:r>
+      <w:r>
+        <w:t>mekanismeuu</w:t>
+      </w:r>
+      <w:r>
+        <w:t xml:space="preserve"> untuk menemukan dan menentukan lokasi dari suatu objek</w:t>
       </w:r>
       <w:r>
         <w:t xml:space="preserve">. </w:t>
@@ -9468,6 +9538,12 @@
           <w:i/>
         </w:rPr>
         <w:t>indoor</w:t>
+      </w:r>
+      <w:r>
+        <w:rPr>
+          <w:i/>
+        </w:rPr>
+        <w:t xml:space="preserve"> localization</w:t>
       </w:r>
       <w:r>
         <w:t xml:space="preserve">. Penentuan lokasi </w:t>
@@ -9723,10 +9799,16 @@
         <w:t xml:space="preserve"> yang telah diketahui koordinatnya. </w:t>
       </w:r>
       <w:r>
-        <w:t>Namun, m</w:t>
-      </w:r>
-      <w:r>
-        <w:t xml:space="preserve">etode ini rentan terhadap gangguan sinyal yang disebabkan oleh beberapa faktor lingkungan </w:t>
+        <w:t>M</w:t>
+      </w:r>
+      <w:r>
+        <w:t xml:space="preserve">etode </w:t>
+      </w:r>
+      <w:r>
+        <w:t xml:space="preserve">propagasi sinya </w:t>
+      </w:r>
+      <w:r>
+        <w:t xml:space="preserve">ini rentan terhadap gangguan sinyal yang disebabkan oleh beberapa faktor lingkungan </w:t>
       </w:r>
       <w:r>
         <w:t>seperti</w:t>
@@ -9753,16 +9835,31 @@
         <w:t xml:space="preserve"> tidak dapat dideskripsikan dengan akurat</w:t>
       </w:r>
       <w:r>
+        <w:t xml:space="preserve"> sehingga koordinat yang dikalkulasikan berbeda dengan koordinat objek sebenarnya</w:t>
+      </w:r>
+      <w:r>
         <w:t>.</w:t>
       </w:r>
       <w:r>
         <w:t xml:space="preserve"> </w:t>
       </w:r>
       <w:r>
-        <w:t>Oleh karena itu,</w:t>
-      </w:r>
-      <w:r>
-        <w:t xml:space="preserve"> untuk struktur lingkungan yang kompleks digunakan metode </w:t>
+        <w:t>Salah satu metode untuk mengatasi</w:t>
+      </w:r>
+      <w:r>
+        <w:t xml:space="preserve"> </w:t>
+      </w:r>
+      <w:r>
+        <w:t>kelemahan metode propagasi sinyal pada</w:t>
+      </w:r>
+      <w:r>
+        <w:t xml:space="preserve"> struktur lingkungan yang kompleks </w:t>
+      </w:r>
+      <w:r>
+        <w:t>adalah</w:t>
+      </w:r>
+      <w:r>
+        <w:t xml:space="preserve"> metode </w:t>
       </w:r>
       <w:r>
         <w:rPr>
@@ -9786,7 +9883,16 @@
         <w:t>fingerprinting</w:t>
       </w:r>
       <w:r>
-        <w:t xml:space="preserve"> adalah teknik pelacakan lokasi dengan mengklasifikasikan pola sinyal yang diperoleh berdasarkan data latih yang telah didapat sebelumnya. </w:t>
+        <w:t xml:space="preserve"> adalah teknik pelacakan lokasi dengan mengklasifikasikan pola sinyal yang diperoleh berdasarkan </w:t>
+      </w:r>
+      <w:r>
+        <w:rPr>
+          <w:i/>
+        </w:rPr>
+        <w:t>data training</w:t>
+      </w:r>
+      <w:r>
+        <w:t xml:space="preserve"> yang telah didapat sebelumnya. </w:t>
       </w:r>
       <w:r>
         <w:fldChar w:fldCharType="begin" w:fldLock="1"/>
@@ -9864,60 +9970,52 @@
         <w:rPr>
           <w:i/>
         </w:rPr>
-        <w:t>onli</w:t>
-      </w:r>
-      <w:bookmarkStart w:id="15" w:name="_GoBack"/>
-      <w:bookmarkEnd w:id="15"/>
+        <w:t>online</w:t>
+      </w:r>
+      <w:r>
+        <w:t xml:space="preserve"> adalah tahap penentuan lokasi berdasarkan </w:t>
+      </w:r>
       <w:r>
         <w:rPr>
           <w:i/>
         </w:rPr>
-        <w:t>ne</w:t>
-      </w:r>
-      <w:r>
-        <w:t xml:space="preserve"> adalah tahap penentuan lokasi berdasarkan </w:t>
+        <w:t>data training</w:t>
+      </w:r>
+      <w:r>
+        <w:t xml:space="preserve"> yang telah dibuat sebelumnya.</w:t>
+      </w:r>
+      <w:r>
+        <w:t xml:space="preserve"> </w:t>
+      </w:r>
+      <w:r>
+        <w:fldChar w:fldCharType="begin" w:fldLock="1"/>
+      </w:r>
+      <w:r>
+        <w:instrText>ADDIN CSL_CITATION {"citationItems":[{"id":"ITEM-1","itemData":{"DOI":"10.1155/2017/9742170","ISSN":"1687-725X","abstract":"Recent developments in the fields of smartphones and wireless communication technologies such as beacons, Wi-Fi, and ultra-wideband have made it possible to realize indoor positioning system (IPS) with a few meters of accuracy. In this paper, an improvement over traditional fingerprinting localization is proposed by combining it with weighted centroid localization (WCL). The proposed localization method reduces the total number of fingerprint reference points over the localization space, thus minimizing both the time required for reading radio frequency signals and the number of reference points needed during the fingerprinting learning process, which eventually makes the process less time-consuming. The proposed positioning has two major steps of operation. In the first step, we have realized fingerprinting that utilizes lightly populated reference points (RPs) and WCL individually. Using the location estimated at the first step, WCL is run again for the final location estimation. The proposed localization technique reduces the number of required fingerprint RPs by more than 40% compared to normal fingerprinting localization method with a similar localization estimation error.","author":[{"dropping-particle":"","family":"Subedi","given":"Santosh","non-dropping-particle":"","parse-names":false,"suffix":""},{"dropping-particle":"","family":"Pyun","given":"Jae-Young","non-dropping-particle":"","parse-names":false,"suffix":""}],"container-title":"Journal of Sensors","id":"ITEM-1","issued":{"date-parts":[["2017"]]},"page":"1-16","title":"Practical Fingerprinting Localization for Indoor Positioning System by Using Beacons","type":"article-journal","volume":"2017"},"uris":["http://www.mendeley.com/documents/?uuid=224d164f-45b0-4c66-8bf9-f3b3e3860d1e"]}],"mendeley":{"formattedCitation":"(Subedi and Pyun, 2017)","plainTextFormattedCitation":"(Subedi and Pyun, 2017)","previouslyFormattedCitation":"(Subedi and Pyun, 2017)"},"properties":{"noteIndex":0},"schema":"https://github.com/citation-style-language/schema/raw/master/csl-citation.json"}</w:instrText>
+      </w:r>
+      <w:r>
+        <w:fldChar w:fldCharType="separate"/>
+      </w:r>
+      <w:r>
+        <w:rPr>
+          <w:noProof/>
+        </w:rPr>
+        <w:t>(Subedi and Pyun, 2017)</w:t>
+      </w:r>
+      <w:r>
+        <w:fldChar w:fldCharType="end"/>
+      </w:r>
+      <w:r>
+        <w:t xml:space="preserve">. Keuntungan dari metode </w:t>
       </w:r>
       <w:r>
         <w:rPr>
           <w:i/>
         </w:rPr>
-        <w:t>data training</w:t>
-      </w:r>
-      <w:r>
-        <w:t xml:space="preserve"> yang telah dibuat sebelumnya.</w:t>
-      </w:r>
-      <w:r>
-        <w:t xml:space="preserve"> </w:t>
-      </w:r>
-      <w:r>
-        <w:fldChar w:fldCharType="begin" w:fldLock="1"/>
-      </w:r>
-      <w:r>
-        <w:instrText>ADDIN CSL_CITATION {"citationItems":[{"id":"ITEM-1","itemData":{"DOI":"10.1155/2017/9742170","ISSN":"1687-725X","abstract":"Recent developments in the fields of smartphones and wireless communication technologies such as beacons, Wi-Fi, and ultra-wideband have made it possible to realize indoor positioning system (IPS) with a few meters of accuracy. In this paper, an improvement over traditional fingerprinting localization is proposed by combining it with weighted centroid localization (WCL). The proposed localization method reduces the total number of fingerprint reference points over the localization space, thus minimizing both the time required for reading radio frequency signals and the number of reference points needed during the fingerprinting learning process, which eventually makes the process less time-consuming. The proposed positioning has two major steps of operation. In the first step, we have realized fingerprinting that utilizes lightly populated reference points (RPs) and WCL individually. Using the location estimated at the first step, WCL is run again for the final location estimation. The proposed localization technique reduces the number of required fingerprint RPs by more than 40% compared to normal fingerprinting localization method with a similar localization estimation error.","author":[{"dropping-particle":"","family":"Subedi","given":"Santosh","non-dropping-particle":"","parse-names":false,"suffix":""},{"dropping-particle":"","family":"Pyun","given":"Jae-Young","non-dropping-particle":"","parse-names":false,"suffix":""}],"container-title":"Journal of Sensors","id":"ITEM-1","issued":{"date-parts":[["2017"]]},"page":"1-16","title":"Practical Fingerprinting Localization for Indoor Positioning System by Using Beacons","type":"article-journal","volume":"2017"},"uris":["http://www.mendeley.com/documents/?uuid=224d164f-45b0-4c66-8bf9-f3b3e3860d1e"]}],"mendeley":{"formattedCitation":"(Subedi and Pyun, 2017)","plainTextFormattedCitation":"(Subedi and Pyun, 2017)","previouslyFormattedCitation":"(Subedi and Pyun, 2017)"},"properties":{"noteIndex":0},"schema":"https://github.com/citation-style-language/schema/raw/master/csl-citation.json"}</w:instrText>
-      </w:r>
-      <w:r>
-        <w:fldChar w:fldCharType="separate"/>
-      </w:r>
-      <w:r>
-        <w:rPr>
-          <w:noProof/>
-        </w:rPr>
-        <w:t>(Subedi and Pyun, 2017)</w:t>
-      </w:r>
-      <w:r>
-        <w:fldChar w:fldCharType="end"/>
-      </w:r>
-      <w:r>
-        <w:t xml:space="preserve">. Keuntungan dari metode </w:t>
-      </w:r>
-      <w:r>
-        <w:rPr>
-          <w:i/>
-        </w:rPr>
         <w:t>fingerprinting</w:t>
       </w:r>
       <w:r>
-        <w:t xml:space="preserve"> adalah dapat secara efektif menghindari </w:t>
+        <w:t xml:space="preserve"> adalah dapat menghindari </w:t>
       </w:r>
       <w:r>
         <w:t>efek samping dari</w:t>
@@ -9929,13 +10027,13 @@
         <w:t xml:space="preserve"> yang diakibatkan</w:t>
       </w:r>
       <w:r>
-        <w:t xml:space="preserve"> kompleksnya struktur lingkungan </w:t>
-      </w:r>
-      <w:r>
-        <w:t>serta</w:t>
-      </w:r>
-      <w:r>
-        <w:t xml:space="preserve"> tidak perlu mengetahui posisi dari </w:t>
+        <w:t xml:space="preserve"> kompleksnya struktur lingkungan</w:t>
+      </w:r>
+      <w:r>
+        <w:t xml:space="preserve"> yang dapat mengakibatkan kesalahan klasifikasi. Keuntungan lainnya adalah </w:t>
+      </w:r>
+      <w:r>
+        <w:t xml:space="preserve">tidak perlu mengetahui posisi dari </w:t>
       </w:r>
       <w:r>
         <w:rPr>
@@ -9980,9 +10078,19 @@
     </w:p>
     <w:p>
       <w:pPr>
+        <w:spacing w:after="0"/>
+        <w:jc w:val="left"/>
+      </w:pPr>
+      <w:r>
+        <w:br w:type="page"/>
+      </w:r>
+    </w:p>
+    <w:p>
+      <w:pPr>
         <w:pStyle w:val="BodyTextFirstIndent"/>
       </w:pPr>
       <w:r>
+        <w:lastRenderedPageBreak/>
         <w:t xml:space="preserve">Saat ini, </w:t>
       </w:r>
       <w:r>
@@ -10080,7 +10188,19 @@
         <w:t xml:space="preserve">penentuan lokasi </w:t>
       </w:r>
       <w:r>
-        <w:t xml:space="preserve">yang diperoleh mencapai 85,9%. Namun, teknologi WiFi memiliki kelemahan, yakni </w:t>
+        <w:t xml:space="preserve">yang diperoleh mencapai 85,9%. </w:t>
+      </w:r>
+      <w:r>
+        <w:t>Sayangnya</w:t>
+      </w:r>
+      <w:r>
+        <w:t>, teknologi WiFi memiliki kelemahan</w:t>
+      </w:r>
+      <w:r>
+        <w:t xml:space="preserve"> pada sisi</w:t>
+      </w:r>
+      <w:r>
+        <w:t xml:space="preserve"> </w:t>
       </w:r>
       <w:r>
         <w:rPr>
@@ -10089,12 +10209,48 @@
         <w:t xml:space="preserve">advertisement </w:t>
       </w:r>
       <w:r>
-        <w:t>SSID yang lambat menyebabkan kesalahan penentuan lokasi pada saat perangkat bergerak.</w:t>
+        <w:t>SSID</w:t>
+      </w:r>
+      <w:r>
+        <w:t xml:space="preserve">, yakni durasi </w:t>
+      </w:r>
+      <w:r>
+        <w:rPr>
+          <w:i/>
+        </w:rPr>
+        <w:t xml:space="preserve">broadcast </w:t>
+      </w:r>
+      <w:r>
+        <w:t xml:space="preserve">tiap </w:t>
+      </w:r>
+      <w:r>
+        <w:rPr>
+          <w:i/>
+        </w:rPr>
+        <w:t>access point</w:t>
+      </w:r>
+      <w:r>
+        <w:t xml:space="preserve"> sebesar 100 ms sehingga dibutuhkan waktu beberapa detik untuk melakukan satu periode </w:t>
+      </w:r>
+      <w:r>
+        <w:rPr>
+          <w:i/>
+        </w:rPr>
+        <w:t>scanning</w:t>
+      </w:r>
+      <w:r>
+        <w:t>. H</w:t>
+      </w:r>
+      <w:r>
+        <w:t>al ini tentunya dapat mengakibatkan kesalahan dalam penentuan lokasi saat perangkat bergerak.</w:t>
       </w:r>
       <w:r>
         <w:t xml:space="preserve"> </w:t>
       </w:r>
       <w:r>
+        <w:t xml:space="preserve"> </w:t>
+      </w:r>
+      <w:r>
         <w:fldChar w:fldCharType="begin" w:fldLock="1"/>
       </w:r>
       <w:r>
@@ -10120,476 +10276,611 @@
       <w:pPr>
         <w:pStyle w:val="BodyTextFirstIndent"/>
       </w:pPr>
+      <w:r>
+        <w:t xml:space="preserve">Teknologi lain yang dapat digunakan untuk </w:t>
+      </w:r>
+      <w:r>
+        <w:rPr>
+          <w:i/>
+        </w:rPr>
+        <w:t>Indoor Localization</w:t>
+      </w:r>
+      <w:r>
+        <w:t xml:space="preserve"> adalah </w:t>
+      </w:r>
+      <w:r>
+        <w:rPr>
+          <w:i/>
+        </w:rPr>
+        <w:t xml:space="preserve">Bluetoth Low Energy </w:t>
+      </w:r>
+      <w:r>
+        <w:t>(BLE).</w:t>
+      </w:r>
+      <w:r>
+        <w:t xml:space="preserve"> </w:t>
+      </w:r>
+      <w:r>
+        <w:t>BLE atau Bluetooth v4.0 adalah versi terbaru dari Bluetooth</w:t>
+      </w:r>
+      <w:r>
+        <w:t>,</w:t>
+      </w:r>
+      <w:r>
+        <w:t xml:space="preserve"> dimana pada</w:t>
+      </w:r>
+      <w:r>
+        <w:t xml:space="preserve"> versi ini memperbaiki kelemahan pada bluetooth versi sebelumnya. </w:t>
+      </w:r>
+      <w:r>
+        <w:t xml:space="preserve">Salah satu kelemahannya </w:t>
+      </w:r>
+      <w:r>
+        <w:t xml:space="preserve">adalah waktu </w:t>
+      </w:r>
+      <w:r>
+        <w:rPr>
+          <w:i/>
+        </w:rPr>
+        <w:t>scan</w:t>
+      </w:r>
+      <w:r>
+        <w:t xml:space="preserve"> yang sangat lama. </w:t>
+      </w:r>
+      <w:r>
+        <w:fldChar w:fldCharType="begin" w:fldLock="1"/>
+      </w:r>
+      <w:r>
+        <w:instrText>ADDIN CSL_CITATION {"citationItems":[{"id":"ITEM-1","itemData":{"ISBN":"9780132888363","abstract":"Bluetooth Low Energy is an incredibly exciting technology with the promise of unlocking a myriad of use cases. This session will focus on new Bluetooth Low Energy features, including improved scanning and newly added support for peripheral mode, in Android.","author":[{"dropping-particle":"","family":"Heydon","given":"Robin","non-dropping-particle":"","parse-names":false,"suffix":""},{"dropping-particle":"","family":"Hunn","given":"N","non-dropping-particle":"","parse-names":false,"suffix":""}],"container-title":"CSR Presentation","id":"ITEM-1","issued":{"date-parts":[["2012"]]},"number-of-pages":"368","title":"Bluetooth Low Energy : The Developer's Handbook","type":"book"},"uris":["http://www.mendeley.com/documents/?uuid=309376bc-be10-4242-9b13-49ed9a37367f"]}],"mendeley":{"formattedCitation":"(Heydon and Hunn, 2012)","plainTextFormattedCitation":"(Heydon and Hunn, 2012)","previouslyFormattedCitation":"(Heydon and Hunn, 2012)"},"properties":{"noteIndex":0},"schema":"https://github.com/citation-style-language/schema/raw/master/csl-citation.json"}</w:instrText>
+      </w:r>
+      <w:r>
+        <w:fldChar w:fldCharType="separate"/>
+      </w:r>
+      <w:r>
+        <w:rPr>
+          <w:noProof/>
+        </w:rPr>
+        <w:t>(Heydon and Hunn, 2012)</w:t>
+      </w:r>
+      <w:r>
+        <w:fldChar w:fldCharType="end"/>
+      </w:r>
+      <w:r>
+        <w:t xml:space="preserve">. Keunggulan lain dari BLE adalah ukuran perangkat yang kecil, bekerja menggunakan baterai yang dapat bertahan berbulan-bulan bahkan </w:t>
+      </w:r>
+      <w:r>
+        <w:t>ber</w:t>
+      </w:r>
+      <w:r>
+        <w:t>tahun</w:t>
+      </w:r>
+      <w:r>
+        <w:t>-tahun</w:t>
+      </w:r>
+      <w:r>
+        <w:t>, harganya yang murah serta didesain untuk komunikasi “</w:t>
+      </w:r>
+      <w:r>
+        <w:rPr>
+          <w:i/>
+        </w:rPr>
+        <w:t>machine-to-machine</w:t>
+      </w:r>
+      <w:r>
+        <w:t>”</w:t>
+      </w:r>
+      <w:r>
+        <w:t xml:space="preserve"> dan mudah </w:t>
+      </w:r>
+      <w:r>
+        <w:t xml:space="preserve">untuk </w:t>
+      </w:r>
+      <w:r>
+        <w:t>digunakan</w:t>
+      </w:r>
+      <w:r>
+        <w:t>.</w:t>
+      </w:r>
+      <w:r>
+        <w:t xml:space="preserve"> </w:t>
+      </w:r>
+      <w:r>
+        <w:fldChar w:fldCharType="begin" w:fldLock="1"/>
+      </w:r>
+      <w:r>
+        <w:instrText>ADDIN CSL_CITATION {"citationItems":[{"id":"ITEM-1","itemData":{"DOI":"10.1109/JSAC.2015.2430281","ISSN":"0733-8716","abstract":"The complexity of indoor radio propagation has resulted in location-awareness being derived from empirical fingerprinting techniques, where positioning is performed via a previously-constructed radio map, usually of WiFi signals. The recent introduction of the Bluetooth Low Energy (BLE) radio protocol provides new opportunities for indoor location. It supports portable battery-powered beacons that can be easily distributed at low cost, giving it distinct advantages over WiFi. However, its differing use of the radio band brings new challenges too. In this work, we provide a detailed study of BLE fingerprinting using 19 beacons distributed around a ~600 m2 testbed to position a consumer device. We demonstrate the high susceptibility of BLE to fast fading, show how to mitigate this, and quantify the true power cost of continuous BLE scanning. We further investigate the choice of key parameters in a BLE positioning system, including beacon density, transmit power, and transmit frequency. We also provide quantitative comparison with WiFi fingerprinting. Our results show advantages to the use of BLE beacons for positioning. For one-shot (push-to-fix) positioning we achieve &lt;; 2.6 m error 95% of the time for a dense BLE network (1 beacon per 30 m2), compared to &lt;; 4.8 m for a reduced density (1 beacon per 100 m2) and &lt;; 8.5 m for an established WiFi network in the same area.","author":[{"dropping-particle":"","family":"Faragher","given":"Ramsey","non-dropping-particle":"","parse-names":false,"suffix":""},{"dropping-particle":"","family":"Harle","given":"Robert","non-dropping-particle":"","parse-names":false,"suffix":""}],"container-title":"IEEE Journal on Selected Areas in Communications","id":"ITEM-1","issue":"11","issued":{"date-parts":[["2015"]]},"page":"2418-2428","title":"Location Fingerprinting With Bluetooth Low Energy Beacons","type":"article-journal","volume":"33"},"uris":["http://www.mendeley.com/documents/?uuid=34869b27-dc1f-48d7-a712-417f2ace7a63"]}],"mendeley":{"formattedCitation":"(Faragher and Harle, 2015)","manualFormatting":"(Faragher dan Harle, 2015)","plainTextFormattedCitation":"(Faragher and Harle, 2015)","previouslyFormattedCitation":"(Faragher and Harle, 2015)"},"properties":{"noteIndex":0},"schema":"https://github.com/citation-style-language/schema/raw/master/csl-citation.json"}</w:instrText>
+      </w:r>
+      <w:r>
+        <w:fldChar w:fldCharType="separate"/>
+      </w:r>
+      <w:r>
+        <w:rPr>
+          <w:noProof/>
+        </w:rPr>
+        <w:t xml:space="preserve">(Faragher </w:t>
+      </w:r>
+      <w:r>
+        <w:rPr>
+          <w:noProof/>
+        </w:rPr>
+        <w:t>dan</w:t>
+      </w:r>
+      <w:r>
+        <w:rPr>
+          <w:noProof/>
+        </w:rPr>
+        <w:t xml:space="preserve"> Harle, 2015)</w:t>
+      </w:r>
+      <w:r>
+        <w:fldChar w:fldCharType="end"/>
+      </w:r>
+      <w:r>
+        <w:t>.</w:t>
+      </w:r>
+      <w:r>
+        <w:t xml:space="preserve"> Penggunaan teknologi BLE dan metode </w:t>
+      </w:r>
+      <w:r>
+        <w:rPr>
+          <w:i/>
+        </w:rPr>
+        <w:t>fingerprinting</w:t>
+      </w:r>
+      <w:r>
+        <w:t xml:space="preserve"> saat ini menggunakan konsep </w:t>
+      </w:r>
+      <w:r>
+        <w:rPr>
+          <w:i/>
+        </w:rPr>
+        <w:t>Device Based Localization</w:t>
+      </w:r>
+      <w:r>
+        <w:t xml:space="preserve"> (DBL), yakni sebuah konsep dimana perangkat yang dilacak atau dicari lokasinya secara aktif melakukan </w:t>
+      </w:r>
+      <w:r>
+        <w:rPr>
+          <w:i/>
+        </w:rPr>
+        <w:t>scanning</w:t>
+      </w:r>
+      <w:r>
+        <w:t xml:space="preserve"> terhadap </w:t>
+      </w:r>
+      <w:r>
+        <w:rPr>
+          <w:i/>
+        </w:rPr>
+        <w:t>anchor point</w:t>
+      </w:r>
+      <w:r>
+        <w:t xml:space="preserve"> sekaligus melakukan proses interpretasi pola sinyal menjadi nama lokasi. </w:t>
+      </w:r>
+      <w:r>
+        <w:fldChar w:fldCharType="begin" w:fldLock="1"/>
+      </w:r>
+      <w:r>
+        <w:instrText>ADDIN CSL_CITATION {"citationItems":[{"id":"ITEM-1","itemData":{"DOI":"10.1109/SIU.2014.6830467","ISBN":"VO -","ISSN":"0022-1325","PMID":"20034186","abstract":"Indoor localization has recently witnessed an increase in interest, due to the potential wide range of services it can provide by leveraging Internet of Things (IoT), and ubiquitous connectivity. Different techniques, wireless technologies and mechanisms have been proposed in the literature to provide indoor localization services in order to improve the services provided to the users. However, there is a lack of an up-to-date survey paper that incorporates some of the recently proposed accurate and reliable localization systems. In this paper, we aim to provide a detailed survey of different indoor localization techniques such as Angle of Arrival (AoA), Time of Flight (ToF), Return Time of Flight (RTOF), Received Signal Strength (RSS); based on technologies such as WiFi, Radio Frequency Identification Device (RFID), Ultra Wideband (UWB), Bluetooth and systems that have been proposed in the literature. The paper primarily discusses localization and positioning of human users and their devices. We highlight the strengths of the existing systems proposed in the literature. In contrast with the existing surveys, we also evaluate different systems from the perspective of energy efficiency, availability, cost, reception range, latency, scalability and tracking accuracy. Rather than comparing the technologies or techniques, we compare the localization systems and summarize their working principle. We also discuss remaining challenges to accurate indoor localization.","author":[{"dropping-particle":"","family":"Zafari","given":"Faheem","non-dropping-particle":"","parse-names":false,"suffix":""},{"dropping-particle":"","family":"Gkelias","given":"Athanasios","non-dropping-particle":"","parse-names":false,"suffix":""},{"dropping-particle":"","family":"Leung","given":"Kin","non-dropping-particle":"","parse-names":false,"suffix":""}],"id":"ITEM-1","issued":{"date-parts":[["2017"]]},"page":"1-32","title":"A Survey of Indoor Localization Systems and Technologies","type":"article-journal"},"uris":["http://www.mendeley.com/documents/?uuid=057b049c-8228-4a66-8b4f-cd27799348e0"]}],"mendeley":{"formattedCitation":"(Zafari, Gkelias and Leung, 2017)","plainTextFormattedCitation":"(Zafari, Gkelias and Leung, 2017)","previouslyFormattedCitation":"(Zafari, Gkelias and Leung, 2017)"},"properties":{"noteIndex":0},"schema":"https://github.com/citation-style-language/schema/raw/master/csl-citation.json"}</w:instrText>
+      </w:r>
+      <w:r>
+        <w:fldChar w:fldCharType="separate"/>
+      </w:r>
+      <w:r>
+        <w:rPr>
+          <w:noProof/>
+        </w:rPr>
+        <w:t>(Zafari, Gkelias and Leung, 2017)</w:t>
+      </w:r>
+      <w:r>
+        <w:fldChar w:fldCharType="end"/>
+      </w:r>
+      <w:r>
+        <w:t>. Konsep</w:t>
+      </w:r>
+      <w:r>
+        <w:t xml:space="preserve"> ini tidak cocok digunakan pada kondisi dimana objek yang dilacak tidak dibolehkan atau tidak memungkinkan membawa perangkat yang dapat melakukan pemindaian aktif (contoh: </w:t>
+      </w:r>
+      <w:r>
+        <w:rPr>
+          <w:i/>
+        </w:rPr>
+        <w:t>smartphone</w:t>
+      </w:r>
+      <w:r>
+        <w:t xml:space="preserve">) seperti pada rumah sakit jiwa, penjara, dsb. </w:t>
+      </w:r>
+      <w:r>
+        <w:t xml:space="preserve">Konsep lain yang dapat digunakan </w:t>
+      </w:r>
+      <w:r>
+        <w:t xml:space="preserve">adalah konsep </w:t>
+      </w:r>
+      <w:r>
+        <w:rPr>
+          <w:i/>
+        </w:rPr>
+        <w:t xml:space="preserve">Monitor Based Localization </w:t>
+      </w:r>
+      <w:r>
+        <w:t>(MBL). K</w:t>
+      </w:r>
+      <w:r>
+        <w:t>ons</w:t>
+      </w:r>
+      <w:r>
+        <w:t xml:space="preserve">ep MBL adalah konsep dimana perangkat yang dilacak </w:t>
+      </w:r>
+      <w:r>
+        <w:t>hanya secara pasif memancarkan sinyal secara simultan</w:t>
+      </w:r>
+      <w:r>
+        <w:t>,</w:t>
+      </w:r>
+      <w:r>
+        <w:t xml:space="preserve"> </w:t>
+      </w:r>
+      <w:r>
+        <w:t>s</w:t>
+      </w:r>
+      <w:r>
+        <w:t xml:space="preserve">edangkan komponen lain yang akan </w:t>
+      </w:r>
+      <w:r>
+        <w:t>melakukan proses penentuan lokasi</w:t>
+      </w:r>
+      <w:r>
+        <w:t xml:space="preserve">. </w:t>
+      </w:r>
+      <w:r>
+        <w:fldChar w:fldCharType="begin" w:fldLock="1"/>
+      </w:r>
+      <w:r>
+        <w:instrText>ADDIN CSL_CITATION {"citationItems":[{"id":"ITEM-1","itemData":{"DOI":"10.1109/SIU.2014.6830467","ISBN":"VO -","ISSN":"0022-1325","PMID":"20034186","abstract":"Indoor localization has recently witnessed an increase in interest, due to the potential wide range of services it can provide by leveraging Internet of Things (IoT), and ubiquitous connectivity. Different techniques, wireless technologies and mechanisms have been proposed in the literature to provide indoor localization services in order to improve the services provided to the users. However, there is a lack of an up-to-date survey paper that incorporates some of the recently proposed accurate and reliable localization systems. In this paper, we aim to provide a detailed survey of different indoor localization techniques such as Angle of Arrival (AoA), Time of Flight (ToF), Return Time of Flight (RTOF), Received Signal Strength (RSS); based on technologies such as WiFi, Radio Frequency Identification Device (RFID), Ultra Wideband (UWB), Bluetooth and systems that have been proposed in the literature. The paper primarily discusses localization and positioning of human users and their devices. We highlight the strengths of the existing systems proposed in the literature. In contrast with the existing surveys, we also evaluate different systems from the perspective of energy efficiency, availability, cost, reception range, latency, scalability and tracking accuracy. Rather than comparing the technologies or techniques, we compare the localization systems and summarize their working principle. We also discuss remaining challenges to accurate indoor localization.","author":[{"dropping-particle":"","family":"Zafari","given":"Faheem","non-dropping-particle":"","parse-names":false,"suffix":""},{"dropping-particle":"","family":"Gkelias","given":"Athanasios","non-dropping-particle":"","parse-names":false,"suffix":""},{"dropping-particle":"","family":"Leung","given":"Kin","non-dropping-particle":"","parse-names":false,"suffix":""}],"id":"ITEM-1","issued":{"date-parts":[["2017"]]},"page":"1-32","title":"A Survey of Indoor Localization Systems and Technologies","type":"article-journal"},"uris":["http://www.mendeley.com/documents/?uuid=057b049c-8228-4a66-8b4f-cd27799348e0"]}],"mendeley":{"formattedCitation":"(Zafari, Gkelias and Leung, 2017)","plainTextFormattedCitation":"(Zafari, Gkelias and Leung, 2017)"},"properties":{"noteIndex":0},"schema":"https://github.com/citation-style-language/schema/raw/master/csl-citation.json"}</w:instrText>
+      </w:r>
+      <w:r>
+        <w:fldChar w:fldCharType="separate"/>
+      </w:r>
+      <w:r>
+        <w:rPr>
+          <w:noProof/>
+        </w:rPr>
+        <w:t>(Zafari, Gkelias and Leung, 2017)</w:t>
+      </w:r>
+      <w:r>
+        <w:fldChar w:fldCharType="end"/>
+      </w:r>
+      <w:r>
+        <w:t xml:space="preserve">. </w:t>
+      </w:r>
+      <w:r>
+        <w:t xml:space="preserve"> </w:t>
+      </w:r>
     </w:p>
     <w:p>
       <w:pPr>
         <w:pStyle w:val="BodyTextFirstIndent"/>
       </w:pPr>
       <w:r>
+        <w:t xml:space="preserve">Berdasarkan </w:t>
+      </w:r>
+      <w:r>
+        <w:t>pembahasan</w:t>
+      </w:r>
+      <w:r>
+        <w:t xml:space="preserve"> diatas, maka penulis melakukan penelitian </w:t>
+      </w:r>
+      <w:r>
+        <w:rPr>
+          <w:i/>
+        </w:rPr>
+        <w:t xml:space="preserve">indoor </w:t>
+      </w:r>
+      <w:r>
+        <w:rPr>
+          <w:i/>
+        </w:rPr>
+        <w:t>localization</w:t>
+      </w:r>
+      <w:r>
+        <w:t xml:space="preserve"> dengan metode </w:t>
+      </w:r>
+      <w:r>
+        <w:rPr>
+          <w:i/>
+        </w:rPr>
+        <w:t>fingerprinting</w:t>
+      </w:r>
+      <w:r>
+        <w:t xml:space="preserve"> menggunakan t</w:t>
+      </w:r>
+      <w:r>
+        <w:t xml:space="preserve">eknologi </w:t>
+      </w:r>
+      <w:r>
+        <w:rPr>
+          <w:i/>
+        </w:rPr>
+        <w:t>Bluetooth Low Energy</w:t>
+      </w:r>
+      <w:r>
+        <w:t xml:space="preserve">. Penelitian ini menggunakan 3 komponen. </w:t>
+      </w:r>
+      <w:r>
+        <w:t>Komponen pertama</w:t>
+      </w:r>
+      <w:r>
+        <w:t xml:space="preserve"> sebagai perangkat yang dilacak, penulis menggunakan </w:t>
+      </w:r>
+      <w:r>
+        <w:rPr>
+          <w:i/>
+        </w:rPr>
+        <w:t xml:space="preserve">passive tag </w:t>
+      </w:r>
+      <w:r>
+        <w:t xml:space="preserve">yang akan memancarkan sinyal bluetooth secara terus menerus. Komponen yang kedua adalah perangkat yang </w:t>
+      </w:r>
+      <w:r>
+        <w:t>berperan</w:t>
+      </w:r>
+      <w:r>
+        <w:t xml:space="preserve"> sebagai </w:t>
+      </w:r>
+      <w:r>
+        <w:rPr>
+          <w:i/>
+        </w:rPr>
+        <w:t xml:space="preserve">anchor point </w:t>
+      </w:r>
+      <w:r>
+        <w:t xml:space="preserve">yang akan menangkap sinyal bluetooth yang dipancarkan oleh </w:t>
+      </w:r>
+      <w:r>
+        <w:rPr>
+          <w:i/>
+        </w:rPr>
+        <w:t>passive</w:t>
+      </w:r>
+      <w:r>
+        <w:t xml:space="preserve"> </w:t>
+      </w:r>
+      <w:r>
+        <w:rPr>
+          <w:i/>
+        </w:rPr>
+        <w:t xml:space="preserve">tag </w:t>
+      </w:r>
+      <w:r>
+        <w:t xml:space="preserve">kemudian mengirimkan data RSSI-nya menuju server. Komponen ketiga adalah server yang akan menerima data RSSI dari </w:t>
+      </w:r>
+      <w:r>
+        <w:rPr>
+          <w:i/>
+        </w:rPr>
+        <w:t>anchor point</w:t>
+      </w:r>
+      <w:r>
+        <w:t xml:space="preserve"> untuk diinterpretasikan menjadi lokasi ruangan berdasarkan </w:t>
+      </w:r>
+      <w:r>
+        <w:rPr>
+          <w:i/>
+        </w:rPr>
+        <w:t>data training</w:t>
+      </w:r>
+      <w:r>
+        <w:t xml:space="preserve"> yang telah dikumpulkan sebelumnya.</w:t>
+      </w:r>
+      <w:r>
+        <w:t xml:space="preserve"> </w:t>
+      </w:r>
+    </w:p>
+    <w:p>
+      <w:pPr>
+        <w:pStyle w:val="BodyTextFirstIndent"/>
+      </w:pPr>
+      <w:r>
+        <w:t xml:space="preserve">Implementasi sistem akan dibagi menjadi 2 tahap, yakni tahap </w:t>
+      </w:r>
+      <w:r>
+        <w:rPr>
+          <w:i/>
+        </w:rPr>
+        <w:t>offline</w:t>
+      </w:r>
+      <w:r>
+        <w:t xml:space="preserve"> dan tahap </w:t>
+      </w:r>
+      <w:r>
+        <w:rPr>
+          <w:i/>
+        </w:rPr>
+        <w:t>online</w:t>
+      </w:r>
+      <w:r>
+        <w:t xml:space="preserve">. Pada tahap </w:t>
+      </w:r>
+      <w:r>
+        <w:rPr>
+          <w:i/>
+        </w:rPr>
+        <w:t xml:space="preserve">offline, </w:t>
+      </w:r>
+      <w:r>
+        <w:t xml:space="preserve">pola sinyal pada masing-masing lokasi atau ruangan akan direkam dan disimpan menjadi </w:t>
+      </w:r>
+      <w:r>
+        <w:rPr>
+          <w:i/>
+        </w:rPr>
+        <w:t>data training</w:t>
+      </w:r>
+      <w:r>
+        <w:t xml:space="preserve"> pada </w:t>
+      </w:r>
+      <w:r>
+        <w:t>server</w:t>
+      </w:r>
+      <w:r>
+        <w:t xml:space="preserve">. </w:t>
+      </w:r>
+      <w:r>
+        <w:t>Mekanisme</w:t>
+      </w:r>
+      <w:r>
+        <w:t xml:space="preserve"> kerjanya adalah </w:t>
+      </w:r>
+      <w:r>
+        <w:t xml:space="preserve">pertama, </w:t>
+      </w:r>
+      <w:r>
+        <w:rPr>
+          <w:i/>
+        </w:rPr>
+        <w:t>passive tag</w:t>
+      </w:r>
+      <w:r>
+        <w:t xml:space="preserve"> dinyalakan pada salah satu </w:t>
+      </w:r>
+      <w:r>
         <w:lastRenderedPageBreak/>
-        <w:t xml:space="preserve">Teknologi lain yang dapat digunakan untuk </w:t>
+        <w:t xml:space="preserve">ruangan, kemudian </w:t>
       </w:r>
       <w:r>
         <w:rPr>
           <w:i/>
         </w:rPr>
-        <w:t>Indoor Localization</w:t>
-      </w:r>
-      <w:r>
-        <w:t xml:space="preserve"> adalah </w:t>
+        <w:t>anchor point</w:t>
+      </w:r>
+      <w:r>
+        <w:t xml:space="preserve"> akan menangkap sinyal yang dipancarkan oleh </w:t>
       </w:r>
       <w:r>
         <w:rPr>
           <w:i/>
         </w:rPr>
-        <w:t xml:space="preserve">Bluetoth Low Energy </w:t>
-      </w:r>
-      <w:r>
-        <w:t>(BLE).</w:t>
-      </w:r>
-      <w:r>
-        <w:t xml:space="preserve"> </w:t>
-      </w:r>
-      <w:r>
-        <w:t>BLE atau Bluetooth v4.0 adalah versi terbaru dari Bluetooth</w:t>
-      </w:r>
-      <w:r>
-        <w:t>,</w:t>
-      </w:r>
-      <w:r>
-        <w:t xml:space="preserve"> dimana pada</w:t>
-      </w:r>
-      <w:r>
-        <w:t xml:space="preserve"> versi ini memperbaiki kelemahan pada bluetooth versi sebelumnya. </w:t>
-      </w:r>
-      <w:r>
-        <w:t xml:space="preserve">Salah satu kelemahannya </w:t>
-      </w:r>
-      <w:r>
-        <w:t xml:space="preserve">adalah waktu </w:t>
+        <w:t>passive tag</w:t>
+      </w:r>
+      <w:r>
+        <w:t xml:space="preserve">. Selanjutnya, </w:t>
       </w:r>
       <w:r>
         <w:rPr>
           <w:i/>
         </w:rPr>
-        <w:t>scan</w:t>
-      </w:r>
-      <w:r>
-        <w:t xml:space="preserve"> yang sangat lama. </w:t>
-      </w:r>
-      <w:r>
-        <w:fldChar w:fldCharType="begin" w:fldLock="1"/>
-      </w:r>
-      <w:r>
-        <w:instrText>ADDIN CSL_CITATION {"citationItems":[{"id":"ITEM-1","itemData":{"ISBN":"9780132888363","abstract":"Bluetooth Low Energy is an incredibly exciting technology with the promise of unlocking a myriad of use cases. This session will focus on new Bluetooth Low Energy features, including improved scanning and newly added support for peripheral mode, in Android.","author":[{"dropping-particle":"","family":"Heydon","given":"Robin","non-dropping-particle":"","parse-names":false,"suffix":""},{"dropping-particle":"","family":"Hunn","given":"N","non-dropping-particle":"","parse-names":false,"suffix":""}],"container-title":"CSR Presentation","id":"ITEM-1","issued":{"date-parts":[["2012"]]},"number-of-pages":"368","title":"Bluetooth Low Energy : The Developer's Handbook","type":"book"},"uris":["http://www.mendeley.com/documents/?uuid=309376bc-be10-4242-9b13-49ed9a37367f"]}],"mendeley":{"formattedCitation":"(Heydon and Hunn, 2012)","plainTextFormattedCitation":"(Heydon and Hunn, 2012)","previouslyFormattedCitation":"(Heydon and Hunn, 2012)"},"properties":{"noteIndex":0},"schema":"https://github.com/citation-style-language/schema/raw/master/csl-citation.json"}</w:instrText>
-      </w:r>
-      <w:r>
-        <w:fldChar w:fldCharType="separate"/>
-      </w:r>
-      <w:r>
-        <w:rPr>
-          <w:noProof/>
-        </w:rPr>
-        <w:t>(Heydon and Hunn, 2012)</w:t>
-      </w:r>
-      <w:r>
-        <w:fldChar w:fldCharType="end"/>
-      </w:r>
-      <w:r>
-        <w:t xml:space="preserve">. Keunggulan lain dari BLE adalah ukuran perangkat yang kecil, bekerja menggunakan baterai yang dapat bertahan berbulan-bulan bahkan </w:t>
-      </w:r>
-      <w:r>
-        <w:t>ber</w:t>
-      </w:r>
-      <w:r>
-        <w:t>tahun</w:t>
-      </w:r>
-      <w:r>
-        <w:t>-tahun</w:t>
-      </w:r>
-      <w:r>
-        <w:t>, harganya yang murah serta didesain untuk komunikasi “</w:t>
+        <w:t>anchor point</w:t>
+      </w:r>
+      <w:r>
+        <w:t xml:space="preserve"> akan mengirimkan RSSI dari </w:t>
       </w:r>
       <w:r>
         <w:rPr>
           <w:i/>
         </w:rPr>
-        <w:t>machine-to-machine</w:t>
-      </w:r>
-      <w:r>
-        <w:t>”</w:t>
-      </w:r>
-      <w:r>
-        <w:t xml:space="preserve"> dan mudah </w:t>
-      </w:r>
-      <w:r>
-        <w:t xml:space="preserve">untuk </w:t>
-      </w:r>
-      <w:r>
-        <w:t>digunakan</w:t>
-      </w:r>
-      <w:r>
-        <w:t>.</w:t>
-      </w:r>
-      <w:r>
-        <w:t xml:space="preserve"> </w:t>
-      </w:r>
-      <w:r>
-        <w:fldChar w:fldCharType="begin" w:fldLock="1"/>
-      </w:r>
-      <w:r>
-        <w:instrText>ADDIN CSL_CITATION {"citationItems":[{"id":"ITEM-1","itemData":{"DOI":"10.1109/JSAC.2015.2430281","ISSN":"0733-8716","abstract":"The complexity of indoor radio propagation has resulted in location-awareness being derived from empirical fingerprinting techniques, where positioning is performed via a previously-constructed radio map, usually of WiFi signals. The recent introduction of the Bluetooth Low Energy (BLE) radio protocol provides new opportunities for indoor location. It supports portable battery-powered beacons that can be easily distributed at low cost, giving it distinct advantages over WiFi. However, its differing use of the radio band brings new challenges too. In this work, we provide a detailed study of BLE fingerprinting using 19 beacons distributed around a ~600 m2 testbed to position a consumer device. We demonstrate the high susceptibility of BLE to fast fading, show how to mitigate this, and quantify the true power cost of continuous BLE scanning. We further investigate the choice of key parameters in a BLE positioning system, including beacon density, transmit power, and transmit frequency. We also provide quantitative comparison with WiFi fingerprinting. Our results show advantages to the use of BLE beacons for positioning. For one-shot (push-to-fix) positioning we achieve &lt;; 2.6 m error 95% of the time for a dense BLE network (1 beacon per 30 m2), compared to &lt;; 4.8 m for a reduced density (1 beacon per 100 m2) and &lt;; 8.5 m for an established WiFi network in the same area.","author":[{"dropping-particle":"","family":"Faragher","given":"Ramsey","non-dropping-particle":"","parse-names":false,"suffix":""},{"dropping-particle":"","family":"Harle","given":"Robert","non-dropping-particle":"","parse-names":false,"suffix":""}],"container-title":"IEEE Journal on Selected Areas in Communications","id":"ITEM-1","issue":"11","issued":{"date-parts":[["2015"]]},"page":"2418-2428","title":"Location Fingerprinting With Bluetooth Low Energy Beacons","type":"article-journal","volume":"33"},"uris":["http://www.mendeley.com/documents/?uuid=34869b27-dc1f-48d7-a712-417f2ace7a63"]}],"mendeley":{"formattedCitation":"(Faragher and Harle, 2015)","manualFormatting":"(Faragher dan Harle, 2015)","plainTextFormattedCitation":"(Faragher and Harle, 2015)","previouslyFormattedCitation":"(Faragher and Harle, 2015)"},"properties":{"noteIndex":0},"schema":"https://github.com/citation-style-language/schema/raw/master/csl-citation.json"}</w:instrText>
-      </w:r>
-      <w:r>
-        <w:fldChar w:fldCharType="separate"/>
-      </w:r>
-      <w:r>
-        <w:rPr>
-          <w:noProof/>
-        </w:rPr>
-        <w:t xml:space="preserve">(Faragher </w:t>
-      </w:r>
-      <w:r>
-        <w:rPr>
-          <w:noProof/>
-        </w:rPr>
-        <w:t>dan</w:t>
-      </w:r>
-      <w:r>
-        <w:rPr>
-          <w:noProof/>
-        </w:rPr>
-        <w:t xml:space="preserve"> Harle, 2015)</w:t>
-      </w:r>
-      <w:r>
-        <w:fldChar w:fldCharType="end"/>
-      </w:r>
-      <w:r>
-        <w:t>.</w:t>
-      </w:r>
-      <w:r>
-        <w:t xml:space="preserve"> Penggunaan teknologi BLE dan metode </w:t>
+        <w:t>passive tag</w:t>
+      </w:r>
+      <w:r>
+        <w:t xml:space="preserve"> menuju server. </w:t>
+      </w:r>
+      <w:r>
+        <w:t>Kemudian pada</w:t>
+      </w:r>
+      <w:r>
+        <w:t xml:space="preserve"> server, data RSSI yang diterima dari </w:t>
       </w:r>
       <w:r>
         <w:rPr>
           <w:i/>
         </w:rPr>
-        <w:t>fingerprinting</w:t>
-      </w:r>
-      <w:r>
-        <w:t xml:space="preserve"> saat ini menggunakan konsep </w:t>
+        <w:t>anchor point</w:t>
+      </w:r>
+      <w:r>
+        <w:t xml:space="preserve"> akan disimpan dan diberi label nama ruangan. </w:t>
+      </w:r>
+      <w:r>
+        <w:t xml:space="preserve">Proses ini diulang sampai pola sinyal dari semua ruang selesai direkam, disimpan, dan diberi label nama ruangan. Tahap selanjutnya adalah tahap </w:t>
       </w:r>
       <w:r>
         <w:rPr>
           <w:i/>
         </w:rPr>
-        <w:t>Device Based Localization</w:t>
-      </w:r>
-      <w:r>
-        <w:t xml:space="preserve"> (DBL), yakni sebuah konsep dimana perangkat yang dilacak atau dicari lokasinya secara aktif melakukan </w:t>
+        <w:t>online</w:t>
+      </w:r>
+      <w:r>
+        <w:t xml:space="preserve">. Pada tahap ini dilakukan proses penentuan lokasi berdasarkan </w:t>
       </w:r>
       <w:r>
         <w:rPr>
           <w:i/>
         </w:rPr>
-        <w:t>scanning</w:t>
-      </w:r>
-      <w:r>
-        <w:t xml:space="preserve"> terhadap </w:t>
+        <w:t>data training</w:t>
+      </w:r>
+      <w:r>
+        <w:t xml:space="preserve"> telah dikumpulkan sebelumnya. Mekanisme kerjanya yakni, </w:t>
       </w:r>
       <w:r>
         <w:rPr>
           <w:i/>
         </w:rPr>
+        <w:t xml:space="preserve">passive tag </w:t>
+      </w:r>
+      <w:r>
+        <w:t xml:space="preserve">dinyalakan pada salah satu ruang secara acak. Kemudian, </w:t>
+      </w:r>
+      <w:r>
+        <w:rPr>
+          <w:i/>
+        </w:rPr>
         <w:t>anchor point</w:t>
       </w:r>
       <w:r>
-        <w:t xml:space="preserve"> sekaligus melakukan proses interpretasi pola sinyal menjadi nama lokasi. </w:t>
-      </w:r>
-      <w:r>
-        <w:fldChar w:fldCharType="begin" w:fldLock="1"/>
-      </w:r>
-      <w:r>
-        <w:instrText>ADDIN CSL_CITATION {"citationItems":[{"id":"ITEM-1","itemData":{"DOI":"10.1109/SIU.2014.6830467","ISBN":"VO -","ISSN":"0022-1325","PMID":"20034186","abstract":"Indoor localization has recently witnessed an increase in interest, due to the potential wide range of services it can provide by leveraging Internet of Things (IoT), and ubiquitous connectivity. Different techniques, wireless technologies and mechanisms have been proposed in the literature to provide indoor localization services in order to improve the services provided to the users. However, there is a lack of an up-to-date survey paper that incorporates some of the recently proposed accurate and reliable localization systems. In this paper, we aim to provide a detailed survey of different indoor localization techniques such as Angle of Arrival (AoA), Time of Flight (ToF), Return Time of Flight (RTOF), Received Signal Strength (RSS); based on technologies such as WiFi, Radio Frequency Identification Device (RFID), Ultra Wideband (UWB), Bluetooth and systems that have been proposed in the literature. The paper primarily discusses localization and positioning of human users and their devices. We highlight the strengths of the existing systems proposed in the literature. In contrast with the existing surveys, we also evaluate different systems from the perspective of energy efficiency, availability, cost, reception range, latency, scalability and tracking accuracy. Rather than comparing the technologies or techniques, we compare the localization systems and summarize their working principle. We also discuss remaining challenges to accurate indoor localization.","author":[{"dropping-particle":"","family":"Zafari","given":"Faheem","non-dropping-particle":"","parse-names":false,"suffix":""},{"dropping-particle":"","family":"Gkelias","given":"Athanasios","non-dropping-particle":"","parse-names":false,"suffix":""},{"dropping-particle":"","family":"Leung","given":"Kin","non-dropping-particle":"","parse-names":false,"suffix":""}],"id":"ITEM-1","issued":{"date-parts":[["2017"]]},"page":"1-32","title":"A Survey of Indoor Localization Systems and Technologies","type":"article-journal"},"uris":["http://www.mendeley.com/documents/?uuid=057b049c-8228-4a66-8b4f-cd27799348e0"]}],"mendeley":{"formattedCitation":"(Zafari, Gkelias and Leung, 2017)","plainTextFormattedCitation":"(Zafari, Gkelias and Leung, 2017)","previouslyFormattedCitation":"(Zafari, Gkelias and Leung, 2017)"},"properties":{"noteIndex":0},"schema":"https://github.com/citation-style-language/schema/raw/master/csl-citation.json"}</w:instrText>
-      </w:r>
-      <w:r>
-        <w:fldChar w:fldCharType="separate"/>
-      </w:r>
-      <w:r>
-        <w:rPr>
-          <w:noProof/>
-        </w:rPr>
-        <w:t>(Zafari, Gkelias and Leung, 2017)</w:t>
-      </w:r>
-      <w:r>
-        <w:fldChar w:fldCharType="end"/>
-      </w:r>
-      <w:r>
-        <w:t>. Konsep</w:t>
-      </w:r>
-      <w:r>
-        <w:t xml:space="preserve"> ini tidak cocok digunakan pada kondisi dimana objek yang dilacak tidak dibolehkan atau tidak memungkinkan membawa perangkat yang dapat melakukan pemindaian aktif (contoh: </w:t>
+        <w:t xml:space="preserve"> akan menangkap sinyal yang dipancarkan oleh </w:t>
       </w:r>
       <w:r>
         <w:rPr>
           <w:i/>
         </w:rPr>
-        <w:t>smartphone</w:t>
-      </w:r>
-      <w:r>
-        <w:t xml:space="preserve">) seperti pada rumah sakit jiwa, penjara, dsb. </w:t>
-      </w:r>
-      <w:r>
-        <w:t xml:space="preserve">Konsep lain yang dapat digunakan </w:t>
-      </w:r>
-      <w:r>
-        <w:t xml:space="preserve">adalah konsep </w:t>
+        <w:t>passive tag</w:t>
+      </w:r>
+      <w:r>
+        <w:t xml:space="preserve"> dan mengirimkan data RSSI-nya menuju server. Pada sisi server, data RSSI yang dikirimkan </w:t>
       </w:r>
       <w:r>
         <w:rPr>
           <w:i/>
         </w:rPr>
-        <w:t xml:space="preserve">Monitor Based Localization </w:t>
-      </w:r>
-      <w:r>
-        <w:t>(MBL). K</w:t>
-      </w:r>
-      <w:r>
-        <w:t>ons</w:t>
-      </w:r>
-      <w:r>
-        <w:t xml:space="preserve">ep MBL adalah konsep dimana perangkat yang dilacak </w:t>
-      </w:r>
-      <w:r>
-        <w:t>hanya secara pasif memancarkan sinyal secara simultan</w:t>
-      </w:r>
-      <w:r>
-        <w:t xml:space="preserve">. </w:t>
-      </w:r>
-      <w:r>
-        <w:t xml:space="preserve">Sedangkan komponen lain yang akan </w:t>
-      </w:r>
-      <w:r>
-        <w:t>melakukan proses penentuan lokasi</w:t>
-      </w:r>
-      <w:r>
-        <w:t xml:space="preserve">. </w:t>
-      </w:r>
-      <w:r>
-        <w:fldChar w:fldCharType="begin" w:fldLock="1"/>
-      </w:r>
-      <w:r>
-        <w:instrText>ADDIN CSL_CITATION {"citationItems":[{"id":"ITEM-1","itemData":{"DOI":"10.1109/SIU.2014.6830467","ISBN":"VO -","ISSN":"0022-1325","PMID":"20034186","abstract":"Indoor localization has recently witnessed an increase in interest, due to the potential wide range of services it can provide by leveraging Internet of Things (IoT), and ubiquitous connectivity. Different techniques, wireless technologies and mechanisms have been proposed in the literature to provide indoor localization services in order to improve the services provided to the users. However, there is a lack of an up-to-date survey paper that incorporates some of the recently proposed accurate and reliable localization systems. In this paper, we aim to provide a detailed survey of different indoor localization techniques such as Angle of Arrival (AoA), Time of Flight (ToF), Return Time of Flight (RTOF), Received Signal Strength (RSS); based on technologies such as WiFi, Radio Frequency Identification Device (RFID), Ultra Wideband (UWB), Bluetooth and systems that have been proposed in the literature. The paper primarily discusses localization and positioning of human users and their devices. We highlight the strengths of the existing systems proposed in the literature. In contrast with the existing surveys, we also evaluate different systems from the perspective of energy efficiency, availability, cost, reception range, latency, scalability and tracking accuracy. Rather than comparing the technologies or techniques, we compare the localization systems and summarize their working principle. We also discuss remaining challenges to accurate indoor localization.","author":[{"dropping-particle":"","family":"Zafari","given":"Faheem","non-dropping-particle":"","parse-names":false,"suffix":""},{"dropping-particle":"","family":"Gkelias","given":"Athanasios","non-dropping-particle":"","parse-names":false,"suffix":""},{"dropping-particle":"","family":"Leung","given":"Kin","non-dropping-particle":"","parse-names":false,"suffix":""}],"id":"ITEM-1","issued":{"date-parts":[["2017"]]},"page":"1-32","title":"A Survey of Indoor Localization Systems and Technologies","type":"article-journal"},"uris":["http://www.mendeley.com/documents/?uuid=057b049c-8228-4a66-8b4f-cd27799348e0"]}],"mendeley":{"formattedCitation":"(Zafari, Gkelias and Leung, 2017)","plainTextFormattedCitation":"(Zafari, Gkelias and Leung, 2017)"},"properties":{"noteIndex":0},"schema":"https://github.com/citation-style-language/schema/raw/master/csl-citation.json"}</w:instrText>
-      </w:r>
-      <w:r>
-        <w:fldChar w:fldCharType="separate"/>
-      </w:r>
-      <w:r>
-        <w:rPr>
-          <w:noProof/>
-        </w:rPr>
-        <w:t>(Zafari, Gkelias and Leung, 2017)</w:t>
-      </w:r>
-      <w:r>
-        <w:fldChar w:fldCharType="end"/>
-      </w:r>
-      <w:r>
-        <w:t xml:space="preserve">. </w:t>
-      </w:r>
-      <w:r>
-        <w:t xml:space="preserve"> </w:t>
-      </w:r>
-    </w:p>
-    <w:p>
-      <w:pPr>
-        <w:pStyle w:val="BodyTextFirstIndent"/>
-      </w:pPr>
-      <w:r>
-        <w:t xml:space="preserve">Berdasarkan </w:t>
-      </w:r>
-      <w:r>
-        <w:t>pembahasan</w:t>
-      </w:r>
-      <w:r>
-        <w:t xml:space="preserve"> diatas, maka penulis melakukan penelitian </w:t>
+        <w:t>anchor point</w:t>
+      </w:r>
+      <w:r>
+        <w:t xml:space="preserve"> akan diklasifikasikan menjadi nama ruangan menggunakan algoritma KNN berdasarkan </w:t>
       </w:r>
       <w:r>
         <w:rPr>
           <w:i/>
         </w:rPr>
-        <w:t xml:space="preserve">indoor </w:t>
+        <w:t>data training</w:t>
+      </w:r>
+      <w:r>
+        <w:t xml:space="preserve"> yang telah dikumpulkan sebelumnya. </w:t>
+      </w:r>
+      <w:r>
+        <w:t xml:space="preserve">Sebagai catatan, algoritma KNN disini hanya digunakan sebagai </w:t>
       </w:r>
       <w:r>
         <w:rPr>
           <w:i/>
         </w:rPr>
-        <w:t>localization</w:t>
-      </w:r>
-      <w:r>
-        <w:t xml:space="preserve"> dengan metode </w:t>
-      </w:r>
-      <w:r>
-        <w:rPr>
-          <w:i/>
-        </w:rPr>
-        <w:t>fingerprinting</w:t>
-      </w:r>
-      <w:r>
-        <w:t xml:space="preserve"> menggunakan t</w:t>
-      </w:r>
-      <w:r>
-        <w:t xml:space="preserve">eknologi </w:t>
-      </w:r>
-      <w:r>
-        <w:rPr>
-          <w:i/>
-        </w:rPr>
-        <w:t>Bluetooth Low Energy</w:t>
-      </w:r>
-      <w:r>
-        <w:t xml:space="preserve">. Penelitian ini menggunakan 3 komponen. </w:t>
-      </w:r>
-      <w:r>
-        <w:t>Komponen pertama</w:t>
-      </w:r>
-      <w:r>
-        <w:t xml:space="preserve"> sebagai perangkat yang dilacak, penulis menggunakan </w:t>
-      </w:r>
-      <w:r>
-        <w:rPr>
-          <w:i/>
-        </w:rPr>
-        <w:t xml:space="preserve">passive tag </w:t>
-      </w:r>
-      <w:r>
-        <w:t xml:space="preserve">yang akan memancarkan sinyal bluetooth secara terus menerus. Komponen yang kedua adalah perangkat yang </w:t>
-      </w:r>
-      <w:r>
-        <w:t>berperan</w:t>
-      </w:r>
-      <w:r>
-        <w:t xml:space="preserve"> sebagai </w:t>
-      </w:r>
-      <w:r>
-        <w:rPr>
-          <w:i/>
-        </w:rPr>
-        <w:t xml:space="preserve">anchor point </w:t>
-      </w:r>
-      <w:r>
-        <w:t xml:space="preserve">yang akan menangkap sinyal bluetooth yang dipancarkan oleh </w:t>
-      </w:r>
-      <w:r>
-        <w:rPr>
-          <w:i/>
-        </w:rPr>
-        <w:t>passive</w:t>
-      </w:r>
-      <w:r>
-        <w:t xml:space="preserve"> </w:t>
-      </w:r>
-      <w:r>
-        <w:rPr>
-          <w:i/>
-        </w:rPr>
-        <w:t xml:space="preserve">tag </w:t>
-      </w:r>
-      <w:r>
-        <w:t xml:space="preserve">kemudian mengirimkan data RSSI-nya menuju server. Komponen ketiga adalah server yang akan menerima data RSSI dari </w:t>
-      </w:r>
-      <w:r>
-        <w:rPr>
-          <w:i/>
-        </w:rPr>
-        <w:t>anchor point</w:t>
-      </w:r>
-      <w:r>
-        <w:t xml:space="preserve"> untuk diinterpretasikan menjadi lokasi ruangan menggunakan algoritma KNN berdasarkan </w:t>
-      </w:r>
-      <w:r>
-        <w:rPr>
-          <w:i/>
-        </w:rPr>
-        <w:t>data training</w:t>
-      </w:r>
-      <w:r>
-        <w:t xml:space="preserve"> yang telah dikumpulkan sebelumnya.</w:t>
-      </w:r>
-      <w:r>
-        <w:t xml:space="preserve"> </w:t>
-      </w:r>
-      <w:r>
-        <w:t>Cara kerja dari sistem yang akan penulis lakukan adalah pertama,</w:t>
-      </w:r>
-      <w:r>
-        <w:rPr>
-          <w:i/>
-        </w:rPr>
-        <w:t xml:space="preserve"> anchor point</w:t>
-      </w:r>
-      <w:r>
-        <w:t xml:space="preserve"> akan menangkap sinyal yang dipancarkan oleh </w:t>
-      </w:r>
-      <w:r>
-        <w:rPr>
-          <w:i/>
-        </w:rPr>
-        <w:t>passive tag</w:t>
-      </w:r>
-      <w:r>
-        <w:t xml:space="preserve">. Kemudian, data RSSI dari perangkat </w:t>
-      </w:r>
-      <w:r>
-        <w:rPr>
-          <w:i/>
-        </w:rPr>
-        <w:t>passive tag</w:t>
-      </w:r>
-      <w:r>
-        <w:t xml:space="preserve"> akan dikirim oleh </w:t>
-      </w:r>
-      <w:r>
-        <w:rPr>
-          <w:i/>
-        </w:rPr>
-        <w:t xml:space="preserve">anchor point </w:t>
-      </w:r>
-      <w:r>
-        <w:t xml:space="preserve">menuju server. Selanjutnya, server mengklasifikasikan data RSSI dari beberapa </w:t>
-      </w:r>
-      <w:r>
-        <w:rPr>
-          <w:i/>
-        </w:rPr>
-        <w:t>anchor point</w:t>
-      </w:r>
-      <w:r>
-        <w:t xml:space="preserve"> berdasarkan </w:t>
-      </w:r>
-      <w:r>
-        <w:rPr>
-          <w:i/>
-        </w:rPr>
-        <w:t>data training</w:t>
-      </w:r>
-      <w:r>
-        <w:t xml:space="preserve"> menggunakan algoritma KNN. Hasil dari klasifikasi adalah nama lokasi dimana perangkat </w:t>
-      </w:r>
-      <w:r>
-        <w:rPr>
-          <w:i/>
-        </w:rPr>
-        <w:t>passive tag</w:t>
-      </w:r>
-      <w:r>
-        <w:t xml:space="preserve"> berada.</w:t>
+        <w:t>tools</w:t>
+      </w:r>
+      <w:r>
+        <w:t xml:space="preserve"> untuk klasifikasi.</w:t>
       </w:r>
     </w:p>
     <w:p>
       <w:pPr>
         <w:pStyle w:val="Heading2"/>
       </w:pPr>
-      <w:bookmarkStart w:id="16" w:name="_Toc25999884"/>
+      <w:bookmarkStart w:id="15" w:name="_Toc25999884"/>
       <w:r>
         <w:t xml:space="preserve">Rumusan </w:t>
       </w:r>
@@ -10602,7 +10893,7 @@
       <w:r>
         <w:t>asalah</w:t>
       </w:r>
-      <w:bookmarkEnd w:id="16"/>
+      <w:bookmarkEnd w:id="15"/>
     </w:p>
     <w:p>
       <w:pPr>
@@ -10615,7 +10906,19 @@
         <w:rPr>
           <w:lang w:val="id-ID"/>
         </w:rPr>
-        <w:t xml:space="preserve">Bagaimana implementasi pelacakan lokasi dalam gedung menggunakan metode </w:t>
+        <w:t xml:space="preserve">Bagaimana implementasi </w:t>
+      </w:r>
+      <w:r>
+        <w:rPr>
+          <w:lang w:val="id-ID"/>
+        </w:rPr>
+        <w:t>penentuan</w:t>
+      </w:r>
+      <w:r>
+        <w:rPr>
+          <w:lang w:val="id-ID"/>
+        </w:rPr>
+        <w:t xml:space="preserve"> lokasi dalam gedung menggunakan metode </w:t>
       </w:r>
       <w:r>
         <w:rPr>
@@ -10649,7 +10952,7 @@
           <w:i/>
           <w:lang w:val="id-ID"/>
         </w:rPr>
-        <w:t>passive scanning</w:t>
+        <w:t>Monitor Based Localization</w:t>
       </w:r>
       <w:r>
         <w:rPr>
@@ -10711,12 +11014,11 @@
       <w:pPr>
         <w:pStyle w:val="Heading2"/>
       </w:pPr>
-      <w:bookmarkStart w:id="17" w:name="_Toc25999885"/>
-      <w:r>
-        <w:lastRenderedPageBreak/>
+      <w:bookmarkStart w:id="16" w:name="_Toc25999885"/>
+      <w:r>
         <w:t>Tujuan</w:t>
       </w:r>
-      <w:bookmarkEnd w:id="17"/>
+      <w:bookmarkEnd w:id="16"/>
     </w:p>
     <w:p>
       <w:pPr>
@@ -10752,7 +11054,13 @@
         <w:t>fingerprinting</w:t>
       </w:r>
       <w:r>
-        <w:t xml:space="preserve"> dengan Bluetooth Low Energy</w:t>
+        <w:t xml:space="preserve"> dengan </w:t>
+      </w:r>
+      <w:r>
+        <w:t xml:space="preserve">teknologi </w:t>
+      </w:r>
+      <w:r>
+        <w:t>Bluetooth Low Energy</w:t>
       </w:r>
     </w:p>
     <w:p>
@@ -10771,7 +11079,7 @@
         <w:rPr>
           <w:i/>
         </w:rPr>
-        <w:t>passive scanning</w:t>
+        <w:t>Monitor Based Localization</w:t>
       </w:r>
       <w:r>
         <w:t xml:space="preserve"> pada pelacakan lokasi dalam gedung</w:t>
@@ -10819,50 +11127,73 @@
       <w:pPr>
         <w:pStyle w:val="Heading2"/>
       </w:pPr>
-      <w:bookmarkStart w:id="18" w:name="_Toc25999886"/>
+      <w:bookmarkStart w:id="17" w:name="_Toc25999886"/>
       <w:r>
         <w:t>Manfaat</w:t>
       </w:r>
+      <w:bookmarkEnd w:id="17"/>
+    </w:p>
+    <w:p>
+      <w:pPr>
+        <w:pStyle w:val="BodyTextFirstIndent"/>
+      </w:pPr>
+      <w:r>
+        <w:t xml:space="preserve">Manfaat dilakukannya penelitian ini adalah sebagai sebuah solusi alternatif dalam </w:t>
+      </w:r>
+      <w:r>
+        <w:t xml:space="preserve">penentuan lokasi dalam gedung pada kondisi </w:t>
+      </w:r>
+      <w:r>
+        <w:t>seperti</w:t>
+      </w:r>
+      <w:r>
+        <w:t xml:space="preserve"> rumah sakit jiwa</w:t>
+      </w:r>
+      <w:r>
+        <w:t>,</w:t>
+      </w:r>
+      <w:r>
+        <w:t xml:space="preserve"> </w:t>
+      </w:r>
+      <w:r>
+        <w:t>penjara, dsb</w:t>
+      </w:r>
+      <w:r>
+        <w:t>.</w:t>
+      </w:r>
+    </w:p>
+    <w:p>
+      <w:pPr>
+        <w:pStyle w:val="BodyTextFirstIndent"/>
+      </w:pPr>
+    </w:p>
+    <w:p>
+      <w:pPr>
+        <w:pStyle w:val="BodyTextFirstIndent"/>
+        <w:rPr>
+          <w:lang w:val="en-US"/>
+        </w:rPr>
+      </w:pPr>
+    </w:p>
+    <w:p>
+      <w:pPr>
+        <w:pStyle w:val="Heading2"/>
+      </w:pPr>
+      <w:bookmarkStart w:id="18" w:name="_Toc25999887"/>
+      <w:r>
+        <w:lastRenderedPageBreak/>
+        <w:t xml:space="preserve">Batasan </w:t>
+      </w:r>
+      <w:r>
+        <w:rPr>
+          <w:lang w:val="en-US"/>
+        </w:rPr>
+        <w:t>M</w:t>
+      </w:r>
+      <w:r>
+        <w:t>asalah</w:t>
+      </w:r>
       <w:bookmarkEnd w:id="18"/>
-    </w:p>
-    <w:p>
-      <w:pPr>
-        <w:pStyle w:val="BodyTextFirstIndent"/>
-        <w:rPr>
-          <w:lang w:val="en-US"/>
-        </w:rPr>
-      </w:pPr>
-      <w:r>
-        <w:t>Manfaat dilakukannya penelitian ini adalah sebagai sebuah solusi alternatif dalam bidang pelacakan pasien</w:t>
-      </w:r>
-      <w:r>
-        <w:t xml:space="preserve"> seperti</w:t>
-      </w:r>
-      <w:r>
-        <w:t xml:space="preserve"> rumah sakit jiwa</w:t>
-      </w:r>
-      <w:r>
-        <w:t xml:space="preserve"> sehingga staff rumah sakit tidak perlu mencari secara manual lokasi pasien dalam sebuah rumah sakit.</w:t>
-      </w:r>
-    </w:p>
-    <w:p>
-      <w:pPr>
-        <w:pStyle w:val="Heading2"/>
-      </w:pPr>
-      <w:bookmarkStart w:id="19" w:name="_Toc25999887"/>
-      <w:r>
-        <w:t xml:space="preserve">Batasan </w:t>
-      </w:r>
-      <w:r>
-        <w:rPr>
-          <w:lang w:val="en-US"/>
-        </w:rPr>
-        <w:t>M</w:t>
-      </w:r>
-      <w:r>
-        <w:t>asalah</w:t>
-      </w:r>
-      <w:bookmarkEnd w:id="19"/>
     </w:p>
     <w:p>
       <w:pPr>
@@ -10924,7 +11255,7 @@
         <w:rPr>
           <w:i/>
         </w:rPr>
-        <w:t>passive scanning</w:t>
+        <w:t>Monitor Based Localization</w:t>
       </w:r>
     </w:p>
     <w:p>
@@ -10956,7 +11287,7 @@
           <w:lang w:val="en-US"/>
         </w:rPr>
       </w:pPr>
-      <w:bookmarkStart w:id="20" w:name="_Toc25999888"/>
+      <w:bookmarkStart w:id="19" w:name="_Toc25999888"/>
       <w:r>
         <w:rPr>
           <w:lang w:val="en-US"/>
@@ -10969,7 +11300,7 @@
         </w:rPr>
         <w:t>embahasan</w:t>
       </w:r>
-      <w:bookmarkEnd w:id="20"/>
+      <w:bookmarkEnd w:id="19"/>
     </w:p>
     <w:p>
       <w:pPr>
@@ -11081,7 +11412,6 @@
         <w:ind w:left="284" w:firstLine="0"/>
       </w:pPr>
       <w:r>
-        <w:lastRenderedPageBreak/>
         <w:tab/>
         <w:t>Bab ini menjelaskan tentang perancangan sistem yang akan diimplementasikan dengan mengacu pada batasan-batasan masalah yang telah disebutkan diatas.</w:t>
       </w:r>
@@ -11115,13 +11445,41 @@
       <w:pPr>
         <w:pStyle w:val="BodyTextFirstIndent"/>
         <w:ind w:left="284" w:firstLine="0"/>
-      </w:pPr>
+        <w:rPr>
+          <w:b/>
+        </w:rPr>
+      </w:pPr>
+      <w:r>
+        <w:rPr>
+          <w:b/>
+        </w:rPr>
+        <w:t>BAB VI PENGUJIAN</w:t>
+      </w:r>
     </w:p>
     <w:p>
       <w:pPr>
         <w:pStyle w:val="BodyTextFirstIndent"/>
         <w:ind w:left="284" w:firstLine="0"/>
       </w:pPr>
+      <w:r>
+        <w:tab/>
+        <w:t>Bab ini akan menjelaskan tentang pengujian yang dilakukan terhadap sistem serta menganalisis hasil dari pengujian yang telah dilakukan</w:t>
+      </w:r>
+    </w:p>
+    <w:p>
+      <w:pPr>
+        <w:spacing w:after="0"/>
+        <w:jc w:val="left"/>
+        <w:rPr>
+          <w:b/>
+        </w:rPr>
+      </w:pPr>
+      <w:r>
+        <w:rPr>
+          <w:b/>
+        </w:rPr>
+        <w:br w:type="page"/>
+      </w:r>
     </w:p>
     <w:p>
       <w:pPr>
@@ -11135,47 +11493,23 @@
         <w:rPr>
           <w:b/>
         </w:rPr>
-        <w:t>BAB VI PENGUJIAN</w:t>
+        <w:lastRenderedPageBreak/>
+        <w:t>BAB VII PENUTUP</w:t>
       </w:r>
     </w:p>
     <w:p>
       <w:pPr>
         <w:pStyle w:val="BodyTextFirstIndent"/>
         <w:ind w:left="284" w:firstLine="0"/>
-      </w:pPr>
-      <w:r>
+        <w:rPr>
+          <w:lang w:val="en-US"/>
+        </w:rPr>
+      </w:pPr>
+      <w:r>
+        <w:rPr>
+          <w:b/>
+        </w:rPr>
         <w:tab/>
-        <w:t>Bab ini akan menjelaskan tentang pengujian yang dilakukan terhadap sistem serta menganalisis hasil dari pengujian yang telah dilakukan</w:t>
-      </w:r>
-    </w:p>
-    <w:p>
-      <w:pPr>
-        <w:pStyle w:val="BodyTextFirstIndent"/>
-        <w:ind w:left="284" w:firstLine="0"/>
-        <w:rPr>
-          <w:b/>
-        </w:rPr>
-      </w:pPr>
-      <w:r>
-        <w:rPr>
-          <w:b/>
-        </w:rPr>
-        <w:t>BAB VII PENUTUP</w:t>
-      </w:r>
-    </w:p>
-    <w:p>
-      <w:pPr>
-        <w:pStyle w:val="BodyTextFirstIndent"/>
-        <w:ind w:left="284" w:firstLine="0"/>
-        <w:rPr>
-          <w:lang w:val="en-US"/>
-        </w:rPr>
-      </w:pPr>
-      <w:r>
-        <w:rPr>
-          <w:b/>
-        </w:rPr>
-        <w:tab/>
       </w:r>
       <w:r>
         <w:t>Bab ini menjelaskan tentang kesimpulan yang diambil berdasarkan tahapan - tahapan   yang   sudah   dilakukan   mulai dari   perancangan,   implementasi, pengujian.   Pada   kesimpulan   juga  menjawab  pertanyaan -  pertanyaan  pada  rumusan masalah dan menyebutkan saran untuk penelitian selanjutnya.</w:t>
@@ -11193,7 +11527,7 @@
           <w:lang w:val="en-US"/>
         </w:rPr>
       </w:pPr>
-      <w:bookmarkStart w:id="21" w:name="_Toc25999889"/>
+      <w:bookmarkStart w:id="20" w:name="_Toc25999889"/>
       <w:r>
         <w:rPr>
           <w:lang w:val="en-US"/>
@@ -11201,7 +11535,7 @@
         <w:lastRenderedPageBreak/>
         <w:t>LANDASAN KEPUSTAKAAN</w:t>
       </w:r>
-      <w:bookmarkEnd w:id="21"/>
+      <w:bookmarkEnd w:id="20"/>
     </w:p>
     <w:p>
       <w:pPr>
@@ -11230,12 +11564,12 @@
           <w:lang w:val="en-US"/>
         </w:rPr>
       </w:pPr>
-      <w:bookmarkStart w:id="22" w:name="_Toc25999890"/>
-      <w:bookmarkStart w:id="23" w:name="_Toc402485260"/>
+      <w:bookmarkStart w:id="21" w:name="_Toc25999890"/>
+      <w:bookmarkStart w:id="22" w:name="_Toc402485260"/>
       <w:r>
         <w:t>Kajian Pustaka</w:t>
       </w:r>
-      <w:bookmarkEnd w:id="22"/>
+      <w:bookmarkEnd w:id="21"/>
       <w:r>
         <w:rPr>
           <w:lang w:val="en-US"/>
@@ -12884,11 +13218,11 @@
           <w:lang w:val="en-US"/>
         </w:rPr>
       </w:pPr>
-      <w:bookmarkStart w:id="24" w:name="_Toc25999892"/>
+      <w:bookmarkStart w:id="23" w:name="_Toc25999892"/>
       <w:r>
         <w:t>Fingerprinting</w:t>
       </w:r>
-      <w:bookmarkEnd w:id="24"/>
+      <w:bookmarkEnd w:id="23"/>
     </w:p>
     <w:p>
       <w:pPr>
@@ -13069,7 +13403,20 @@
         <w:rPr>
           <w:lang w:eastAsia="id-ID"/>
         </w:rPr>
-        <w:t xml:space="preserve">Tahap offline adalah tahap pengumpulan data pola sinyal. Pada tahap ini karakteristik sinyal pada masing-masing ruangan diukur dan disimpan </w:t>
+        <w:t xml:space="preserve">Tahap </w:t>
+      </w:r>
+      <w:r>
+        <w:rPr>
+          <w:i/>
+          <w:lang w:eastAsia="id-ID"/>
+        </w:rPr>
+        <w:t>offline</w:t>
+      </w:r>
+      <w:r>
+        <w:rPr>
+          <w:lang w:eastAsia="id-ID"/>
+        </w:rPr>
+        <w:t xml:space="preserve"> adalah tahap pengumpulan data pola sinyal. Pada tahap ini karakteristik sinyal pada masing-masing ruangan diukur dan disimpan </w:t>
       </w:r>
       <w:r>
         <w:rPr>
@@ -13204,6 +13551,12 @@
           <w:lang w:eastAsia="id-ID"/>
         </w:rPr>
         <w:fldChar w:fldCharType="end"/>
+      </w:r>
+      <w:r>
+        <w:rPr>
+          <w:lang w:eastAsia="id-ID"/>
+        </w:rPr>
+        <w:t>.</w:t>
       </w:r>
     </w:p>
     <w:p>
@@ -13758,8 +14111,8 @@
       <w:pPr>
         <w:pStyle w:val="Heading2"/>
       </w:pPr>
-      <w:bookmarkStart w:id="25" w:name="_Toc20222285"/>
-      <w:bookmarkStart w:id="26" w:name="_Toc25999895"/>
+      <w:bookmarkStart w:id="24" w:name="_Toc20222285"/>
+      <w:bookmarkStart w:id="25" w:name="_Toc25999895"/>
       <w:r>
         <w:lastRenderedPageBreak/>
         <w:t xml:space="preserve">Algoritma </w:t>
@@ -13770,8 +14123,8 @@
       <w:r>
         <w:t xml:space="preserve"> (KNN)</w:t>
       </w:r>
+      <w:bookmarkEnd w:id="24"/>
       <w:bookmarkEnd w:id="25"/>
-      <w:bookmarkEnd w:id="26"/>
     </w:p>
     <w:p>
       <w:pPr>
@@ -14244,7 +14597,7 @@
           <w:lang w:val="en-US"/>
         </w:rPr>
       </w:pPr>
-      <w:bookmarkStart w:id="27" w:name="_Toc25999896"/>
+      <w:bookmarkStart w:id="26" w:name="_Toc25999896"/>
       <w:r>
         <w:rPr>
           <w:lang w:val="en-US"/>
@@ -14258,7 +14611,7 @@
         </w:rPr>
         <w:t xml:space="preserve"> PENELITIAN</w:t>
       </w:r>
-      <w:bookmarkEnd w:id="27"/>
+      <w:bookmarkEnd w:id="26"/>
     </w:p>
     <w:p>
       <w:pPr>
@@ -14464,8 +14817,8 @@
       <w:pPr>
         <w:pStyle w:val="Caption"/>
       </w:pPr>
-      <w:bookmarkStart w:id="28" w:name="_Toc535789894"/>
-      <w:bookmarkStart w:id="29" w:name="_Toc24054128"/>
+      <w:bookmarkStart w:id="27" w:name="_Toc535789894"/>
+      <w:bookmarkStart w:id="28" w:name="_Toc24054128"/>
       <w:r>
         <w:t xml:space="preserve">Gambar </w:t>
       </w:r>
@@ -14511,8 +14864,8 @@
       <w:r>
         <w:t xml:space="preserve"> Metodologi Penelitian</w:t>
       </w:r>
+      <w:bookmarkEnd w:id="27"/>
       <w:bookmarkEnd w:id="28"/>
-      <w:bookmarkEnd w:id="29"/>
     </w:p>
     <w:p>
       <w:pPr>
@@ -14532,40 +14885,55 @@
           <w:numId w:val="40"/>
         </w:numPr>
       </w:pPr>
-      <w:bookmarkStart w:id="30" w:name="_Toc20222287"/>
-      <w:bookmarkStart w:id="31" w:name="_Toc25999897"/>
+      <w:bookmarkStart w:id="29" w:name="_Toc20222287"/>
+      <w:bookmarkStart w:id="30" w:name="_Toc25999897"/>
       <w:r>
         <w:lastRenderedPageBreak/>
         <w:t>Identifikasi Masalah</w:t>
       </w:r>
+      <w:bookmarkEnd w:id="29"/>
       <w:bookmarkEnd w:id="30"/>
-      <w:bookmarkEnd w:id="31"/>
     </w:p>
     <w:p>
       <w:pPr>
         <w:pStyle w:val="BodyText"/>
-        <w:ind w:firstLine="340"/>
-      </w:pPr>
-      <w:r>
-        <w:t xml:space="preserve">Pelacakan lokasi merupakan hal yang penting dalam bidang kesehatan. Namun, permasalahan yang terjadi adalah sistem pelacakan berbasis satelit atau GPS memiliki keterbatasan jika digunakan dalam gedung. Maka dari itulah diperlukan suatu sistem yang dapat melacak lokasi </w:t>
-      </w:r>
-      <w:r>
-        <w:t>dalam gedung. Karena itulah penulis melakukan penelitian untuk mengimplementasikan sistem pelacakan dalam gedung (</w:t>
+        <w:ind w:firstLine="426"/>
+      </w:pPr>
+      <w:r>
+        <w:t xml:space="preserve">Identfikasi </w:t>
+      </w:r>
+      <w:r>
+        <w:t>masalah merupakan tahapan untuk mengetahui detail permasalahan sesuai dengan topik penelitian yang diambil. Pada kegiatan ini, penulis melakukan identifikasi permasalahan dengan melakukan studi literatur. Tujuan dari identifikasi masalah adalah mengetahui detail permasalahan yang ada pada topik penelitian yang diambil sehingga menghasilkan kebutuhan dan solusi untuk mengatasi permasalahan tersebut.</w:t>
+      </w:r>
+    </w:p>
+    <w:p>
+      <w:pPr>
+        <w:pStyle w:val="BodyText"/>
+        <w:ind w:firstLine="426"/>
+      </w:pPr>
+      <w:r>
+        <w:t xml:space="preserve">Pada penelitian ini, penulis mengidentifikasi permasalahan pada penelitian dengan tema </w:t>
       </w:r>
       <w:r>
         <w:rPr>
           <w:i/>
         </w:rPr>
-        <w:t>indoor localizaton</w:t>
-      </w:r>
-      <w:r>
-        <w:t>)</w:t>
+        <w:t>indoor localization</w:t>
+      </w:r>
+      <w:r>
+        <w:t xml:space="preserve">. Penulis mencari permasalahan dengan mempertimbangkan penelitian yang sudah ada dengan kondisi saat ini. Tujuannya adalah untuk menemukan permasalahan pada </w:t>
       </w:r>
       <w:r>
         <w:rPr>
           <w:i/>
         </w:rPr>
-        <w:t>.</w:t>
+        <w:t>indoor localization</w:t>
+      </w:r>
+      <w:r>
+        <w:t xml:space="preserve"> yang dapat diselesaikan </w:t>
+      </w:r>
+      <w:r>
+        <w:t>secara komputasi serta sebagai acuan penulis untuk melakukan penelitian.</w:t>
       </w:r>
       <w:r>
         <w:t xml:space="preserve"> </w:t>
@@ -14579,13 +14947,13 @@
           <w:numId w:val="40"/>
         </w:numPr>
       </w:pPr>
-      <w:bookmarkStart w:id="32" w:name="_Toc20222288"/>
-      <w:bookmarkStart w:id="33" w:name="_Toc25999898"/>
+      <w:bookmarkStart w:id="31" w:name="_Toc20222288"/>
+      <w:bookmarkStart w:id="32" w:name="_Toc25999898"/>
       <w:r>
         <w:t>Studi Literatur</w:t>
       </w:r>
+      <w:bookmarkEnd w:id="31"/>
       <w:bookmarkEnd w:id="32"/>
-      <w:bookmarkEnd w:id="33"/>
     </w:p>
     <w:p>
       <w:pPr>
@@ -14593,91 +14961,82 @@
         <w:ind w:firstLine="340"/>
       </w:pPr>
       <w:r>
-        <w:t xml:space="preserve">Studi literatur merupakan kegiatan yang dilakukan untuk menentukan objek penelitian yang sesuai dengan topik yang diambil. Dalam pembahasan studi literatur penelitian ini, penulis melakukan studi literatur agar dapat mempelajari teori-teori pendukung dalam penelitian ini. Referensi yang digunakan berasal dari beberapa jurnal yang meneliti tentang pelacakan dalam ruangan. Namun penulis menggunakan jurnal </w:t>
+        <w:t xml:space="preserve">Studi literatur merupakan kegiatan yang dilakukan untuk menentukan objek penelitian yang sesuai dengan topik yang diambil. Dalam pembahasan studi literatur penelitian ini, penulis melakukan studi literatur agar dapat mempelajari teori-teori pendukung </w:t>
+      </w:r>
+      <w:r>
+        <w:t xml:space="preserve">tentang </w:t>
       </w:r>
       <w:r>
         <w:rPr>
           <w:i/>
         </w:rPr>
-        <w:t>survey</w:t>
-      </w:r>
-      <w:r>
-        <w:t xml:space="preserve"> karya </w:t>
-      </w:r>
-      <w:r>
-        <w:rPr>
-          <w:rStyle w:val="selectable"/>
-          <w:noProof/>
-          <w:color w:val="000000"/>
-        </w:rPr>
-        <w:t xml:space="preserve">Brena </w:t>
-      </w:r>
-      <w:r>
-        <w:rPr>
-          <w:rStyle w:val="selectable"/>
+        <w:t>indoor localization</w:t>
+      </w:r>
+      <w:r>
+        <w:t>. Tujuannya adalah</w:t>
+      </w:r>
+      <w:r>
+        <w:t xml:space="preserve"> </w:t>
+      </w:r>
+      <w:r>
+        <w:t>memp</w:t>
+      </w:r>
+      <w:r>
+        <w:t xml:space="preserve">eroleh dasar acuan dalam melakukan penelitian ini serta mendapat solusi atas permasalahan yang berkaitan dengan penelitian tentang </w:t>
+      </w:r>
+      <w:r>
+        <w:rPr>
           <w:i/>
-          <w:noProof/>
-          <w:color w:val="000000"/>
-        </w:rPr>
-        <w:t>et al.</w:t>
-      </w:r>
-      <w:r>
-        <w:rPr>
-          <w:rStyle w:val="selectable"/>
+        </w:rPr>
+        <w:t>indoor localization</w:t>
+      </w:r>
+      <w:r>
+        <w:t>.</w:t>
+      </w:r>
+    </w:p>
+    <w:p>
+      <w:pPr>
+        <w:pStyle w:val="BodyText"/>
+        <w:ind w:firstLine="340"/>
+      </w:pPr>
+      <w:r>
+        <w:t xml:space="preserve">Pada studi literatur ini, penulis mengkaji penelitian dengan tema </w:t>
+      </w:r>
+      <w:r>
+        <w:rPr>
           <w:i/>
-          <w:noProof/>
-          <w:color w:val="000000"/>
-        </w:rPr>
-        <w:t xml:space="preserve"> </w:t>
-      </w:r>
-      <w:r>
-        <w:rPr>
-          <w:rStyle w:val="selectable"/>
-          <w:noProof/>
-          <w:color w:val="000000"/>
-        </w:rPr>
-        <w:t xml:space="preserve">dengan judul </w:t>
+        </w:rPr>
+        <w:t>indoor localization</w:t>
+      </w:r>
+      <w:r>
+        <w:t xml:space="preserve">. </w:t>
+      </w:r>
+      <w:r>
+        <w:t>Pertama, penulis mengkaji</w:t>
+      </w:r>
+      <w:r>
+        <w:t xml:space="preserve"> metode dan teknologi yang saat ini digunakan dalam </w:t>
       </w:r>
       <w:r>
         <w:rPr>
           <w:i/>
-          <w:noProof/>
-          <w:color w:val="000000"/>
-        </w:rPr>
-        <w:t>Evolution of Indoor Positioning Technologies: A Survey</w:t>
-      </w:r>
-      <w:r>
-        <w:rPr>
-          <w:noProof/>
-          <w:color w:val="000000"/>
-        </w:rPr>
-        <w:t xml:space="preserve"> yang mana di dalamnya menjelaskan tentang berbagai macam penelitian tentang </w:t>
+        </w:rPr>
+        <w:t>indoor localization</w:t>
+      </w:r>
+      <w:r>
+        <w:t>.</w:t>
+      </w:r>
+      <w:r>
+        <w:t xml:space="preserve"> Kajian ini berfungsi untuk mengetahui metode dan teknologi apa saja yang digunakan pada </w:t>
       </w:r>
       <w:r>
         <w:rPr>
           <w:i/>
-          <w:noProof/>
-          <w:color w:val="000000"/>
         </w:rPr>
         <w:t>indoor localization</w:t>
       </w:r>
       <w:r>
-        <w:rPr>
-          <w:noProof/>
-          <w:color w:val="000000"/>
-        </w:rPr>
-        <w:t xml:space="preserve"> maupun </w:t>
-      </w:r>
-      <w:r>
-        <w:rPr>
-          <w:i/>
-          <w:noProof/>
-          <w:color w:val="000000"/>
-        </w:rPr>
-        <w:t>indoor positioning</w:t>
-      </w:r>
-      <w:r>
-        <w:t>.</w:t>
+        <w:t xml:space="preserve"> serta mengetahui kelebihan dan kelemahan dari masing-masing metode dan teknologi yang digunakan. Hal ini dilakukan sebagai acuan dalam memutuskan metode dan teknologi apa yang akan digunakan agar tujuan penelitian dapat tercapai.</w:t>
       </w:r>
     </w:p>
     <w:p>
@@ -14688,13 +15047,13 @@
           <w:numId w:val="40"/>
         </w:numPr>
       </w:pPr>
-      <w:bookmarkStart w:id="34" w:name="_Toc20222289"/>
-      <w:bookmarkStart w:id="35" w:name="_Toc25999899"/>
+      <w:bookmarkStart w:id="33" w:name="_Toc20222289"/>
+      <w:bookmarkStart w:id="34" w:name="_Toc25999899"/>
       <w:r>
         <w:t>Analisis Kebutuhan</w:t>
       </w:r>
+      <w:bookmarkEnd w:id="33"/>
       <w:bookmarkEnd w:id="34"/>
-      <w:bookmarkEnd w:id="35"/>
     </w:p>
     <w:p>
       <w:pPr>
@@ -14711,8 +15070,97 @@
         <w:t xml:space="preserve"> </w:t>
       </w:r>
       <w:r>
-        <w:t>dari sistem yang akan diimplementasikan. Analisis kebutuhan dibagi menjadi tiga bagian yaitu analisis kebutuhan fungsional, analisis kebutuhan perangkat keras, analisis kebutuhan perangkat lunak. Hasil dari analisis kebutuhan ini merupakan landasan untuk melakukan perancangan sistem.</w:t>
-      </w:r>
+        <w:t xml:space="preserve">dari sistem yang akan diimplementasikan. </w:t>
+      </w:r>
+      <w:r>
+        <w:t xml:space="preserve">Analisis kebutuhan didasarkan pada hasil kajian pada studi literatur. </w:t>
+      </w:r>
+      <w:r>
+        <w:t>Hasil dari analisis kebutuhan ini merupakan landasan untuk melakukan perancangan sistem.</w:t>
+      </w:r>
+    </w:p>
+    <w:p>
+      <w:pPr>
+        <w:pStyle w:val="BodyText"/>
+        <w:ind w:firstLine="340"/>
+      </w:pPr>
+      <w:r>
+        <w:t xml:space="preserve">Pada penelitian ini, digunakan metode </w:t>
+      </w:r>
+      <w:r>
+        <w:rPr>
+          <w:i/>
+        </w:rPr>
+        <w:t>fingerprinting</w:t>
+      </w:r>
+      <w:r>
+        <w:t xml:space="preserve"> dan teknologi </w:t>
+      </w:r>
+      <w:r>
+        <w:rPr>
+          <w:i/>
+        </w:rPr>
+        <w:t>Bluetooth Low Energy</w:t>
+      </w:r>
+      <w:r>
+        <w:t xml:space="preserve"> (BLE) untuk melakukan </w:t>
+      </w:r>
+      <w:r>
+        <w:rPr>
+          <w:i/>
+        </w:rPr>
+        <w:t>indoor localization</w:t>
+      </w:r>
+      <w:r>
+        <w:t xml:space="preserve">. Pada pembahasan sub bab 2.3 dijelaskan bahwa metode </w:t>
+      </w:r>
+      <w:r>
+        <w:rPr>
+          <w:i/>
+        </w:rPr>
+        <w:t xml:space="preserve">fingerprinting </w:t>
+      </w:r>
+      <w:r>
+        <w:t xml:space="preserve">dibagi menjadi 2 tahap, yakni tahap </w:t>
+      </w:r>
+      <w:r>
+        <w:rPr>
+          <w:i/>
+        </w:rPr>
+        <w:t>offline</w:t>
+      </w:r>
+      <w:r>
+        <w:t xml:space="preserve"> dan tahap </w:t>
+      </w:r>
+      <w:r>
+        <w:rPr>
+          <w:i/>
+        </w:rPr>
+        <w:t>online</w:t>
+      </w:r>
+      <w:r>
+        <w:t xml:space="preserve">. Pada tahap </w:t>
+      </w:r>
+      <w:r>
+        <w:rPr>
+          <w:i/>
+        </w:rPr>
+        <w:t>offline</w:t>
+      </w:r>
+      <w:r>
+        <w:t xml:space="preserve"> dilakukan pengumpulan </w:t>
+      </w:r>
+      <w:r>
+        <w:rPr>
+          <w:i/>
+        </w:rPr>
+        <w:t>data training</w:t>
+      </w:r>
+      <w:r>
+        <w:t xml:space="preserve"> yang terdiri dari kumpulan pola sinyal yang diberi label sesuai dengan nama masing-masing lokasi/ruangan. </w:t>
+      </w:r>
+      <w:bookmarkStart w:id="35" w:name="_GoBack"/>
+      <w:bookmarkEnd w:id="35"/>
     </w:p>
     <w:p>
       <w:pPr>
@@ -14726,6 +15174,7 @@
       <w:bookmarkStart w:id="36" w:name="_Toc20222290"/>
       <w:bookmarkStart w:id="37" w:name="_Toc25999900"/>
       <w:r>
+        <w:lastRenderedPageBreak/>
         <w:t>Analisis Kebutuhan Perangkat Keras</w:t>
       </w:r>
       <w:bookmarkEnd w:id="36"/>
@@ -14802,7 +15251,6 @@
           <w:noProof/>
           <w:lang w:val="en-US"/>
         </w:rPr>
-        <w:lastRenderedPageBreak/>
         <w:drawing>
           <wp:inline distT="0" distB="0" distL="0" distR="0" wp14:anchorId="061346E8" wp14:editId="2C93E8D5">
             <wp:extent cx="5340647" cy="1724025"/>
@@ -14973,7 +15421,11 @@
         <w:ind w:firstLine="340"/>
       </w:pPr>
       <w:r>
-        <w:t>Pada  tahap  ini,  sistem  telah  berhasil  dirancang  lalu  penulis  akan  melakukan pengujian  pada  sistem  yang  dibangun.  Pengujian  dilakukan  untuk  mengetahui bahwa  sistem  telah  dapat  berjalan  sesuai  dengan  spesifikasi,  kebutuhan,  dan tujuannya. Selain itu, pada tahap pengujian ini penulis akan menguji akurasi dari sistem pelacakan dalam ruangan yang telah diimplementasikan.</w:t>
+        <w:t xml:space="preserve">Pada  tahap  ini,  sistem  telah  berhasil  dirancang  lalu  penulis  akan  melakukan pengujian  pada  sistem  yang  dibangun.  Pengujian  dilakukan  untuk  mengetahui bahwa  sistem  telah  dapat  berjalan  sesuai  dengan  spesifikasi,  </w:t>
+      </w:r>
+      <w:r>
+        <w:lastRenderedPageBreak/>
+        <w:t>kebutuhan,  dan tujuannya. Selain itu, pada tahap pengujian ini penulis akan menguji akurasi dari sistem pelacakan dalam ruangan yang telah diimplementasikan.</w:t>
       </w:r>
     </w:p>
     <w:p>
@@ -25011,7 +25463,7 @@
       </w:r>
       <w:bookmarkEnd w:id="69"/>
     </w:p>
-    <w:bookmarkEnd w:id="23"/>
+    <w:bookmarkEnd w:id="22"/>
     <w:p>
       <w:pPr>
         <w:pStyle w:val="BodyTextFirstIndent"/>
@@ -25164,8 +25616,13 @@
       <w:pPr>
         <w:pStyle w:val="ListBullet"/>
       </w:pPr>
-      <w:r>
-        <w:t>penjelasan tentang kemungkinan hasil dari penelitian lainnya yang dapat dikombinasikan dengan penelitian penulis untuk memberikan pengetahuan baru; dan sebagainya.</w:t>
+      <w:proofErr w:type="gramStart"/>
+      <w:r>
+        <w:t>penjelasan</w:t>
+      </w:r>
+      <w:proofErr w:type="gramEnd"/>
+      <w:r>
+        <w:t xml:space="preserve"> tentang kemungkinan hasil dari penelitian lainnya yang dapat dikombinasikan dengan penelitian penulis untuk memberikan pengetahuan baru; dan sebagainya.</w:t>
       </w:r>
     </w:p>
     <w:p>
@@ -25341,7 +25798,21 @@
         <w:rPr>
           <w:lang w:val="en-US"/>
         </w:rPr>
-        <w:t xml:space="preserve">Cara pertama atau kedua membantu pembaca yang ingin memisahkan observasi dan terjemahan dari observasi tersebut sehingga mereka dapat menilai kualitas dari masing-masing proses dengan lebih mudah. Kadang-kadang cara kedua lebih banyak dipilih daripada cara pertama jika data yang harus dipresentasikan yang cukup banyak dan laporan penelitian cukup panjang agar pembaca tidak perlu menunggu presentasi dari seluruh data selesai baru dapat membaca penerjemahannya. Cara pertama dan kedua ini banyak digunakan untuk penelitian yang bersifat kuantitatif, baik itu deskriptif, eksplanatori, maupun implementatif.    </w:t>
+        <w:t xml:space="preserve">Cara pertama atau kedua membantu pembaca yang ingin memisahkan observasi dan terjemahan dari observasi tersebut sehingga mereka dapat menilai kualitas dari masing-masing proses dengan lebih mudah. Kadang-kadang </w:t>
+      </w:r>
+      <w:proofErr w:type="gramStart"/>
+      <w:r>
+        <w:rPr>
+          <w:lang w:val="en-US"/>
+        </w:rPr>
+        <w:t>cara</w:t>
+      </w:r>
+      <w:proofErr w:type="gramEnd"/>
+      <w:r>
+        <w:rPr>
+          <w:lang w:val="en-US"/>
+        </w:rPr>
+        <w:t xml:space="preserve"> kedua lebih banyak dipilih daripada cara pertama jika data yang harus dipresentasikan yang cukup banyak dan laporan penelitian cukup panjang agar pembaca tidak perlu menunggu presentasi dari seluruh data selesai baru dapat membaca penerjemahannya. Cara pertama dan kedua ini banyak digunakan untuk penelitian yang bersifat kuantitatif, baik itu deskriptif, eksplanatori, maupun implementatif.    </w:t>
       </w:r>
     </w:p>
     <w:p>
@@ -25397,7 +25868,35 @@
         <w:rPr>
           <w:lang w:val="en-US"/>
         </w:rPr>
-        <w:t xml:space="preserve">Pada dasarnya peletakan dan jumlah bab untuk hasil dan pembahasan sebaiknya disesuaikan karakter penelitian masing-masing. Judul bab pun tidak harus secara eksplisit “Hasil” dan “Pembahasan” tetapi dapat digantikan dengan nama yang lebih deskpritif dan tematik. </w:t>
+        <w:t xml:space="preserve">Pada dasarnya peletakan dan jumlah </w:t>
+      </w:r>
+      <w:proofErr w:type="gramStart"/>
+      <w:r>
+        <w:rPr>
+          <w:lang w:val="en-US"/>
+        </w:rPr>
+        <w:t>bab</w:t>
+      </w:r>
+      <w:proofErr w:type="gramEnd"/>
+      <w:r>
+        <w:rPr>
+          <w:lang w:val="en-US"/>
+        </w:rPr>
+        <w:t xml:space="preserve"> untuk hasil dan pembahasan sebaiknya disesuaikan karakter penelitian masing-masing. Judul </w:t>
+      </w:r>
+      <w:proofErr w:type="gramStart"/>
+      <w:r>
+        <w:rPr>
+          <w:lang w:val="en-US"/>
+        </w:rPr>
+        <w:t>bab</w:t>
+      </w:r>
+      <w:proofErr w:type="gramEnd"/>
+      <w:r>
+        <w:rPr>
+          <w:lang w:val="en-US"/>
+        </w:rPr>
+        <w:t xml:space="preserve"> pun tidak harus secara eksplisit “Hasil” dan “Pembahasan” tetapi dapat digantikan dengan nama yang lebih deskpritif dan tematik. </w:t>
       </w:r>
     </w:p>
     <w:p>
@@ -25820,7 +26319,21 @@
         <w:rPr>
           <w:lang w:val="en-US"/>
         </w:rPr>
-        <w:t xml:space="preserve"> bab mulai Bab 4 Persyaratan sampai Bab 6, sedangkan “pembahasan” secara keseluruhan terhadap masalah penelitian terdapat di Bab 6. Yang dimaksud dengan pengujian dalam Bab 6 terfokus pada pengujian persyaratan perangkat lunak, sedangkan evaluasi berfungsi sebagai “pembahasan” secara keseluruhan, yaitu menentukan apakah “hasil” sudah menjawab masalah penelitian yang dirumuskan pada Bab 1. </w:t>
+        <w:t xml:space="preserve"> </w:t>
+      </w:r>
+      <w:proofErr w:type="gramStart"/>
+      <w:r>
+        <w:rPr>
+          <w:lang w:val="en-US"/>
+        </w:rPr>
+        <w:t>bab</w:t>
+      </w:r>
+      <w:proofErr w:type="gramEnd"/>
+      <w:r>
+        <w:rPr>
+          <w:lang w:val="en-US"/>
+        </w:rPr>
+        <w:t xml:space="preserve"> mulai Bab 4 Persyaratan sampai Bab 6, sedangkan “pembahasan” secara keseluruhan terhadap masalah penelitian terdapat di Bab 6. Yang dimaksud dengan pengujian dalam Bab 6 terfokus pada pengujian persyaratan perangkat lunak, sedangkan evaluasi berfungsi sebagai “pembahasan” secara keseluruhan, yaitu menentukan apakah “hasil” sudah menjawab masalah penelitian yang dirumuskan pada Bab 1. </w:t>
       </w:r>
     </w:p>
     <w:p>
@@ -26004,7 +26517,21 @@
         <w:rPr>
           <w:lang w:val="en-US"/>
         </w:rPr>
-        <w:t xml:space="preserve">Isi dari setiap bab dapat menyesuaikan dengan panduan yang telah dijelaskan sebelumnya. Jika diperlukan, Bab 4 dapat digabungkan dengan Bab 5, menjadi Hasil dan Pembahasan. </w:t>
+        <w:t xml:space="preserve">Isi dari setiap </w:t>
+      </w:r>
+      <w:proofErr w:type="gramStart"/>
+      <w:r>
+        <w:rPr>
+          <w:lang w:val="en-US"/>
+        </w:rPr>
+        <w:t>bab</w:t>
+      </w:r>
+      <w:proofErr w:type="gramEnd"/>
+      <w:r>
+        <w:rPr>
+          <w:lang w:val="en-US"/>
+        </w:rPr>
+        <w:t xml:space="preserve"> dapat menyesuaikan dengan panduan yang telah dijelaskan sebelumnya. Jika diperlukan, Bab 4 dapat digabungkan dengan Bab 5, menjadi Hasil dan Pembahasan. </w:t>
       </w:r>
     </w:p>
     <w:p>
@@ -28404,7 +28931,21 @@
         <w:rPr>
           <w:lang w:val="en-US"/>
         </w:rPr>
-        <w:t xml:space="preserve">Sebagai referensi untuk penulisan Bahasa Indonesia yang baku, dokumen berikut dapat digunakan: </w:t>
+        <w:t xml:space="preserve">Sebagai referensi untuk penulisan Bahasa Indonesia yang </w:t>
+      </w:r>
+      <w:proofErr w:type="gramStart"/>
+      <w:r>
+        <w:rPr>
+          <w:lang w:val="en-US"/>
+        </w:rPr>
+        <w:t>baku</w:t>
+      </w:r>
+      <w:proofErr w:type="gramEnd"/>
+      <w:r>
+        <w:rPr>
+          <w:lang w:val="en-US"/>
+        </w:rPr>
+        <w:t xml:space="preserve">, dokumen berikut dapat digunakan: </w:t>
       </w:r>
     </w:p>
     <w:p>
@@ -28574,7 +29115,7 @@
       <w:rPr>
         <w:noProof/>
       </w:rPr>
-      <w:t>11</w:t>
+      <w:t>20</w:t>
     </w:r>
     <w:r>
       <w:rPr>
@@ -33986,7 +34527,7 @@
 </file>
 
 <file path=customXml/itemProps1.xml><?xml version="1.0" encoding="utf-8"?>
-<ds:datastoreItem xmlns:ds="http://schemas.openxmlformats.org/officeDocument/2006/customXml" ds:itemID="{956CE2E6-463E-4C0D-9C86-78BB06D0A9AB}">
+<ds:datastoreItem xmlns:ds="http://schemas.openxmlformats.org/officeDocument/2006/customXml" ds:itemID="{5B33F8FC-6C83-443E-AD47-CBD27C3DA073}">
   <ds:schemaRefs>
     <ds:schemaRef ds:uri="http://schemas.openxmlformats.org/officeDocument/2006/bibliography"/>
   </ds:schemaRefs>

</xml_diff>

<commit_message>
edit bab 3, analisis kbth, implementasi
</commit_message>
<xml_diff>
--- a/DOKUMEN/SKRIPSI MUHAMMAD HASBI A. S.docx
+++ b/DOKUMEN/SKRIPSI MUHAMMAD HASBI A. S.docx
@@ -15112,88 +15112,466 @@
         <w:t>indoor localization</w:t>
       </w:r>
       <w:r>
-        <w:t xml:space="preserve">. Pada pembahasan sub bab 2.3 dijelaskan bahwa metode </w:t>
+        <w:t xml:space="preserve">. </w:t>
+      </w:r>
+      <w:r>
+        <w:t xml:space="preserve">Berdasarkan pada mekanisme kerja </w:t>
       </w:r>
       <w:r>
         <w:rPr>
           <w:i/>
         </w:rPr>
-        <w:t xml:space="preserve">fingerprinting </w:t>
-      </w:r>
-      <w:r>
-        <w:t xml:space="preserve">dibagi menjadi 2 tahap, yakni tahap </w:t>
+        <w:t>indoor localization</w:t>
+      </w:r>
+      <w:r>
+        <w:t xml:space="preserve"> maka pada penelitian ini dibutuhkan 3 komponen. Komponen pertama adalah perangkat </w:t>
       </w:r>
       <w:r>
         <w:rPr>
           <w:i/>
         </w:rPr>
-        <w:t>offline</w:t>
-      </w:r>
-      <w:r>
-        <w:t xml:space="preserve"> dan tahap </w:t>
+        <w:t xml:space="preserve">passive tag </w:t>
+      </w:r>
+      <w:r>
+        <w:t>yang berfungsi memancarkan sinyal bluetooth secara terus menerus</w:t>
+      </w:r>
+      <w:r>
+        <w:t xml:space="preserve">. Komponen ini sekaligus menjadi komponen yang akan ditentukan lokasinya. Komponen kedua adalah </w:t>
       </w:r>
       <w:r>
         <w:rPr>
           <w:i/>
         </w:rPr>
-        <w:t>online</w:t>
-      </w:r>
-      <w:r>
-        <w:t xml:space="preserve">. Pada tahap </w:t>
+        <w:t>anchor point</w:t>
+      </w:r>
+      <w:r>
+        <w:t xml:space="preserve"> yang berfungsi sebagai penangkap sinyal bluetooth yang dipancarkan </w:t>
       </w:r>
       <w:r>
         <w:rPr>
           <w:i/>
         </w:rPr>
-        <w:t>offline</w:t>
-      </w:r>
-      <w:r>
-        <w:t xml:space="preserve"> dilakukan pengumpulan </w:t>
+        <w:t>passive tag</w:t>
+      </w:r>
+      <w:r>
+        <w:t xml:space="preserve"> dan mengirimkan data RSSI-nya menuju server. </w:t>
       </w:r>
       <w:r>
         <w:rPr>
           <w:i/>
         </w:rPr>
+        <w:t>Anchor point</w:t>
+      </w:r>
+      <w:r>
+        <w:t xml:space="preserve"> juga mengirimkan MAC </w:t>
+      </w:r>
+      <w:r>
+        <w:rPr>
+          <w:i/>
+        </w:rPr>
+        <w:t>address</w:t>
+      </w:r>
+      <w:r>
+        <w:t xml:space="preserve"> mereka bersamaan dengan data RSSI dari </w:t>
+      </w:r>
+      <w:r>
+        <w:rPr>
+          <w:i/>
+        </w:rPr>
+        <w:t>passive tag</w:t>
+      </w:r>
+      <w:r>
+        <w:t xml:space="preserve">. </w:t>
+      </w:r>
+      <w:r>
+        <w:lastRenderedPageBreak/>
+        <w:t xml:space="preserve">Agar </w:t>
+      </w:r>
+      <w:r>
+        <w:rPr>
+          <w:i/>
+        </w:rPr>
+        <w:t>anchor point</w:t>
+      </w:r>
+      <w:r>
+        <w:t xml:space="preserve"> dapat mengirimkan dua data yang berbeda tipe secara bersamaan, maka digunakan format data JSON dalam pengiriman data menuju server. Komponen ketiga adalah server yang berfungsi sebagai penyimpan data pola sinyal yang diterima dari beberapa </w:t>
+      </w:r>
+      <w:r>
+        <w:rPr>
+          <w:i/>
+        </w:rPr>
+        <w:t>anchor point</w:t>
+      </w:r>
+      <w:r>
+        <w:t xml:space="preserve"> (</w:t>
+      </w:r>
+      <w:r>
+        <w:rPr>
+          <w:i/>
+        </w:rPr>
         <w:t>data training</w:t>
       </w:r>
       <w:r>
-        <w:t xml:space="preserve"> yang terdiri dari kumpulan pola sinyal yang diberi label sesuai dengan nama masing-masing lokasi/ruangan. </w:t>
-      </w:r>
-      <w:bookmarkStart w:id="35" w:name="_GoBack"/>
-      <w:bookmarkEnd w:id="35"/>
-    </w:p>
-    <w:p>
-      <w:pPr>
-        <w:pStyle w:val="Heading3"/>
-        <w:numPr>
-          <w:ilvl w:val="2"/>
-          <w:numId w:val="40"/>
-        </w:numPr>
-        <w:ind w:left="714" w:hanging="714"/>
-      </w:pPr>
-      <w:bookmarkStart w:id="36" w:name="_Toc20222290"/>
-      <w:bookmarkStart w:id="37" w:name="_Toc25999900"/>
-      <w:r>
-        <w:lastRenderedPageBreak/>
-        <w:t>Analisis Kebutuhan Perangkat Keras</w:t>
-      </w:r>
-      <w:bookmarkEnd w:id="36"/>
-      <w:bookmarkEnd w:id="37"/>
+        <w:t>) dan juga sebagai perangkat yang memproses pola sinyal yang</w:t>
+      </w:r>
+      <w:r>
+        <w:t xml:space="preserve"> diperoleh menjadi nama lokasi.</w:t>
+      </w:r>
     </w:p>
     <w:p>
       <w:pPr>
         <w:pStyle w:val="BodyText"/>
-        <w:spacing w:after="0"/>
-        <w:ind w:firstLine="426"/>
-      </w:pPr>
-      <w:r>
-        <w:t xml:space="preserve">Analisis kebutuhan perangkat keras bertujuan untuk memetakan jenis perangkat yang digunakan beserta fungsinya. Hal ini bertujuan untuk menghindari </w:t>
+        <w:ind w:firstLine="340"/>
+      </w:pPr>
+      <w:r>
+        <w:t xml:space="preserve">Implementasi sistem </w:t>
+      </w:r>
+      <w:r>
+        <w:rPr>
+          <w:i/>
+        </w:rPr>
+        <w:t>indoor localization</w:t>
+      </w:r>
+      <w:r>
+        <w:t xml:space="preserve"> membutuhkan lokasi di dalam gedung. </w:t>
+      </w:r>
+      <w:r>
+        <w:t xml:space="preserve">Di dalam gedung tersebut akan dipilih beberapa ruangan untuk digunakan sebagai implementasi sistem. Jumlah ruangan yang digunakan harus lebih dari 1, karena penelitian ini menghasilkan output berupa nama lokasi bukan koordinat. Pada penelitian ini, penulis menggunakan 3 ruangan untuk implementasi dikarenakan keterbatasan sumber daya perangkat yang digunakan. </w:t>
       </w:r>
     </w:p>
     <w:p>
       <w:pPr>
         <w:pStyle w:val="BodyText"/>
-        <w:spacing w:after="0"/>
+        <w:ind w:firstLine="340"/>
+      </w:pPr>
+      <w:r>
+        <w:t xml:space="preserve">Pada Tabel </w:t>
+      </w:r>
+      <w:r>
+        <w:t xml:space="preserve">3.1 </w:t>
+      </w:r>
+      <w:r>
+        <w:t>dibawah ini adalah rangkuman dari komponen yang dibutuhkan dalam penelitian ini.</w:t>
+      </w:r>
+    </w:p>
+    <w:p>
+      <w:pPr>
+        <w:pStyle w:val="Caption"/>
+      </w:pPr>
+      <w:r>
+        <w:t xml:space="preserve">Tabel </w:t>
+      </w:r>
+      <w:r>
+        <w:fldChar w:fldCharType="begin"/>
+      </w:r>
+      <w:r>
+        <w:instrText xml:space="preserve"> STYLEREF 1 \s </w:instrText>
+      </w:r>
+      <w:r>
+        <w:fldChar w:fldCharType="separate"/>
+      </w:r>
+      <w:r>
+        <w:rPr>
+          <w:noProof/>
+        </w:rPr>
+        <w:t>3</w:t>
+      </w:r>
+      <w:r>
+        <w:fldChar w:fldCharType="end"/>
+      </w:r>
+      <w:r>
+        <w:t>.</w:t>
+      </w:r>
+      <w:r>
+        <w:fldChar w:fldCharType="begin"/>
+      </w:r>
+      <w:r>
+        <w:instrText xml:space="preserve"> SEQ Tabel \* ARABIC \s 1 </w:instrText>
+      </w:r>
+      <w:r>
+        <w:fldChar w:fldCharType="separate"/>
+      </w:r>
+      <w:r>
+        <w:rPr>
+          <w:noProof/>
+        </w:rPr>
+        <w:t>1</w:t>
+      </w:r>
+      <w:r>
+        <w:fldChar w:fldCharType="end"/>
+      </w:r>
+      <w:r>
+        <w:t xml:space="preserve"> Tabel Kebutuhan Komponen </w:t>
+      </w:r>
+      <w:r>
+        <w:t>Implementasi</w:t>
+      </w:r>
+    </w:p>
+    <w:tbl>
+      <w:tblPr>
+        <w:tblStyle w:val="TableGrid"/>
+        <w:tblW w:w="0" w:type="auto"/>
+        <w:tblLook w:val="04A0" w:firstRow="1" w:lastRow="0" w:firstColumn="1" w:lastColumn="0" w:noHBand="0" w:noVBand="1"/>
+      </w:tblPr>
+      <w:tblGrid>
+        <w:gridCol w:w="3963"/>
+        <w:gridCol w:w="3964"/>
+      </w:tblGrid>
+      <w:tr>
+        <w:tc>
+          <w:tcPr>
+            <w:tcW w:w="3963" w:type="dxa"/>
+          </w:tcPr>
+          <w:p>
+            <w:pPr>
+              <w:pStyle w:val="BodyText"/>
+            </w:pPr>
+            <w:r>
+              <w:t>Komponen</w:t>
+            </w:r>
+          </w:p>
+        </w:tc>
+        <w:tc>
+          <w:tcPr>
+            <w:tcW w:w="3964" w:type="dxa"/>
+          </w:tcPr>
+          <w:p>
+            <w:pPr>
+              <w:pStyle w:val="BodyText"/>
+            </w:pPr>
+            <w:r>
+              <w:t>Fungsi</w:t>
+            </w:r>
+          </w:p>
+        </w:tc>
+      </w:tr>
+      <w:tr>
+        <w:tc>
+          <w:tcPr>
+            <w:tcW w:w="3963" w:type="dxa"/>
+          </w:tcPr>
+          <w:p>
+            <w:pPr>
+              <w:pStyle w:val="BodyText"/>
+              <w:rPr>
+                <w:i/>
+              </w:rPr>
+            </w:pPr>
+            <w:r>
+              <w:rPr>
+                <w:i/>
+              </w:rPr>
+              <w:t>Passive Tag</w:t>
+            </w:r>
+          </w:p>
+        </w:tc>
+        <w:tc>
+          <w:tcPr>
+            <w:tcW w:w="3964" w:type="dxa"/>
+          </w:tcPr>
+          <w:p>
+            <w:pPr>
+              <w:pStyle w:val="BodyText"/>
+            </w:pPr>
+            <w:r>
+              <w:t>Perangkat yang akan ditentukan lokasinya. Perangkat ini memancarkan sinyal bluetooth secara terus-menerus</w:t>
+            </w:r>
+          </w:p>
+        </w:tc>
+      </w:tr>
+      <w:tr>
+        <w:tc>
+          <w:tcPr>
+            <w:tcW w:w="3963" w:type="dxa"/>
+          </w:tcPr>
+          <w:p>
+            <w:pPr>
+              <w:pStyle w:val="BodyText"/>
+            </w:pPr>
+            <w:r>
+              <w:rPr>
+                <w:i/>
+              </w:rPr>
+              <w:t>A</w:t>
+            </w:r>
+            <w:r>
+              <w:rPr>
+                <w:i/>
+              </w:rPr>
+              <w:t>nc</w:t>
+            </w:r>
+            <w:r>
+              <w:rPr>
+                <w:i/>
+              </w:rPr>
+              <w:t>hor Point</w:t>
+            </w:r>
+          </w:p>
+        </w:tc>
+        <w:tc>
+          <w:tcPr>
+            <w:tcW w:w="3964" w:type="dxa"/>
+          </w:tcPr>
+          <w:p>
+            <w:pPr>
+              <w:pStyle w:val="BodyText"/>
+            </w:pPr>
+            <w:r>
+              <w:t xml:space="preserve">Perangkat yang akan menangkap sinyal bluetooth yang dipancarkan </w:t>
+            </w:r>
+            <w:r>
+              <w:rPr>
+                <w:i/>
+              </w:rPr>
+              <w:t>passive tag</w:t>
+            </w:r>
+            <w:r>
+              <w:t xml:space="preserve"> dan mengirimkan data RSSI </w:t>
+            </w:r>
+            <w:r>
+              <w:rPr>
+                <w:i/>
+              </w:rPr>
+              <w:t>passive tag</w:t>
+            </w:r>
+            <w:r>
+              <w:t xml:space="preserve"> menuju server</w:t>
+            </w:r>
+            <w:r>
+              <w:t xml:space="preserve"> bersamaan dengan MAC </w:t>
+            </w:r>
+            <w:r>
+              <w:rPr>
+                <w:i/>
+              </w:rPr>
+              <w:t>address</w:t>
+            </w:r>
+            <w:r>
+              <w:t xml:space="preserve"> dari </w:t>
+            </w:r>
+            <w:r>
+              <w:rPr>
+                <w:i/>
+              </w:rPr>
+              <w:t>anchor point</w:t>
+            </w:r>
+            <w:r>
+              <w:t xml:space="preserve"> tersebut menggunakan tipe data JSON</w:t>
+            </w:r>
+          </w:p>
+        </w:tc>
+      </w:tr>
+      <w:tr>
+        <w:tc>
+          <w:tcPr>
+            <w:tcW w:w="3963" w:type="dxa"/>
+          </w:tcPr>
+          <w:p>
+            <w:pPr>
+              <w:pStyle w:val="BodyText"/>
+            </w:pPr>
+            <w:r>
+              <w:t>Server</w:t>
+            </w:r>
+          </w:p>
+        </w:tc>
+        <w:tc>
+          <w:tcPr>
+            <w:tcW w:w="3964" w:type="dxa"/>
+          </w:tcPr>
+          <w:p>
+            <w:pPr>
+              <w:pStyle w:val="BodyText"/>
+            </w:pPr>
+            <w:r>
+              <w:t xml:space="preserve">Pada tahap </w:t>
+            </w:r>
+            <w:r>
+              <w:rPr>
+                <w:i/>
+              </w:rPr>
+              <w:t xml:space="preserve">offline </w:t>
+            </w:r>
+            <w:r>
+              <w:t xml:space="preserve">metode </w:t>
+            </w:r>
+            <w:r>
+              <w:rPr>
+                <w:i/>
+              </w:rPr>
+              <w:t>fingerprinting</w:t>
+            </w:r>
+            <w:r>
+              <w:t xml:space="preserve">, perangkat ini berfungsi menerima data JSON yang berisi data RSSI dari </w:t>
+            </w:r>
+            <w:r>
+              <w:rPr>
+                <w:i/>
+              </w:rPr>
+              <w:t>passive tag</w:t>
+            </w:r>
+            <w:r>
+              <w:t xml:space="preserve"> dan MAC </w:t>
+            </w:r>
+            <w:r>
+              <w:rPr>
+                <w:i/>
+              </w:rPr>
+              <w:t>address</w:t>
+            </w:r>
+            <w:r>
+              <w:t xml:space="preserve"> dari </w:t>
+            </w:r>
+            <w:r>
+              <w:rPr>
+                <w:i/>
+              </w:rPr>
+              <w:t>anchor point</w:t>
+            </w:r>
+            <w:r>
+              <w:t xml:space="preserve"> yang mengirimnya. Kemudian data RSSI akan disimpan menjadi </w:t>
+            </w:r>
+            <w:r>
+              <w:rPr>
+                <w:i/>
+              </w:rPr>
+              <w:t>data training.</w:t>
+            </w:r>
+            <w:r>
+              <w:t xml:space="preserve"> Pada tahap </w:t>
+            </w:r>
+            <w:r>
+              <w:rPr>
+                <w:i/>
+              </w:rPr>
+              <w:t>online</w:t>
+            </w:r>
+            <w:r>
+              <w:t xml:space="preserve">, perangkat ini berfungsi mengubah pola sinyal yang dikirim beberapa </w:t>
+            </w:r>
+            <w:r>
+              <w:rPr>
+                <w:i/>
+              </w:rPr>
+              <w:t>anchor point</w:t>
+            </w:r>
+            <w:r>
+              <w:t xml:space="preserve"> menjadi nama lokasi.</w:t>
+            </w:r>
+          </w:p>
+        </w:tc>
+      </w:tr>
+    </w:tbl>
+    <w:p>
+      <w:pPr>
+        <w:pStyle w:val="BodyText"/>
+        <w:ind w:firstLine="340"/>
+      </w:pPr>
+    </w:p>
+    <w:p>
+      <w:pPr>
+        <w:pStyle w:val="BodyText"/>
+        <w:ind w:firstLine="340"/>
       </w:pPr>
     </w:p>
     <w:p>
@@ -15204,13 +15582,14 @@
           <w:numId w:val="40"/>
         </w:numPr>
       </w:pPr>
-      <w:bookmarkStart w:id="38" w:name="_Toc20222291"/>
-      <w:bookmarkStart w:id="39" w:name="_Toc25999901"/>
-      <w:r>
+      <w:bookmarkStart w:id="35" w:name="_Toc20222291"/>
+      <w:bookmarkStart w:id="36" w:name="_Toc25999901"/>
+      <w:r>
+        <w:lastRenderedPageBreak/>
         <w:t>Perancangan Sistem</w:t>
       </w:r>
-      <w:bookmarkEnd w:id="38"/>
-      <w:bookmarkEnd w:id="39"/>
+      <w:bookmarkEnd w:id="35"/>
+      <w:bookmarkEnd w:id="36"/>
       <w:r>
         <w:t xml:space="preserve"> </w:t>
       </w:r>
@@ -15221,157 +15600,139 @@
         <w:ind w:firstLine="340"/>
       </w:pPr>
       <w:r>
-        <w:t xml:space="preserve">Dalam tahap perancangan, peneliti melakukan perancangan yang meliputi alur sistem yang dibuat. Penelitian ini bersifat implementatif dan menggunakan data yang berasal dari </w:t>
-      </w:r>
-      <w:r>
-        <w:t>pola sinyal</w:t>
-      </w:r>
-      <w:r>
-        <w:t xml:space="preserve"> yang telah dikumpulkan pada fase pertama </w:t>
+        <w:t xml:space="preserve">Dalam tahap perancangan, peneliti melakukan perancangan yang meliputi alur sistem yang dibuat. </w:t>
+      </w:r>
+      <w:r>
+        <w:t xml:space="preserve">Berdasarkan pada mekanisme kerja dari metode </w:t>
       </w:r>
       <w:r>
         <w:rPr>
           <w:i/>
         </w:rPr>
-        <w:t>Fingerprinting</w:t>
-      </w:r>
-      <w:r>
-        <w:t>. Berikut merupakan alur implementasi yang akan dilakukan :</w:t>
+        <w:t>fingerprinting</w:t>
+      </w:r>
+      <w:r>
+        <w:t xml:space="preserve">, maka sistem dirancang menjadi dua tahap. Tahap pertama adalah tahap pembuatan </w:t>
+      </w:r>
+      <w:r>
+        <w:rPr>
+          <w:i/>
+        </w:rPr>
+        <w:t>data training</w:t>
+      </w:r>
+      <w:r>
+        <w:t>, tahap kedua adalah tahap penentuan lokasi.</w:t>
       </w:r>
     </w:p>
     <w:p>
       <w:pPr>
         <w:pStyle w:val="BodyText"/>
-        <w:keepNext/>
-        <w:ind w:left="-284"/>
-        <w:jc w:val="center"/>
-      </w:pPr>
-      <w:r>
-        <w:rPr>
-          <w:noProof/>
-          <w:lang w:val="en-US"/>
-        </w:rPr>
-        <w:drawing>
-          <wp:inline distT="0" distB="0" distL="0" distR="0" wp14:anchorId="061346E8" wp14:editId="2C93E8D5">
-            <wp:extent cx="5340647" cy="1724025"/>
-            <wp:effectExtent l="0" t="0" r="0" b="0"/>
-            <wp:docPr id="5" name="Picture 5"/>
-            <wp:cNvGraphicFramePr>
-              <a:graphicFrameLocks xmlns:a="http://schemas.openxmlformats.org/drawingml/2006/main" noChangeAspect="1"/>
-            </wp:cNvGraphicFramePr>
-            <a:graphic xmlns:a="http://schemas.openxmlformats.org/drawingml/2006/main">
-              <a:graphicData uri="http://schemas.openxmlformats.org/drawingml/2006/picture">
-                <pic:pic xmlns:pic="http://schemas.openxmlformats.org/drawingml/2006/picture">
-                  <pic:nvPicPr>
-                    <pic:cNvPr id="5" name="Alur Implementasi.jpg"/>
-                    <pic:cNvPicPr/>
-                  </pic:nvPicPr>
-                  <pic:blipFill>
-                    <a:blip r:embed="rId14">
-                      <a:extLst>
-                        <a:ext uri="{28A0092B-C50C-407E-A947-70E740481C1C}">
-                          <a14:useLocalDpi xmlns:a14="http://schemas.microsoft.com/office/drawing/2010/main" val="0"/>
-                        </a:ext>
-                      </a:extLst>
-                    </a:blip>
-                    <a:stretch>
-                      <a:fillRect/>
-                    </a:stretch>
-                  </pic:blipFill>
-                  <pic:spPr>
-                    <a:xfrm>
-                      <a:off x="0" y="0"/>
-                      <a:ext cx="5340647" cy="1724025"/>
-                    </a:xfrm>
-                    <a:prstGeom prst="rect">
-                      <a:avLst/>
-                    </a:prstGeom>
-                  </pic:spPr>
-                </pic:pic>
-              </a:graphicData>
-            </a:graphic>
-          </wp:inline>
-        </w:drawing>
-      </w:r>
-    </w:p>
-    <w:p>
-      <w:pPr>
-        <w:pStyle w:val="Caption"/>
-      </w:pPr>
-      <w:bookmarkStart w:id="40" w:name="_Toc535789895"/>
-      <w:bookmarkStart w:id="41" w:name="_Toc24054129"/>
-      <w:r>
-        <w:t xml:space="preserve">Gambar </w:t>
-      </w:r>
-      <w:r>
-        <w:fldChar w:fldCharType="begin"/>
-      </w:r>
-      <w:r>
-        <w:instrText xml:space="preserve"> STYLEREF 1 \s </w:instrText>
-      </w:r>
-      <w:r>
-        <w:fldChar w:fldCharType="separate"/>
-      </w:r>
-      <w:r>
-        <w:rPr>
-          <w:noProof/>
-        </w:rPr>
-        <w:t>3</w:t>
-      </w:r>
-      <w:r>
-        <w:fldChar w:fldCharType="end"/>
-      </w:r>
-      <w:r>
+        <w:ind w:firstLine="340"/>
+      </w:pPr>
+      <w:r>
+        <w:t xml:space="preserve">Tahap pertama, disebut sebagai tahap </w:t>
+      </w:r>
+      <w:r>
+        <w:rPr>
+          <w:i/>
+        </w:rPr>
+        <w:t>offline</w:t>
+      </w:r>
+      <w:r>
+        <w:t xml:space="preserve"> adalah tahapan untuk membuat </w:t>
+      </w:r>
+      <w:r>
+        <w:rPr>
+          <w:i/>
+        </w:rPr>
+        <w:t>data training</w:t>
+      </w:r>
+      <w:r>
+        <w:t xml:space="preserve">. Tahap ini berfungsi untuk merekam pola sinyal dari sinyal bluetooth yang dipancarkan </w:t>
+      </w:r>
+      <w:r>
+        <w:rPr>
+          <w:i/>
+        </w:rPr>
+        <w:t>passive tag</w:t>
+      </w:r>
+      <w:r>
+        <w:t xml:space="preserve"> pada masing-masing ruang. Pola sinyal yang diterima disimpan pada server dan diberi label nama ruangan dimana pola sinyal tersebut diukur. </w:t>
+      </w:r>
+    </w:p>
+    <w:p>
+      <w:pPr>
+        <w:pStyle w:val="BodyText"/>
+        <w:ind w:firstLine="340"/>
+      </w:pPr>
+      <w:r>
+        <w:t xml:space="preserve">Tahap kedua adalah tahap </w:t>
+      </w:r>
+      <w:r>
+        <w:rPr>
+          <w:i/>
+        </w:rPr>
+        <w:t>online</w:t>
+      </w:r>
+      <w:r>
+        <w:t xml:space="preserve">, dimana pada tahap ini </w:t>
+      </w:r>
+      <w:r>
+        <w:rPr>
+          <w:i/>
+        </w:rPr>
+        <w:t xml:space="preserve">passive tag </w:t>
+      </w:r>
+      <w:r>
+        <w:t xml:space="preserve">akan ditentukan lokasinya. Penentuan lokasi dari passive tag tersebut menggunakan algoritma KNN berdasarkan pada </w:t>
+      </w:r>
+      <w:r>
+        <w:rPr>
+          <w:i/>
+        </w:rPr>
+        <w:t>data training</w:t>
+      </w:r>
+      <w:r>
+        <w:t xml:space="preserve"> yang telah dibuat. Hasil dari penentuan lokasi berupa nama ruangan dimana </w:t>
+      </w:r>
+      <w:r>
+        <w:rPr>
+          <w:i/>
+        </w:rPr>
+        <w:t>passive tag</w:t>
+      </w:r>
+      <w:r>
+        <w:t xml:space="preserve"> tersebut berada.</w:t>
+      </w:r>
+      <w:r>
+        <w:rPr>
+          <w:i/>
+        </w:rPr>
+        <w:t xml:space="preserve"> </w:t>
+      </w:r>
+      <w:r>
+        <w:t xml:space="preserve">Sebagai tambahan, penentuan lokasi dilakukan secara </w:t>
+      </w:r>
+      <w:r>
+        <w:rPr>
+          <w:i/>
+        </w:rPr>
+        <w:t>real-time</w:t>
+      </w:r>
+      <w:r>
+        <w:t xml:space="preserve"> dan hasil dari penentuan lokasi akan dicatat pada sebuah </w:t>
+      </w:r>
+      <w:r>
+        <w:rPr>
+          <w:i/>
+        </w:rPr>
+        <w:t>file log</w:t>
+      </w:r>
+      <w:r>
+        <w:rPr>
+          <w:i/>
+        </w:rPr>
         <w:t>.</w:t>
-      </w:r>
-      <w:r>
-        <w:fldChar w:fldCharType="begin"/>
-      </w:r>
-      <w:r>
-        <w:instrText xml:space="preserve"> SEQ Gambar \* ARABIC \s 1 </w:instrText>
-      </w:r>
-      <w:r>
-        <w:fldChar w:fldCharType="separate"/>
-      </w:r>
-      <w:r>
-        <w:rPr>
-          <w:noProof/>
-        </w:rPr>
-        <w:t>2</w:t>
-      </w:r>
-      <w:r>
-        <w:fldChar w:fldCharType="end"/>
-      </w:r>
-      <w:r>
-        <w:t xml:space="preserve"> </w:t>
-      </w:r>
-      <w:r>
-        <w:t>Alur implementasi sistem pelacakan dalam gedung</w:t>
-      </w:r>
-      <w:bookmarkEnd w:id="40"/>
-      <w:r>
-        <w:t xml:space="preserve"> berbasis BLE</w:t>
-      </w:r>
-      <w:bookmarkEnd w:id="41"/>
-    </w:p>
-    <w:p>
-      <w:pPr>
-        <w:pStyle w:val="BodyText"/>
-      </w:pPr>
-      <w:r>
-        <w:t xml:space="preserve">Gambar 3.2 merupakan gambaran model perancangan sistem. Dimana akan dilakukan pemasangan sensor pada 3 ruangan terpilih dimana 2 ruangan menggunakan 2 sensor ESP32 dan 1 ruangan menggunakan 1 buah sensor ESP32. Selanjutnya akan dilakukan pengumpulan data karakteristik sinyal dengan mendatangi ruangan-ruangan yang dipilih lalu sensor ESP32 menangkap sinyal bluetooth dari perangkat iTAG dan data sinyal RSSI yang telah didapat dikirim ke server untuk kemudian disimpan dalam database. Lalu kita melakukan proses penentuan lokasi dengan cara mendatangi salah satu ruangan secara acak, kemudian </w:t>
-      </w:r>
-      <w:r>
-        <w:t>sensor</w:t>
-      </w:r>
-      <w:r>
-        <w:t xml:space="preserve"> ESP32</w:t>
-      </w:r>
-      <w:r>
-        <w:t xml:space="preserve"> </w:t>
-      </w:r>
-      <w:r>
-        <w:t>menangkap sinyal bluetooth dari iTAG untuk selanjutnya dikirim menuju server dan diproses oleh sistem dan ditampilkan hasil dari pembacaan data sinyal tadi berupa nama ruangan yang dimasuki.</w:t>
       </w:r>
     </w:p>
     <w:p>
@@ -15382,22 +15743,90 @@
           <w:numId w:val="40"/>
         </w:numPr>
       </w:pPr>
-      <w:bookmarkStart w:id="42" w:name="_Toc20222292"/>
-      <w:bookmarkStart w:id="43" w:name="_Toc25999902"/>
+      <w:bookmarkStart w:id="37" w:name="_Toc20222292"/>
+      <w:bookmarkStart w:id="38" w:name="_Toc25999902"/>
       <w:r>
         <w:t>Implementasi</w:t>
       </w:r>
-      <w:bookmarkEnd w:id="42"/>
-      <w:bookmarkEnd w:id="43"/>
+      <w:bookmarkEnd w:id="37"/>
+      <w:bookmarkEnd w:id="38"/>
     </w:p>
     <w:p>
       <w:pPr>
         <w:pStyle w:val="BodyText"/>
         <w:ind w:firstLine="340"/>
+        <w:rPr>
+          <w:i/>
+        </w:rPr>
       </w:pPr>
       <w:r>
         <w:t>Tahapan implementasi merupakan kegiatan pengimplementasian sistem yang telah   dirancang   dan   disusun   sebelumnya.   Implementasi   dilakukan dengan mengunakan perangkat-perangkat yang telah disebutkan sebelumnya pada analisis kebutuhan.</w:t>
       </w:r>
+      <w:r>
+        <w:t xml:space="preserve"> Implementasi akan dibagi menjadi 2 tahap, tahap </w:t>
+      </w:r>
+      <w:r>
+        <w:rPr>
+          <w:i/>
+        </w:rPr>
+        <w:t xml:space="preserve">offline </w:t>
+      </w:r>
+      <w:r>
+        <w:t>dan</w:t>
+      </w:r>
+      <w:r>
+        <w:rPr>
+          <w:i/>
+        </w:rPr>
+        <w:t xml:space="preserve"> online.</w:t>
+      </w:r>
+    </w:p>
+    <w:p>
+      <w:pPr>
+        <w:pStyle w:val="BodyText"/>
+        <w:ind w:firstLine="340"/>
+      </w:pPr>
+      <w:r>
+        <w:t xml:space="preserve">Pada tahap implementasi, seluruh perangkat yang digunakan akan diberikan kode sumber untuk dieksekusi. </w:t>
+      </w:r>
+      <w:r>
+        <w:t xml:space="preserve">Kemudian perangkat </w:t>
+      </w:r>
+      <w:r>
+        <w:rPr>
+          <w:i/>
+        </w:rPr>
+        <w:t>anchor point</w:t>
+      </w:r>
+      <w:r>
+        <w:t xml:space="preserve"> akan diletakkan pada masing-masing ruang. Jumlah perangkat </w:t>
+      </w:r>
+      <w:r>
+        <w:rPr>
+          <w:i/>
+        </w:rPr>
+        <w:t xml:space="preserve">anchor point </w:t>
+      </w:r>
+      <w:r>
+        <w:t xml:space="preserve">yang digunakan sebanyak 5 perangkat karena keterbatasan perangkat. Dengan jumlah sekian, maka pada 2 ruangan terdapat masing-masing 2 perangkat </w:t>
+      </w:r>
+      <w:r>
+        <w:rPr>
+          <w:i/>
+        </w:rPr>
+        <w:t>anchor point</w:t>
+      </w:r>
+      <w:r>
+        <w:t xml:space="preserve"> dan 1 ruangan diletakkan 1 perangkat </w:t>
+      </w:r>
+      <w:r>
+        <w:rPr>
+          <w:i/>
+        </w:rPr>
+        <w:t>anchor point.</w:t>
+      </w:r>
+      <w:bookmarkStart w:id="39" w:name="_GoBack"/>
+      <w:bookmarkEnd w:id="39"/>
     </w:p>
     <w:p>
       <w:pPr>
@@ -15407,13 +15836,13 @@
           <w:numId w:val="40"/>
         </w:numPr>
       </w:pPr>
-      <w:bookmarkStart w:id="44" w:name="_Toc20222293"/>
-      <w:bookmarkStart w:id="45" w:name="_Toc25999903"/>
+      <w:bookmarkStart w:id="40" w:name="_Toc20222293"/>
+      <w:bookmarkStart w:id="41" w:name="_Toc25999903"/>
       <w:r>
         <w:t>Pengujian</w:t>
       </w:r>
-      <w:bookmarkEnd w:id="44"/>
-      <w:bookmarkEnd w:id="45"/>
+      <w:bookmarkEnd w:id="40"/>
+      <w:bookmarkEnd w:id="41"/>
     </w:p>
     <w:p>
       <w:pPr>
@@ -15421,11 +15850,7 @@
         <w:ind w:firstLine="340"/>
       </w:pPr>
       <w:r>
-        <w:t xml:space="preserve">Pada  tahap  ini,  sistem  telah  berhasil  dirancang  lalu  penulis  akan  melakukan pengujian  pada  sistem  yang  dibangun.  Pengujian  dilakukan  untuk  mengetahui bahwa  sistem  telah  dapat  berjalan  sesuai  dengan  spesifikasi,  </w:t>
-      </w:r>
-      <w:r>
-        <w:lastRenderedPageBreak/>
-        <w:t>kebutuhan,  dan tujuannya. Selain itu, pada tahap pengujian ini penulis akan menguji akurasi dari sistem pelacakan dalam ruangan yang telah diimplementasikan.</w:t>
+        <w:t>Pada  tahap  ini,  sistem  telah  berhasil  dirancang  lalu  penulis  akan  melakukan pengujian  pada  sistem  yang  dibangun.  Pengujian  dilakukan  untuk  mengetahui bahwa  sistem  telah  dapat  berjalan  sesuai  dengan  spesifikasi,  kebutuhan,  dan tujuannya. Selain itu, pada tahap pengujian ini penulis akan menguji akurasi dari sistem pelacakan dalam ruangan yang telah diimplementasikan.</w:t>
       </w:r>
     </w:p>
     <w:p>
@@ -15436,13 +15861,13 @@
           <w:numId w:val="40"/>
         </w:numPr>
       </w:pPr>
-      <w:bookmarkStart w:id="46" w:name="_Toc20222294"/>
-      <w:bookmarkStart w:id="47" w:name="_Toc25999904"/>
+      <w:bookmarkStart w:id="42" w:name="_Toc20222294"/>
+      <w:bookmarkStart w:id="43" w:name="_Toc25999904"/>
       <w:r>
         <w:t>Kesimpulan dan Saran</w:t>
       </w:r>
-      <w:bookmarkEnd w:id="46"/>
-      <w:bookmarkEnd w:id="47"/>
+      <w:bookmarkEnd w:id="42"/>
+      <w:bookmarkEnd w:id="43"/>
     </w:p>
     <w:p>
       <w:pPr>
@@ -15470,12 +15895,12 @@
           <w:lang w:val="en-US"/>
         </w:rPr>
       </w:pPr>
-      <w:bookmarkStart w:id="48" w:name="_Toc25999905"/>
+      <w:bookmarkStart w:id="44" w:name="_Toc25999905"/>
       <w:r>
         <w:lastRenderedPageBreak/>
         <w:t>ANALISA KEBUTUHAN DAN PERANCANGAN</w:t>
       </w:r>
-      <w:bookmarkEnd w:id="48"/>
+      <w:bookmarkEnd w:id="44"/>
       <w:r>
         <w:rPr>
           <w:lang w:val="en-US"/>
@@ -15490,11 +15915,11 @@
           <w:lang w:val="en-US"/>
         </w:rPr>
       </w:pPr>
-      <w:bookmarkStart w:id="49" w:name="_Toc25999906"/>
+      <w:bookmarkStart w:id="45" w:name="_Toc25999906"/>
       <w:r>
         <w:t>Deskripsi Umum Sistem</w:t>
       </w:r>
-      <w:bookmarkEnd w:id="49"/>
+      <w:bookmarkEnd w:id="45"/>
     </w:p>
     <w:p>
       <w:pPr>
@@ -15547,11 +15972,11 @@
           <w:lang w:val="en-US"/>
         </w:rPr>
       </w:pPr>
-      <w:bookmarkStart w:id="50" w:name="_Toc25999907"/>
+      <w:bookmarkStart w:id="46" w:name="_Toc25999907"/>
       <w:r>
         <w:t>Kebutuhan Sistem</w:t>
       </w:r>
-      <w:bookmarkEnd w:id="50"/>
+      <w:bookmarkEnd w:id="46"/>
     </w:p>
     <w:p>
       <w:pPr>
@@ -15592,11 +16017,11 @@
           <w:lang w:val="en-US"/>
         </w:rPr>
       </w:pPr>
-      <w:bookmarkStart w:id="51" w:name="_Toc25999908"/>
+      <w:bookmarkStart w:id="47" w:name="_Toc25999908"/>
       <w:r>
         <w:t>Kebutuhan Fungsional</w:t>
       </w:r>
-      <w:bookmarkEnd w:id="51"/>
+      <w:bookmarkEnd w:id="47"/>
     </w:p>
     <w:p>
       <w:pPr>
@@ -15619,7 +16044,7 @@
         </w:rPr>
         <w:t xml:space="preserve">    </w:t>
       </w:r>
-      <w:bookmarkStart w:id="52" w:name="_Toc23966761"/>
+      <w:bookmarkStart w:id="48" w:name="_Toc23966761"/>
       <w:r>
         <w:t xml:space="preserve">Tabel </w:t>
       </w:r>
@@ -15665,7 +16090,7 @@
       <w:r>
         <w:t xml:space="preserve"> Kebutuhan Fungsional</w:t>
       </w:r>
-      <w:bookmarkEnd w:id="52"/>
+      <w:bookmarkEnd w:id="48"/>
     </w:p>
     <w:tbl>
       <w:tblPr>
@@ -16205,12 +16630,12 @@
           <w:lang w:val="en-US"/>
         </w:rPr>
       </w:pPr>
-      <w:bookmarkStart w:id="53" w:name="_Toc25999909"/>
+      <w:bookmarkStart w:id="49" w:name="_Toc25999909"/>
       <w:r>
         <w:lastRenderedPageBreak/>
         <w:t>Kebutuhan Non-Fungsional</w:t>
       </w:r>
-      <w:bookmarkEnd w:id="53"/>
+      <w:bookmarkEnd w:id="49"/>
     </w:p>
     <w:p>
       <w:pPr>
@@ -16240,7 +16665,7 @@
       <w:pPr>
         <w:pStyle w:val="Caption"/>
       </w:pPr>
-      <w:bookmarkStart w:id="54" w:name="_Toc23966762"/>
+      <w:bookmarkStart w:id="50" w:name="_Toc23966762"/>
       <w:r>
         <w:t xml:space="preserve">Tabel </w:t>
       </w:r>
@@ -16286,7 +16711,7 @@
       <w:r>
         <w:t xml:space="preserve"> Kebutuhan perangkat lunak</w:t>
       </w:r>
-      <w:bookmarkEnd w:id="54"/>
+      <w:bookmarkEnd w:id="50"/>
     </w:p>
     <w:tbl>
       <w:tblPr>
@@ -16840,7 +17265,7 @@
         <w:pStyle w:val="Caption"/>
         <w:jc w:val="left"/>
       </w:pPr>
-      <w:bookmarkStart w:id="55" w:name="_Toc23966763"/>
+      <w:bookmarkStart w:id="51" w:name="_Toc23966763"/>
       <w:r>
         <w:t xml:space="preserve">Tabel </w:t>
       </w:r>
@@ -16886,7 +17311,7 @@
       <w:r>
         <w:t xml:space="preserve"> Kebutuhan Perangkat Keras</w:t>
       </w:r>
-      <w:bookmarkEnd w:id="55"/>
+      <w:bookmarkEnd w:id="51"/>
     </w:p>
     <w:tbl>
       <w:tblPr>
@@ -17683,7 +18108,7 @@
           <w:lang w:val="en-US"/>
         </w:rPr>
       </w:pPr>
-      <w:bookmarkStart w:id="56" w:name="_Toc25999910"/>
+      <w:bookmarkStart w:id="52" w:name="_Toc25999910"/>
       <w:r>
         <w:t xml:space="preserve">Perancangan Implementasi Metode </w:t>
       </w:r>
@@ -17693,7 +18118,7 @@
         </w:rPr>
         <w:t>Fingerprinting</w:t>
       </w:r>
-      <w:bookmarkEnd w:id="56"/>
+      <w:bookmarkEnd w:id="52"/>
     </w:p>
     <w:p>
       <w:pPr>
@@ -17747,11 +18172,11 @@
           <w:lang w:val="en-US"/>
         </w:rPr>
       </w:pPr>
-      <w:bookmarkStart w:id="57" w:name="_Toc25999911"/>
+      <w:bookmarkStart w:id="53" w:name="_Toc25999911"/>
       <w:r>
         <w:t>Pengumpulan Data Pola sinyal</w:t>
       </w:r>
-      <w:bookmarkEnd w:id="57"/>
+      <w:bookmarkEnd w:id="53"/>
     </w:p>
     <w:p>
       <w:pPr>
@@ -17805,7 +18230,7 @@
                     </pic:cNvPicPr>
                   </pic:nvPicPr>
                   <pic:blipFill>
-                    <a:blip r:embed="rId15">
+                    <a:blip r:embed="rId14">
                       <a:extLst>
                         <a:ext uri="{28A0092B-C50C-407E-A947-70E740481C1C}">
                           <a14:useLocalDpi xmlns:a14="http://schemas.microsoft.com/office/drawing/2010/main" val="0"/>
@@ -17841,7 +18266,7 @@
       <w:pPr>
         <w:pStyle w:val="Caption"/>
       </w:pPr>
-      <w:bookmarkStart w:id="58" w:name="_Toc24054130"/>
+      <w:bookmarkStart w:id="54" w:name="_Toc24054130"/>
       <w:r>
         <w:t xml:space="preserve">Gambar </w:t>
       </w:r>
@@ -17893,7 +18318,7 @@
         </w:rPr>
         <w:t>fingerprinting</w:t>
       </w:r>
-      <w:bookmarkEnd w:id="58"/>
+      <w:bookmarkEnd w:id="54"/>
     </w:p>
     <w:p>
       <w:pPr>
@@ -17961,7 +18386,7 @@
                     </pic:cNvPicPr>
                   </pic:nvPicPr>
                   <pic:blipFill>
-                    <a:blip r:embed="rId16">
+                    <a:blip r:embed="rId15">
                       <a:extLst>
                         <a:ext uri="{28A0092B-C50C-407E-A947-70E740481C1C}">
                           <a14:useLocalDpi xmlns:a14="http://schemas.microsoft.com/office/drawing/2010/main" val="0"/>
@@ -17997,7 +18422,7 @@
       <w:pPr>
         <w:pStyle w:val="Caption"/>
       </w:pPr>
-      <w:bookmarkStart w:id="59" w:name="_Toc24054131"/>
+      <w:bookmarkStart w:id="55" w:name="_Toc24054131"/>
       <w:r>
         <w:t xml:space="preserve">Gambar </w:t>
       </w:r>
@@ -18043,7 +18468,7 @@
       <w:r>
         <w:t xml:space="preserve"> Denah ruangan implementasi sistem pelacakan dalam gedung</w:t>
       </w:r>
-      <w:bookmarkEnd w:id="59"/>
+      <w:bookmarkEnd w:id="55"/>
     </w:p>
     <w:p>
       <w:pPr>
@@ -18157,7 +18582,7 @@
           <w:i/>
         </w:rPr>
       </w:pPr>
-      <w:bookmarkStart w:id="60" w:name="_Toc25999912"/>
+      <w:bookmarkStart w:id="56" w:name="_Toc25999912"/>
       <w:r>
         <w:t xml:space="preserve">Pelacakan Ruangan Secara </w:t>
       </w:r>
@@ -18167,7 +18592,7 @@
         </w:rPr>
         <w:t>Real-Time</w:t>
       </w:r>
-      <w:bookmarkEnd w:id="60"/>
+      <w:bookmarkEnd w:id="56"/>
     </w:p>
     <w:p>
       <w:pPr>
@@ -18255,7 +18680,7 @@
                     </pic:cNvPicPr>
                   </pic:nvPicPr>
                   <pic:blipFill>
-                    <a:blip r:embed="rId17">
+                    <a:blip r:embed="rId16">
                       <a:extLst>
                         <a:ext uri="{28A0092B-C50C-407E-A947-70E740481C1C}">
                           <a14:useLocalDpi xmlns:a14="http://schemas.microsoft.com/office/drawing/2010/main" val="0"/>
@@ -18291,7 +18716,7 @@
       <w:pPr>
         <w:pStyle w:val="Caption"/>
       </w:pPr>
-      <w:bookmarkStart w:id="61" w:name="_Toc24054132"/>
+      <w:bookmarkStart w:id="57" w:name="_Toc24054132"/>
       <w:r>
         <w:t xml:space="preserve">Gambar </w:t>
       </w:r>
@@ -18337,7 +18762,7 @@
       <w:r>
         <w:t xml:space="preserve"> Diagram alir pelacakan perangkat iTAG Bluetooth</w:t>
       </w:r>
-      <w:bookmarkEnd w:id="61"/>
+      <w:bookmarkEnd w:id="57"/>
     </w:p>
     <w:p>
       <w:pPr>
@@ -18479,21 +18904,21 @@
       <w:pPr>
         <w:pStyle w:val="Heading2"/>
       </w:pPr>
-      <w:bookmarkStart w:id="62" w:name="_Toc25999913"/>
+      <w:bookmarkStart w:id="58" w:name="_Toc25999913"/>
       <w:r>
         <w:t>Perancangan Parameter Pengujian</w:t>
       </w:r>
-      <w:bookmarkEnd w:id="62"/>
+      <w:bookmarkEnd w:id="58"/>
     </w:p>
     <w:p>
       <w:pPr>
         <w:pStyle w:val="Heading3"/>
       </w:pPr>
-      <w:bookmarkStart w:id="63" w:name="_Toc25999914"/>
+      <w:bookmarkStart w:id="59" w:name="_Toc25999914"/>
       <w:r>
         <w:t>Akurasi Kesalahan Pelacakan Secara Umum</w:t>
       </w:r>
-      <w:bookmarkEnd w:id="63"/>
+      <w:bookmarkEnd w:id="59"/>
     </w:p>
     <w:p>
       <w:pPr>
@@ -18912,11 +19337,11 @@
       <w:pPr>
         <w:pStyle w:val="Heading3"/>
       </w:pPr>
-      <w:bookmarkStart w:id="64" w:name="_Toc25999915"/>
+      <w:bookmarkStart w:id="60" w:name="_Toc25999915"/>
       <w:r>
         <w:t>Akurasi Kesalahan per sub-lokasi dalam ruang</w:t>
       </w:r>
-      <w:bookmarkEnd w:id="64"/>
+      <w:bookmarkEnd w:id="60"/>
     </w:p>
     <w:p>
       <w:pPr>
@@ -20312,22 +20737,22 @@
       <w:pPr>
         <w:pStyle w:val="Heading2"/>
       </w:pPr>
-      <w:bookmarkStart w:id="65" w:name="_Toc25999916"/>
+      <w:bookmarkStart w:id="61" w:name="_Toc25999916"/>
       <w:r>
         <w:lastRenderedPageBreak/>
         <w:t>Perancangan Sistem</w:t>
       </w:r>
-      <w:bookmarkEnd w:id="65"/>
+      <w:bookmarkEnd w:id="61"/>
     </w:p>
     <w:p>
       <w:pPr>
         <w:pStyle w:val="Heading3"/>
       </w:pPr>
-      <w:bookmarkStart w:id="66" w:name="_Toc25999917"/>
+      <w:bookmarkStart w:id="62" w:name="_Toc25999917"/>
       <w:r>
         <w:t>Pengumpulan Data Pola Sinyal</w:t>
       </w:r>
-      <w:bookmarkEnd w:id="66"/>
+      <w:bookmarkEnd w:id="62"/>
     </w:p>
     <w:p>
       <w:pPr>
@@ -22172,7 +22597,7 @@
       <w:pPr>
         <w:pStyle w:val="Heading3"/>
       </w:pPr>
-      <w:bookmarkStart w:id="67" w:name="_Toc25999918"/>
+      <w:bookmarkStart w:id="63" w:name="_Toc25999918"/>
       <w:r>
         <w:t xml:space="preserve">Pelacakan Lokasi Secara </w:t>
       </w:r>
@@ -22182,7 +22607,7 @@
         </w:rPr>
         <w:t>Real-Time</w:t>
       </w:r>
-      <w:bookmarkEnd w:id="67"/>
+      <w:bookmarkEnd w:id="63"/>
     </w:p>
     <w:p>
       <w:pPr>
@@ -24107,11 +24532,11 @@
       <w:pPr>
         <w:pStyle w:val="Heading2"/>
       </w:pPr>
-      <w:bookmarkStart w:id="68" w:name="_Toc25999919"/>
+      <w:bookmarkStart w:id="64" w:name="_Toc25999919"/>
       <w:r>
         <w:t>Perancangan Skenario Pengujian</w:t>
       </w:r>
-      <w:bookmarkEnd w:id="68"/>
+      <w:bookmarkEnd w:id="64"/>
     </w:p>
     <w:p>
       <w:pPr>
@@ -25245,7 +25670,7 @@
                     </pic:cNvPicPr>
                   </pic:nvPicPr>
                   <pic:blipFill>
-                    <a:blip r:embed="rId18">
+                    <a:blip r:embed="rId17">
                       <a:extLst>
                         <a:ext uri="{28A0092B-C50C-407E-A947-70E740481C1C}">
                           <a14:useLocalDpi xmlns:a14="http://schemas.microsoft.com/office/drawing/2010/main" val="0"/>
@@ -25453,7 +25878,7 @@
           <w:lang w:val="en-US"/>
         </w:rPr>
       </w:pPr>
-      <w:bookmarkStart w:id="69" w:name="_Toc25999920"/>
+      <w:bookmarkStart w:id="65" w:name="_Toc25999920"/>
       <w:r>
         <w:rPr>
           <w:lang w:val="en-US"/>
@@ -25461,7 +25886,7 @@
         <w:lastRenderedPageBreak/>
         <w:t>PEMBAHASAN</w:t>
       </w:r>
-      <w:bookmarkEnd w:id="69"/>
+      <w:bookmarkEnd w:id="65"/>
     </w:p>
     <w:bookmarkEnd w:id="22"/>
     <w:p>
@@ -25479,7 +25904,7 @@
           <w:lang w:val="en-US"/>
         </w:rPr>
       </w:pPr>
-      <w:bookmarkStart w:id="70" w:name="_Toc25999921"/>
+      <w:bookmarkStart w:id="66" w:name="_Toc25999921"/>
       <w:r>
         <w:rPr>
           <w:lang w:val="en-US"/>
@@ -25498,7 +25923,7 @@
         </w:rPr>
         <w:t>Lima Satu</w:t>
       </w:r>
-      <w:bookmarkEnd w:id="70"/>
+      <w:bookmarkEnd w:id="66"/>
     </w:p>
     <w:p>
       <w:pPr>
@@ -25553,7 +25978,7 @@
           <w:lang w:val="en-US"/>
         </w:rPr>
       </w:pPr>
-      <w:bookmarkStart w:id="71" w:name="_Toc25999922"/>
+      <w:bookmarkStart w:id="67" w:name="_Toc25999922"/>
       <w:r>
         <w:rPr>
           <w:lang w:val="en-US"/>
@@ -25572,7 +25997,7 @@
         </w:rPr>
         <w:t>Lima Satu Satu</w:t>
       </w:r>
-      <w:bookmarkEnd w:id="71"/>
+      <w:bookmarkEnd w:id="67"/>
     </w:p>
     <w:p>
       <w:pPr>
@@ -25632,7 +26057,7 @@
           <w:lang w:val="en-US"/>
         </w:rPr>
       </w:pPr>
-      <w:bookmarkStart w:id="72" w:name="_Toc25999923"/>
+      <w:bookmarkStart w:id="68" w:name="_Toc25999923"/>
       <w:r>
         <w:rPr>
           <w:lang w:val="en-US"/>
@@ -25651,7 +26076,7 @@
         </w:rPr>
         <w:t>Lima Satu Dua</w:t>
       </w:r>
-      <w:bookmarkEnd w:id="72"/>
+      <w:bookmarkEnd w:id="68"/>
     </w:p>
     <w:p>
       <w:pPr>
@@ -25675,7 +26100,7 @@
           <w:lang w:val="en-US"/>
         </w:rPr>
       </w:pPr>
-      <w:bookmarkStart w:id="73" w:name="_Toc25999924"/>
+      <w:bookmarkStart w:id="69" w:name="_Toc25999924"/>
       <w:r>
         <w:rPr>
           <w:lang w:val="en-US"/>
@@ -25694,7 +26119,7 @@
         </w:rPr>
         <w:t>Lima Dua</w:t>
       </w:r>
-      <w:bookmarkEnd w:id="73"/>
+      <w:bookmarkEnd w:id="69"/>
     </w:p>
     <w:p>
       <w:pPr>
@@ -25766,7 +26191,7 @@
           <w:lang w:val="en-US"/>
         </w:rPr>
       </w:pPr>
-      <w:bookmarkStart w:id="74" w:name="_Toc25999925"/>
+      <w:bookmarkStart w:id="70" w:name="_Toc25999925"/>
       <w:r>
         <w:rPr>
           <w:lang w:val="en-US"/>
@@ -25785,7 +26210,7 @@
         </w:rPr>
         <w:t>Lima Dua Satu</w:t>
       </w:r>
-      <w:bookmarkEnd w:id="74"/>
+      <w:bookmarkEnd w:id="70"/>
     </w:p>
     <w:p>
       <w:pPr>
@@ -25822,7 +26247,7 @@
           <w:lang w:val="en-US"/>
         </w:rPr>
       </w:pPr>
-      <w:bookmarkStart w:id="75" w:name="_Toc25999926"/>
+      <w:bookmarkStart w:id="71" w:name="_Toc25999926"/>
       <w:r>
         <w:rPr>
           <w:lang w:val="en-US"/>
@@ -25841,7 +26266,7 @@
         </w:rPr>
         <w:t>Lima Dua Dua</w:t>
       </w:r>
-      <w:bookmarkEnd w:id="75"/>
+      <w:bookmarkEnd w:id="71"/>
     </w:p>
     <w:p>
       <w:pPr>
@@ -25906,7 +26331,7 @@
           <w:lang w:val="en-US"/>
         </w:rPr>
       </w:pPr>
-      <w:bookmarkStart w:id="76" w:name="_Toc25999927"/>
+      <w:bookmarkStart w:id="72" w:name="_Toc25999927"/>
       <w:r>
         <w:rPr>
           <w:lang w:val="en-US"/>
@@ -25925,7 +26350,7 @@
         </w:rPr>
         <w:t>Lima Tiga</w:t>
       </w:r>
-      <w:bookmarkEnd w:id="76"/>
+      <w:bookmarkEnd w:id="72"/>
     </w:p>
     <w:p>
       <w:pPr>
@@ -25973,7 +26398,7 @@
           <w:lang w:val="en-US"/>
         </w:rPr>
       </w:pPr>
-      <w:bookmarkStart w:id="77" w:name="_Toc25999928"/>
+      <w:bookmarkStart w:id="73" w:name="_Toc25999928"/>
       <w:r>
         <w:t xml:space="preserve">Contoh </w:t>
       </w:r>
@@ -25993,7 +26418,7 @@
         </w:rPr>
         <w:t>angunan</w:t>
       </w:r>
-      <w:bookmarkEnd w:id="77"/>
+      <w:bookmarkEnd w:id="73"/>
     </w:p>
     <w:p>
       <w:pPr>
@@ -26358,7 +26783,7 @@
           <w:lang w:val="en-US"/>
         </w:rPr>
       </w:pPr>
-      <w:bookmarkStart w:id="78" w:name="_Toc25999929"/>
+      <w:bookmarkStart w:id="74" w:name="_Toc25999929"/>
       <w:r>
         <w:rPr>
           <w:lang w:val="en-US"/>
@@ -26371,7 +26796,7 @@
         </w:rPr>
         <w:t>Struktur Penelitian Nonimplementatif Eksperimental</w:t>
       </w:r>
-      <w:bookmarkEnd w:id="78"/>
+      <w:bookmarkEnd w:id="74"/>
     </w:p>
     <w:p>
       <w:pPr>
@@ -26555,8 +26980,8 @@
           <w:lang w:val="en-US"/>
         </w:rPr>
       </w:pPr>
-      <w:bookmarkStart w:id="79" w:name="_Toc402485277"/>
-      <w:bookmarkStart w:id="80" w:name="_Toc25999930"/>
+      <w:bookmarkStart w:id="75" w:name="_Toc402485277"/>
+      <w:bookmarkStart w:id="76" w:name="_Toc25999930"/>
       <w:r>
         <w:rPr>
           <w:lang w:val="en-US"/>
@@ -26564,8 +26989,8 @@
         <w:lastRenderedPageBreak/>
         <w:t>Penutup</w:t>
       </w:r>
-      <w:bookmarkEnd w:id="79"/>
-      <w:bookmarkEnd w:id="80"/>
+      <w:bookmarkEnd w:id="75"/>
+      <w:bookmarkEnd w:id="76"/>
     </w:p>
     <w:p>
       <w:pPr>
@@ -26585,11 +27010,11 @@
       <w:pPr>
         <w:pStyle w:val="Heading2"/>
       </w:pPr>
-      <w:bookmarkStart w:id="81" w:name="_Toc25999931"/>
+      <w:bookmarkStart w:id="77" w:name="_Toc25999931"/>
       <w:r>
         <w:t>Kesimpulan</w:t>
       </w:r>
-      <w:bookmarkEnd w:id="81"/>
+      <w:bookmarkEnd w:id="77"/>
       <w:r>
         <w:t xml:space="preserve"> </w:t>
       </w:r>
@@ -26624,11 +27049,11 @@
       <w:pPr>
         <w:pStyle w:val="Heading2"/>
       </w:pPr>
-      <w:bookmarkStart w:id="82" w:name="_Toc25999932"/>
+      <w:bookmarkStart w:id="78" w:name="_Toc25999932"/>
       <w:r>
         <w:t>Saran</w:t>
       </w:r>
-      <w:bookmarkEnd w:id="82"/>
+      <w:bookmarkEnd w:id="78"/>
     </w:p>
     <w:p>
       <w:pPr>
@@ -26663,8 +27088,8 @@
           <w:caps w:val="0"/>
         </w:rPr>
       </w:pPr>
-      <w:bookmarkStart w:id="83" w:name="_Toc25999933"/>
-      <w:bookmarkStart w:id="84" w:name="_Toc402485282"/>
+      <w:bookmarkStart w:id="79" w:name="_Toc25999933"/>
+      <w:bookmarkStart w:id="80" w:name="_Toc402485282"/>
       <w:r>
         <w:rPr>
           <w:caps w:val="0"/>
@@ -26672,7 +27097,7 @@
         <w:lastRenderedPageBreak/>
         <w:t>DAFTAR REFERENSI</w:t>
       </w:r>
-      <w:bookmarkEnd w:id="83"/>
+      <w:bookmarkEnd w:id="79"/>
     </w:p>
     <w:p>
       <w:pPr>
@@ -28091,8 +28516,8 @@
           <w:lang w:val="en-US"/>
         </w:rPr>
       </w:pPr>
-      <w:bookmarkStart w:id="85" w:name="_Toc496081034"/>
-      <w:bookmarkStart w:id="86" w:name="_Toc25999934"/>
+      <w:bookmarkStart w:id="81" w:name="_Toc496081034"/>
+      <w:bookmarkStart w:id="82" w:name="_Toc25999934"/>
       <w:r>
         <w:rPr>
           <w:caps w:val="0"/>
@@ -28101,828 +28526,828 @@
         <w:lastRenderedPageBreak/>
         <w:t>PERSYARATAN FISIK DAN TATA LETAK</w:t>
       </w:r>
+      <w:bookmarkEnd w:id="81"/>
+      <w:bookmarkEnd w:id="82"/>
+    </w:p>
+    <w:p>
+      <w:pPr>
+        <w:pStyle w:val="AppendixHeading2"/>
+        <w:rPr>
+          <w:lang w:val="en-US"/>
+        </w:rPr>
+      </w:pPr>
+      <w:bookmarkStart w:id="83" w:name="_Toc402485283"/>
+      <w:bookmarkStart w:id="84" w:name="_Toc496081035"/>
+      <w:bookmarkStart w:id="85" w:name="_Toc25999935"/>
+      <w:bookmarkEnd w:id="80"/>
+      <w:r>
+        <w:rPr>
+          <w:lang w:val="en-US"/>
+        </w:rPr>
+        <w:t>Kertas</w:t>
+      </w:r>
+      <w:bookmarkEnd w:id="83"/>
+      <w:bookmarkEnd w:id="84"/>
       <w:bookmarkEnd w:id="85"/>
+    </w:p>
+    <w:p>
+      <w:pPr>
+        <w:pStyle w:val="BodyTextFirstIndent"/>
+        <w:rPr>
+          <w:lang w:val="en-US"/>
+        </w:rPr>
+      </w:pPr>
+      <w:r>
+        <w:t xml:space="preserve">Kertas yang digunakan adalah HVS </w:t>
+      </w:r>
+      <w:r>
+        <w:t>70</w:t>
+      </w:r>
+      <w:r>
+        <w:t xml:space="preserve"> mg </w:t>
+      </w:r>
+      <w:r>
+        <w:t>ber</w:t>
+      </w:r>
+      <w:r>
+        <w:t>ukuran A4. Apabila terdapat gambar-gambar yang menggunakan kertas berukuran lebih besar dari A4, hendaknya dilipat sesuai dengan aturan yang berlaku.</w:t>
+      </w:r>
+      <w:r>
+        <w:rPr>
+          <w:lang w:val="en-US"/>
+        </w:rPr>
+        <w:t xml:space="preserve"> Pengetikan hanya dilakukan pada satu muka kertas, tidak bolak balik. </w:t>
+      </w:r>
+    </w:p>
+    <w:p>
+      <w:pPr>
+        <w:pStyle w:val="AppendixHeading2"/>
+        <w:rPr>
+          <w:lang w:val="en-US"/>
+        </w:rPr>
+      </w:pPr>
+      <w:bookmarkStart w:id="86" w:name="_Toc402485284"/>
+      <w:bookmarkStart w:id="87" w:name="_Toc496081036"/>
+      <w:bookmarkStart w:id="88" w:name="_Toc25999936"/>
+      <w:r>
+        <w:rPr>
+          <w:lang w:val="en-US"/>
+        </w:rPr>
+        <w:t>Margin</w:t>
+      </w:r>
       <w:bookmarkEnd w:id="86"/>
-    </w:p>
-    <w:p>
-      <w:pPr>
-        <w:pStyle w:val="AppendixHeading2"/>
-        <w:rPr>
-          <w:lang w:val="en-US"/>
-        </w:rPr>
-      </w:pPr>
-      <w:bookmarkStart w:id="87" w:name="_Toc402485283"/>
-      <w:bookmarkStart w:id="88" w:name="_Toc496081035"/>
-      <w:bookmarkStart w:id="89" w:name="_Toc25999935"/>
-      <w:bookmarkEnd w:id="84"/>
-      <w:r>
-        <w:rPr>
-          <w:lang w:val="en-US"/>
-        </w:rPr>
-        <w:t>Kertas</w:t>
-      </w:r>
       <w:bookmarkEnd w:id="87"/>
       <w:bookmarkEnd w:id="88"/>
+    </w:p>
+    <w:p>
+      <w:pPr>
+        <w:pStyle w:val="BodyTextFirstIndent"/>
+      </w:pPr>
+      <w:r>
+        <w:t>Batas pengetikan naskah adalah sebagai berikut :</w:t>
+      </w:r>
+    </w:p>
+    <w:p>
+      <w:pPr>
+        <w:pStyle w:val="ListBullet"/>
+      </w:pPr>
+      <w:r>
+        <w:t>Margin</w:t>
+      </w:r>
+      <w:r>
+        <w:t xml:space="preserve"> kiri: 4 cm</w:t>
+      </w:r>
+    </w:p>
+    <w:p>
+      <w:pPr>
+        <w:pStyle w:val="ListBullet"/>
+      </w:pPr>
+      <w:r>
+        <w:t xml:space="preserve">Margin </w:t>
+      </w:r>
+      <w:r>
+        <w:t>atas: 3</w:t>
+      </w:r>
+      <w:r>
+        <w:t xml:space="preserve"> cm</w:t>
+      </w:r>
+    </w:p>
+    <w:p>
+      <w:pPr>
+        <w:pStyle w:val="ListBullet"/>
+      </w:pPr>
+      <w:r>
+        <w:t xml:space="preserve">Margin </w:t>
+      </w:r>
+      <w:r>
+        <w:t xml:space="preserve">kanan: 3 cm </w:t>
+      </w:r>
+    </w:p>
+    <w:p>
+      <w:pPr>
+        <w:pStyle w:val="ListBullet"/>
+      </w:pPr>
+      <w:r>
+        <w:t xml:space="preserve">Margin </w:t>
+      </w:r>
+      <w:r>
+        <w:t xml:space="preserve">bawah: 3 cm </w:t>
+      </w:r>
+    </w:p>
+    <w:p>
+      <w:pPr>
+        <w:pStyle w:val="AppendixHeading2"/>
+        <w:rPr>
+          <w:lang w:val="en-US"/>
+        </w:rPr>
+      </w:pPr>
+      <w:bookmarkStart w:id="89" w:name="_Toc402485285"/>
+      <w:bookmarkStart w:id="90" w:name="_Toc496081037"/>
+      <w:bookmarkStart w:id="91" w:name="_Toc25999937"/>
+      <w:r>
+        <w:rPr>
+          <w:lang w:val="en-US"/>
+        </w:rPr>
+        <w:t xml:space="preserve">Jenis dan </w:t>
+      </w:r>
+      <w:r>
+        <w:rPr>
+          <w:lang w:val="en-US"/>
+        </w:rPr>
+        <w:t>Ukuran Huruf</w:t>
+      </w:r>
       <w:bookmarkEnd w:id="89"/>
-    </w:p>
-    <w:p>
-      <w:pPr>
-        <w:pStyle w:val="BodyTextFirstIndent"/>
-        <w:rPr>
-          <w:lang w:val="en-US"/>
-        </w:rPr>
-      </w:pPr>
-      <w:r>
-        <w:t xml:space="preserve">Kertas yang digunakan adalah HVS </w:t>
-      </w:r>
-      <w:r>
-        <w:t>70</w:t>
-      </w:r>
-      <w:r>
-        <w:t xml:space="preserve"> mg </w:t>
-      </w:r>
-      <w:r>
-        <w:t>ber</w:t>
-      </w:r>
-      <w:r>
-        <w:t>ukuran A4. Apabila terdapat gambar-gambar yang menggunakan kertas berukuran lebih besar dari A4, hendaknya dilipat sesuai dengan aturan yang berlaku.</w:t>
-      </w:r>
-      <w:r>
-        <w:rPr>
-          <w:lang w:val="en-US"/>
-        </w:rPr>
-        <w:t xml:space="preserve"> Pengetikan hanya dilakukan pada satu muka kertas, tidak bolak balik. </w:t>
-      </w:r>
-    </w:p>
-    <w:p>
-      <w:pPr>
-        <w:pStyle w:val="AppendixHeading2"/>
-        <w:rPr>
-          <w:lang w:val="en-US"/>
-        </w:rPr>
-      </w:pPr>
-      <w:bookmarkStart w:id="90" w:name="_Toc402485284"/>
-      <w:bookmarkStart w:id="91" w:name="_Toc496081036"/>
-      <w:bookmarkStart w:id="92" w:name="_Toc25999936"/>
-      <w:r>
-        <w:rPr>
-          <w:lang w:val="en-US"/>
-        </w:rPr>
-        <w:t>Margin</w:t>
-      </w:r>
       <w:bookmarkEnd w:id="90"/>
       <w:bookmarkEnd w:id="91"/>
+      <w:r>
+        <w:rPr>
+          <w:lang w:val="en-US"/>
+        </w:rPr>
+        <w:t xml:space="preserve"> </w:t>
+      </w:r>
+    </w:p>
+    <w:p>
+      <w:pPr>
+        <w:pStyle w:val="BodyTextFirstIndent"/>
+      </w:pPr>
+      <w:r>
+        <w:t>Jenis huruf yang dipakai dalam skripsi adalah Calibri dengan ketentuan sebagai berikut:</w:t>
+      </w:r>
+    </w:p>
+    <w:p>
+      <w:pPr>
+        <w:pStyle w:val="ListBullet"/>
+      </w:pPr>
+      <w:r>
+        <w:t>Judul bab pada level 1 berukuran 16</w:t>
+      </w:r>
+      <w:r>
+        <w:t xml:space="preserve"> pt</w:t>
+      </w:r>
+    </w:p>
+    <w:p>
+      <w:pPr>
+        <w:pStyle w:val="ListBullet"/>
+      </w:pPr>
+      <w:r>
+        <w:t xml:space="preserve">Judul </w:t>
+      </w:r>
+      <w:r>
+        <w:t>subbab</w:t>
+      </w:r>
+      <w:r>
+        <w:t xml:space="preserve"> pada level 2 berukuran 14</w:t>
+      </w:r>
+      <w:r>
+        <w:t xml:space="preserve"> pt</w:t>
+      </w:r>
+    </w:p>
+    <w:p>
+      <w:pPr>
+        <w:pStyle w:val="ListBullet"/>
+      </w:pPr>
+      <w:r>
+        <w:t xml:space="preserve">Judul </w:t>
+      </w:r>
+      <w:r>
+        <w:t>subbab</w:t>
+      </w:r>
+      <w:r>
+        <w:t xml:space="preserve"> pada level 3 berukuran 14</w:t>
+      </w:r>
+      <w:r>
+        <w:t xml:space="preserve"> pt</w:t>
+      </w:r>
+    </w:p>
+    <w:p>
+      <w:pPr>
+        <w:pStyle w:val="ListBullet"/>
+      </w:pPr>
+      <w:r>
+        <w:t xml:space="preserve">Judul </w:t>
+      </w:r>
+      <w:r>
+        <w:t>subbab</w:t>
+      </w:r>
+      <w:r>
+        <w:t xml:space="preserve"> </w:t>
+      </w:r>
+      <w:r>
+        <w:t xml:space="preserve">pada level </w:t>
+      </w:r>
+      <w:r>
+        <w:t>4</w:t>
+      </w:r>
+      <w:r>
+        <w:t xml:space="preserve"> berukuran 12</w:t>
+      </w:r>
+      <w:r>
+        <w:t xml:space="preserve"> pt</w:t>
+      </w:r>
+    </w:p>
+    <w:p>
+      <w:pPr>
+        <w:pStyle w:val="ListBullet"/>
+      </w:pPr>
+      <w:r>
+        <w:t>Badan teks berukuran 12</w:t>
+      </w:r>
+      <w:r>
+        <w:t xml:space="preserve"> pt</w:t>
+      </w:r>
+    </w:p>
+    <w:p>
+      <w:pPr>
+        <w:pStyle w:val="BodyTextFirstIndent"/>
+      </w:pPr>
+      <w:r>
+        <w:t xml:space="preserve">Penggunaan jenis dan ukuran ini harus konsisten. </w:t>
+      </w:r>
+      <w:r>
+        <w:t xml:space="preserve">Untuk memudahkan memelihara konsistensi sekaligus penyusunan struktur skripsi, fasilitas seperti </w:t>
+      </w:r>
+      <w:r>
+        <w:rPr>
+          <w:i/>
+          <w:iCs/>
+        </w:rPr>
+        <w:t>styles</w:t>
+      </w:r>
+      <w:r>
+        <w:t xml:space="preserve"> dan </w:t>
+      </w:r>
+      <w:r>
+        <w:rPr>
+          <w:i/>
+          <w:iCs/>
+        </w:rPr>
+        <w:t>multilevel list</w:t>
+      </w:r>
+      <w:r>
+        <w:t xml:space="preserve"> dalam program pengolah kata dapat digunakan. </w:t>
+      </w:r>
+      <w:r>
+        <w:rPr>
+          <w:lang w:val="en-US"/>
+        </w:rPr>
+        <w:t xml:space="preserve">Sebuah </w:t>
+      </w:r>
+      <w:r>
+        <w:rPr>
+          <w:i/>
+          <w:iCs/>
+          <w:lang w:val="en-US"/>
+        </w:rPr>
+        <w:t>template</w:t>
+      </w:r>
+      <w:r>
+        <w:rPr>
+          <w:lang w:val="en-US"/>
+        </w:rPr>
+        <w:t xml:space="preserve"> untuk skripsi ini telah disediakan untuk membantu mahasiswa. </w:t>
+      </w:r>
+      <w:r>
+        <w:rPr>
+          <w:i/>
+          <w:iCs/>
+          <w:lang w:val="en-US"/>
+        </w:rPr>
+        <w:t>Styles</w:t>
+      </w:r>
+      <w:r>
+        <w:rPr>
+          <w:lang w:val="en-US"/>
+        </w:rPr>
+        <w:t xml:space="preserve"> dan </w:t>
+      </w:r>
+      <w:r>
+        <w:rPr>
+          <w:i/>
+          <w:iCs/>
+          <w:lang w:val="en-US"/>
+        </w:rPr>
+        <w:t>multilevel list</w:t>
+      </w:r>
+      <w:r>
+        <w:rPr>
+          <w:lang w:val="en-US"/>
+        </w:rPr>
+        <w:t xml:space="preserve"> dalam template tersebut sudah dirancang untuk jenis dan ukuran huruf yang disyaratkan. </w:t>
+      </w:r>
+      <w:r>
+        <w:t xml:space="preserve"> </w:t>
+      </w:r>
+    </w:p>
+    <w:p>
+      <w:pPr>
+        <w:pStyle w:val="AppendixHeading2"/>
+        <w:rPr>
+          <w:lang w:val="en-US"/>
+        </w:rPr>
+      </w:pPr>
+      <w:bookmarkStart w:id="92" w:name="_Toc402485286"/>
+      <w:bookmarkStart w:id="93" w:name="_Toc496081038"/>
+      <w:bookmarkStart w:id="94" w:name="_Toc25999938"/>
+      <w:r>
+        <w:rPr>
+          <w:lang w:val="en-US"/>
+        </w:rPr>
+        <w:t>Spasi</w:t>
+      </w:r>
       <w:bookmarkEnd w:id="92"/>
-    </w:p>
-    <w:p>
-      <w:pPr>
-        <w:pStyle w:val="BodyTextFirstIndent"/>
-      </w:pPr>
-      <w:r>
-        <w:t>Batas pengetikan naskah adalah sebagai berikut :</w:t>
-      </w:r>
-    </w:p>
-    <w:p>
-      <w:pPr>
-        <w:pStyle w:val="ListBullet"/>
-      </w:pPr>
-      <w:r>
-        <w:t>Margin</w:t>
-      </w:r>
-      <w:r>
-        <w:t xml:space="preserve"> kiri: 4 cm</w:t>
-      </w:r>
-    </w:p>
-    <w:p>
-      <w:pPr>
-        <w:pStyle w:val="ListBullet"/>
-      </w:pPr>
-      <w:r>
-        <w:t xml:space="preserve">Margin </w:t>
-      </w:r>
-      <w:r>
-        <w:t>atas: 3</w:t>
-      </w:r>
-      <w:r>
-        <w:t xml:space="preserve"> cm</w:t>
-      </w:r>
-    </w:p>
-    <w:p>
-      <w:pPr>
-        <w:pStyle w:val="ListBullet"/>
-      </w:pPr>
-      <w:r>
-        <w:t xml:space="preserve">Margin </w:t>
-      </w:r>
-      <w:r>
-        <w:t xml:space="preserve">kanan: 3 cm </w:t>
-      </w:r>
-    </w:p>
-    <w:p>
-      <w:pPr>
-        <w:pStyle w:val="ListBullet"/>
-      </w:pPr>
-      <w:r>
-        <w:t xml:space="preserve">Margin </w:t>
-      </w:r>
-      <w:r>
-        <w:t xml:space="preserve">bawah: 3 cm </w:t>
-      </w:r>
-    </w:p>
-    <w:p>
-      <w:pPr>
-        <w:pStyle w:val="AppendixHeading2"/>
-        <w:rPr>
-          <w:lang w:val="en-US"/>
-        </w:rPr>
-      </w:pPr>
-      <w:bookmarkStart w:id="93" w:name="_Toc402485285"/>
-      <w:bookmarkStart w:id="94" w:name="_Toc496081037"/>
-      <w:bookmarkStart w:id="95" w:name="_Toc25999937"/>
-      <w:r>
-        <w:rPr>
-          <w:lang w:val="en-US"/>
-        </w:rPr>
-        <w:t xml:space="preserve">Jenis dan </w:t>
-      </w:r>
-      <w:r>
-        <w:rPr>
-          <w:lang w:val="en-US"/>
-        </w:rPr>
-        <w:t>Ukuran Huruf</w:t>
-      </w:r>
       <w:bookmarkEnd w:id="93"/>
       <w:bookmarkEnd w:id="94"/>
-      <w:bookmarkEnd w:id="95"/>
-      <w:r>
-        <w:rPr>
-          <w:lang w:val="en-US"/>
-        </w:rPr>
-        <w:t xml:space="preserve"> </w:t>
-      </w:r>
     </w:p>
     <w:p>
       <w:pPr>
         <w:pStyle w:val="BodyTextFirstIndent"/>
       </w:pPr>
       <w:r>
-        <w:t>Jenis huruf yang dipakai dalam skripsi adalah Calibri dengan ketentuan sebagai berikut:</w:t>
-      </w:r>
-    </w:p>
-    <w:p>
-      <w:pPr>
-        <w:pStyle w:val="ListBullet"/>
-      </w:pPr>
-      <w:r>
-        <w:t>Judul bab pada level 1 berukuran 16</w:t>
-      </w:r>
-      <w:r>
-        <w:t xml:space="preserve"> pt</w:t>
-      </w:r>
-    </w:p>
-    <w:p>
-      <w:pPr>
-        <w:pStyle w:val="ListBullet"/>
-      </w:pPr>
-      <w:r>
-        <w:t xml:space="preserve">Judul </w:t>
+        <w:t xml:space="preserve">Jarak  </w:t>
+      </w:r>
+      <w:r>
+        <w:t xml:space="preserve">standar </w:t>
+      </w:r>
+      <w:r>
+        <w:t xml:space="preserve">antar  baris  dalam  </w:t>
+      </w:r>
+      <w:r>
+        <w:t xml:space="preserve">badan teks adalah </w:t>
+      </w:r>
+      <w:r>
+        <w:t xml:space="preserve">satu spasi.  Jarak antar </w:t>
+      </w:r>
+      <w:r>
+        <w:t xml:space="preserve">paragraf, antara judul bab dan judul </w:t>
       </w:r>
       <w:r>
         <w:t>subbab</w:t>
       </w:r>
       <w:r>
-        <w:t xml:space="preserve"> pada level 2 berukuran 14</w:t>
-      </w:r>
-      <w:r>
-        <w:t xml:space="preserve"> pt</w:t>
-      </w:r>
-    </w:p>
-    <w:p>
-      <w:pPr>
-        <w:pStyle w:val="ListBullet"/>
-      </w:pPr>
-      <w:r>
-        <w:t xml:space="preserve">Judul </w:t>
+        <w:t xml:space="preserve">, antara judul </w:t>
       </w:r>
       <w:r>
         <w:t>subbab</w:t>
       </w:r>
       <w:r>
-        <w:t xml:space="preserve"> pada level 3 berukuran 14</w:t>
-      </w:r>
-      <w:r>
-        <w:t xml:space="preserve"> pt</w:t>
-      </w:r>
-    </w:p>
-    <w:p>
-      <w:pPr>
-        <w:pStyle w:val="ListBullet"/>
-      </w:pPr>
-      <w:r>
-        <w:t xml:space="preserve">Judul </w:t>
-      </w:r>
-      <w:r>
-        <w:t>subbab</w:t>
-      </w:r>
-      <w:r>
-        <w:t xml:space="preserve"> </w:t>
-      </w:r>
-      <w:r>
-        <w:t xml:space="preserve">pada level </w:t>
-      </w:r>
-      <w:r>
-        <w:t>4</w:t>
-      </w:r>
-      <w:r>
-        <w:t xml:space="preserve"> berukuran 12</w:t>
-      </w:r>
-      <w:r>
-        <w:t xml:space="preserve"> pt</w:t>
-      </w:r>
-    </w:p>
-    <w:p>
-      <w:pPr>
-        <w:pStyle w:val="ListBullet"/>
-      </w:pPr>
-      <w:r>
-        <w:t>Badan teks berukuran 12</w:t>
-      </w:r>
-      <w:r>
-        <w:t xml:space="preserve"> pt</w:t>
-      </w:r>
-    </w:p>
-    <w:p>
-      <w:pPr>
-        <w:pStyle w:val="BodyTextFirstIndent"/>
-      </w:pPr>
-      <w:r>
-        <w:t xml:space="preserve">Penggunaan jenis dan ukuran ini harus konsisten. </w:t>
-      </w:r>
-      <w:r>
-        <w:t xml:space="preserve">Untuk memudahkan memelihara konsistensi sekaligus penyusunan struktur skripsi, fasilitas seperti </w:t>
+        <w:t xml:space="preserve"> dan badan teks, dan seterusnya, dapat dilihat pada </w:t>
+      </w:r>
+      <w:r>
+        <w:rPr>
+          <w:lang w:val="en-US"/>
+        </w:rPr>
+        <w:t xml:space="preserve">masing-masing </w:t>
       </w:r>
       <w:r>
         <w:rPr>
           <w:i/>
           <w:iCs/>
-        </w:rPr>
-        <w:t>styles</w:t>
-      </w:r>
-      <w:r>
-        <w:t xml:space="preserve"> dan </w:t>
+          <w:lang w:val="en-US"/>
+        </w:rPr>
+        <w:t>st</w:t>
       </w:r>
       <w:r>
         <w:rPr>
           <w:i/>
           <w:iCs/>
-        </w:rPr>
-        <w:t>multilevel list</w:t>
-      </w:r>
-      <w:r>
-        <w:t xml:space="preserve"> dalam program pengolah kata dapat digunakan. </w:t>
-      </w:r>
-      <w:r>
-        <w:rPr>
-          <w:lang w:val="en-US"/>
-        </w:rPr>
-        <w:t xml:space="preserve">Sebuah </w:t>
+          <w:lang w:val="en-US"/>
+        </w:rPr>
+        <w:t>yle</w:t>
+      </w:r>
+      <w:r>
+        <w:rPr>
+          <w:lang w:val="en-US"/>
+        </w:rPr>
+        <w:t xml:space="preserve"> yang digunakan dan tersedia</w:t>
+      </w:r>
+      <w:r>
+        <w:rPr>
+          <w:lang w:val="en-US"/>
+        </w:rPr>
+        <w:t xml:space="preserve"> dalam </w:t>
       </w:r>
       <w:r>
         <w:rPr>
           <w:i/>
           <w:iCs/>
-          <w:lang w:val="en-US"/>
         </w:rPr>
         <w:t>template</w:t>
       </w:r>
       <w:r>
-        <w:rPr>
-          <w:lang w:val="en-US"/>
-        </w:rPr>
-        <w:t xml:space="preserve"> untuk skripsi ini telah disediakan untuk membantu mahasiswa. </w:t>
+        <w:t xml:space="preserve"> </w:t>
+      </w:r>
+      <w:r>
+        <w:rPr>
+          <w:lang w:val="en-US"/>
+        </w:rPr>
+        <w:t xml:space="preserve">untuk skripsi </w:t>
+      </w:r>
+      <w:r>
+        <w:rPr>
+          <w:lang w:val="en-US"/>
+        </w:rPr>
+        <w:t>ini</w:t>
+      </w:r>
+      <w:r>
+        <w:t xml:space="preserve">. </w:t>
+      </w:r>
+    </w:p>
+    <w:p>
+      <w:pPr>
+        <w:pStyle w:val="AppendixHeading2"/>
+        <w:rPr>
+          <w:lang w:val="en-US"/>
+        </w:rPr>
+      </w:pPr>
+      <w:bookmarkStart w:id="95" w:name="_Toc402485287"/>
+      <w:bookmarkStart w:id="96" w:name="_Toc496081039"/>
+      <w:bookmarkStart w:id="97" w:name="_Toc25999939"/>
+      <w:r>
+        <w:rPr>
+          <w:lang w:val="en-US"/>
+        </w:rPr>
+        <w:t>Kepala</w:t>
+      </w:r>
+      <w:r>
+        <w:rPr>
+          <w:lang w:val="en-US"/>
+        </w:rPr>
+        <w:t xml:space="preserve"> </w:t>
+      </w:r>
+      <w:r>
+        <w:rPr>
+          <w:lang w:val="en-US"/>
+        </w:rPr>
+        <w:t>Bab</w:t>
+      </w:r>
+      <w:r>
+        <w:rPr>
+          <w:lang w:val="en-US"/>
+        </w:rPr>
+        <w:t xml:space="preserve"> dan </w:t>
+      </w:r>
+      <w:r>
+        <w:rPr>
+          <w:lang w:val="en-US"/>
+        </w:rPr>
+        <w:t>Subbab</w:t>
+      </w:r>
+      <w:bookmarkEnd w:id="95"/>
+      <w:bookmarkEnd w:id="96"/>
+      <w:bookmarkEnd w:id="97"/>
+      <w:r>
+        <w:rPr>
+          <w:lang w:val="en-US"/>
+        </w:rPr>
+        <w:t xml:space="preserve"> </w:t>
+      </w:r>
+    </w:p>
+    <w:p>
+      <w:pPr>
+        <w:pStyle w:val="BodyTextFirstIndent"/>
+      </w:pPr>
+      <w:r>
+        <w:t xml:space="preserve">Kepala bab terdiri dari kata “BAB” yang diikuti dengan nomor bab dan judul dari bab tersebut, misalnya “BAB 1 PENDAHULUAN” . Kepala </w:t>
+      </w:r>
+      <w:r>
+        <w:t>subbab</w:t>
+      </w:r>
+      <w:r>
+        <w:t xml:space="preserve"> diawali dengan nomor sesuai tingkat hirarkinya dan diikuti dengan judul subbab, misalnya “1.2 Rumusan masalah”. </w:t>
+      </w:r>
+      <w:r>
+        <w:t xml:space="preserve">Penomoran subbab disarankan tidak lebih dari </w:t>
+      </w:r>
+      <w:r>
+        <w:t xml:space="preserve">4 level </w:t>
+      </w:r>
+      <w:r>
+        <w:lastRenderedPageBreak/>
+        <w:t>(maksimal sub</w:t>
+      </w:r>
+      <w:r>
+        <w:t xml:space="preserve">bab X.X.X.X). </w:t>
+      </w:r>
+      <w:r>
+        <w:t>Kepala bab</w:t>
+      </w:r>
+      <w:r>
+        <w:rPr>
+          <w:lang w:val="en-US"/>
+        </w:rPr>
+        <w:t xml:space="preserve"> dan </w:t>
+      </w:r>
+      <w:r>
+        <w:t>sub</w:t>
+      </w:r>
+      <w:r>
+        <w:t>bab</w:t>
+      </w:r>
+      <w:r>
+        <w:rPr>
+          <w:lang w:val="en-US"/>
+        </w:rPr>
+        <w:t xml:space="preserve"> </w:t>
+      </w:r>
+      <w:r>
+        <w:t xml:space="preserve">tidak boleh mengandung </w:t>
       </w:r>
       <w:r>
         <w:rPr>
           <w:i/>
           <w:iCs/>
-          <w:lang w:val="en-US"/>
-        </w:rPr>
-        <w:t>Styles</w:t>
-      </w:r>
-      <w:r>
-        <w:rPr>
-          <w:lang w:val="en-US"/>
-        </w:rPr>
-        <w:t xml:space="preserve"> dan </w:t>
+        </w:rPr>
+        <w:t>widow</w:t>
+      </w:r>
+      <w:r>
+        <w:t xml:space="preserve"> atau </w:t>
       </w:r>
       <w:r>
         <w:rPr>
           <w:i/>
           <w:iCs/>
-          <w:lang w:val="en-US"/>
-        </w:rPr>
-        <w:t>multilevel list</w:t>
-      </w:r>
-      <w:r>
-        <w:rPr>
-          <w:lang w:val="en-US"/>
-        </w:rPr>
-        <w:t xml:space="preserve"> dalam template tersebut sudah dirancang untuk jenis dan ukuran huruf yang disyaratkan. </w:t>
-      </w:r>
-      <w:r>
-        <w:t xml:space="preserve"> </w:t>
-      </w:r>
-    </w:p>
-    <w:p>
-      <w:pPr>
-        <w:pStyle w:val="AppendixHeading2"/>
-        <w:rPr>
-          <w:lang w:val="en-US"/>
-        </w:rPr>
-      </w:pPr>
-      <w:bookmarkStart w:id="96" w:name="_Toc402485286"/>
-      <w:bookmarkStart w:id="97" w:name="_Toc496081038"/>
-      <w:bookmarkStart w:id="98" w:name="_Toc25999938"/>
-      <w:r>
-        <w:rPr>
-          <w:lang w:val="en-US"/>
-        </w:rPr>
-        <w:t>Spasi</w:t>
-      </w:r>
-      <w:bookmarkEnd w:id="96"/>
-      <w:bookmarkEnd w:id="97"/>
-      <w:bookmarkEnd w:id="98"/>
-    </w:p>
-    <w:p>
-      <w:pPr>
-        <w:pStyle w:val="BodyTextFirstIndent"/>
-      </w:pPr>
-      <w:r>
-        <w:t xml:space="preserve">Jarak  </w:t>
-      </w:r>
-      <w:r>
-        <w:t xml:space="preserve">standar </w:t>
-      </w:r>
-      <w:r>
-        <w:t xml:space="preserve">antar  baris  dalam  </w:t>
-      </w:r>
-      <w:r>
-        <w:t xml:space="preserve">badan teks adalah </w:t>
-      </w:r>
-      <w:r>
-        <w:t xml:space="preserve">satu spasi.  Jarak antar </w:t>
-      </w:r>
-      <w:r>
-        <w:t xml:space="preserve">paragraf, antara judul bab dan judul </w:t>
-      </w:r>
-      <w:r>
-        <w:t>subbab</w:t>
-      </w:r>
-      <w:r>
-        <w:t xml:space="preserve">, antara judul </w:t>
-      </w:r>
-      <w:r>
-        <w:t>subbab</w:t>
-      </w:r>
-      <w:r>
-        <w:t xml:space="preserve"> dan badan teks, dan seterusnya, dapat dilihat pada </w:t>
-      </w:r>
-      <w:r>
-        <w:rPr>
-          <w:lang w:val="en-US"/>
-        </w:rPr>
-        <w:t xml:space="preserve">masing-masing </w:t>
+        </w:rPr>
+        <w:t>orphan</w:t>
+      </w:r>
+      <w:r>
+        <w:t xml:space="preserve"> sehingga nampak menggantung atau terputus di bagian awal atau akhir sebuah halaman. </w:t>
       </w:r>
       <w:r>
         <w:rPr>
           <w:i/>
           <w:iCs/>
-          <w:lang w:val="en-US"/>
-        </w:rPr>
-        <w:t>st</w:t>
+        </w:rPr>
+        <w:t>Widow</w:t>
+      </w:r>
+      <w:r>
+        <w:t xml:space="preserve"> adalah sebuah paragraf dengan hanya satu baris pertama pada akhir halaman sedangkan sisanya berada pada halaman berikutnya. </w:t>
       </w:r>
       <w:r>
         <w:rPr>
           <w:i/>
           <w:iCs/>
-          <w:lang w:val="en-US"/>
-        </w:rPr>
-        <w:t>yle</w:t>
-      </w:r>
-      <w:r>
-        <w:rPr>
-          <w:lang w:val="en-US"/>
-        </w:rPr>
-        <w:t xml:space="preserve"> yang digunakan dan tersedia</w:t>
-      </w:r>
-      <w:r>
-        <w:rPr>
-          <w:lang w:val="en-US"/>
-        </w:rPr>
-        <w:t xml:space="preserve"> dalam </w:t>
+        </w:rPr>
+        <w:t>Orphan</w:t>
+      </w:r>
+      <w:r>
+        <w:t xml:space="preserve"> adalah baris terakhir dari satu paragraf yang tertulis pada awal suatu halaman sedangkan baris lainnya dari paragraf tersebut berada pada halaman sebelumnya. </w:t>
+      </w:r>
+    </w:p>
+    <w:p>
+      <w:pPr>
+        <w:pStyle w:val="AppendixHeading2"/>
+        <w:rPr>
+          <w:lang w:val="en-US"/>
+        </w:rPr>
+      </w:pPr>
+      <w:bookmarkStart w:id="98" w:name="_Toc402485288"/>
+      <w:bookmarkStart w:id="99" w:name="_Toc496081040"/>
+      <w:bookmarkStart w:id="100" w:name="_Toc25999940"/>
+      <w:r>
+        <w:rPr>
+          <w:lang w:val="en-US"/>
+        </w:rPr>
+        <w:t>Nomor</w:t>
+      </w:r>
+      <w:r>
+        <w:rPr>
+          <w:lang w:val="en-US"/>
+        </w:rPr>
+        <w:t xml:space="preserve"> </w:t>
+      </w:r>
+      <w:r>
+        <w:rPr>
+          <w:lang w:val="en-US"/>
+        </w:rPr>
+        <w:t>Halaman</w:t>
+      </w:r>
+      <w:bookmarkEnd w:id="98"/>
+      <w:bookmarkEnd w:id="99"/>
+      <w:bookmarkEnd w:id="100"/>
+    </w:p>
+    <w:p>
+      <w:pPr>
+        <w:pStyle w:val="BodyTextFirstIndent"/>
+      </w:pPr>
+      <w:r>
+        <w:t xml:space="preserve">Bagian   awal   skripsi   </w:t>
+      </w:r>
+      <w:r>
+        <w:t>menggunakan</w:t>
+      </w:r>
+      <w:r>
+        <w:t xml:space="preserve">   nomor   halama</w:t>
+      </w:r>
+      <w:r>
+        <w:t xml:space="preserve">n </w:t>
+      </w:r>
+      <w:r>
+        <w:t xml:space="preserve">berupa </w:t>
+      </w:r>
+      <w:r>
+        <w:t>angka R</w:t>
+      </w:r>
+      <w:r>
+        <w:t>omawi kecil (i, ii, iii, iv</w:t>
+      </w:r>
+      <w:r>
+        <w:t>,</w:t>
+      </w:r>
+      <w:r>
+        <w:t xml:space="preserve"> dan seterusnya)</w:t>
+      </w:r>
+      <w:r>
+        <w:t xml:space="preserve"> </w:t>
+      </w:r>
+      <w:r>
+        <w:t>yang</w:t>
+      </w:r>
+      <w:r>
+        <w:t xml:space="preserve"> dimulai dari sampul dalam. </w:t>
+      </w:r>
+      <w:r>
+        <w:t>Sedangkan bagian</w:t>
+      </w:r>
+      <w:r>
+        <w:t xml:space="preserve"> utama dan bagian akhir skripsi</w:t>
+      </w:r>
+      <w:r>
+        <w:t xml:space="preserve"> </w:t>
+      </w:r>
+      <w:r>
+        <w:t xml:space="preserve">menggunakan </w:t>
+      </w:r>
+      <w:r>
+        <w:t xml:space="preserve">nomor halaman </w:t>
+      </w:r>
+      <w:r>
+        <w:t xml:space="preserve">berupa </w:t>
+      </w:r>
+      <w:r>
+        <w:t xml:space="preserve">angka </w:t>
+      </w:r>
+      <w:r>
+        <w:t>Arab (</w:t>
+      </w:r>
+      <w:r>
+        <w:t>1,</w:t>
+      </w:r>
+      <w:r>
+        <w:t xml:space="preserve"> </w:t>
+      </w:r>
+      <w:r>
+        <w:t>2,</w:t>
+      </w:r>
+      <w:r>
+        <w:t xml:space="preserve"> </w:t>
+      </w:r>
+      <w:r>
+        <w:t>3, dan seterusnya</w:t>
+      </w:r>
+      <w:r>
+        <w:t>) yang dimulai dari bab 1. Semua nomor halaman diletakkan di tengah bawah</w:t>
+      </w:r>
+      <w:r>
+        <w:t xml:space="preserve">. </w:t>
+      </w:r>
+    </w:p>
+    <w:p>
+      <w:pPr>
+        <w:pStyle w:val="AppendixHeading1"/>
+        <w:rPr>
+          <w:lang w:val="en-US"/>
+        </w:rPr>
+      </w:pPr>
+      <w:bookmarkStart w:id="101" w:name="_Toc496081041"/>
+      <w:bookmarkStart w:id="102" w:name="_Toc25999941"/>
+      <w:r>
+        <w:rPr>
+          <w:lang w:val="en-US"/>
+        </w:rPr>
+        <w:lastRenderedPageBreak/>
+        <w:t>PENGGUNAAN BAHASA</w:t>
+      </w:r>
+      <w:bookmarkEnd w:id="101"/>
+      <w:bookmarkEnd w:id="102"/>
+    </w:p>
+    <w:p>
+      <w:pPr>
+        <w:pStyle w:val="BodyTextFirstIndent"/>
+      </w:pPr>
+      <w:r>
+        <w:t xml:space="preserve">Bahasa yang dipakai </w:t>
+      </w:r>
+      <w:r>
+        <w:t xml:space="preserve">dalam skripsi </w:t>
+      </w:r>
+      <w:r>
+        <w:t xml:space="preserve">adalah bahasa Bahasa Indonesia yang baku. </w:t>
+      </w:r>
+      <w:r>
+        <w:t xml:space="preserve">Setiap kalimat </w:t>
+      </w:r>
+      <w:r>
+        <w:rPr>
+          <w:lang w:val="en-US"/>
+        </w:rPr>
+        <w:t xml:space="preserve">berita </w:t>
+      </w:r>
+      <w:r>
+        <w:t xml:space="preserve">harus memiliki subjek dan predikat, dan umumnya dilengkapi dengan objek, pelengkap, atau keterangan. </w:t>
+      </w:r>
+      <w:r>
+        <w:t xml:space="preserve">Setiap paragraf biasanya terdiri dari beberapa kalimat. Penuturan isi </w:t>
+      </w:r>
+      <w:r>
+        <w:t xml:space="preserve">dalam kalimat, paragraf, maupun antar paragraf </w:t>
+      </w:r>
+      <w:r>
+        <w:t>harus me</w:t>
+      </w:r>
+      <w:r>
+        <w:t xml:space="preserve">nggunakan bahasa yang tepat dan menggambarkan alur </w:t>
+      </w:r>
+      <w:r>
+        <w:t>logika yang runtut.</w:t>
+      </w:r>
+    </w:p>
+    <w:p>
+      <w:pPr>
+        <w:pStyle w:val="BodyTextFirstIndent"/>
+        <w:rPr>
+          <w:lang w:val="en-US"/>
+        </w:rPr>
+      </w:pPr>
+      <w:r>
+        <w:t>Penulisan bahasa asing yang sudah diserap dalam Bahasa Indonesia disesuaikan dengan kaidah Bahasa Indonesia.</w:t>
+      </w:r>
+      <w:r>
+        <w:t xml:space="preserve"> </w:t>
+      </w:r>
+      <w:r>
+        <w:t xml:space="preserve">Sedapat mungkin </w:t>
+      </w:r>
+      <w:r>
+        <w:rPr>
+          <w:lang w:val="en-US"/>
+        </w:rPr>
+        <w:t>di</w:t>
+      </w:r>
+      <w:r>
+        <w:t xml:space="preserve">hindari penggunaan bahasa asing jika istilah dalam bahasa Indonesia sudah ada. Jika </w:t>
+      </w:r>
+      <w:r>
+        <w:t xml:space="preserve">terpaksa </w:t>
+      </w:r>
+      <w:r>
+        <w:t xml:space="preserve">menggunakan </w:t>
+      </w:r>
+      <w:r>
+        <w:t xml:space="preserve">istilah dalam </w:t>
+      </w:r>
+      <w:r>
+        <w:t>bahasa asing, maka penulisannya harus sesuai ejaan aslinya dan dicetak miring (</w:t>
       </w:r>
       <w:r>
         <w:rPr>
           <w:i/>
           <w:iCs/>
         </w:rPr>
-        <w:t>template</w:t>
-      </w:r>
-      <w:r>
-        <w:t xml:space="preserve"> </w:t>
-      </w:r>
-      <w:r>
-        <w:rPr>
-          <w:lang w:val="en-US"/>
-        </w:rPr>
-        <w:t xml:space="preserve">untuk skripsi </w:t>
-      </w:r>
-      <w:r>
-        <w:rPr>
-          <w:lang w:val="en-US"/>
-        </w:rPr>
-        <w:t>ini</w:t>
-      </w:r>
-      <w:r>
-        <w:t xml:space="preserve">. </w:t>
-      </w:r>
-    </w:p>
-    <w:p>
-      <w:pPr>
-        <w:pStyle w:val="AppendixHeading2"/>
-        <w:rPr>
-          <w:lang w:val="en-US"/>
-        </w:rPr>
-      </w:pPr>
-      <w:bookmarkStart w:id="99" w:name="_Toc402485287"/>
-      <w:bookmarkStart w:id="100" w:name="_Toc496081039"/>
-      <w:bookmarkStart w:id="101" w:name="_Toc25999939"/>
-      <w:r>
-        <w:rPr>
-          <w:lang w:val="en-US"/>
-        </w:rPr>
-        <w:t>Kepala</w:t>
-      </w:r>
-      <w:r>
-        <w:rPr>
-          <w:lang w:val="en-US"/>
-        </w:rPr>
-        <w:t xml:space="preserve"> </w:t>
-      </w:r>
-      <w:r>
-        <w:rPr>
-          <w:lang w:val="en-US"/>
-        </w:rPr>
-        <w:t>Bab</w:t>
-      </w:r>
-      <w:r>
-        <w:rPr>
-          <w:lang w:val="en-US"/>
-        </w:rPr>
-        <w:t xml:space="preserve"> dan </w:t>
-      </w:r>
-      <w:r>
-        <w:rPr>
-          <w:lang w:val="en-US"/>
-        </w:rPr>
-        <w:t>Subbab</w:t>
-      </w:r>
-      <w:bookmarkEnd w:id="99"/>
-      <w:bookmarkEnd w:id="100"/>
-      <w:bookmarkEnd w:id="101"/>
-      <w:r>
-        <w:rPr>
-          <w:lang w:val="en-US"/>
-        </w:rPr>
-        <w:t xml:space="preserve"> </w:t>
+        <w:t>italic</w:t>
+      </w:r>
+      <w:r>
+        <w:t>)</w:t>
+      </w:r>
+      <w:r>
+        <w:t>, kecuali jika istilah tersebut adalah nama</w:t>
+      </w:r>
+      <w:r>
+        <w:t>.</w:t>
       </w:r>
     </w:p>
     <w:p>
       <w:pPr>
         <w:pStyle w:val="BodyTextFirstIndent"/>
-      </w:pPr>
-      <w:r>
-        <w:t xml:space="preserve">Kepala bab terdiri dari kata “BAB” yang diikuti dengan nomor bab dan judul dari bab tersebut, misalnya “BAB 1 PENDAHULUAN” . Kepala </w:t>
-      </w:r>
-      <w:r>
-        <w:t>subbab</w:t>
-      </w:r>
-      <w:r>
-        <w:t xml:space="preserve"> diawali dengan nomor sesuai tingkat hirarkinya dan diikuti dengan judul subbab, misalnya “1.2 Rumusan masalah”. </w:t>
-      </w:r>
-      <w:r>
-        <w:t xml:space="preserve">Penomoran subbab disarankan tidak lebih dari </w:t>
-      </w:r>
-      <w:r>
-        <w:t xml:space="preserve">4 level </w:t>
-      </w:r>
-      <w:r>
-        <w:lastRenderedPageBreak/>
-        <w:t>(maksimal sub</w:t>
-      </w:r>
-      <w:r>
-        <w:t xml:space="preserve">bab X.X.X.X). </w:t>
-      </w:r>
-      <w:r>
-        <w:t>Kepala bab</w:t>
-      </w:r>
-      <w:r>
-        <w:rPr>
-          <w:lang w:val="en-US"/>
-        </w:rPr>
-        <w:t xml:space="preserve"> dan </w:t>
-      </w:r>
-      <w:r>
-        <w:t>sub</w:t>
-      </w:r>
-      <w:r>
-        <w:t>bab</w:t>
-      </w:r>
-      <w:r>
-        <w:rPr>
-          <w:lang w:val="en-US"/>
-        </w:rPr>
-        <w:t xml:space="preserve"> </w:t>
-      </w:r>
-      <w:r>
-        <w:t xml:space="preserve">tidak boleh mengandung </w:t>
-      </w:r>
-      <w:r>
-        <w:rPr>
-          <w:i/>
-          <w:iCs/>
-        </w:rPr>
-        <w:t>widow</w:t>
-      </w:r>
-      <w:r>
-        <w:t xml:space="preserve"> atau </w:t>
-      </w:r>
-      <w:r>
-        <w:rPr>
-          <w:i/>
-          <w:iCs/>
-        </w:rPr>
-        <w:t>orphan</w:t>
-      </w:r>
-      <w:r>
-        <w:t xml:space="preserve"> sehingga nampak menggantung atau terputus di bagian awal atau akhir sebuah halaman. </w:t>
-      </w:r>
-      <w:r>
-        <w:rPr>
-          <w:i/>
-          <w:iCs/>
-        </w:rPr>
-        <w:t>Widow</w:t>
-      </w:r>
-      <w:r>
-        <w:t xml:space="preserve"> adalah sebuah paragraf dengan hanya satu baris pertama pada akhir halaman sedangkan sisanya berada pada halaman berikutnya. </w:t>
-      </w:r>
-      <w:r>
-        <w:rPr>
-          <w:i/>
-          <w:iCs/>
-        </w:rPr>
-        <w:t>Orphan</w:t>
-      </w:r>
-      <w:r>
-        <w:t xml:space="preserve"> adalah baris terakhir dari satu paragraf yang tertulis pada awal suatu halaman sedangkan baris lainnya dari paragraf tersebut berada pada halaman sebelumnya. </w:t>
-      </w:r>
-    </w:p>
-    <w:p>
-      <w:pPr>
-        <w:pStyle w:val="AppendixHeading2"/>
-        <w:rPr>
-          <w:lang w:val="en-US"/>
-        </w:rPr>
-      </w:pPr>
-      <w:bookmarkStart w:id="102" w:name="_Toc402485288"/>
-      <w:bookmarkStart w:id="103" w:name="_Toc496081040"/>
-      <w:bookmarkStart w:id="104" w:name="_Toc25999940"/>
-      <w:r>
-        <w:rPr>
-          <w:lang w:val="en-US"/>
-        </w:rPr>
-        <w:t>Nomor</w:t>
-      </w:r>
-      <w:r>
-        <w:rPr>
-          <w:lang w:val="en-US"/>
-        </w:rPr>
-        <w:t xml:space="preserve"> </w:t>
-      </w:r>
-      <w:r>
-        <w:rPr>
-          <w:lang w:val="en-US"/>
-        </w:rPr>
-        <w:t>Halaman</w:t>
-      </w:r>
-      <w:bookmarkEnd w:id="102"/>
-      <w:bookmarkEnd w:id="103"/>
-      <w:bookmarkEnd w:id="104"/>
-    </w:p>
-    <w:p>
-      <w:pPr>
-        <w:pStyle w:val="BodyTextFirstIndent"/>
-      </w:pPr>
-      <w:r>
-        <w:t xml:space="preserve">Bagian   awal   skripsi   </w:t>
-      </w:r>
-      <w:r>
-        <w:t>menggunakan</w:t>
-      </w:r>
-      <w:r>
-        <w:t xml:space="preserve">   nomor   halama</w:t>
-      </w:r>
-      <w:r>
-        <w:t xml:space="preserve">n </w:t>
-      </w:r>
-      <w:r>
-        <w:t xml:space="preserve">berupa </w:t>
-      </w:r>
-      <w:r>
-        <w:t>angka R</w:t>
-      </w:r>
-      <w:r>
-        <w:t>omawi kecil (i, ii, iii, iv</w:t>
-      </w:r>
-      <w:r>
-        <w:t>,</w:t>
-      </w:r>
-      <w:r>
-        <w:t xml:space="preserve"> dan seterusnya)</w:t>
-      </w:r>
-      <w:r>
-        <w:t xml:space="preserve"> </w:t>
-      </w:r>
-      <w:r>
-        <w:t>yang</w:t>
-      </w:r>
-      <w:r>
-        <w:t xml:space="preserve"> dimulai dari sampul dalam. </w:t>
-      </w:r>
-      <w:r>
-        <w:t>Sedangkan bagian</w:t>
-      </w:r>
-      <w:r>
-        <w:t xml:space="preserve"> utama dan bagian akhir skripsi</w:t>
-      </w:r>
-      <w:r>
-        <w:t xml:space="preserve"> </w:t>
-      </w:r>
-      <w:r>
-        <w:t xml:space="preserve">menggunakan </w:t>
-      </w:r>
-      <w:r>
-        <w:t xml:space="preserve">nomor halaman </w:t>
-      </w:r>
-      <w:r>
-        <w:t xml:space="preserve">berupa </w:t>
-      </w:r>
-      <w:r>
-        <w:t xml:space="preserve">angka </w:t>
-      </w:r>
-      <w:r>
-        <w:t>Arab (</w:t>
-      </w:r>
-      <w:r>
-        <w:t>1,</w:t>
-      </w:r>
-      <w:r>
-        <w:t xml:space="preserve"> </w:t>
-      </w:r>
-      <w:r>
-        <w:t>2,</w:t>
-      </w:r>
-      <w:r>
-        <w:t xml:space="preserve"> </w:t>
-      </w:r>
-      <w:r>
-        <w:t>3, dan seterusnya</w:t>
-      </w:r>
-      <w:r>
-        <w:t>) yang dimulai dari bab 1. Semua nomor halaman diletakkan di tengah bawah</w:t>
-      </w:r>
-      <w:r>
-        <w:t xml:space="preserve">. </w:t>
-      </w:r>
-    </w:p>
-    <w:p>
-      <w:pPr>
-        <w:pStyle w:val="AppendixHeading1"/>
-        <w:rPr>
-          <w:lang w:val="en-US"/>
-        </w:rPr>
-      </w:pPr>
-      <w:bookmarkStart w:id="105" w:name="_Toc496081041"/>
-      <w:bookmarkStart w:id="106" w:name="_Toc25999941"/>
-      <w:r>
-        <w:rPr>
-          <w:lang w:val="en-US"/>
-        </w:rPr>
-        <w:lastRenderedPageBreak/>
-        <w:t>PENGGUNAAN BAHASA</w:t>
-      </w:r>
-      <w:bookmarkEnd w:id="105"/>
-      <w:bookmarkEnd w:id="106"/>
-    </w:p>
-    <w:p>
-      <w:pPr>
-        <w:pStyle w:val="BodyTextFirstIndent"/>
-      </w:pPr>
-      <w:r>
-        <w:t xml:space="preserve">Bahasa yang dipakai </w:t>
-      </w:r>
-      <w:r>
-        <w:t xml:space="preserve">dalam skripsi </w:t>
-      </w:r>
-      <w:r>
-        <w:t xml:space="preserve">adalah bahasa Bahasa Indonesia yang baku. </w:t>
-      </w:r>
-      <w:r>
-        <w:t xml:space="preserve">Setiap kalimat </w:t>
-      </w:r>
-      <w:r>
-        <w:rPr>
-          <w:lang w:val="en-US"/>
-        </w:rPr>
-        <w:t xml:space="preserve">berita </w:t>
-      </w:r>
-      <w:r>
-        <w:t xml:space="preserve">harus memiliki subjek dan predikat, dan umumnya dilengkapi dengan objek, pelengkap, atau keterangan. </w:t>
-      </w:r>
-      <w:r>
-        <w:t xml:space="preserve">Setiap paragraf biasanya terdiri dari beberapa kalimat. Penuturan isi </w:t>
-      </w:r>
-      <w:r>
-        <w:t xml:space="preserve">dalam kalimat, paragraf, maupun antar paragraf </w:t>
-      </w:r>
-      <w:r>
-        <w:t>harus me</w:t>
-      </w:r>
-      <w:r>
-        <w:t xml:space="preserve">nggunakan bahasa yang tepat dan menggambarkan alur </w:t>
-      </w:r>
-      <w:r>
-        <w:t>logika yang runtut.</w:t>
-      </w:r>
-    </w:p>
-    <w:p>
-      <w:pPr>
-        <w:pStyle w:val="BodyTextFirstIndent"/>
-        <w:rPr>
-          <w:lang w:val="en-US"/>
-        </w:rPr>
-      </w:pPr>
-      <w:r>
-        <w:t>Penulisan bahasa asing yang sudah diserap dalam Bahasa Indonesia disesuaikan dengan kaidah Bahasa Indonesia.</w:t>
-      </w:r>
-      <w:r>
-        <w:t xml:space="preserve"> </w:t>
-      </w:r>
-      <w:r>
-        <w:t xml:space="preserve">Sedapat mungkin </w:t>
-      </w:r>
-      <w:r>
-        <w:rPr>
-          <w:lang w:val="en-US"/>
-        </w:rPr>
-        <w:t>di</w:t>
-      </w:r>
-      <w:r>
-        <w:t xml:space="preserve">hindari penggunaan bahasa asing jika istilah dalam bahasa Indonesia sudah ada. Jika </w:t>
-      </w:r>
-      <w:r>
-        <w:t xml:space="preserve">terpaksa </w:t>
-      </w:r>
-      <w:r>
-        <w:t xml:space="preserve">menggunakan </w:t>
-      </w:r>
-      <w:r>
-        <w:t xml:space="preserve">istilah dalam </w:t>
-      </w:r>
-      <w:r>
-        <w:t>bahasa asing, maka penulisannya harus sesuai ejaan aslinya dan dicetak miring (</w:t>
-      </w:r>
-      <w:r>
-        <w:rPr>
-          <w:i/>
-          <w:iCs/>
-        </w:rPr>
-        <w:t>italic</w:t>
-      </w:r>
-      <w:r>
-        <w:t>)</w:t>
-      </w:r>
-      <w:r>
-        <w:t>, kecuali jika istilah tersebut adalah nama</w:t>
-      </w:r>
-      <w:r>
-        <w:t>.</w:t>
-      </w:r>
-    </w:p>
-    <w:p>
-      <w:pPr>
-        <w:pStyle w:val="BodyTextFirstIndent"/>
         <w:rPr>
           <w:lang w:val="en-US"/>
         </w:rPr>
@@ -28979,7 +29404,7 @@
       </w:r>
     </w:p>
     <w:sectPr>
-      <w:footerReference w:type="default" r:id="rId19"/>
+      <w:footerReference w:type="default" r:id="rId18"/>
       <w:pgSz w:w="11906" w:h="16838"/>
       <w:pgMar w:top="1701" w:right="1701" w:bottom="1701" w:left="2268" w:header="709" w:footer="709" w:gutter="0"/>
       <w:pgNumType w:start="1"/>
@@ -29115,7 +29540,7 @@
       <w:rPr>
         <w:noProof/>
       </w:rPr>
-      <w:t>20</w:t>
+      <w:t>14</w:t>
     </w:r>
     <w:r>
       <w:rPr>
@@ -34236,6 +34661,14 @@
       <w:u w:val="single"/>
     </w:rPr>
   </w:style>
+  <w:style w:type="character" w:styleId="PageNumber">
+    <w:name w:val="page number"/>
+    <w:basedOn w:val="DefaultParagraphFont"/>
+    <w:uiPriority w:val="99"/>
+    <w:semiHidden/>
+    <w:unhideWhenUsed/>
+    <w:rsid w:val="00BC1E0E"/>
+  </w:style>
 </w:styles>
 </file>
 
@@ -34527,7 +34960,7 @@
 </file>
 
 <file path=customXml/itemProps1.xml><?xml version="1.0" encoding="utf-8"?>
-<ds:datastoreItem xmlns:ds="http://schemas.openxmlformats.org/officeDocument/2006/customXml" ds:itemID="{5B33F8FC-6C83-443E-AD47-CBD27C3DA073}">
+<ds:datastoreItem xmlns:ds="http://schemas.openxmlformats.org/officeDocument/2006/customXml" ds:itemID="{8E28B1DD-9B68-452E-9406-5982BD12C0D2}">
   <ds:schemaRefs>
     <ds:schemaRef ds:uri="http://schemas.openxmlformats.org/officeDocument/2006/bibliography"/>
   </ds:schemaRefs>

</xml_diff>